<commit_message>
expand instructions to include optoins from Battle menu
</commit_message>
<xml_diff>
--- a/pokemonGo_report.docx
+++ b/pokemonGo_report.docx
@@ -133,6 +133,12 @@
     <w:p>
       <w:pPr>
         <w:spacing w:line="360" w:lineRule="auto"/>
+        <w:sectPr>
+          <w:pgSz w:w="12240" w:h="15840"/>
+          <w:pgMar w:top="1440" w:right="1440" w:bottom="1440" w:left="1440" w:header="720" w:footer="720" w:gutter="0"/>
+          <w:cols w:space="720"/>
+          <w:docGrid w:linePitch="360"/>
+        </w:sectPr>
       </w:pPr>
       <w:r>
         <w:t xml:space="preserve">Once your account has been crated, you will receive a player status message. This will alert you of your username, level, and experience. A player will also be notified a random starter </w:t>
@@ -150,6 +156,7 @@
         <w:spacing w:line="360" w:lineRule="auto"/>
       </w:pPr>
       <w:r>
+        <w:lastRenderedPageBreak/>
         <w:t>Main Menu</w:t>
       </w:r>
     </w:p>
@@ -169,7 +176,7 @@
         <w:pStyle w:val="ListParagraph"/>
         <w:numPr>
           <w:ilvl w:val="0"/>
-          <w:numId w:val="1"/>
+          <w:numId w:val="4"/>
         </w:numPr>
         <w:spacing w:line="360" w:lineRule="auto"/>
       </w:pPr>
@@ -185,7 +192,7 @@
         <w:pStyle w:val="ListParagraph"/>
         <w:numPr>
           <w:ilvl w:val="0"/>
-          <w:numId w:val="1"/>
+          <w:numId w:val="4"/>
         </w:numPr>
         <w:spacing w:line="360" w:lineRule="auto"/>
       </w:pPr>
@@ -195,13 +202,15 @@
       <w:r>
         <w:t>Pokémon</w:t>
       </w:r>
-    </w:p>
-    <w:p>
-      <w:pPr>
-        <w:pStyle w:val="ListParagraph"/>
-        <w:numPr>
-          <w:ilvl w:val="0"/>
-          <w:numId w:val="1"/>
+      <w:bookmarkStart w:id="0" w:name="_GoBack"/>
+      <w:bookmarkEnd w:id="0"/>
+    </w:p>
+    <w:p>
+      <w:pPr>
+        <w:pStyle w:val="ListParagraph"/>
+        <w:numPr>
+          <w:ilvl w:val="0"/>
+          <w:numId w:val="4"/>
         </w:numPr>
         <w:spacing w:line="360" w:lineRule="auto"/>
       </w:pPr>
@@ -214,7 +223,7 @@
         <w:pStyle w:val="ListParagraph"/>
         <w:numPr>
           <w:ilvl w:val="0"/>
-          <w:numId w:val="1"/>
+          <w:numId w:val="4"/>
         </w:numPr>
         <w:spacing w:line="360" w:lineRule="auto"/>
       </w:pPr>
@@ -230,7 +239,7 @@
         <w:pStyle w:val="ListParagraph"/>
         <w:numPr>
           <w:ilvl w:val="0"/>
-          <w:numId w:val="1"/>
+          <w:numId w:val="4"/>
         </w:numPr>
         <w:spacing w:line="360" w:lineRule="auto"/>
       </w:pPr>
@@ -252,6 +261,39 @@
     </w:p>
     <w:p>
       <w:pPr>
+        <w:spacing w:line="360" w:lineRule="auto"/>
+      </w:pPr>
+      <w:r>
+        <w:t xml:space="preserve">Once you’ve decided to battle a </w:t>
+      </w:r>
+      <w:r>
+        <w:t>Pokémon</w:t>
+      </w:r>
+      <w:r>
+        <w:t xml:space="preserve"> (option 1), you will receive the following alert:</w:t>
+      </w:r>
+    </w:p>
+    <w:p>
+      <w:pPr>
+        <w:pStyle w:val="ListParagraph"/>
+        <w:numPr>
+          <w:ilvl w:val="0"/>
+          <w:numId w:val="9"/>
+        </w:numPr>
+        <w:spacing w:line="360" w:lineRule="auto"/>
+      </w:pPr>
+      <w:r>
+        <w:t>“A wild [</w:t>
+      </w:r>
+      <w:r>
+        <w:t>Pokémon</w:t>
+      </w:r>
+      <w:r>
+        <w:t>] has appeared! (HP, CP)”</w:t>
+      </w:r>
+    </w:p>
+    <w:p>
+      <w:pPr>
         <w:pStyle w:val="ListParagraph"/>
         <w:numPr>
           <w:ilvl w:val="0"/>
@@ -260,34 +302,6 @@
         <w:spacing w:line="360" w:lineRule="auto"/>
       </w:pPr>
       <w:r>
-        <w:t xml:space="preserve">Once you’ve decided to battle a </w:t>
-      </w:r>
-      <w:r>
-        <w:t>Pokémon</w:t>
-      </w:r>
-      <w:r>
-        <w:t xml:space="preserve"> (option 1), you will receive the following alert:</w:t>
-      </w:r>
-    </w:p>
-    <w:p>
-      <w:pPr>
-        <w:spacing w:line="360" w:lineRule="auto"/>
-      </w:pPr>
-      <w:r>
-        <w:t>“A wild [</w:t>
-      </w:r>
-      <w:r>
-        <w:t>Pokémon</w:t>
-      </w:r>
-      <w:r>
-        <w:t>] has appeared! (HP, CP)”</w:t>
-      </w:r>
-    </w:p>
-    <w:p>
-      <w:pPr>
-        <w:spacing w:line="360" w:lineRule="auto"/>
-      </w:pPr>
-      <w:r>
         <w:t>“Who will battle [</w:t>
       </w:r>
       <w:r>
@@ -299,11 +313,6 @@
     </w:p>
     <w:p>
       <w:pPr>
-        <w:pStyle w:val="ListParagraph"/>
-        <w:numPr>
-          <w:ilvl w:val="0"/>
-          <w:numId w:val="2"/>
-        </w:numPr>
         <w:spacing w:line="360" w:lineRule="auto"/>
       </w:pPr>
       <w:r>
@@ -328,6 +337,14 @@
     </w:p>
     <w:p>
       <w:pPr>
+        <w:spacing w:line="360" w:lineRule="auto"/>
+      </w:pPr>
+      <w:r>
+        <w:t>NOTE: Certain Pokémon types are super effective or ineffective against other types of Pokémon. This will lead to a damage multiplier. Be Cautious of this when selecting a Pokémon to battle.</w:t>
+      </w:r>
+    </w:p>
+    <w:p>
+      <w:pPr>
         <w:pStyle w:val="Heading3"/>
         <w:spacing w:line="360" w:lineRule="auto"/>
       </w:pPr>
@@ -360,7 +377,7 @@
         <w:pStyle w:val="ListParagraph"/>
         <w:numPr>
           <w:ilvl w:val="0"/>
-          <w:numId w:val="2"/>
+          <w:numId w:val="5"/>
         </w:numPr>
         <w:spacing w:line="360" w:lineRule="auto"/>
       </w:pPr>
@@ -389,7 +406,7 @@
         <w:pStyle w:val="ListParagraph"/>
         <w:numPr>
           <w:ilvl w:val="0"/>
-          <w:numId w:val="2"/>
+          <w:numId w:val="5"/>
         </w:numPr>
         <w:spacing w:line="360" w:lineRule="auto"/>
       </w:pPr>
@@ -415,7 +432,7 @@
         <w:pStyle w:val="ListParagraph"/>
         <w:numPr>
           <w:ilvl w:val="0"/>
-          <w:numId w:val="2"/>
+          <w:numId w:val="5"/>
         </w:numPr>
         <w:spacing w:line="360" w:lineRule="auto"/>
       </w:pPr>
@@ -450,7 +467,7 @@
         <w:pStyle w:val="ListParagraph"/>
         <w:numPr>
           <w:ilvl w:val="0"/>
-          <w:numId w:val="2"/>
+          <w:numId w:val="5"/>
         </w:numPr>
         <w:spacing w:line="360" w:lineRule="auto"/>
       </w:pPr>
@@ -479,7 +496,7 @@
     </w:p>
     <w:p>
       <w:pPr>
-        <w:pStyle w:val="Heading3"/>
+        <w:pStyle w:val="Heading4"/>
         <w:spacing w:line="360" w:lineRule="auto"/>
       </w:pPr>
       <w:r>
@@ -511,18 +528,240 @@
         <w:pStyle w:val="ListParagraph"/>
         <w:numPr>
           <w:ilvl w:val="0"/>
+          <w:numId w:val="6"/>
+        </w:numPr>
+        <w:spacing w:line="360" w:lineRule="auto"/>
+      </w:pPr>
+      <w:r>
+        <w:t xml:space="preserve">Weaken the </w:t>
+      </w:r>
+      <w:r>
+        <w:t>Pokémon</w:t>
+      </w:r>
+      <w:r>
+        <w:t xml:space="preserve"> to capture it</w:t>
+      </w:r>
+    </w:p>
+    <w:p>
+      <w:pPr>
+        <w:pStyle w:val="ListParagraph"/>
+        <w:numPr>
+          <w:ilvl w:val="0"/>
+          <w:numId w:val="6"/>
+        </w:numPr>
+        <w:spacing w:line="360" w:lineRule="auto"/>
+      </w:pPr>
+      <w:r>
+        <w:t xml:space="preserve">Battle the </w:t>
+      </w:r>
+      <w:r>
+        <w:t>Pokémon</w:t>
+      </w:r>
+      <w:r>
+        <w:t xml:space="preserve"> until it’s been killed</w:t>
+      </w:r>
+    </w:p>
+    <w:p>
+      <w:pPr>
+        <w:pStyle w:val="ListParagraph"/>
+        <w:numPr>
+          <w:ilvl w:val="0"/>
+          <w:numId w:val="6"/>
+        </w:numPr>
+        <w:spacing w:line="360" w:lineRule="auto"/>
+      </w:pPr>
+      <w:r>
+        <w:t xml:space="preserve">Battle the </w:t>
+      </w:r>
+      <w:r>
+        <w:t>Pokémon</w:t>
+      </w:r>
+      <w:r>
+        <w:t xml:space="preserve"> to level up captured </w:t>
+      </w:r>
+      <w:r>
+        <w:t>Pokémon</w:t>
+      </w:r>
+    </w:p>
+    <w:p>
+      <w:pPr>
+        <w:spacing w:line="360" w:lineRule="auto"/>
+      </w:pPr>
+      <w:r>
+        <w:t xml:space="preserve">Each </w:t>
+      </w:r>
+      <w:r>
+        <w:t>Pokémon</w:t>
+      </w:r>
+      <w:r>
+        <w:t xml:space="preserve"> has 2 moves. The player must select which move </w:t>
+      </w:r>
+      <w:r>
+        <w:t xml:space="preserve">to attack with first. After selecting a </w:t>
+      </w:r>
+      <w:r>
+        <w:t>move, a</w:t>
+      </w:r>
+      <w:r>
+        <w:t xml:space="preserve"> battle sequence will occur. </w:t>
+      </w:r>
+    </w:p>
+    <w:p>
+      <w:pPr>
+        <w:pStyle w:val="ListParagraph"/>
+        <w:numPr>
+          <w:ilvl w:val="0"/>
+          <w:numId w:val="7"/>
+        </w:numPr>
+        <w:spacing w:line="360" w:lineRule="auto"/>
+      </w:pPr>
+      <w:r>
+        <w:t xml:space="preserve">The </w:t>
+      </w:r>
+      <w:r>
+        <w:t>player’s Pokémon</w:t>
+      </w:r>
+      <w:r>
+        <w:t xml:space="preserve"> will attack. It will use the selected move, and the app will alert the player how much damage the move dealt. The game will also show the remaining HP of the wild </w:t>
+      </w:r>
+      <w:r>
+        <w:t>Pokémon</w:t>
+      </w:r>
+      <w:r>
+        <w:t>.</w:t>
+      </w:r>
+    </w:p>
+    <w:p>
+      <w:pPr>
+        <w:pStyle w:val="ListParagraph"/>
+        <w:numPr>
+          <w:ilvl w:val="0"/>
+          <w:numId w:val="7"/>
+        </w:numPr>
+        <w:spacing w:line="360" w:lineRule="auto"/>
+      </w:pPr>
+      <w:r>
+        <w:t xml:space="preserve">The wild </w:t>
+      </w:r>
+      <w:r>
+        <w:t>Pokémon</w:t>
+      </w:r>
+      <w:r>
+        <w:t xml:space="preserve"> will attack immediately after the player’s attack. </w:t>
+      </w:r>
+      <w:r>
+        <w:t xml:space="preserve">The player will see a message saying what move was used, how much </w:t>
+      </w:r>
+      <w:r>
+        <w:t>damage</w:t>
+      </w:r>
+      <w:r>
+        <w:t xml:space="preserve"> was dealt, and how much HP the player’s </w:t>
+      </w:r>
+      <w:r>
+        <w:t>Pokémon</w:t>
+      </w:r>
+      <w:r>
+        <w:t xml:space="preserve"> has remaining. </w:t>
+      </w:r>
+    </w:p>
+    <w:p>
+      <w:pPr>
+        <w:pStyle w:val="ListParagraph"/>
+        <w:numPr>
+          <w:ilvl w:val="0"/>
+          <w:numId w:val="7"/>
+        </w:numPr>
+        <w:spacing w:line="360" w:lineRule="auto"/>
+      </w:pPr>
+      <w:r>
+        <w:t xml:space="preserve">After the sequence, the player will again see the battle menu. The battle sequence will continue until one of the </w:t>
+      </w:r>
+      <w:r>
+        <w:t>Pokémon</w:t>
+      </w:r>
+      <w:r>
+        <w:t xml:space="preserve"> has been defeated, or the player selects a different option.</w:t>
+      </w:r>
+    </w:p>
+    <w:p>
+      <w:pPr>
+        <w:spacing w:line="360" w:lineRule="auto"/>
+      </w:pPr>
+      <w:r>
+        <w:t xml:space="preserve">Once one of the </w:t>
+      </w:r>
+      <w:r>
+        <w:t>Pokémon</w:t>
+      </w:r>
+      <w:r>
+        <w:t xml:space="preserve"> in the battle reaches 0 HP, the player will receive another message. It will say:</w:t>
+      </w:r>
+    </w:p>
+    <w:p>
+      <w:pPr>
+        <w:spacing w:line="360" w:lineRule="auto"/>
+      </w:pPr>
+      <w:r>
+        <w:t>“[pokemon1] has been defeated”</w:t>
+      </w:r>
+    </w:p>
+    <w:p>
+      <w:pPr>
+        <w:spacing w:line="360" w:lineRule="auto"/>
+      </w:pPr>
+      <w:r>
+        <w:t>“[pokemon2] has won the battle!”</w:t>
+      </w:r>
+    </w:p>
+    <w:p>
+      <w:pPr>
+        <w:pStyle w:val="ListParagraph"/>
+        <w:numPr>
+          <w:ilvl w:val="0"/>
           <w:numId w:val="2"/>
         </w:numPr>
         <w:spacing w:line="360" w:lineRule="auto"/>
       </w:pPr>
       <w:r>
-        <w:t xml:space="preserve">Weaken the </w:t>
-      </w:r>
-      <w:r>
-        <w:t>Pokémon</w:t>
-      </w:r>
-      <w:r>
-        <w:t xml:space="preserve"> to capture it</w:t>
+        <w:t xml:space="preserve">At this point, the game returns the player to the main menu to perform another action from above.  </w:t>
+      </w:r>
+    </w:p>
+    <w:p>
+      <w:pPr>
+        <w:spacing w:line="360" w:lineRule="auto"/>
+      </w:pPr>
+      <w:r>
+        <w:t xml:space="preserve">If the player’s </w:t>
+      </w:r>
+      <w:r>
+        <w:t>Pokémon</w:t>
+      </w:r>
+      <w:r>
+        <w:t xml:space="preserve"> wins the battle, the </w:t>
+      </w:r>
+      <w:r>
+        <w:t>Pokémon</w:t>
+      </w:r>
+      <w:r>
+        <w:t xml:space="preserve"> will gain experience. The player will also gain experience form winning a battle.</w:t>
+      </w:r>
+    </w:p>
+    <w:p>
+      <w:pPr>
+        <w:pStyle w:val="Heading4"/>
+        <w:spacing w:line="360" w:lineRule="auto"/>
+      </w:pPr>
+      <w:r>
+        <w:t>Use Item</w:t>
+      </w:r>
+    </w:p>
+    <w:p>
+      <w:pPr>
+        <w:spacing w:line="360" w:lineRule="auto"/>
+      </w:pPr>
+      <w:r>
+        <w:t>In the course of a battle, you may want to use an Item. There can be several reasons for needing to use an item.</w:t>
       </w:r>
     </w:p>
     <w:p>
@@ -535,13 +774,10 @@
         <w:spacing w:line="360" w:lineRule="auto"/>
       </w:pPr>
       <w:r>
-        <w:t xml:space="preserve">Battle the </w:t>
-      </w:r>
-      <w:r>
-        <w:t>Pokémon</w:t>
-      </w:r>
-      <w:r>
-        <w:t xml:space="preserve"> until it’s been killed</w:t>
+        <w:t xml:space="preserve">Revive a defeated </w:t>
+      </w:r>
+      <w:r>
+        <w:t>Pokémon</w:t>
       </w:r>
     </w:p>
     <w:p>
@@ -554,39 +790,10 @@
         <w:spacing w:line="360" w:lineRule="auto"/>
       </w:pPr>
       <w:r>
-        <w:t xml:space="preserve">Battle the </w:t>
-      </w:r>
-      <w:r>
-        <w:t>Pokémon</w:t>
-      </w:r>
-      <w:r>
-        <w:t xml:space="preserve"> to level up captured </w:t>
-      </w:r>
-      <w:r>
-        <w:t>Pokémon</w:t>
-      </w:r>
-    </w:p>
-    <w:p>
-      <w:pPr>
-        <w:spacing w:line="360" w:lineRule="auto"/>
-      </w:pPr>
-      <w:r>
-        <w:t xml:space="preserve">Each </w:t>
-      </w:r>
-      <w:r>
-        <w:t>Pokémon</w:t>
-      </w:r>
-      <w:r>
-        <w:t xml:space="preserve"> has 2 moves. The player must select which move </w:t>
-      </w:r>
-      <w:r>
-        <w:t xml:space="preserve">to attack with first. After selecting a </w:t>
-      </w:r>
-      <w:r>
-        <w:t>move, a</w:t>
-      </w:r>
-      <w:r>
-        <w:t xml:space="preserve"> battle sequence will occur. </w:t>
+        <w:t xml:space="preserve">Potion to heal a wounded </w:t>
+      </w:r>
+      <w:r>
+        <w:t>Pokémon</w:t>
       </w:r>
     </w:p>
     <w:p>
@@ -599,13 +806,42 @@
         <w:spacing w:line="360" w:lineRule="auto"/>
       </w:pPr>
       <w:r>
-        <w:t xml:space="preserve">The </w:t>
-      </w:r>
-      <w:r>
-        <w:t>player’s Pokémon</w:t>
-      </w:r>
-      <w:r>
-        <w:t xml:space="preserve"> will attack. It will use the selected move, and the app will alert the player how much damage the move dealt. The game will also show the remaining HP of the wild </w:t>
+        <w:t xml:space="preserve">PokeBall to capture wild </w:t>
+      </w:r>
+      <w:r>
+        <w:t>Pokémon</w:t>
+      </w:r>
+    </w:p>
+    <w:p>
+      <w:pPr>
+        <w:pStyle w:val="Heading4"/>
+        <w:spacing w:line="360" w:lineRule="auto"/>
+      </w:pPr>
+      <w:r>
+        <w:t xml:space="preserve">Change </w:t>
+      </w:r>
+      <w:r>
+        <w:t>Pokémon</w:t>
+      </w:r>
+    </w:p>
+    <w:p>
+      <w:pPr>
+        <w:spacing w:line="360" w:lineRule="auto"/>
+      </w:pPr>
+      <w:r>
+        <w:t xml:space="preserve">During the course of a battle, you may decide to change </w:t>
+      </w:r>
+      <w:r>
+        <w:t>Pokémon</w:t>
+      </w:r>
+      <w:r>
+        <w:t xml:space="preserve">. Select this option to recall the current fighting </w:t>
+      </w:r>
+      <w:r>
+        <w:t>Pokémon</w:t>
+      </w:r>
+      <w:r>
+        <w:t xml:space="preserve"> and send out a different </w:t>
       </w:r>
       <w:r>
         <w:t>Pokémon</w:t>
@@ -616,6 +852,49 @@
     </w:p>
     <w:p>
       <w:pPr>
+        <w:pStyle w:val="Heading4"/>
+        <w:spacing w:line="360" w:lineRule="auto"/>
+      </w:pPr>
+      <w:r>
+        <w:t>Run</w:t>
+      </w:r>
+    </w:p>
+    <w:p>
+      <w:pPr>
+        <w:spacing w:line="360" w:lineRule="auto"/>
+      </w:pPr>
+      <w:r>
+        <w:t xml:space="preserve">Finally, a player may choose to run from a battle. Doing so will exit the battle sequence and return the player to the main menu. </w:t>
+      </w:r>
+    </w:p>
+    <w:p>
+      <w:pPr>
+        <w:pStyle w:val="Heading2"/>
+        <w:spacing w:line="360" w:lineRule="auto"/>
+      </w:pPr>
+      <w:r>
+        <w:t xml:space="preserve">Capture </w:t>
+      </w:r>
+      <w:r>
+        <w:t>Pokémon</w:t>
+      </w:r>
+    </w:p>
+    <w:p>
+      <w:pPr>
+        <w:spacing w:line="360" w:lineRule="auto"/>
+      </w:pPr>
+      <w:r>
+        <w:t xml:space="preserve">From the main menu, the player may also decide to try to capture a wild </w:t>
+      </w:r>
+      <w:r>
+        <w:t>Pokémon</w:t>
+      </w:r>
+      <w:r>
+        <w:t xml:space="preserve"> (option 2). Once selected, the player will receive a similar message as the battle method:</w:t>
+      </w:r>
+    </w:p>
+    <w:p>
+      <w:pPr>
         <w:pStyle w:val="ListParagraph"/>
         <w:numPr>
           <w:ilvl w:val="0"/>
@@ -624,28 +903,33 @@
         <w:spacing w:line="360" w:lineRule="auto"/>
       </w:pPr>
       <w:r>
-        <w:t xml:space="preserve">The wild </w:t>
-      </w:r>
-      <w:r>
-        <w:t>Pokémon</w:t>
-      </w:r>
-      <w:r>
-        <w:t xml:space="preserve"> will attack immediately after the player’s attack. </w:t>
-      </w:r>
-      <w:r>
-        <w:t xml:space="preserve">The player will see a message saying what move was used, how much </w:t>
-      </w:r>
-      <w:r>
-        <w:t>damage</w:t>
-      </w:r>
-      <w:r>
-        <w:t xml:space="preserve"> was dealt, and how much HP the player’s </w:t>
-      </w:r>
-      <w:r>
-        <w:t>Pokémon</w:t>
-      </w:r>
-      <w:r>
-        <w:t xml:space="preserve"> has remaining. </w:t>
+        <w:t>“a wild [level] [</w:t>
+      </w:r>
+      <w:r>
+        <w:t>Pokémon</w:t>
+      </w:r>
+      <w:r>
+        <w:t>] has appeared! (HP, CP)”</w:t>
+      </w:r>
+    </w:p>
+    <w:p>
+      <w:pPr>
+        <w:spacing w:line="360" w:lineRule="auto"/>
+      </w:pPr>
+      <w:r>
+        <w:t xml:space="preserve">the player is then prompted to select an item to use. To capture the </w:t>
+      </w:r>
+      <w:r>
+        <w:t>Pokémon</w:t>
+      </w:r>
+      <w:r>
+        <w:t xml:space="preserve">, select a pokeball. If the </w:t>
+      </w:r>
+      <w:r>
+        <w:t>Pokémon</w:t>
+      </w:r>
+      <w:r>
+        <w:t xml:space="preserve"> was captured, the game will alert the player:</w:t>
       </w:r>
     </w:p>
     <w:p>
@@ -658,48 +942,165 @@
         <w:spacing w:line="360" w:lineRule="auto"/>
       </w:pPr>
       <w:r>
-        <w:t xml:space="preserve">After the sequence, the player will again see the battle menu. The battle sequence will continue until one of the </w:t>
-      </w:r>
-      <w:r>
-        <w:t>Pokémon</w:t>
-      </w:r>
-      <w:r>
-        <w:t xml:space="preserve"> has been defeated, or the player selects a different option.</w:t>
-      </w:r>
-    </w:p>
-    <w:p>
-      <w:pPr>
-        <w:spacing w:line="360" w:lineRule="auto"/>
-      </w:pPr>
-      <w:r>
-        <w:t xml:space="preserve">Once one of the </w:t>
-      </w:r>
-      <w:r>
-        <w:t>Pokémon</w:t>
-      </w:r>
-      <w:r>
-        <w:t xml:space="preserve"> in the battle reaches 0 HP, the player will receive another message. It will say:</w:t>
-      </w:r>
-    </w:p>
-    <w:p>
-      <w:pPr>
-        <w:spacing w:line="360" w:lineRule="auto"/>
-      </w:pPr>
-      <w:r>
-        <w:t>“[pokemon1] has been defeated”</w:t>
-      </w:r>
-    </w:p>
-    <w:p>
-      <w:pPr>
-        <w:spacing w:line="360" w:lineRule="auto"/>
-      </w:pPr>
-      <w:r>
-        <w:t>“[pokemon2] has</w:t>
-      </w:r>
-      <w:bookmarkStart w:id="0" w:name="_GoBack"/>
-      <w:bookmarkEnd w:id="0"/>
-      <w:r>
-        <w:t xml:space="preserve"> won the battle!”</w:t>
+        <w:t>“[</w:t>
+      </w:r>
+      <w:r>
+        <w:t>Pokémon</w:t>
+      </w:r>
+      <w:r>
+        <w:t>] has been captured!”</w:t>
+      </w:r>
+    </w:p>
+    <w:p>
+      <w:pPr>
+        <w:spacing w:line="360" w:lineRule="auto"/>
+      </w:pPr>
+      <w:r>
+        <w:t xml:space="preserve">After capturing a </w:t>
+      </w:r>
+      <w:r>
+        <w:t>Pokémon</w:t>
+      </w:r>
+      <w:r>
+        <w:t>, the player will also receive experience points.</w:t>
+      </w:r>
+    </w:p>
+    <w:p>
+      <w:pPr>
+        <w:pStyle w:val="Heading2"/>
+        <w:spacing w:line="360" w:lineRule="auto"/>
+      </w:pPr>
+      <w:r>
+        <w:t xml:space="preserve">Use an </w:t>
+      </w:r>
+      <w:r>
+        <w:t>Item</w:t>
+      </w:r>
+    </w:p>
+    <w:p>
+      <w:pPr>
+        <w:spacing w:line="360" w:lineRule="auto"/>
+      </w:pPr>
+      <w:r>
+        <w:t xml:space="preserve">If the player selects to use an item, a list of items in the player’s bag will be displayed. </w:t>
+      </w:r>
+    </w:p>
+    <w:p>
+      <w:pPr>
+        <w:pStyle w:val="ListParagraph"/>
+        <w:numPr>
+          <w:ilvl w:val="0"/>
+          <w:numId w:val="8"/>
+        </w:numPr>
+        <w:spacing w:line="360" w:lineRule="auto"/>
+      </w:pPr>
+      <w:r>
+        <w:t>The player needs to select an item to use.</w:t>
+      </w:r>
+    </w:p>
+    <w:p>
+      <w:pPr>
+        <w:pStyle w:val="ListParagraph"/>
+        <w:numPr>
+          <w:ilvl w:val="0"/>
+          <w:numId w:val="8"/>
+        </w:numPr>
+        <w:spacing w:line="360" w:lineRule="auto"/>
+      </w:pPr>
+      <w:r>
+        <w:t xml:space="preserve">If applicable, the player must then </w:t>
+      </w:r>
+      <w:r>
+        <w:t>select</w:t>
+      </w:r>
+      <w:r>
+        <w:t xml:space="preserve"> a </w:t>
+      </w:r>
+      <w:r>
+        <w:t>Pokémon</w:t>
+      </w:r>
+      <w:r>
+        <w:t xml:space="preserve"> on which to use the item </w:t>
+      </w:r>
+    </w:p>
+    <w:p>
+      <w:pPr>
+        <w:pStyle w:val="ListParagraph"/>
+        <w:numPr>
+          <w:ilvl w:val="0"/>
+          <w:numId w:val="8"/>
+        </w:numPr>
+        <w:spacing w:line="360" w:lineRule="auto"/>
+      </w:pPr>
+      <w:r>
+        <w:t xml:space="preserve">For potions, revives, </w:t>
+      </w:r>
+      <w:r>
+        <w:t>etc.</w:t>
+      </w:r>
+      <w:r>
+        <w:t xml:space="preserve">, the player will receive a message stating how many HP has been restored, and what the </w:t>
+      </w:r>
+      <w:r>
+        <w:t>Pokémon’s</w:t>
+      </w:r>
+      <w:r>
+        <w:t xml:space="preserve"> HP is after using the </w:t>
+      </w:r>
+      <w:r>
+        <w:t>potion</w:t>
+      </w:r>
+      <w:r>
+        <w:t xml:space="preserve"> or other item on the </w:t>
+      </w:r>
+      <w:r>
+        <w:t>Pokémon</w:t>
+      </w:r>
+      <w:r>
+        <w:t>.</w:t>
+      </w:r>
+    </w:p>
+    <w:p>
+      <w:pPr>
+        <w:spacing w:line="360" w:lineRule="auto"/>
+      </w:pPr>
+      <w:r>
+        <w:t>The game then returns to the main menu.</w:t>
+      </w:r>
+    </w:p>
+    <w:p>
+      <w:pPr>
+        <w:pStyle w:val="Heading2"/>
+        <w:spacing w:line="360" w:lineRule="auto"/>
+      </w:pPr>
+      <w:r>
+        <w:t xml:space="preserve">View </w:t>
+      </w:r>
+      <w:r>
+        <w:t>Pokémon</w:t>
+      </w:r>
+    </w:p>
+    <w:p>
+      <w:pPr>
+        <w:spacing w:line="360" w:lineRule="auto"/>
+      </w:pPr>
+      <w:r>
+        <w:t xml:space="preserve">Select this option to view the </w:t>
+      </w:r>
+      <w:r>
+        <w:t>Pokémon</w:t>
+      </w:r>
+      <w:r>
+        <w:t xml:space="preserve"> you’ve previously captured. </w:t>
+      </w:r>
+      <w:r>
+        <w:t xml:space="preserve"> This option displays useful information on your </w:t>
+      </w:r>
+      <w:r>
+        <w:t>Pokémon</w:t>
+      </w:r>
+      <w:r>
+        <w:t>, such as:</w:t>
       </w:r>
     </w:p>
     <w:p>
@@ -712,27 +1113,90 @@
         <w:spacing w:line="360" w:lineRule="auto"/>
       </w:pPr>
       <w:r>
-        <w:t xml:space="preserve">At this point, the game returns the player to the main menu to perform another action from above.  </w:t>
-      </w:r>
-    </w:p>
-    <w:p>
-      <w:pPr>
-        <w:spacing w:line="360" w:lineRule="auto"/>
-      </w:pPr>
-      <w:r>
-        <w:t xml:space="preserve">If the player’s </w:t>
-      </w:r>
-      <w:r>
-        <w:t>Pokémon</w:t>
-      </w:r>
-      <w:r>
-        <w:t xml:space="preserve"> wins the battle, the </w:t>
-      </w:r>
-      <w:r>
-        <w:t>Pokémon</w:t>
-      </w:r>
-      <w:r>
-        <w:t xml:space="preserve"> will gain experience. The player will also gain experience form winning a battle.</w:t>
+        <w:t>Pokémon</w:t>
+      </w:r>
+      <w:r>
+        <w:t xml:space="preserve"> name</w:t>
+      </w:r>
+    </w:p>
+    <w:p>
+      <w:pPr>
+        <w:pStyle w:val="ListParagraph"/>
+        <w:numPr>
+          <w:ilvl w:val="0"/>
+          <w:numId w:val="2"/>
+        </w:numPr>
+        <w:spacing w:line="360" w:lineRule="auto"/>
+      </w:pPr>
+      <w:r>
+        <w:t>Pokémon</w:t>
+      </w:r>
+      <w:r>
+        <w:t xml:space="preserve"> Level</w:t>
+      </w:r>
+    </w:p>
+    <w:p>
+      <w:pPr>
+        <w:pStyle w:val="ListParagraph"/>
+        <w:numPr>
+          <w:ilvl w:val="0"/>
+          <w:numId w:val="2"/>
+        </w:numPr>
+        <w:spacing w:line="360" w:lineRule="auto"/>
+      </w:pPr>
+      <w:r>
+        <w:t>Pokémon</w:t>
+      </w:r>
+      <w:r>
+        <w:t xml:space="preserve"> experience</w:t>
+      </w:r>
+    </w:p>
+    <w:p>
+      <w:pPr>
+        <w:pStyle w:val="ListParagraph"/>
+        <w:numPr>
+          <w:ilvl w:val="0"/>
+          <w:numId w:val="2"/>
+        </w:numPr>
+        <w:spacing w:line="360" w:lineRule="auto"/>
+      </w:pPr>
+      <w:r>
+        <w:t>Pokémon</w:t>
+      </w:r>
+      <w:r>
+        <w:t xml:space="preserve"> HP</w:t>
+      </w:r>
+    </w:p>
+    <w:p>
+      <w:pPr>
+        <w:pStyle w:val="ListParagraph"/>
+        <w:numPr>
+          <w:ilvl w:val="0"/>
+          <w:numId w:val="2"/>
+        </w:numPr>
+        <w:spacing w:line="360" w:lineRule="auto"/>
+      </w:pPr>
+      <w:r>
+        <w:t>Pokémon</w:t>
+      </w:r>
+      <w:r>
+        <w:t xml:space="preserve"> CP</w:t>
+      </w:r>
+    </w:p>
+    <w:p>
+      <w:pPr>
+        <w:pStyle w:val="ListParagraph"/>
+        <w:numPr>
+          <w:ilvl w:val="0"/>
+          <w:numId w:val="2"/>
+        </w:numPr>
+        <w:spacing w:line="360" w:lineRule="auto"/>
+      </w:pPr>
+      <w:r>
+        <w:t>Pokémon</w:t>
+      </w:r>
+      <w:r>
+        <w:t xml:space="preserve"> moves</w:t>
       </w:r>
     </w:p>
     <w:p>
@@ -741,24 +1205,21 @@
         <w:spacing w:line="360" w:lineRule="auto"/>
       </w:pPr>
       <w:r>
-        <w:t xml:space="preserve">Capture </w:t>
-      </w:r>
-      <w:r>
-        <w:t>Pokémon</w:t>
-      </w:r>
-    </w:p>
-    <w:p>
-      <w:pPr>
-        <w:spacing w:line="360" w:lineRule="auto"/>
-      </w:pPr>
-      <w:r>
-        <w:t xml:space="preserve">From the main menu, the player may also decide to try to capture a wild </w:t>
-      </w:r>
-      <w:r>
-        <w:t>Pokémon</w:t>
-      </w:r>
-      <w:r>
-        <w:t xml:space="preserve"> (option 2). Once selected, the player will receive a similar message as the battle method:</w:t>
+        <w:t>View Player</w:t>
+      </w:r>
+      <w:r>
+        <w:t xml:space="preserve"> </w:t>
+      </w:r>
+      <w:r>
+        <w:t>Status</w:t>
+      </w:r>
+    </w:p>
+    <w:p>
+      <w:pPr>
+        <w:spacing w:line="360" w:lineRule="auto"/>
+      </w:pPr>
+      <w:r>
+        <w:t>This option will display information pertaining to the player. Information includes:</w:t>
       </w:r>
     </w:p>
     <w:p>
@@ -771,33 +1232,7 @@
         <w:spacing w:line="360" w:lineRule="auto"/>
       </w:pPr>
       <w:r>
-        <w:t>“a wild [level] [</w:t>
-      </w:r>
-      <w:r>
-        <w:t>Pokémon</w:t>
-      </w:r>
-      <w:r>
-        <w:t>] has appeared! (HP, CP)”</w:t>
-      </w:r>
-    </w:p>
-    <w:p>
-      <w:pPr>
-        <w:spacing w:line="360" w:lineRule="auto"/>
-      </w:pPr>
-      <w:r>
-        <w:t xml:space="preserve">the player is then prompted to select an item to use. To capture the </w:t>
-      </w:r>
-      <w:r>
-        <w:t>Pokémon</w:t>
-      </w:r>
-      <w:r>
-        <w:t xml:space="preserve">, select a pokeball. If the </w:t>
-      </w:r>
-      <w:r>
-        <w:t>Pokémon</w:t>
-      </w:r>
-      <w:r>
-        <w:t xml:space="preserve"> was captured, the game will alert the player:</w:t>
+        <w:t>Player Username</w:t>
       </w:r>
     </w:p>
     <w:p>
@@ -810,44 +1245,7 @@
         <w:spacing w:line="360" w:lineRule="auto"/>
       </w:pPr>
       <w:r>
-        <w:t>“[</w:t>
-      </w:r>
-      <w:r>
-        <w:t>Pokémon</w:t>
-      </w:r>
-      <w:r>
-        <w:t>] has been captured!”</w:t>
-      </w:r>
-    </w:p>
-    <w:p>
-      <w:pPr>
-        <w:spacing w:line="360" w:lineRule="auto"/>
-      </w:pPr>
-      <w:r>
-        <w:t xml:space="preserve">After capturing a </w:t>
-      </w:r>
-      <w:r>
-        <w:t>Pokémon</w:t>
-      </w:r>
-      <w:r>
-        <w:t>, the player will also receive experience points.</w:t>
-      </w:r>
-    </w:p>
-    <w:p>
-      <w:pPr>
-        <w:pStyle w:val="Heading2"/>
-        <w:spacing w:line="360" w:lineRule="auto"/>
-      </w:pPr>
-      <w:r>
-        <w:t>Use an Item</w:t>
-      </w:r>
-    </w:p>
-    <w:p>
-      <w:pPr>
-        <w:spacing w:line="360" w:lineRule="auto"/>
-      </w:pPr>
-      <w:r>
-        <w:t xml:space="preserve">If the player selects to use an item, a list of items in the player’s bag will be displayed. </w:t>
+        <w:t>Player Level</w:t>
       </w:r>
     </w:p>
     <w:p>
@@ -860,83 +1258,8 @@
         <w:spacing w:line="360" w:lineRule="auto"/>
       </w:pPr>
       <w:r>
-        <w:t>The player needs to select an item to use.</w:t>
-      </w:r>
-    </w:p>
-    <w:p>
-      <w:pPr>
-        <w:pStyle w:val="ListParagraph"/>
-        <w:numPr>
-          <w:ilvl w:val="0"/>
-          <w:numId w:val="2"/>
-        </w:numPr>
-        <w:spacing w:line="360" w:lineRule="auto"/>
-      </w:pPr>
-      <w:r>
-        <w:t xml:space="preserve">If applicable, the player must then </w:t>
-      </w:r>
-      <w:r>
-        <w:t>select</w:t>
-      </w:r>
-      <w:r>
-        <w:t xml:space="preserve"> a </w:t>
-      </w:r>
-      <w:r>
-        <w:t>Pokémon</w:t>
-      </w:r>
-      <w:r>
-        <w:t xml:space="preserve"> on which to use the item </w:t>
-      </w:r>
-    </w:p>
-    <w:p>
-      <w:pPr>
-        <w:pStyle w:val="ListParagraph"/>
-        <w:numPr>
-          <w:ilvl w:val="0"/>
-          <w:numId w:val="2"/>
-        </w:numPr>
-        <w:spacing w:line="360" w:lineRule="auto"/>
-      </w:pPr>
-      <w:r>
-        <w:t xml:space="preserve">For potions, revives, </w:t>
-      </w:r>
-      <w:r>
-        <w:t>etc.</w:t>
-      </w:r>
-      <w:r>
-        <w:t xml:space="preserve">, the player will receive a message stating how many HP has been restored, and what the </w:t>
-      </w:r>
-      <w:r>
-        <w:t>Pokémon’s</w:t>
-      </w:r>
-      <w:r>
-        <w:t xml:space="preserve"> HP is after using the </w:t>
-      </w:r>
-      <w:r>
-        <w:t>potion</w:t>
-      </w:r>
-      <w:r>
-        <w:t xml:space="preserve"> or other item on the </w:t>
-      </w:r>
-      <w:r>
-        <w:t>Pokémon</w:t>
-      </w:r>
-      <w:r>
-        <w:t>.</w:t>
-      </w:r>
-    </w:p>
-    <w:p>
-      <w:pPr>
-        <w:spacing w:line="360" w:lineRule="auto"/>
-      </w:pPr>
-      <w:r>
-        <w:t>The game then returns to the main menu.</w:t>
-      </w:r>
-    </w:p>
-    <w:p>
-      <w:pPr>
-        <w:spacing w:line="360" w:lineRule="auto"/>
-      </w:pPr>
+        <w:t>Player Experience</w:t>
+      </w:r>
     </w:p>
     <w:p>
       <w:pPr>
@@ -944,6 +1267,7 @@
       </w:pPr>
     </w:p>
     <w:sectPr>
+      <w:type w:val="continuous"/>
       <w:pgSz w:w="12240" w:h="15840"/>
       <w:pgMar w:top="1440" w:right="1440" w:bottom="1440" w:left="1440" w:header="720" w:footer="720" w:gutter="0"/>
       <w:cols w:space="720"/>
@@ -1069,6 +1393,273 @@
     </w:lvl>
   </w:abstractNum>
   <w:abstractNum w:abstractNumId="1">
+    <w:nsid w:val="16FB4C8E"/>
+    <w:multiLevelType w:val="hybridMultilevel"/>
+    <w:tmpl w:val="CD4C9818"/>
+    <w:lvl w:ilvl="0" w:tplc="0409000F">
+      <w:start w:val="1"/>
+      <w:numFmt w:val="decimal"/>
+      <w:lvlText w:val="%1."/>
+      <w:lvlJc w:val="left"/>
+      <w:pPr>
+        <w:ind w:left="720" w:hanging="360"/>
+      </w:pPr>
+      <w:rPr>
+        <w:rFonts w:hint="default"/>
+      </w:rPr>
+    </w:lvl>
+    <w:lvl w:ilvl="1" w:tplc="04090019">
+      <w:start w:val="1"/>
+      <w:numFmt w:val="lowerLetter"/>
+      <w:lvlText w:val="%2."/>
+      <w:lvlJc w:val="left"/>
+      <w:pPr>
+        <w:ind w:left="1440" w:hanging="360"/>
+      </w:pPr>
+    </w:lvl>
+    <w:lvl w:ilvl="2" w:tplc="0409001B">
+      <w:start w:val="1"/>
+      <w:numFmt w:val="lowerRoman"/>
+      <w:lvlText w:val="%3."/>
+      <w:lvlJc w:val="right"/>
+      <w:pPr>
+        <w:ind w:left="2160" w:hanging="180"/>
+      </w:pPr>
+    </w:lvl>
+    <w:lvl w:ilvl="3" w:tplc="0409000F">
+      <w:start w:val="1"/>
+      <w:numFmt w:val="decimal"/>
+      <w:lvlText w:val="%4."/>
+      <w:lvlJc w:val="left"/>
+      <w:pPr>
+        <w:ind w:left="2880" w:hanging="360"/>
+      </w:pPr>
+    </w:lvl>
+    <w:lvl w:ilvl="4" w:tplc="04090019" w:tentative="1">
+      <w:start w:val="1"/>
+      <w:numFmt w:val="lowerLetter"/>
+      <w:lvlText w:val="%5."/>
+      <w:lvlJc w:val="left"/>
+      <w:pPr>
+        <w:ind w:left="3600" w:hanging="360"/>
+      </w:pPr>
+    </w:lvl>
+    <w:lvl w:ilvl="5" w:tplc="0409001B" w:tentative="1">
+      <w:start w:val="1"/>
+      <w:numFmt w:val="lowerRoman"/>
+      <w:lvlText w:val="%6."/>
+      <w:lvlJc w:val="right"/>
+      <w:pPr>
+        <w:ind w:left="4320" w:hanging="180"/>
+      </w:pPr>
+    </w:lvl>
+    <w:lvl w:ilvl="6" w:tplc="0409000F" w:tentative="1">
+      <w:start w:val="1"/>
+      <w:numFmt w:val="decimal"/>
+      <w:lvlText w:val="%7."/>
+      <w:lvlJc w:val="left"/>
+      <w:pPr>
+        <w:ind w:left="5040" w:hanging="360"/>
+      </w:pPr>
+    </w:lvl>
+    <w:lvl w:ilvl="7" w:tplc="04090019" w:tentative="1">
+      <w:start w:val="1"/>
+      <w:numFmt w:val="lowerLetter"/>
+      <w:lvlText w:val="%8."/>
+      <w:lvlJc w:val="left"/>
+      <w:pPr>
+        <w:ind w:left="5760" w:hanging="360"/>
+      </w:pPr>
+    </w:lvl>
+    <w:lvl w:ilvl="8" w:tplc="0409001B" w:tentative="1">
+      <w:start w:val="1"/>
+      <w:numFmt w:val="lowerRoman"/>
+      <w:lvlText w:val="%9."/>
+      <w:lvlJc w:val="right"/>
+      <w:pPr>
+        <w:ind w:left="6480" w:hanging="180"/>
+      </w:pPr>
+    </w:lvl>
+  </w:abstractNum>
+  <w:abstractNum w:abstractNumId="2">
+    <w:nsid w:val="48F63C92"/>
+    <w:multiLevelType w:val="hybridMultilevel"/>
+    <w:tmpl w:val="CD4C9818"/>
+    <w:lvl w:ilvl="0" w:tplc="0409000F">
+      <w:start w:val="1"/>
+      <w:numFmt w:val="decimal"/>
+      <w:lvlText w:val="%1."/>
+      <w:lvlJc w:val="left"/>
+      <w:pPr>
+        <w:ind w:left="720" w:hanging="360"/>
+      </w:pPr>
+      <w:rPr>
+        <w:rFonts w:hint="default"/>
+      </w:rPr>
+    </w:lvl>
+    <w:lvl w:ilvl="1" w:tplc="04090019">
+      <w:start w:val="1"/>
+      <w:numFmt w:val="lowerLetter"/>
+      <w:lvlText w:val="%2."/>
+      <w:lvlJc w:val="left"/>
+      <w:pPr>
+        <w:ind w:left="1440" w:hanging="360"/>
+      </w:pPr>
+    </w:lvl>
+    <w:lvl w:ilvl="2" w:tplc="0409001B">
+      <w:start w:val="1"/>
+      <w:numFmt w:val="lowerRoman"/>
+      <w:lvlText w:val="%3."/>
+      <w:lvlJc w:val="right"/>
+      <w:pPr>
+        <w:ind w:left="2160" w:hanging="180"/>
+      </w:pPr>
+    </w:lvl>
+    <w:lvl w:ilvl="3" w:tplc="0409000F">
+      <w:start w:val="1"/>
+      <w:numFmt w:val="decimal"/>
+      <w:lvlText w:val="%4."/>
+      <w:lvlJc w:val="left"/>
+      <w:pPr>
+        <w:ind w:left="2880" w:hanging="360"/>
+      </w:pPr>
+    </w:lvl>
+    <w:lvl w:ilvl="4" w:tplc="04090019" w:tentative="1">
+      <w:start w:val="1"/>
+      <w:numFmt w:val="lowerLetter"/>
+      <w:lvlText w:val="%5."/>
+      <w:lvlJc w:val="left"/>
+      <w:pPr>
+        <w:ind w:left="3600" w:hanging="360"/>
+      </w:pPr>
+    </w:lvl>
+    <w:lvl w:ilvl="5" w:tplc="0409001B" w:tentative="1">
+      <w:start w:val="1"/>
+      <w:numFmt w:val="lowerRoman"/>
+      <w:lvlText w:val="%6."/>
+      <w:lvlJc w:val="right"/>
+      <w:pPr>
+        <w:ind w:left="4320" w:hanging="180"/>
+      </w:pPr>
+    </w:lvl>
+    <w:lvl w:ilvl="6" w:tplc="0409000F" w:tentative="1">
+      <w:start w:val="1"/>
+      <w:numFmt w:val="decimal"/>
+      <w:lvlText w:val="%7."/>
+      <w:lvlJc w:val="left"/>
+      <w:pPr>
+        <w:ind w:left="5040" w:hanging="360"/>
+      </w:pPr>
+    </w:lvl>
+    <w:lvl w:ilvl="7" w:tplc="04090019" w:tentative="1">
+      <w:start w:val="1"/>
+      <w:numFmt w:val="lowerLetter"/>
+      <w:lvlText w:val="%8."/>
+      <w:lvlJc w:val="left"/>
+      <w:pPr>
+        <w:ind w:left="5760" w:hanging="360"/>
+      </w:pPr>
+    </w:lvl>
+    <w:lvl w:ilvl="8" w:tplc="0409001B" w:tentative="1">
+      <w:start w:val="1"/>
+      <w:numFmt w:val="lowerRoman"/>
+      <w:lvlText w:val="%9."/>
+      <w:lvlJc w:val="right"/>
+      <w:pPr>
+        <w:ind w:left="6480" w:hanging="180"/>
+      </w:pPr>
+    </w:lvl>
+  </w:abstractNum>
+  <w:abstractNum w:abstractNumId="3">
+    <w:nsid w:val="4D376FA4"/>
+    <w:multiLevelType w:val="hybridMultilevel"/>
+    <w:tmpl w:val="CD4C9818"/>
+    <w:lvl w:ilvl="0" w:tplc="0409000F">
+      <w:start w:val="1"/>
+      <w:numFmt w:val="decimal"/>
+      <w:lvlText w:val="%1."/>
+      <w:lvlJc w:val="left"/>
+      <w:pPr>
+        <w:ind w:left="720" w:hanging="360"/>
+      </w:pPr>
+      <w:rPr>
+        <w:rFonts w:hint="default"/>
+      </w:rPr>
+    </w:lvl>
+    <w:lvl w:ilvl="1" w:tplc="04090019">
+      <w:start w:val="1"/>
+      <w:numFmt w:val="lowerLetter"/>
+      <w:lvlText w:val="%2."/>
+      <w:lvlJc w:val="left"/>
+      <w:pPr>
+        <w:ind w:left="1440" w:hanging="360"/>
+      </w:pPr>
+    </w:lvl>
+    <w:lvl w:ilvl="2" w:tplc="0409001B">
+      <w:start w:val="1"/>
+      <w:numFmt w:val="lowerRoman"/>
+      <w:lvlText w:val="%3."/>
+      <w:lvlJc w:val="right"/>
+      <w:pPr>
+        <w:ind w:left="2160" w:hanging="180"/>
+      </w:pPr>
+    </w:lvl>
+    <w:lvl w:ilvl="3" w:tplc="0409000F">
+      <w:start w:val="1"/>
+      <w:numFmt w:val="decimal"/>
+      <w:lvlText w:val="%4."/>
+      <w:lvlJc w:val="left"/>
+      <w:pPr>
+        <w:ind w:left="2880" w:hanging="360"/>
+      </w:pPr>
+    </w:lvl>
+    <w:lvl w:ilvl="4" w:tplc="04090019" w:tentative="1">
+      <w:start w:val="1"/>
+      <w:numFmt w:val="lowerLetter"/>
+      <w:lvlText w:val="%5."/>
+      <w:lvlJc w:val="left"/>
+      <w:pPr>
+        <w:ind w:left="3600" w:hanging="360"/>
+      </w:pPr>
+    </w:lvl>
+    <w:lvl w:ilvl="5" w:tplc="0409001B" w:tentative="1">
+      <w:start w:val="1"/>
+      <w:numFmt w:val="lowerRoman"/>
+      <w:lvlText w:val="%6."/>
+      <w:lvlJc w:val="right"/>
+      <w:pPr>
+        <w:ind w:left="4320" w:hanging="180"/>
+      </w:pPr>
+    </w:lvl>
+    <w:lvl w:ilvl="6" w:tplc="0409000F" w:tentative="1">
+      <w:start w:val="1"/>
+      <w:numFmt w:val="decimal"/>
+      <w:lvlText w:val="%7."/>
+      <w:lvlJc w:val="left"/>
+      <w:pPr>
+        <w:ind w:left="5040" w:hanging="360"/>
+      </w:pPr>
+    </w:lvl>
+    <w:lvl w:ilvl="7" w:tplc="04090019" w:tentative="1">
+      <w:start w:val="1"/>
+      <w:numFmt w:val="lowerLetter"/>
+      <w:lvlText w:val="%8."/>
+      <w:lvlJc w:val="left"/>
+      <w:pPr>
+        <w:ind w:left="5760" w:hanging="360"/>
+      </w:pPr>
+    </w:lvl>
+    <w:lvl w:ilvl="8" w:tplc="0409001B" w:tentative="1">
+      <w:start w:val="1"/>
+      <w:numFmt w:val="lowerRoman"/>
+      <w:lvlText w:val="%9."/>
+      <w:lvlJc w:val="right"/>
+      <w:pPr>
+        <w:ind w:left="6480" w:hanging="180"/>
+      </w:pPr>
+    </w:lvl>
+  </w:abstractNum>
+  <w:abstractNum w:abstractNumId="4">
     <w:nsid w:val="583E1905"/>
     <w:multiLevelType w:val="hybridMultilevel"/>
     <w:tmpl w:val="617EA454"/>
@@ -1181,7 +1772,209 @@
       </w:rPr>
     </w:lvl>
   </w:abstractNum>
-  <w:abstractNum w:abstractNumId="2">
+  <w:abstractNum w:abstractNumId="5">
+    <w:nsid w:val="591D04E5"/>
+    <w:multiLevelType w:val="hybridMultilevel"/>
+    <w:tmpl w:val="5C3CD19A"/>
+    <w:lvl w:ilvl="0" w:tplc="BFA84584">
+      <w:start w:val="1"/>
+      <w:numFmt w:val="bullet"/>
+      <w:lvlText w:val="-"/>
+      <w:lvlJc w:val="left"/>
+      <w:pPr>
+        <w:ind w:left="720" w:hanging="360"/>
+      </w:pPr>
+      <w:rPr>
+        <w:rFonts w:ascii="Calibri" w:eastAsiaTheme="minorHAnsi" w:hAnsi="Calibri" w:cstheme="minorBidi" w:hint="default"/>
+      </w:rPr>
+    </w:lvl>
+    <w:lvl w:ilvl="1" w:tplc="04090003" w:tentative="1">
+      <w:start w:val="1"/>
+      <w:numFmt w:val="bullet"/>
+      <w:lvlText w:val="o"/>
+      <w:lvlJc w:val="left"/>
+      <w:pPr>
+        <w:ind w:left="1440" w:hanging="360"/>
+      </w:pPr>
+      <w:rPr>
+        <w:rFonts w:ascii="Courier New" w:hAnsi="Courier New" w:cs="Courier New" w:hint="default"/>
+      </w:rPr>
+    </w:lvl>
+    <w:lvl w:ilvl="2" w:tplc="04090005" w:tentative="1">
+      <w:start w:val="1"/>
+      <w:numFmt w:val="bullet"/>
+      <w:lvlText w:val=""/>
+      <w:lvlJc w:val="left"/>
+      <w:pPr>
+        <w:ind w:left="2160" w:hanging="360"/>
+      </w:pPr>
+      <w:rPr>
+        <w:rFonts w:ascii="Wingdings" w:hAnsi="Wingdings" w:hint="default"/>
+      </w:rPr>
+    </w:lvl>
+    <w:lvl w:ilvl="3" w:tplc="04090001" w:tentative="1">
+      <w:start w:val="1"/>
+      <w:numFmt w:val="bullet"/>
+      <w:lvlText w:val=""/>
+      <w:lvlJc w:val="left"/>
+      <w:pPr>
+        <w:ind w:left="2880" w:hanging="360"/>
+      </w:pPr>
+      <w:rPr>
+        <w:rFonts w:ascii="Symbol" w:hAnsi="Symbol" w:hint="default"/>
+      </w:rPr>
+    </w:lvl>
+    <w:lvl w:ilvl="4" w:tplc="04090003" w:tentative="1">
+      <w:start w:val="1"/>
+      <w:numFmt w:val="bullet"/>
+      <w:lvlText w:val="o"/>
+      <w:lvlJc w:val="left"/>
+      <w:pPr>
+        <w:ind w:left="3600" w:hanging="360"/>
+      </w:pPr>
+      <w:rPr>
+        <w:rFonts w:ascii="Courier New" w:hAnsi="Courier New" w:cs="Courier New" w:hint="default"/>
+      </w:rPr>
+    </w:lvl>
+    <w:lvl w:ilvl="5" w:tplc="04090005" w:tentative="1">
+      <w:start w:val="1"/>
+      <w:numFmt w:val="bullet"/>
+      <w:lvlText w:val=""/>
+      <w:lvlJc w:val="left"/>
+      <w:pPr>
+        <w:ind w:left="4320" w:hanging="360"/>
+      </w:pPr>
+      <w:rPr>
+        <w:rFonts w:ascii="Wingdings" w:hAnsi="Wingdings" w:hint="default"/>
+      </w:rPr>
+    </w:lvl>
+    <w:lvl w:ilvl="6" w:tplc="04090001" w:tentative="1">
+      <w:start w:val="1"/>
+      <w:numFmt w:val="bullet"/>
+      <w:lvlText w:val=""/>
+      <w:lvlJc w:val="left"/>
+      <w:pPr>
+        <w:ind w:left="5040" w:hanging="360"/>
+      </w:pPr>
+      <w:rPr>
+        <w:rFonts w:ascii="Symbol" w:hAnsi="Symbol" w:hint="default"/>
+      </w:rPr>
+    </w:lvl>
+    <w:lvl w:ilvl="7" w:tplc="04090003" w:tentative="1">
+      <w:start w:val="1"/>
+      <w:numFmt w:val="bullet"/>
+      <w:lvlText w:val="o"/>
+      <w:lvlJc w:val="left"/>
+      <w:pPr>
+        <w:ind w:left="5760" w:hanging="360"/>
+      </w:pPr>
+      <w:rPr>
+        <w:rFonts w:ascii="Courier New" w:hAnsi="Courier New" w:cs="Courier New" w:hint="default"/>
+      </w:rPr>
+    </w:lvl>
+    <w:lvl w:ilvl="8" w:tplc="04090005" w:tentative="1">
+      <w:start w:val="1"/>
+      <w:numFmt w:val="bullet"/>
+      <w:lvlText w:val=""/>
+      <w:lvlJc w:val="left"/>
+      <w:pPr>
+        <w:ind w:left="6480" w:hanging="360"/>
+      </w:pPr>
+      <w:rPr>
+        <w:rFonts w:ascii="Wingdings" w:hAnsi="Wingdings" w:hint="default"/>
+      </w:rPr>
+    </w:lvl>
+  </w:abstractNum>
+  <w:abstractNum w:abstractNumId="6">
+    <w:nsid w:val="5A50664E"/>
+    <w:multiLevelType w:val="hybridMultilevel"/>
+    <w:tmpl w:val="CD4C9818"/>
+    <w:lvl w:ilvl="0" w:tplc="0409000F">
+      <w:start w:val="1"/>
+      <w:numFmt w:val="decimal"/>
+      <w:lvlText w:val="%1."/>
+      <w:lvlJc w:val="left"/>
+      <w:pPr>
+        <w:ind w:left="720" w:hanging="360"/>
+      </w:pPr>
+      <w:rPr>
+        <w:rFonts w:hint="default"/>
+      </w:rPr>
+    </w:lvl>
+    <w:lvl w:ilvl="1" w:tplc="04090019">
+      <w:start w:val="1"/>
+      <w:numFmt w:val="lowerLetter"/>
+      <w:lvlText w:val="%2."/>
+      <w:lvlJc w:val="left"/>
+      <w:pPr>
+        <w:ind w:left="1440" w:hanging="360"/>
+      </w:pPr>
+    </w:lvl>
+    <w:lvl w:ilvl="2" w:tplc="0409001B">
+      <w:start w:val="1"/>
+      <w:numFmt w:val="lowerRoman"/>
+      <w:lvlText w:val="%3."/>
+      <w:lvlJc w:val="right"/>
+      <w:pPr>
+        <w:ind w:left="2160" w:hanging="180"/>
+      </w:pPr>
+    </w:lvl>
+    <w:lvl w:ilvl="3" w:tplc="0409000F">
+      <w:start w:val="1"/>
+      <w:numFmt w:val="decimal"/>
+      <w:lvlText w:val="%4."/>
+      <w:lvlJc w:val="left"/>
+      <w:pPr>
+        <w:ind w:left="2880" w:hanging="360"/>
+      </w:pPr>
+    </w:lvl>
+    <w:lvl w:ilvl="4" w:tplc="04090019" w:tentative="1">
+      <w:start w:val="1"/>
+      <w:numFmt w:val="lowerLetter"/>
+      <w:lvlText w:val="%5."/>
+      <w:lvlJc w:val="left"/>
+      <w:pPr>
+        <w:ind w:left="3600" w:hanging="360"/>
+      </w:pPr>
+    </w:lvl>
+    <w:lvl w:ilvl="5" w:tplc="0409001B" w:tentative="1">
+      <w:start w:val="1"/>
+      <w:numFmt w:val="lowerRoman"/>
+      <w:lvlText w:val="%6."/>
+      <w:lvlJc w:val="right"/>
+      <w:pPr>
+        <w:ind w:left="4320" w:hanging="180"/>
+      </w:pPr>
+    </w:lvl>
+    <w:lvl w:ilvl="6" w:tplc="0409000F" w:tentative="1">
+      <w:start w:val="1"/>
+      <w:numFmt w:val="decimal"/>
+      <w:lvlText w:val="%7."/>
+      <w:lvlJc w:val="left"/>
+      <w:pPr>
+        <w:ind w:left="5040" w:hanging="360"/>
+      </w:pPr>
+    </w:lvl>
+    <w:lvl w:ilvl="7" w:tplc="04090019" w:tentative="1">
+      <w:start w:val="1"/>
+      <w:numFmt w:val="lowerLetter"/>
+      <w:lvlText w:val="%8."/>
+      <w:lvlJc w:val="left"/>
+      <w:pPr>
+        <w:ind w:left="5760" w:hanging="360"/>
+      </w:pPr>
+    </w:lvl>
+    <w:lvl w:ilvl="8" w:tplc="0409001B" w:tentative="1">
+      <w:start w:val="1"/>
+      <w:numFmt w:val="lowerRoman"/>
+      <w:lvlText w:val="%9."/>
+      <w:lvlJc w:val="right"/>
+      <w:pPr>
+        <w:ind w:left="6480" w:hanging="180"/>
+      </w:pPr>
+    </w:lvl>
+  </w:abstractNum>
+  <w:abstractNum w:abstractNumId="7">
     <w:nsid w:val="5A5D5ACA"/>
     <w:multiLevelType w:val="hybridMultilevel"/>
     <w:tmpl w:val="CD4C9818"/>
@@ -1270,14 +2063,121 @@
       </w:pPr>
     </w:lvl>
   </w:abstractNum>
+  <w:abstractNum w:abstractNumId="8">
+    <w:nsid w:val="7F8D26FA"/>
+    <w:multiLevelType w:val="hybridMultilevel"/>
+    <w:tmpl w:val="CD4C9818"/>
+    <w:lvl w:ilvl="0" w:tplc="0409000F">
+      <w:start w:val="1"/>
+      <w:numFmt w:val="decimal"/>
+      <w:lvlText w:val="%1."/>
+      <w:lvlJc w:val="left"/>
+      <w:pPr>
+        <w:ind w:left="720" w:hanging="360"/>
+      </w:pPr>
+      <w:rPr>
+        <w:rFonts w:hint="default"/>
+      </w:rPr>
+    </w:lvl>
+    <w:lvl w:ilvl="1" w:tplc="04090019">
+      <w:start w:val="1"/>
+      <w:numFmt w:val="lowerLetter"/>
+      <w:lvlText w:val="%2."/>
+      <w:lvlJc w:val="left"/>
+      <w:pPr>
+        <w:ind w:left="1440" w:hanging="360"/>
+      </w:pPr>
+    </w:lvl>
+    <w:lvl w:ilvl="2" w:tplc="0409001B">
+      <w:start w:val="1"/>
+      <w:numFmt w:val="lowerRoman"/>
+      <w:lvlText w:val="%3."/>
+      <w:lvlJc w:val="right"/>
+      <w:pPr>
+        <w:ind w:left="2160" w:hanging="180"/>
+      </w:pPr>
+    </w:lvl>
+    <w:lvl w:ilvl="3" w:tplc="0409000F">
+      <w:start w:val="1"/>
+      <w:numFmt w:val="decimal"/>
+      <w:lvlText w:val="%4."/>
+      <w:lvlJc w:val="left"/>
+      <w:pPr>
+        <w:ind w:left="2880" w:hanging="360"/>
+      </w:pPr>
+    </w:lvl>
+    <w:lvl w:ilvl="4" w:tplc="04090019" w:tentative="1">
+      <w:start w:val="1"/>
+      <w:numFmt w:val="lowerLetter"/>
+      <w:lvlText w:val="%5."/>
+      <w:lvlJc w:val="left"/>
+      <w:pPr>
+        <w:ind w:left="3600" w:hanging="360"/>
+      </w:pPr>
+    </w:lvl>
+    <w:lvl w:ilvl="5" w:tplc="0409001B" w:tentative="1">
+      <w:start w:val="1"/>
+      <w:numFmt w:val="lowerRoman"/>
+      <w:lvlText w:val="%6."/>
+      <w:lvlJc w:val="right"/>
+      <w:pPr>
+        <w:ind w:left="4320" w:hanging="180"/>
+      </w:pPr>
+    </w:lvl>
+    <w:lvl w:ilvl="6" w:tplc="0409000F" w:tentative="1">
+      <w:start w:val="1"/>
+      <w:numFmt w:val="decimal"/>
+      <w:lvlText w:val="%7."/>
+      <w:lvlJc w:val="left"/>
+      <w:pPr>
+        <w:ind w:left="5040" w:hanging="360"/>
+      </w:pPr>
+    </w:lvl>
+    <w:lvl w:ilvl="7" w:tplc="04090019" w:tentative="1">
+      <w:start w:val="1"/>
+      <w:numFmt w:val="lowerLetter"/>
+      <w:lvlText w:val="%8."/>
+      <w:lvlJc w:val="left"/>
+      <w:pPr>
+        <w:ind w:left="5760" w:hanging="360"/>
+      </w:pPr>
+    </w:lvl>
+    <w:lvl w:ilvl="8" w:tplc="0409001B" w:tentative="1">
+      <w:start w:val="1"/>
+      <w:numFmt w:val="lowerRoman"/>
+      <w:lvlText w:val="%9."/>
+      <w:lvlJc w:val="right"/>
+      <w:pPr>
+        <w:ind w:left="6480" w:hanging="180"/>
+      </w:pPr>
+    </w:lvl>
+  </w:abstractNum>
   <w:num w:numId="1">
-    <w:abstractNumId w:val="2"/>
+    <w:abstractNumId w:val="7"/>
   </w:num>
   <w:num w:numId="2">
     <w:abstractNumId w:val="0"/>
   </w:num>
   <w:num w:numId="3">
+    <w:abstractNumId w:val="4"/>
+  </w:num>
+  <w:num w:numId="4">
+    <w:abstractNumId w:val="6"/>
+  </w:num>
+  <w:num w:numId="5">
     <w:abstractNumId w:val="1"/>
+  </w:num>
+  <w:num w:numId="6">
+    <w:abstractNumId w:val="3"/>
+  </w:num>
+  <w:num w:numId="7">
+    <w:abstractNumId w:val="2"/>
+  </w:num>
+  <w:num w:numId="8">
+    <w:abstractNumId w:val="8"/>
+  </w:num>
+  <w:num w:numId="9">
+    <w:abstractNumId w:val="5"/>
   </w:num>
 </w:numbering>
 </file>
@@ -1746,6 +2646,28 @@
       <w:color w:val="1F3763" w:themeColor="accent1" w:themeShade="7F"/>
     </w:rPr>
   </w:style>
+  <w:style w:type="paragraph" w:styleId="Heading4">
+    <w:name w:val="heading 4"/>
+    <w:basedOn w:val="Normal"/>
+    <w:next w:val="Normal"/>
+    <w:link w:val="Heading4Char"/>
+    <w:uiPriority w:val="9"/>
+    <w:unhideWhenUsed/>
+    <w:qFormat/>
+    <w:rsid w:val="000F30FD"/>
+    <w:pPr>
+      <w:keepNext/>
+      <w:keepLines/>
+      <w:spacing w:before="40"/>
+      <w:outlineLvl w:val="3"/>
+    </w:pPr>
+    <w:rPr>
+      <w:rFonts w:asciiTheme="majorHAnsi" w:eastAsiaTheme="majorEastAsia" w:hAnsiTheme="majorHAnsi" w:cstheme="majorBidi"/>
+      <w:i/>
+      <w:iCs/>
+      <w:color w:val="2F5496" w:themeColor="accent1" w:themeShade="BF"/>
+    </w:rPr>
+  </w:style>
   <w:style w:type="character" w:default="1" w:styleId="DefaultParagraphFont">
     <w:name w:val="Default Paragraph Font"/>
     <w:uiPriority w:val="1"/>
@@ -1852,6 +2774,19 @@
       <w:color w:val="2F5496" w:themeColor="accent1" w:themeShade="BF"/>
       <w:sz w:val="32"/>
       <w:szCs w:val="32"/>
+    </w:rPr>
+  </w:style>
+  <w:style w:type="character" w:customStyle="1" w:styleId="Heading4Char">
+    <w:name w:val="Heading 4 Char"/>
+    <w:basedOn w:val="DefaultParagraphFont"/>
+    <w:link w:val="Heading4"/>
+    <w:uiPriority w:val="9"/>
+    <w:rsid w:val="000F30FD"/>
+    <w:rPr>
+      <w:rFonts w:asciiTheme="majorHAnsi" w:eastAsiaTheme="majorEastAsia" w:hAnsiTheme="majorHAnsi" w:cstheme="majorBidi"/>
+      <w:i/>
+      <w:iCs/>
+      <w:color w:val="2F5496" w:themeColor="accent1" w:themeShade="BF"/>
     </w:rPr>
   </w:style>
 </w:styles>

</xml_diff>

<commit_message>
complete report for review - includes system functionality such as type, evolution, etc
</commit_message>
<xml_diff>
--- a/pokemonGo_report.docx
+++ b/pokemonGo_report.docx
@@ -2,12 +2,905 @@
 <file path=word/document.xml><?xml version="1.0" encoding="utf-8"?>
 <w:document xmlns:wpc="http://schemas.microsoft.com/office/word/2010/wordprocessingCanvas" xmlns:mo="http://schemas.microsoft.com/office/mac/office/2008/main" xmlns:mc="http://schemas.openxmlformats.org/markup-compatibility/2006" xmlns:mv="urn:schemas-microsoft-com:mac:vml" xmlns:o="urn:schemas-microsoft-com:office:office" xmlns:r="http://schemas.openxmlformats.org/officeDocument/2006/relationships" xmlns:m="http://schemas.openxmlformats.org/officeDocument/2006/math" xmlns:v="urn:schemas-microsoft-com:vml" xmlns:wp14="http://schemas.microsoft.com/office/word/2010/wordprocessingDrawing" xmlns:wp="http://schemas.openxmlformats.org/drawingml/2006/wordprocessingDrawing" xmlns:w10="urn:schemas-microsoft-com:office:word" xmlns:w="http://schemas.openxmlformats.org/wordprocessingml/2006/main" xmlns:w14="http://schemas.microsoft.com/office/word/2010/wordml" xmlns:w15="http://schemas.microsoft.com/office/word/2012/wordml" xmlns:wpg="http://schemas.microsoft.com/office/word/2010/wordprocessingGroup" xmlns:wpi="http://schemas.microsoft.com/office/word/2010/wordprocessingInk" xmlns:wne="http://schemas.microsoft.com/office/word/2006/wordml" xmlns:wps="http://schemas.microsoft.com/office/word/2010/wordprocessingShape" mc:Ignorable="w14 w15 wp14">
   <w:body>
+    <w:sdt>
+      <w:sdtPr>
+        <w:id w:val="996768440"/>
+        <w:docPartObj>
+          <w:docPartGallery w:val="Cover Pages"/>
+          <w:docPartUnique/>
+        </w:docPartObj>
+      </w:sdtPr>
+      <w:sdtContent>
+        <w:p/>
+        <w:p>
+          <w:pPr>
+            <w:rPr>
+              <w:rFonts w:asciiTheme="majorHAnsi" w:eastAsiaTheme="majorEastAsia" w:hAnsiTheme="majorHAnsi" w:cstheme="majorBidi"/>
+              <w:spacing w:val="-10"/>
+              <w:kern w:val="28"/>
+              <w:sz w:val="56"/>
+              <w:szCs w:val="56"/>
+            </w:rPr>
+          </w:pPr>
+          <w:bookmarkStart w:id="0" w:name="_GoBack"/>
+          <w:r>
+            <w:rPr>
+              <w:noProof/>
+            </w:rPr>
+            <mc:AlternateContent>
+              <mc:Choice Requires="wpg">
+                <w:drawing>
+                  <wp:anchor distT="0" distB="0" distL="114300" distR="114300" simplePos="0" relativeHeight="251659264" behindDoc="1" locked="0" layoutInCell="1" allowOverlap="1" wp14:anchorId="7B7260D3" wp14:editId="6DF97D47">
+                    <wp:simplePos x="0" y="0"/>
+                    <wp:positionH relativeFrom="margin">
+                      <wp:align>center</wp:align>
+                    </wp:positionH>
+                    <mc:AlternateContent>
+                      <mc:Choice Requires="wp14">
+                        <wp:positionV relativeFrom="page">
+                          <wp14:pctPosVOffset>4500</wp14:pctPosVOffset>
+                        </wp:positionV>
+                      </mc:Choice>
+                      <mc:Fallback>
+                        <wp:positionV relativeFrom="page">
+                          <wp:posOffset>452120</wp:posOffset>
+                        </wp:positionV>
+                      </mc:Fallback>
+                    </mc:AlternateContent>
+                    <wp:extent cx="6858000" cy="7068185"/>
+                    <wp:effectExtent l="0" t="0" r="0" b="0"/>
+                    <wp:wrapNone/>
+                    <wp:docPr id="125" name="Group 125"/>
+                    <wp:cNvGraphicFramePr>
+                      <a:graphicFrameLocks xmlns:a="http://schemas.openxmlformats.org/drawingml/2006/main" noChangeAspect="1"/>
+                    </wp:cNvGraphicFramePr>
+                    <a:graphic xmlns:a="http://schemas.openxmlformats.org/drawingml/2006/main">
+                      <a:graphicData uri="http://schemas.microsoft.com/office/word/2010/wordprocessingGroup">
+                        <wpg:wgp>
+                          <wpg:cNvGrpSpPr>
+                            <a:grpSpLocks noChangeAspect="1"/>
+                          </wpg:cNvGrpSpPr>
+                          <wpg:grpSpPr>
+                            <a:xfrm>
+                              <a:off x="0" y="0"/>
+                              <a:ext cx="6858000" cy="7068312"/>
+                              <a:chOff x="0" y="0"/>
+                              <a:chExt cx="5561330" cy="5404485"/>
+                            </a:xfrm>
+                          </wpg:grpSpPr>
+                          <wps:wsp>
+                            <wps:cNvPr id="126" name="Freeform 10"/>
+                            <wps:cNvSpPr>
+                              <a:spLocks/>
+                            </wps:cNvSpPr>
+                            <wps:spPr bwMode="auto">
+                              <a:xfrm>
+                                <a:off x="0" y="0"/>
+                                <a:ext cx="5557520" cy="5404485"/>
+                              </a:xfrm>
+                              <a:custGeom>
+                                <a:avLst/>
+                                <a:gdLst>
+                                  <a:gd name="T0" fmla="*/ 0 w 720"/>
+                                  <a:gd name="T1" fmla="*/ 0 h 700"/>
+                                  <a:gd name="T2" fmla="*/ 0 w 720"/>
+                                  <a:gd name="T3" fmla="*/ 644 h 700"/>
+                                  <a:gd name="T4" fmla="*/ 113 w 720"/>
+                                  <a:gd name="T5" fmla="*/ 665 h 700"/>
+                                  <a:gd name="T6" fmla="*/ 720 w 720"/>
+                                  <a:gd name="T7" fmla="*/ 644 h 700"/>
+                                  <a:gd name="T8" fmla="*/ 720 w 720"/>
+                                  <a:gd name="T9" fmla="*/ 617 h 700"/>
+                                  <a:gd name="T10" fmla="*/ 720 w 720"/>
+                                  <a:gd name="T11" fmla="*/ 0 h 700"/>
+                                  <a:gd name="T12" fmla="*/ 0 w 720"/>
+                                  <a:gd name="T13" fmla="*/ 0 h 700"/>
+                                </a:gdLst>
+                                <a:ahLst/>
+                                <a:cxnLst>
+                                  <a:cxn ang="0">
+                                    <a:pos x="T0" y="T1"/>
+                                  </a:cxn>
+                                  <a:cxn ang="0">
+                                    <a:pos x="T2" y="T3"/>
+                                  </a:cxn>
+                                  <a:cxn ang="0">
+                                    <a:pos x="T4" y="T5"/>
+                                  </a:cxn>
+                                  <a:cxn ang="0">
+                                    <a:pos x="T6" y="T7"/>
+                                  </a:cxn>
+                                  <a:cxn ang="0">
+                                    <a:pos x="T8" y="T9"/>
+                                  </a:cxn>
+                                  <a:cxn ang="0">
+                                    <a:pos x="T10" y="T11"/>
+                                  </a:cxn>
+                                  <a:cxn ang="0">
+                                    <a:pos x="T12" y="T13"/>
+                                  </a:cxn>
+                                </a:cxnLst>
+                                <a:rect l="0" t="0" r="r" b="b"/>
+                                <a:pathLst>
+                                  <a:path w="720" h="700">
+                                    <a:moveTo>
+                                      <a:pt x="0" y="0"/>
+                                    </a:moveTo>
+                                    <a:cubicBezTo>
+                                      <a:pt x="0" y="644"/>
+                                      <a:pt x="0" y="644"/>
+                                      <a:pt x="0" y="644"/>
+                                    </a:cubicBezTo>
+                                    <a:cubicBezTo>
+                                      <a:pt x="23" y="650"/>
+                                      <a:pt x="62" y="658"/>
+                                      <a:pt x="113" y="665"/>
+                                    </a:cubicBezTo>
+                                    <a:cubicBezTo>
+                                      <a:pt x="250" y="685"/>
+                                      <a:pt x="476" y="700"/>
+                                      <a:pt x="720" y="644"/>
+                                    </a:cubicBezTo>
+                                    <a:cubicBezTo>
+                                      <a:pt x="720" y="617"/>
+                                      <a:pt x="720" y="617"/>
+                                      <a:pt x="720" y="617"/>
+                                    </a:cubicBezTo>
+                                    <a:cubicBezTo>
+                                      <a:pt x="720" y="0"/>
+                                      <a:pt x="720" y="0"/>
+                                      <a:pt x="720" y="0"/>
+                                    </a:cubicBezTo>
+                                    <a:cubicBezTo>
+                                      <a:pt x="0" y="0"/>
+                                      <a:pt x="0" y="0"/>
+                                      <a:pt x="0" y="0"/>
+                                    </a:cubicBezTo>
+                                  </a:path>
+                                </a:pathLst>
+                              </a:custGeom>
+                              <a:ln>
+                                <a:noFill/>
+                              </a:ln>
+                            </wps:spPr>
+                            <wps:style>
+                              <a:lnRef idx="0">
+                                <a:scrgbClr r="0" g="0" b="0"/>
+                              </a:lnRef>
+                              <a:fillRef idx="1003">
+                                <a:schemeClr val="dk2"/>
+                              </a:fillRef>
+                              <a:effectRef idx="0">
+                                <a:scrgbClr r="0" g="0" b="0"/>
+                              </a:effectRef>
+                              <a:fontRef idx="major"/>
+                            </wps:style>
+                            <wps:txbx>
+                              <w:txbxContent>
+                                <w:p>
+                                  <w:pPr>
+                                    <w:rPr>
+                                      <w:color w:val="FFFFFF" w:themeColor="background1"/>
+                                      <w:sz w:val="72"/>
+                                      <w:szCs w:val="72"/>
+                                    </w:rPr>
+                                  </w:pPr>
+                                  <w:sdt>
+                                    <w:sdtPr>
+                                      <w:rPr>
+                                        <w:color w:val="FFFFFF" w:themeColor="background1"/>
+                                        <w:sz w:val="72"/>
+                                        <w:szCs w:val="72"/>
+                                      </w:rPr>
+                                      <w:alias w:val="Title"/>
+                                      <w:tag w:val=""/>
+                                      <w:id w:val="1550491791"/>
+                                      <w:dataBinding w:prefixMappings="xmlns:ns0='http://purl.org/dc/elements/1.1/' xmlns:ns1='http://schemas.openxmlformats.org/package/2006/metadata/core-properties' " w:xpath="/ns1:coreProperties[1]/ns0:title[1]" w:storeItemID="{6C3C8BC8-F283-45AE-878A-BAB7291924A1}"/>
+                                      <w:text/>
+                                    </w:sdtPr>
+                                    <w:sdtContent>
+                                      <w:proofErr w:type="spellStart"/>
+                                      <w:r>
+                                        <w:rPr>
+                                          <w:color w:val="FFFFFF" w:themeColor="background1"/>
+                                          <w:sz w:val="72"/>
+                                          <w:szCs w:val="72"/>
+                                        </w:rPr>
+                                        <w:t>PokemonGo</w:t>
+                                      </w:r>
+                                      <w:proofErr w:type="spellEnd"/>
+                                      <w:r>
+                                        <w:rPr>
+                                          <w:color w:val="FFFFFF" w:themeColor="background1"/>
+                                          <w:sz w:val="72"/>
+                                          <w:szCs w:val="72"/>
+                                        </w:rPr>
+                                        <w:t xml:space="preserve"> Report</w:t>
+                                      </w:r>
+                                    </w:sdtContent>
+                                  </w:sdt>
+                                </w:p>
+                              </w:txbxContent>
+                            </wps:txbx>
+                            <wps:bodyPr rot="0" vert="horz" wrap="square" lIns="914400" tIns="1097280" rIns="1097280" bIns="1097280" anchor="b" anchorCtr="0" upright="1">
+                              <a:noAutofit/>
+                            </wps:bodyPr>
+                          </wps:wsp>
+                          <wps:wsp>
+                            <wps:cNvPr id="127" name="Freeform 11"/>
+                            <wps:cNvSpPr>
+                              <a:spLocks/>
+                            </wps:cNvSpPr>
+                            <wps:spPr bwMode="auto">
+                              <a:xfrm>
+                                <a:off x="876300" y="4769783"/>
+                                <a:ext cx="4685030" cy="509905"/>
+                              </a:xfrm>
+                              <a:custGeom>
+                                <a:avLst/>
+                                <a:gdLst>
+                                  <a:gd name="T0" fmla="*/ 607 w 607"/>
+                                  <a:gd name="T1" fmla="*/ 0 h 66"/>
+                                  <a:gd name="T2" fmla="*/ 176 w 607"/>
+                                  <a:gd name="T3" fmla="*/ 57 h 66"/>
+                                  <a:gd name="T4" fmla="*/ 0 w 607"/>
+                                  <a:gd name="T5" fmla="*/ 48 h 66"/>
+                                  <a:gd name="T6" fmla="*/ 251 w 607"/>
+                                  <a:gd name="T7" fmla="*/ 66 h 66"/>
+                                  <a:gd name="T8" fmla="*/ 607 w 607"/>
+                                  <a:gd name="T9" fmla="*/ 27 h 66"/>
+                                  <a:gd name="T10" fmla="*/ 607 w 607"/>
+                                  <a:gd name="T11" fmla="*/ 0 h 66"/>
+                                </a:gdLst>
+                                <a:ahLst/>
+                                <a:cxnLst>
+                                  <a:cxn ang="0">
+                                    <a:pos x="T0" y="T1"/>
+                                  </a:cxn>
+                                  <a:cxn ang="0">
+                                    <a:pos x="T2" y="T3"/>
+                                  </a:cxn>
+                                  <a:cxn ang="0">
+                                    <a:pos x="T4" y="T5"/>
+                                  </a:cxn>
+                                  <a:cxn ang="0">
+                                    <a:pos x="T6" y="T7"/>
+                                  </a:cxn>
+                                  <a:cxn ang="0">
+                                    <a:pos x="T8" y="T9"/>
+                                  </a:cxn>
+                                  <a:cxn ang="0">
+                                    <a:pos x="T10" y="T11"/>
+                                  </a:cxn>
+                                </a:cxnLst>
+                                <a:rect l="0" t="0" r="r" b="b"/>
+                                <a:pathLst>
+                                  <a:path w="607" h="66">
+                                    <a:moveTo>
+                                      <a:pt x="607" y="0"/>
+                                    </a:moveTo>
+                                    <a:cubicBezTo>
+                                      <a:pt x="450" y="44"/>
+                                      <a:pt x="300" y="57"/>
+                                      <a:pt x="176" y="57"/>
+                                    </a:cubicBezTo>
+                                    <a:cubicBezTo>
+                                      <a:pt x="109" y="57"/>
+                                      <a:pt x="49" y="53"/>
+                                      <a:pt x="0" y="48"/>
+                                    </a:cubicBezTo>
+                                    <a:cubicBezTo>
+                                      <a:pt x="66" y="58"/>
+                                      <a:pt x="152" y="66"/>
+                                      <a:pt x="251" y="66"/>
+                                    </a:cubicBezTo>
+                                    <a:cubicBezTo>
+                                      <a:pt x="358" y="66"/>
+                                      <a:pt x="480" y="56"/>
+                                      <a:pt x="607" y="27"/>
+                                    </a:cubicBezTo>
+                                    <a:cubicBezTo>
+                                      <a:pt x="607" y="0"/>
+                                      <a:pt x="607" y="0"/>
+                                      <a:pt x="607" y="0"/>
+                                    </a:cubicBezTo>
+                                  </a:path>
+                                </a:pathLst>
+                              </a:custGeom>
+                              <a:solidFill>
+                                <a:schemeClr val="bg1">
+                                  <a:alpha val="30000"/>
+                                </a:schemeClr>
+                              </a:solidFill>
+                              <a:ln>
+                                <a:noFill/>
+                              </a:ln>
+                              <a:extLst>
+                                <a:ext uri="{91240B29-F687-4F45-9708-019B960494DF}">
+                                  <a14:hiddenLine xmlns:a14="http://schemas.microsoft.com/office/drawing/2010/main" w="9525">
+                                    <a:solidFill>
+                                      <a:srgbClr val="000000"/>
+                                    </a:solidFill>
+                                    <a:round/>
+                                    <a:headEnd/>
+                                    <a:tailEnd/>
+                                  </a14:hiddenLine>
+                                </a:ext>
+                              </a:extLst>
+                            </wps:spPr>
+                            <wps:bodyPr rot="0" vert="horz" wrap="square" lIns="91440" tIns="45720" rIns="91440" bIns="45720" anchor="b" anchorCtr="0" upright="1">
+                              <a:noAutofit/>
+                            </wps:bodyPr>
+                          </wps:wsp>
+                        </wpg:wgp>
+                      </a:graphicData>
+                    </a:graphic>
+                    <wp14:sizeRelH relativeFrom="margin">
+                      <wp14:pctWidth>115400</wp14:pctWidth>
+                    </wp14:sizeRelH>
+                    <wp14:sizeRelV relativeFrom="page">
+                      <wp14:pctHeight>67000</wp14:pctHeight>
+                    </wp14:sizeRelV>
+                  </wp:anchor>
+                </w:drawing>
+              </mc:Choice>
+              <mc:Fallback>
+                <w:pict>
+                  <v:group w14:anchorId="7B7260D3" id="Group 125" o:spid="_x0000_s1026" style="position:absolute;margin-left:0;margin-top:0;width:540pt;height:556.55pt;z-index:-251657216;mso-width-percent:1154;mso-height-percent:670;mso-top-percent:45;mso-position-horizontal:center;mso-position-horizontal-relative:margin;mso-position-vertical-relative:page;mso-width-percent:1154;mso-height-percent:670;mso-top-percent:45;mso-width-relative:margin" coordsize="5561330,5404485" o:gfxdata="UEsDBBQABgAIAAAAIQDkmcPA+wAAAOEBAAATAAAAW0NvbnRlbnRfVHlwZXNdLnhtbJSRQU7DMBBF&#10;90jcwfIWJQ5dIISSdEHaJSBUDjCyJ4nVZGx53NDeHictG4SKWNrj9//TuFwfx0FMGNg6quR9XkiB&#10;pJ2x1FXyY7fNHqXgCGRgcISVPCHLdX17U+5OHlkkmriSfYz+SSnWPY7AufNIadK6MEJMx9ApD3oP&#10;HapVUTwo7SgixSzOGbIuG2zhMESxOabrs0nCpXg+v5urKgneD1ZDTKJqnqpfuYADXwEnMj/ssotZ&#10;nsglnHvr+e7S8JpWE6xB8QYhvsCYPJQJrHDlGqfz65Zz2ciZa1urMW8Cbxbqr2zjPing9N/wJmHv&#10;OH2nq+WD6i8AAAD//wMAUEsDBBQABgAIAAAAIQAjsmrh1wAAAJQBAAALAAAAX3JlbHMvLnJlbHOk&#10;kMFqwzAMhu+DvYPRfXGawxijTi+j0GvpHsDYimMaW0Yy2fr28w6DZfS2o36h7xP//vCZFrUiS6Rs&#10;YNf1oDA78jEHA++X49MLKKk2e7tQRgM3FDiMjw/7My62tiOZYxHVKFkMzLWWV63FzZisdFQwt81E&#10;nGxtIwddrLvagHro+2fNvxkwbpjq5A3wye9AXW6lmf+wU3RMQlPtHCVN0xTdPaoObMsc3ZFtwjdy&#10;jWY5YDXgWTQO1LKu/Qj6vn74p97TRz7jutV+h4zrj1dvuhy/AAAA//8DAFBLAwQUAAYACAAAACEA&#10;u7n/ZOUFAAC2FAAADgAAAGRycy9lMm9Eb2MueG1s7Fhdb9s2FH0fsP8g6HFAasnWh2U0KZq0KQZ0&#10;W7FmP4CWaEurLGqUHDsd9t937qUkS44Se1mxp704JHV5eL947wlfv9lvcute6ipTxaXtvnJsSxax&#10;SrJifWn/dnd7MbetqhZFInJVyEv7QVb2m6vvv3u9KxdyqlKVJ1JbACmqxa68tNO6LheTSRWnciOq&#10;V6qUBT6ulN6IGlO9niRa7IC+ySdTxwkmO6WTUqtYVhVW35mP9hXjr1Yyrn9ZrSpZW/mlDd1q/tX8&#10;u6TfydVrsVhrUaZZ3KghXqDFRmQFDu2g3olaWFudPYLaZLFWlVrVr2K1majVKosl2wBrXOfImg9a&#10;bUu2Zb3YrcvOTXDtkZ9eDBv/fP9JW1mC2E192yrEBkHicy1agHt25XoBqQ+6/Fx+0sZGDD+q+Etl&#10;FeomFcVavq1KuBogtGNyvIXm68P+/UpvCAfWW3sOxUMXCrmvrRiLwdyfOw4iFuNb6ATzmTs1wYpT&#10;RPTRvjh93+z0/cCdzZqdvud43pztmIiFOZjV69TZlUi86uDb6t/59nMqSskhq8hrnW+D1re3WkpK&#10;Z8vl5KPjIde6tjJ+NU7sfSGxCu63lrufVIIQiW2tOOHOcabv+6E/fcYlYhFvq/qDVBwXcf+xqs3F&#10;SDDikCdNatwBZbXJcUd+mFiOtbNC4DayrYg7EEmtEHE8EpkOREZRZj2RwPOsURyvJ+S6s3F9kNed&#10;ykHgjyMhQJ0QbBpHCntCT+qEincaKeoJBW44rhNS5Awo9wx/4/IckJ4wzu173DlohIuzbvNApG1q&#10;xPuiyQ2MLNQAusKUKqWq6HZSouDq3pmKgATbF/T1CWGoR8IzLh+nhBF0Em5v9fPIiCsJh2chI3Qk&#10;HJ0lTNEhafif7usprSkELD4w0mxrPKlRQ48blbYtNKolHQHfipoC0A6tHWoj3euUaqRx/0bdyzvF&#10;EvVRlcRZh6/xdpnF1/LrY1kkdnNaD+C5RbJhgDaclQwzRXbB/MBvaoFZDYxTAn/ePxI32QgHXYxP&#10;4wOYDzDVHr7iY73QJEBXg8wye43UMbaeZUG3x+Vkak84b/kfnTBwUYv/9OJZ2MY7A5Dnl45QMaXs&#10;40Tv0pBlDo0j5yteqNssz82VoBX0W9O8iEtgVD/kkvIzL36VK1APpgC0UMV6vbzJtWX4GVcUSn5W&#10;GkfxBhJcAb/b6zrOjAsPc0ZJ++8F2F7yhQkD9jXitFMyJez2mitz6txuE5+tirrbvxG/K823v2cZ&#10;Dev9cg8P0HCpkgc0bq0M9wRXxiBV+qtt7cA7L+3qj63Q0rbyHwuQj8j1POI9Nc9cJwqnc0z1cLoc&#10;TkURA5HKBCoxDW9q48NtqbN1ysSMlC/UW/CGVUbdncNilGsmoEFG5f+AD6GTGq554ENcRslj35IP&#10;zcNgRu7EXUcpiMI5V18kQsMWPRBNp2OLThQ5bclpidWLmFHghGAQ+DVlbd3Rp+NeHQTHEqiIHX1w&#10;w2Acpt+qfWIPj3H61Ig6/ogyfWLkzUdR+rRo6rvjOANaFIzi9EnRk87pk6LpuFUDSvQk0CNKZNyD&#10;WvA/kxmhauNMhop7R/JeQk0o44iawPlUfA7co+n99Bn3si3vh+9j/MFr+vuQnLR32x+0ZFwbRjar&#10;ZMdJ+oBC29vS9navWWyKhtG7qSbMWM7Chv1k5xHH8Rvq0xQAg40rxrJdvp7WfAZcJj4DII+aBh06&#10;WOWIYHXa0eGTjmm3DJjD6cUjx2B6kj1UKs8Sog6ULEfNfLl2OYdEXqbC9HeE3vxfCexOmunJAGic&#10;k3ADaJg0tQJ+qvkzcqeecz2NLm6DeXjh3Xr+RRQ68wvHja6jwPEi793tX6SH6y3SLElk8TErZPts&#10;5HrnPR00D1jmwYcfjojHRz6eW9jygRsaRsSMhgw+mNwXwztRkaCni0UqRfK+Gdciy814MtSYvQSz&#10;27/siCOa9hLa0rIWz2fSajgLExr8E8OMpfnyDfkKv+bgcYxtaR7y6PWtP8e4/9x49TcAAAD//wMA&#10;UEsDBBQABgAIAAAAIQBIwdxr2gAAAAcBAAAPAAAAZHJzL2Rvd25yZXYueG1sTI/BTsMwEETvSPyD&#10;tUjcqB2QShXiVCiIEwdE6Ac48ZK4jddp7LTh79lygctqR7OafVNsFz+IE07RBdKQrRQIpDZYR52G&#10;3efr3QZETIasGQKhhm+MsC2vrwqT23CmDzzVqRMcQjE3GvqUxlzK2PboTVyFEYm9rzB5k1hOnbST&#10;OXO4H+S9UmvpjSP+0JsRqx7bQz17DWM4hmZ/jJV/a1/W747c41xXWt/eLM9PIBIu6e8YLviMDiUz&#10;NWEmG8WggYuk33nx1EaxbnjLsocMZFnI//zlDwAAAP//AwBQSwECLQAUAAYACAAAACEA5JnDwPsA&#10;AADhAQAAEwAAAAAAAAAAAAAAAAAAAAAAW0NvbnRlbnRfVHlwZXNdLnhtbFBLAQItABQABgAIAAAA&#10;IQAjsmrh1wAAAJQBAAALAAAAAAAAAAAAAAAAACwBAABfcmVscy8ucmVsc1BLAQItABQABgAIAAAA&#10;IQC7uf9k5QUAALYUAAAOAAAAAAAAAAAAAAAAACwCAABkcnMvZTJvRG9jLnhtbFBLAQItABQABgAI&#10;AAAAIQBIwdxr2gAAAAcBAAAPAAAAAAAAAAAAAAAAAD0IAABkcnMvZG93bnJldi54bWxQSwUGAAAA&#10;AAQABADzAAAARAkAAAAA&#10;">
+                    <o:lock v:ext="edit" aspectratio="t"/>
+                    <v:shape id="Freeform 10" o:spid="_x0000_s1027" style="position:absolute;width:5557520;height:5404485;visibility:visible;mso-wrap-style:square;v-text-anchor:bottom" coordsize="720,700" o:spt="100" o:gfxdata="UEsDBBQABgAIAAAAIQAyPL0++wAAAOIBAAATAAAAW0NvbnRlbnRfVHlwZXNdLnhtbJSRQU7DMBBF&#10;90jcwfIWJQ4sEEJNuiCwBATlACN7klgkY8tjQnt7Jm3ZIFTE0p55/z/Zq/V2GtWMiX2gWl+WlVZI&#10;NjhPfa3fNg/FjVacgRyMgbDWO2S9bs7PVptdRFZCE9d6yDneGsN2wAm4DBFJJl1IE2Q5pt5EsO/Q&#10;o7mqqmtjA2WkXOQlQzerFjv4GLO638r1wURwre4Oe0tVrSHG0VvIImqWqfmVSzjyCXAm98OuOJqV&#10;Qu7DefCRL44NT/I0yTtUz5DyI0ziYVxiwwNElJ3ytOdSN3ERus5bLNvErwv3V7gLn5Rw/m92K9gL&#10;zt/pZv9DzRcAAAD//wMAUEsDBBQABgAIAAAAIQCqi10N0wAAAI8BAAALAAAAX3JlbHMvLnJlbHOk&#10;kLFqAzEMhvdA38Fo7/mSoZQQX7ZC1pBCV2Hr7kzOlrHMNXn7uJRCL2TLoEG/0PcJ7faXMKmZsniO&#10;BtZNC4qiZefjYODz9PH6DkoKRocTRzJwJYF997LaHWnCUpdk9ElUpUQxMJaStlqLHSmgNJwo1knP&#10;OWCpbR50QnvGgfSmbd90/s+AbsFUB2cgH9wa1OmaqvmOHbzNLNyXxnLQ3PfePqJqGTHRV5gqBvNA&#10;xYDL8pvW05paoB+bN0+aHX/HI81L8U+Yaf7z6sUbuxsAAAD//wMAUEsDBBQABgAIAAAAIQAzLwWe&#10;QQAAADkAAAAQAAAAZHJzL3NoYXBleG1sLnhtbLKxr8jNUShLLSrOzM+zVTLUM1BSSM1Lzk/JzEu3&#10;VQoNcdO1UFIoLknMS0nMyc9LtVWqTC1Wsrfj5QIAAAD//wMAUEsDBBQABgAIAAAAIQAFyrTUwgAA&#10;ANwAAAAPAAAAZHJzL2Rvd25yZXYueG1sRE9LasMwEN0Xcgcxhe4ayS41xYkSSiDBi0Cp3QMM1sR2&#10;Yo2MpcRuTx8VCt3N431nvZ1tL240+s6xhmSpQBDXznTcaPiq9s9vIHxANtg7Jg3f5GG7WTysMTdu&#10;4k+6laERMYR9jhraEIZcSl+3ZNEv3UAcuZMbLYYIx0aaEacYbnuZKpVJix3HhhYH2rVUX8qr1WCS&#10;88urU41y5eGn+Kiy49VIr/XT4/y+AhFoDv/iP3dh4vw0g99n4gVycwcAAP//AwBQSwECLQAUAAYA&#10;CAAAACEAMjy9PvsAAADiAQAAEwAAAAAAAAAAAAAAAAAAAAAAW0NvbnRlbnRfVHlwZXNdLnhtbFBL&#10;AQItABQABgAIAAAAIQCqi10N0wAAAI8BAAALAAAAAAAAAAAAAAAAACwBAABfcmVscy8ucmVsc1BL&#10;AQItABQABgAIAAAAIQAzLwWeQQAAADkAAAAQAAAAAAAAAAAAAAAAACgCAABkcnMvc2hhcGV4bWwu&#10;eG1sUEsBAi0AFAAGAAgAAAAhAAXKtNTCAAAA3AAAAA8AAAAAAAAAAAAAAAAAlwIAAGRycy9kb3du&#10;cmV2LnhtbFBLBQYAAAAABAAEAPUAAACGAwAAAAA=&#10;" adj="-11796480,,5400" path="m0,0c0,644,,644,,644,23,650,62,658,113,665,250,685,476,700,720,644,720,617,720,617,720,617,720,,720,,720,,,,,,,0e" fillcolor="#4d5f78 [2994]" stroked="f">
+                      <v:fill color2="#2a3442 [2018]" rotate="t" colors="0 #5d6d85;.5 #485972;1 #334258" focus="100%" type="gradient">
+                        <o:fill v:ext="view" type="gradientUnscaled"/>
+                      </v:fill>
+                      <v:stroke joinstyle="miter"/>
+                      <v:formulas/>
+                      <v:path arrowok="t" o:connecttype="custom" o:connectlocs="0,0;0,4972126;872222,5134261;5557520,4972126;5557520,4763667;5557520,0;0,0" o:connectangles="0,0,0,0,0,0,0" textboxrect="0,0,720,700"/>
+                      <v:textbox inset="1in,86.4pt,86.4pt,86.4pt">
+                        <w:txbxContent>
+                          <w:p>
+                            <w:pPr>
+                              <w:rPr>
+                                <w:color w:val="FFFFFF" w:themeColor="background1"/>
+                                <w:sz w:val="72"/>
+                                <w:szCs w:val="72"/>
+                              </w:rPr>
+                            </w:pPr>
+                            <w:sdt>
+                              <w:sdtPr>
+                                <w:rPr>
+                                  <w:color w:val="FFFFFF" w:themeColor="background1"/>
+                                  <w:sz w:val="72"/>
+                                  <w:szCs w:val="72"/>
+                                </w:rPr>
+                                <w:alias w:val="Title"/>
+                                <w:tag w:val=""/>
+                                <w:id w:val="1550491791"/>
+                                <w:dataBinding w:prefixMappings="xmlns:ns0='http://purl.org/dc/elements/1.1/' xmlns:ns1='http://schemas.openxmlformats.org/package/2006/metadata/core-properties' " w:xpath="/ns1:coreProperties[1]/ns0:title[1]" w:storeItemID="{6C3C8BC8-F283-45AE-878A-BAB7291924A1}"/>
+                                <w:text/>
+                              </w:sdtPr>
+                              <w:sdtContent>
+                                <w:proofErr w:type="spellStart"/>
+                                <w:r>
+                                  <w:rPr>
+                                    <w:color w:val="FFFFFF" w:themeColor="background1"/>
+                                    <w:sz w:val="72"/>
+                                    <w:szCs w:val="72"/>
+                                  </w:rPr>
+                                  <w:t>PokemonGo</w:t>
+                                </w:r>
+                                <w:proofErr w:type="spellEnd"/>
+                                <w:r>
+                                  <w:rPr>
+                                    <w:color w:val="FFFFFF" w:themeColor="background1"/>
+                                    <w:sz w:val="72"/>
+                                    <w:szCs w:val="72"/>
+                                  </w:rPr>
+                                  <w:t xml:space="preserve"> Report</w:t>
+                                </w:r>
+                              </w:sdtContent>
+                            </w:sdt>
+                          </w:p>
+                        </w:txbxContent>
+                      </v:textbox>
+                    </v:shape>
+                    <v:shape id="Freeform 11" o:spid="_x0000_s1028" style="position:absolute;left:876300;top:4769783;width:4685030;height:509905;visibility:visible;mso-wrap-style:square;v-text-anchor:bottom" coordsize="607,66" o:gfxdata="UEsDBBQABgAIAAAAIQAyPL0++wAAAOIBAAATAAAAW0NvbnRlbnRfVHlwZXNdLnhtbJSRQU7DMBBF&#10;90jcwfIWJQ4sEEJNuiCwBATlACN7klgkY8tjQnt7Jm3ZIFTE0p55/z/Zq/V2GtWMiX2gWl+WlVZI&#10;NjhPfa3fNg/FjVacgRyMgbDWO2S9bs7PVptdRFZCE9d6yDneGsN2wAm4DBFJJl1IE2Q5pt5EsO/Q&#10;o7mqqmtjA2WkXOQlQzerFjv4GLO638r1wURwre4Oe0tVrSHG0VvIImqWqfmVSzjyCXAm98OuOJqV&#10;Qu7DefCRL44NT/I0yTtUz5DyI0ziYVxiwwNElJ3ytOdSN3ERus5bLNvErwv3V7gLn5Rw/m92K9gL&#10;zt/pZv9DzRcAAAD//wMAUEsDBBQABgAIAAAAIQCqi10N0wAAAI8BAAALAAAAX3JlbHMvLnJlbHOk&#10;kLFqAzEMhvdA38Fo7/mSoZQQX7ZC1pBCV2Hr7kzOlrHMNXn7uJRCL2TLoEG/0PcJ7faXMKmZsniO&#10;BtZNC4qiZefjYODz9PH6DkoKRocTRzJwJYF997LaHWnCUpdk9ElUpUQxMJaStlqLHSmgNJwo1knP&#10;OWCpbR50QnvGgfSmbd90/s+AbsFUB2cgH9wa1OmaqvmOHbzNLNyXxnLQ3PfePqJqGTHRV5gqBvNA&#10;xYDL8pvW05paoB+bN0+aHX/HI81L8U+Yaf7z6sUbuxsAAAD//wMAUEsDBBQABgAIAAAAIQAzLwWe&#10;QQAAADkAAAAQAAAAZHJzL3NoYXBleG1sLnhtbLKxr8jNUShLLSrOzM+zVTLUM1BSSM1Lzk/JzEu3&#10;VQoNcdO1UFIoLknMS0nMyc9LtVWqTC1Wsrfj5QIAAAD//wMAUEsDBBQABgAIAAAAIQDi7/zdwgAA&#10;ANwAAAAPAAAAZHJzL2Rvd25yZXYueG1sRE9Ni8IwEL0v+B/CCN7WtB5c6RpFBGEPi2itC70NzdgW&#10;m0lpYq3/fiMI3ubxPme5HkwjeupcbVlBPI1AEBdW11wqyE67zwUI55E1NpZJwYMcrFejjyUm2t75&#10;SH3qSxFC2CWooPK+TaR0RUUG3dS2xIG72M6gD7Arpe7wHsJNI2dRNJcGaw4NFba0rai4pjejYLPI&#10;/26/1J7z/pDv98f0nMVZrNRkPGy+QXga/Fv8cv/oMH/2Bc9nwgVy9Q8AAP//AwBQSwECLQAUAAYA&#10;CAAAACEAMjy9PvsAAADiAQAAEwAAAAAAAAAAAAAAAAAAAAAAW0NvbnRlbnRfVHlwZXNdLnhtbFBL&#10;AQItABQABgAIAAAAIQCqi10N0wAAAI8BAAALAAAAAAAAAAAAAAAAACwBAABfcmVscy8ucmVsc1BL&#10;AQItABQABgAIAAAAIQAzLwWeQQAAADkAAAAQAAAAAAAAAAAAAAAAACgCAABkcnMvc2hhcGV4bWwu&#10;eG1sUEsBAi0AFAAGAAgAAAAhAOLv/N3CAAAA3AAAAA8AAAAAAAAAAAAAAAAAlwIAAGRycy9kb3du&#10;cmV2LnhtbFBLBQYAAAAABAAEAPUAAACGAwAAAAA=&#10;" path="m607,0c450,44,300,57,176,57,109,57,49,53,,48,66,58,152,66,251,66,358,66,480,56,607,27,607,,607,,607,0e" fillcolor="white [3212]" stroked="f">
+                      <v:fill opacity="19789f"/>
+                      <v:path arrowok="t" o:connecttype="custom" o:connectlocs="4685030,0;1358427,440373;0,370840;1937302,509905;4685030,208598;4685030,0" o:connectangles="0,0,0,0,0,0"/>
+                    </v:shape>
+                    <w10:wrap anchorx="margin" anchory="page"/>
+                  </v:group>
+                </w:pict>
+              </mc:Fallback>
+            </mc:AlternateContent>
+          </w:r>
+          <w:bookmarkEnd w:id="0"/>
+          <w:r>
+            <w:rPr>
+              <w:noProof/>
+            </w:rPr>
+            <mc:AlternateContent>
+              <mc:Choice Requires="wps">
+                <w:drawing>
+                  <wp:anchor distT="0" distB="0" distL="114300" distR="114300" simplePos="0" relativeHeight="251661312" behindDoc="0" locked="0" layoutInCell="1" allowOverlap="1" wp14:anchorId="50F5ED45" wp14:editId="06651B7A">
+                    <wp:simplePos x="0" y="0"/>
+                    <wp:positionH relativeFrom="page">
+                      <wp:align>center</wp:align>
+                    </wp:positionH>
+                    <mc:AlternateContent>
+                      <mc:Choice Requires="wp14">
+                        <wp:positionV relativeFrom="page">
+                          <wp14:pctPosVOffset>79000</wp14:pctPosVOffset>
+                        </wp:positionV>
+                      </mc:Choice>
+                      <mc:Fallback>
+                        <wp:positionV relativeFrom="page">
+                          <wp:posOffset>7945755</wp:posOffset>
+                        </wp:positionV>
+                      </mc:Fallback>
+                    </mc:AlternateContent>
+                    <wp:extent cx="6858635" cy="857885"/>
+                    <wp:effectExtent l="0" t="0" r="0" b="7620"/>
+                    <wp:wrapSquare wrapText="bothSides"/>
+                    <wp:docPr id="129" name="Text Box 129"/>
+                    <wp:cNvGraphicFramePr/>
+                    <a:graphic xmlns:a="http://schemas.openxmlformats.org/drawingml/2006/main">
+                      <a:graphicData uri="http://schemas.microsoft.com/office/word/2010/wordprocessingShape">
+                        <wps:wsp>
+                          <wps:cNvSpPr txBox="1"/>
+                          <wps:spPr>
+                            <a:xfrm>
+                              <a:off x="0" y="0"/>
+                              <a:ext cx="6858635" cy="857885"/>
+                            </a:xfrm>
+                            <a:prstGeom prst="rect">
+                              <a:avLst/>
+                            </a:prstGeom>
+                            <a:noFill/>
+                            <a:ln w="6350">
+                              <a:noFill/>
+                            </a:ln>
+                            <a:effectLst/>
+                          </wps:spPr>
+                          <wps:style>
+                            <a:lnRef idx="0">
+                              <a:schemeClr val="accent1"/>
+                            </a:lnRef>
+                            <a:fillRef idx="0">
+                              <a:schemeClr val="accent1"/>
+                            </a:fillRef>
+                            <a:effectRef idx="0">
+                              <a:schemeClr val="accent1"/>
+                            </a:effectRef>
+                            <a:fontRef idx="minor">
+                              <a:schemeClr val="dk1"/>
+                            </a:fontRef>
+                          </wps:style>
+                          <wps:txbx>
+                            <w:txbxContent>
+                              <w:sdt>
+                                <w:sdtPr>
+                                  <w:rPr>
+                                    <w:caps/>
+                                    <w:color w:val="4472C4" w:themeColor="accent1"/>
+                                    <w:sz w:val="28"/>
+                                    <w:szCs w:val="28"/>
+                                  </w:rPr>
+                                  <w:alias w:val="Subtitle"/>
+                                  <w:tag w:val=""/>
+                                  <w:id w:val="-528877240"/>
+                                  <w:dataBinding w:prefixMappings="xmlns:ns0='http://purl.org/dc/elements/1.1/' xmlns:ns1='http://schemas.openxmlformats.org/package/2006/metadata/core-properties' " w:xpath="/ns1:coreProperties[1]/ns0:subject[1]" w:storeItemID="{6C3C8BC8-F283-45AE-878A-BAB7291924A1}"/>
+                                  <w:text/>
+                                </w:sdtPr>
+                                <w:sdtContent>
+                                  <w:p>
+                                    <w:pPr>
+                                      <w:pStyle w:val="NoSpacing"/>
+                                      <w:spacing w:before="40" w:after="40"/>
+                                      <w:rPr>
+                                        <w:caps/>
+                                        <w:color w:val="4472C4" w:themeColor="accent1"/>
+                                        <w:sz w:val="28"/>
+                                        <w:szCs w:val="28"/>
+                                      </w:rPr>
+                                    </w:pPr>
+                                    <w:r>
+                                      <w:rPr>
+                                        <w:caps/>
+                                        <w:color w:val="4472C4" w:themeColor="accent1"/>
+                                        <w:sz w:val="28"/>
+                                        <w:szCs w:val="28"/>
+                                      </w:rPr>
+                                      <w:t>MSIS 615 Group Project</w:t>
+                                    </w:r>
+                                  </w:p>
+                                </w:sdtContent>
+                              </w:sdt>
+                              <w:sdt>
+                                <w:sdtPr>
+                                  <w:rPr>
+                                    <w:caps/>
+                                    <w:color w:val="5B9BD5" w:themeColor="accent5"/>
+                                    <w:sz w:val="24"/>
+                                    <w:szCs w:val="24"/>
+                                  </w:rPr>
+                                  <w:alias w:val="Author"/>
+                                  <w:tag w:val=""/>
+                                  <w:id w:val="-1395035737"/>
+                                  <w:dataBinding w:prefixMappings="xmlns:ns0='http://purl.org/dc/elements/1.1/' xmlns:ns1='http://schemas.openxmlformats.org/package/2006/metadata/core-properties' " w:xpath="/ns1:coreProperties[1]/ns0:creator[1]" w:storeItemID="{6C3C8BC8-F283-45AE-878A-BAB7291924A1}"/>
+                                  <w:text/>
+                                </w:sdtPr>
+                                <w:sdtContent>
+                                  <w:p>
+                                    <w:pPr>
+                                      <w:pStyle w:val="NoSpacing"/>
+                                      <w:spacing w:before="40" w:after="40"/>
+                                      <w:rPr>
+                                        <w:caps/>
+                                        <w:color w:val="5B9BD5" w:themeColor="accent5"/>
+                                        <w:sz w:val="24"/>
+                                        <w:szCs w:val="24"/>
+                                      </w:rPr>
+                                    </w:pPr>
+                                    <w:r>
+                                      <w:rPr>
+                                        <w:caps/>
+                                        <w:color w:val="5B9BD5" w:themeColor="accent5"/>
+                                        <w:sz w:val="24"/>
+                                        <w:szCs w:val="24"/>
+                                      </w:rPr>
+                                      <w:t>Chris Parlow</w:t>
+                                    </w:r>
+                                    <w:r>
+                                      <w:rPr>
+                                        <w:caps/>
+                                        <w:color w:val="5B9BD5" w:themeColor="accent5"/>
+                                        <w:sz w:val="24"/>
+                                        <w:szCs w:val="24"/>
+                                      </w:rPr>
+                                      <w:br/>
+                                      <w:t>Andy QUALCH</w:t>
+                                    </w:r>
+                                    <w:r>
+                                      <w:rPr>
+                                        <w:caps/>
+                                        <w:color w:val="5B9BD5" w:themeColor="accent5"/>
+                                        <w:sz w:val="24"/>
+                                        <w:szCs w:val="24"/>
+                                      </w:rPr>
+                                      <w:br/>
+                                      <w:t>Christian Thaxton</w:t>
+                                    </w:r>
+                                  </w:p>
+                                </w:sdtContent>
+                              </w:sdt>
+                            </w:txbxContent>
+                          </wps:txbx>
+                          <wps:bodyPr rot="0" spcFirstLastPara="0" vertOverflow="overflow" horzOverflow="overflow" vert="horz" wrap="square" lIns="914400" tIns="0" rIns="1097280" bIns="0" numCol="1" spcCol="0" rtlCol="0" fromWordArt="0" anchor="t" anchorCtr="0" forceAA="0" compatLnSpc="1">
+                            <a:prstTxWarp prst="textNoShape">
+                              <a:avLst/>
+                            </a:prstTxWarp>
+                            <a:spAutoFit/>
+                          </wps:bodyPr>
+                        </wps:wsp>
+                      </a:graphicData>
+                    </a:graphic>
+                    <wp14:sizeRelH relativeFrom="margin">
+                      <wp14:pctWidth>115400</wp14:pctWidth>
+                    </wp14:sizeRelH>
+                    <wp14:sizeRelV relativeFrom="margin">
+                      <wp14:pctHeight>0</wp14:pctHeight>
+                    </wp14:sizeRelV>
+                  </wp:anchor>
+                </w:drawing>
+              </mc:Choice>
+              <mc:Fallback>
+                <w:pict>
+                  <v:shapetype w14:anchorId="50F5ED45" id="_x0000_t202" coordsize="21600,21600" o:spt="202" path="m0,0l0,21600,21600,21600,21600,0xe">
+                    <v:stroke joinstyle="miter"/>
+                    <v:path gradientshapeok="t" o:connecttype="rect"/>
+                  </v:shapetype>
+                  <v:shape id="Text Box 129" o:spid="_x0000_s1029" type="#_x0000_t202" style="position:absolute;margin-left:0;margin-top:0;width:540.05pt;height:67.55pt;z-index:251661312;visibility:visible;mso-wrap-style:square;mso-width-percent:1154;mso-height-percent:0;mso-top-percent:790;mso-wrap-distance-left:9pt;mso-wrap-distance-top:0;mso-wrap-distance-right:9pt;mso-wrap-distance-bottom:0;mso-position-horizontal:center;mso-position-horizontal-relative:page;mso-position-vertical-relative:page;mso-width-percent:1154;mso-height-percent:0;mso-top-percent:790;mso-width-relative:margin;mso-height-relative:margin;v-text-anchor:top" o:gfxdata="UEsDBBQABgAIAAAAIQDkmcPA+wAAAOEBAAATAAAAW0NvbnRlbnRfVHlwZXNdLnhtbJSRQU7DMBBF&#10;90jcwfIWJQ5dIISSdEHaJSBUDjCyJ4nVZGx53NDeHictG4SKWNrj9//TuFwfx0FMGNg6quR9XkiB&#10;pJ2x1FXyY7fNHqXgCGRgcISVPCHLdX17U+5OHlkkmriSfYz+SSnWPY7AufNIadK6MEJMx9ApD3oP&#10;HapVUTwo7SgixSzOGbIuG2zhMESxOabrs0nCpXg+v5urKgneD1ZDTKJqnqpfuYADXwEnMj/ssotZ&#10;nsglnHvr+e7S8JpWE6xB8QYhvsCYPJQJrHDlGqfz65Zz2ciZa1urMW8Cbxbqr2zjPing9N/wJmHv&#10;OH2nq+WD6i8AAAD//wMAUEsDBBQABgAIAAAAIQAjsmrh1wAAAJQBAAALAAAAX3JlbHMvLnJlbHOk&#10;kMFqwzAMhu+DvYPRfXGawxijTi+j0GvpHsDYimMaW0Yy2fr28w6DZfS2o36h7xP//vCZFrUiS6Rs&#10;YNf1oDA78jEHA++X49MLKKk2e7tQRgM3FDiMjw/7My62tiOZYxHVKFkMzLWWV63FzZisdFQwt81E&#10;nGxtIwddrLvagHro+2fNvxkwbpjq5A3wye9AXW6lmf+wU3RMQlPtHCVN0xTdPaoObMsc3ZFtwjdy&#10;jWY5YDXgWTQO1LKu/Qj6vn74p97TRz7jutV+h4zrj1dvuhy/AAAA//8DAFBLAwQUAAYACAAAACEA&#10;kdlxaoQCAABoBQAADgAAAGRycy9lMm9Eb2MueG1srFTfT9swEH6ftP/B8vtIWiiEihR1IKZJCNDo&#10;xLPr2DSaY3u226T76/fZSQpie2HaS3K++3y+H9/dxWXXKLITztdGl3RylFMiNDdVrZ9L+n1186mg&#10;xAemK6aMFiXdC08vFx8/XLR2LqZmY1QlHIET7eetLekmBDvPMs83omH+yFihYZTGNSzg6J6zyrEW&#10;3huVTfP8NGuNq6wzXHgP7XVvpIvkX0rBw72UXgSiSorYQvq69F3Hb7a4YPNnx+ym5kMY7B+iaFit&#10;8ejB1TULjGxd/YerpubOeCPDETdNZqSsuUg5IJtJ/iabxw2zIuWC4nh7KJP/f2753e7BkbpC76bn&#10;lGjWoEkr0QXy2XQk6lCh1vo5gI8W0NDBAPSo91DGxDvpmvhHSgR21Hp/qG90x6E8LWbF6fGMEg5b&#10;MTsrill0k73cts6HL8I0JAoldehfKivb3frQQ0dIfEybm1qp1EOlSYsXjmd5unCwwLnSESsSGwY3&#10;MaM+8iSFvRIRo/Q3IVGNlEBUJB6KK+XIjoFBjHOhQ8o9+QU6oiSCeM/FAf8S1Xsu93mMLxsdDpeb&#10;WhuXsn8TdvVjDFn2eNT8Vd5RDN2662kwNnZtqj367Uw/M97ymxpNuWU+PDCHIUGLMfjhHh+pDIpv&#10;BomSjXG//qaPeHAXVkpaDF1J/c8tc4IS9VWD1eeTk5M8jmk6QXBJmOTnZ9MCx/Wo19vmyqAhE2wX&#10;y5MY0UGNonSmecJqWMYHYWKa49mShlG8Cv0WwGrhYrlMIIykZeFWP1oeXcf+RLatuifm7EDJADLf&#10;mXEy2fwNM3tsoo5dbgP4mWgbS9wXdCg9xjkRf1g9cV+8PifUy4Jc/AYAAP//AwBQSwMEFAAGAAgA&#10;AAAhADx9x2bdAAAABgEAAA8AAABkcnMvZG93bnJldi54bWxMj0FvwjAMhe+T+A+RJ+02kjIxStcU&#10;IRCXHTbBJu0aGtN2NE7VBCj/fmaX7WLZetZ738sXg2vFGfvQeNKQjBUIpNLbhioNnx+bxxREiIas&#10;aT2hhisGWBSju9xk1l9oi+ddrASbUMiMhjrGLpMylDU6E8a+Q2Lt4HtnIp99JW1vLmzuWjlR6lk6&#10;0xAn1KbDVY3lcXdyHPLtZ+s3//U+m25ej9e0mm9Xh7nWD/fD8gVExCH+PcMNn9GhYKa9P5ENotXA&#10;ReLvvGkqVQmIPW9P0wRkkcv/+MUPAAAA//8DAFBLAQItABQABgAIAAAAIQDkmcPA+wAAAOEBAAAT&#10;AAAAAAAAAAAAAAAAAAAAAABbQ29udGVudF9UeXBlc10ueG1sUEsBAi0AFAAGAAgAAAAhACOyauHX&#10;AAAAlAEAAAsAAAAAAAAAAAAAAAAALAEAAF9yZWxzLy5yZWxzUEsBAi0AFAAGAAgAAAAhAJHZcWqE&#10;AgAAaAUAAA4AAAAAAAAAAAAAAAAALAIAAGRycy9lMm9Eb2MueG1sUEsBAi0AFAAGAAgAAAAhADx9&#10;x2bdAAAABgEAAA8AAAAAAAAAAAAAAAAA3AQAAGRycy9kb3ducmV2LnhtbFBLBQYAAAAABAAEAPMA&#10;AADmBQAAAAA=&#10;" filled="f" stroked="f" strokeweight=".5pt">
+                    <v:textbox style="mso-fit-shape-to-text:t" inset="1in,0,86.4pt,0">
+                      <w:txbxContent>
+                        <w:sdt>
+                          <w:sdtPr>
+                            <w:rPr>
+                              <w:caps/>
+                              <w:color w:val="4472C4" w:themeColor="accent1"/>
+                              <w:sz w:val="28"/>
+                              <w:szCs w:val="28"/>
+                            </w:rPr>
+                            <w:alias w:val="Subtitle"/>
+                            <w:tag w:val=""/>
+                            <w:id w:val="-528877240"/>
+                            <w:dataBinding w:prefixMappings="xmlns:ns0='http://purl.org/dc/elements/1.1/' xmlns:ns1='http://schemas.openxmlformats.org/package/2006/metadata/core-properties' " w:xpath="/ns1:coreProperties[1]/ns0:subject[1]" w:storeItemID="{6C3C8BC8-F283-45AE-878A-BAB7291924A1}"/>
+                            <w:text/>
+                          </w:sdtPr>
+                          <w:sdtContent>
+                            <w:p>
+                              <w:pPr>
+                                <w:pStyle w:val="NoSpacing"/>
+                                <w:spacing w:before="40" w:after="40"/>
+                                <w:rPr>
+                                  <w:caps/>
+                                  <w:color w:val="4472C4" w:themeColor="accent1"/>
+                                  <w:sz w:val="28"/>
+                                  <w:szCs w:val="28"/>
+                                </w:rPr>
+                              </w:pPr>
+                              <w:r>
+                                <w:rPr>
+                                  <w:caps/>
+                                  <w:color w:val="4472C4" w:themeColor="accent1"/>
+                                  <w:sz w:val="28"/>
+                                  <w:szCs w:val="28"/>
+                                </w:rPr>
+                                <w:t>MSIS 615 Group Project</w:t>
+                              </w:r>
+                            </w:p>
+                          </w:sdtContent>
+                        </w:sdt>
+                        <w:sdt>
+                          <w:sdtPr>
+                            <w:rPr>
+                              <w:caps/>
+                              <w:color w:val="5B9BD5" w:themeColor="accent5"/>
+                              <w:sz w:val="24"/>
+                              <w:szCs w:val="24"/>
+                            </w:rPr>
+                            <w:alias w:val="Author"/>
+                            <w:tag w:val=""/>
+                            <w:id w:val="-1395035737"/>
+                            <w:dataBinding w:prefixMappings="xmlns:ns0='http://purl.org/dc/elements/1.1/' xmlns:ns1='http://schemas.openxmlformats.org/package/2006/metadata/core-properties' " w:xpath="/ns1:coreProperties[1]/ns0:creator[1]" w:storeItemID="{6C3C8BC8-F283-45AE-878A-BAB7291924A1}"/>
+                            <w:text/>
+                          </w:sdtPr>
+                          <w:sdtContent>
+                            <w:p>
+                              <w:pPr>
+                                <w:pStyle w:val="NoSpacing"/>
+                                <w:spacing w:before="40" w:after="40"/>
+                                <w:rPr>
+                                  <w:caps/>
+                                  <w:color w:val="5B9BD5" w:themeColor="accent5"/>
+                                  <w:sz w:val="24"/>
+                                  <w:szCs w:val="24"/>
+                                </w:rPr>
+                              </w:pPr>
+                              <w:r>
+                                <w:rPr>
+                                  <w:caps/>
+                                  <w:color w:val="5B9BD5" w:themeColor="accent5"/>
+                                  <w:sz w:val="24"/>
+                                  <w:szCs w:val="24"/>
+                                </w:rPr>
+                                <w:t>Chris Parlow</w:t>
+                              </w:r>
+                              <w:r>
+                                <w:rPr>
+                                  <w:caps/>
+                                  <w:color w:val="5B9BD5" w:themeColor="accent5"/>
+                                  <w:sz w:val="24"/>
+                                  <w:szCs w:val="24"/>
+                                </w:rPr>
+                                <w:br/>
+                                <w:t>Andy QUALCH</w:t>
+                              </w:r>
+                              <w:r>
+                                <w:rPr>
+                                  <w:caps/>
+                                  <w:color w:val="5B9BD5" w:themeColor="accent5"/>
+                                  <w:sz w:val="24"/>
+                                  <w:szCs w:val="24"/>
+                                </w:rPr>
+                                <w:br/>
+                                <w:t>Christian Thaxton</w:t>
+                              </w:r>
+                            </w:p>
+                          </w:sdtContent>
+                        </w:sdt>
+                      </w:txbxContent>
+                    </v:textbox>
+                    <w10:wrap type="square" anchorx="page" anchory="page"/>
+                  </v:shape>
+                </w:pict>
+              </mc:Fallback>
+            </mc:AlternateContent>
+          </w:r>
+          <w:r>
+            <w:rPr>
+              <w:noProof/>
+            </w:rPr>
+            <mc:AlternateContent>
+              <mc:Choice Requires="wps">
+                <w:drawing>
+                  <wp:anchor distT="0" distB="0" distL="114300" distR="114300" simplePos="0" relativeHeight="251660288" behindDoc="0" locked="0" layoutInCell="1" allowOverlap="1" wp14:anchorId="5A83BBA8" wp14:editId="0AC2F593">
+                    <wp:simplePos x="0" y="0"/>
+                    <wp:positionH relativeFrom="margin">
+                      <wp:align>right</wp:align>
+                    </wp:positionH>
+                    <mc:AlternateContent>
+                      <mc:Choice Requires="wp14">
+                        <wp:positionV relativeFrom="page">
+                          <wp14:pctPosVOffset>2300</wp14:pctPosVOffset>
+                        </wp:positionV>
+                      </mc:Choice>
+                      <mc:Fallback>
+                        <wp:positionV relativeFrom="page">
+                          <wp:posOffset>231140</wp:posOffset>
+                        </wp:positionV>
+                      </mc:Fallback>
+                    </mc:AlternateContent>
+                    <wp:extent cx="594360" cy="987552"/>
+                    <wp:effectExtent l="0" t="0" r="0" b="5080"/>
+                    <wp:wrapNone/>
+                    <wp:docPr id="130" name="Rectangle 130"/>
+                    <wp:cNvGraphicFramePr>
+                      <a:graphicFrameLocks xmlns:a="http://schemas.openxmlformats.org/drawingml/2006/main" noChangeAspect="1"/>
+                    </wp:cNvGraphicFramePr>
+                    <a:graphic xmlns:a="http://schemas.openxmlformats.org/drawingml/2006/main">
+                      <a:graphicData uri="http://schemas.microsoft.com/office/word/2010/wordprocessingShape">
+                        <wps:wsp>
+                          <wps:cNvSpPr>
+                            <a:spLocks noChangeAspect="1"/>
+                          </wps:cNvSpPr>
+                          <wps:spPr>
+                            <a:xfrm>
+                              <a:off x="0" y="0"/>
+                              <a:ext cx="594360" cy="987552"/>
+                            </a:xfrm>
+                            <a:prstGeom prst="rect">
+                              <a:avLst/>
+                            </a:prstGeom>
+                            <a:ln>
+                              <a:noFill/>
+                            </a:ln>
+                          </wps:spPr>
+                          <wps:style>
+                            <a:lnRef idx="2">
+                              <a:schemeClr val="accent1">
+                                <a:shade val="50000"/>
+                              </a:schemeClr>
+                            </a:lnRef>
+                            <a:fillRef idx="1">
+                              <a:schemeClr val="accent1"/>
+                            </a:fillRef>
+                            <a:effectRef idx="0">
+                              <a:schemeClr val="accent1"/>
+                            </a:effectRef>
+                            <a:fontRef idx="minor">
+                              <a:schemeClr val="lt1"/>
+                            </a:fontRef>
+                          </wps:style>
+                          <wps:txbx>
+                            <w:txbxContent>
+                              <w:sdt>
+                                <w:sdtPr>
+                                  <w:rPr>
+                                    <w:color w:val="FFFFFF" w:themeColor="background1"/>
+                                    <w:sz w:val="24"/>
+                                    <w:szCs w:val="24"/>
+                                  </w:rPr>
+                                  <w:alias w:val="Year"/>
+                                  <w:tag w:val=""/>
+                                  <w:id w:val="1845895908"/>
+                                  <w:dataBinding w:prefixMappings="xmlns:ns0='http://schemas.microsoft.com/office/2006/coverPageProps' " w:xpath="/ns0:CoverPageProperties[1]/ns0:PublishDate[1]" w:storeItemID="{55AF091B-3C7A-41E3-B477-F2FDAA23CFDA}"/>
+                                  <w:date w:fullDate="2017-12-01T00:00:00Z">
+                                    <w:dateFormat w:val="yyyy"/>
+                                    <w:lid w:val="en-US"/>
+                                    <w:storeMappedDataAs w:val="dateTime"/>
+                                    <w:calendar w:val="gregorian"/>
+                                  </w:date>
+                                </w:sdtPr>
+                                <w:sdtContent>
+                                  <w:p>
+                                    <w:pPr>
+                                      <w:pStyle w:val="NoSpacing"/>
+                                      <w:jc w:val="right"/>
+                                      <w:rPr>
+                                        <w:color w:val="FFFFFF" w:themeColor="background1"/>
+                                        <w:sz w:val="24"/>
+                                        <w:szCs w:val="24"/>
+                                      </w:rPr>
+                                    </w:pPr>
+                                    <w:r>
+                                      <w:rPr>
+                                        <w:color w:val="FFFFFF" w:themeColor="background1"/>
+                                        <w:sz w:val="24"/>
+                                        <w:szCs w:val="24"/>
+                                      </w:rPr>
+                                      <w:t>2017</w:t>
+                                    </w:r>
+                                  </w:p>
+                                </w:sdtContent>
+                              </w:sdt>
+                            </w:txbxContent>
+                          </wps:txbx>
+                          <wps:bodyPr rot="0" spcFirstLastPara="0" vertOverflow="overflow" horzOverflow="overflow" vert="horz" wrap="square" lIns="45720" tIns="45720" rIns="45720" bIns="45720" numCol="1" spcCol="0" rtlCol="0" fromWordArt="0" anchor="b" anchorCtr="0" forceAA="0" compatLnSpc="1">
+                            <a:prstTxWarp prst="textNoShape">
+                              <a:avLst/>
+                            </a:prstTxWarp>
+                            <a:noAutofit/>
+                          </wps:bodyPr>
+                        </wps:wsp>
+                      </a:graphicData>
+                    </a:graphic>
+                    <wp14:sizeRelH relativeFrom="page">
+                      <wp14:pctWidth>7600</wp14:pctWidth>
+                    </wp14:sizeRelH>
+                    <wp14:sizeRelV relativeFrom="page">
+                      <wp14:pctHeight>9800</wp14:pctHeight>
+                    </wp14:sizeRelV>
+                  </wp:anchor>
+                </w:drawing>
+              </mc:Choice>
+              <mc:Fallback>
+                <w:pict>
+                  <v:rect w14:anchorId="5A83BBA8" id="Rectangle 130" o:spid="_x0000_s1030" style="position:absolute;margin-left:-4.4pt;margin-top:0;width:46.8pt;height:77.75pt;z-index:251660288;visibility:visible;mso-wrap-style:square;mso-width-percent:76;mso-height-percent:98;mso-top-percent:23;mso-wrap-distance-left:9pt;mso-wrap-distance-top:0;mso-wrap-distance-right:9pt;mso-wrap-distance-bottom:0;mso-position-horizontal:right;mso-position-horizontal-relative:margin;mso-position-vertical-relative:page;mso-width-percent:76;mso-height-percent:98;mso-top-percent:23;mso-width-relative:page;mso-height-relative:page;v-text-anchor:bottom" o:gfxdata="UEsDBBQABgAIAAAAIQDkmcPA+wAAAOEBAAATAAAAW0NvbnRlbnRfVHlwZXNdLnhtbJSRQU7DMBBF&#10;90jcwfIWJQ5dIISSdEHaJSBUDjCyJ4nVZGx53NDeHictG4SKWNrj9//TuFwfx0FMGNg6quR9XkiB&#10;pJ2x1FXyY7fNHqXgCGRgcISVPCHLdX17U+5OHlkkmriSfYz+SSnWPY7AufNIadK6MEJMx9ApD3oP&#10;HapVUTwo7SgixSzOGbIuG2zhMESxOabrs0nCpXg+v5urKgneD1ZDTKJqnqpfuYADXwEnMj/ssotZ&#10;nsglnHvr+e7S8JpWE6xB8QYhvsCYPJQJrHDlGqfz65Zz2ciZa1urMW8Cbxbqr2zjPing9N/wJmHv&#10;OH2nq+WD6i8AAAD//wMAUEsDBBQABgAIAAAAIQAjsmrh1wAAAJQBAAALAAAAX3JlbHMvLnJlbHOk&#10;kMFqwzAMhu+DvYPRfXGawxijTi+j0GvpHsDYimMaW0Yy2fr28w6DZfS2o36h7xP//vCZFrUiS6Rs&#10;YNf1oDA78jEHA++X49MLKKk2e7tQRgM3FDiMjw/7My62tiOZYxHVKFkMzLWWV63FzZisdFQwt81E&#10;nGxtIwddrLvagHro+2fNvxkwbpjq5A3wye9AXW6lmf+wU3RMQlPtHCVN0xTdPaoObMsc3ZFtwjdy&#10;jWY5YDXgWTQO1LKu/Qj6vn74p97TRz7jutV+h4zrj1dvuhy/AAAA//8DAFBLAwQUAAYACAAAACEA&#10;X2J/b5oCAACQBQAADgAAAGRycy9lMm9Eb2MueG1srFRLb9swDL4P2H8QdF+dpE0fRp0iSNFhQNAG&#10;bYeeFVmKjcmiJimxs18/SnLcrC12GOaDYFHkx9dHXt90jSI7YV0NuqDjkxElQnMoa70p6Pfnuy+X&#10;lDjPdMkUaFHQvXD0Zvb503VrcjGBClQpLEEQ7fLWFLTy3uRZ5nglGuZOwAiNjxJswzxe7SYrLWsR&#10;vVHZZDQ6z1qwpbHAhXMovU2PdBbxpRTcP0jphCeqoBibj6eN5zqc2eya5RvLTFXzPgz2D1E0rNbo&#10;dIC6ZZ6Rra3fQTU1t+BA+hMOTQZS1lzEHDCb8ehNNk8VMyLmgsVxZiiT+3+w/H63sqQusXenWB/N&#10;GmzSI5aN6Y0SJAixRK1xOWo+mZUNSTqzBP7DEQ2LCvXE3Bm0QIigm/2hHC6uN+ukbYI5Zk262IL9&#10;0ALRecJROL06Oz3HQDg+XV1eTKeTiMnyg7Gxzn8V0JDwU1CLjmPh2W7pfHDP8oNK8KV0ODXc1Uql&#10;1yCJMaawYoB+r0TSfhQSq4GBTCJq5KFYKEt2DBnEOBfaj9NTxUqRxNMRfn2cg0UMRWkEDMgS/Q/Y&#10;PUDg+HvsFGWvH0xFpPFgPPpbYMl4sIieQfvBuKk12I8AFGbVe076hyKl0oQq+W7dRabElgTJGso9&#10;ssdCGitn+F2NXVky51fM4hxhI3E3+Ac8pIK2oND/UVKB/fWRPOgjvfGVkhbnsqDu55ZZQYn6ppH4&#10;Z9OLSRjk44s9vqyPL3rbLAAbN8YtZHj8RWPr1eFXWmhecIXMg1d8Ypqj74KuD78Ln7YFriAu5vOo&#10;hKNrmF/qJ8MDdKhy4Nxz98Ks6YnpkdH3cJhglr/hZ9INlhrmWw+yjuR9rWpffxz7SKR+RYW9cnyP&#10;Wq+LdPYbAAD//wMAUEsDBBQABgAIAAAAIQCIFWas2gAAAAQBAAAPAAAAZHJzL2Rvd25yZXYueG1s&#10;TI/BTsMwEETvSPyDtUjcqEORqxLiVFCJIxW0Qb268RJHjddR7Lbh79n2Qi8jrWY087ZYjL4TRxxi&#10;G0jD4yQDgVQH21Kjodq8P8xBxGTImi4QavjFCIvy9qYwuQ0n+sLjOjWCSyjmRoNLqc+ljLVDb+Ik&#10;9Ejs/YTBm8Tn0Eg7mBOX+05Os2wmvWmJF5zpcemw3q8PXsN0u3Xfb/TRuk9crfbKViotK63v78bX&#10;FxAJx/QfhjM+o0PJTLtwIBtFp4EfSRdl7/lpBmLHGaUUyLKQ1/DlHwAAAP//AwBQSwECLQAUAAYA&#10;CAAAACEA5JnDwPsAAADhAQAAEwAAAAAAAAAAAAAAAAAAAAAAW0NvbnRlbnRfVHlwZXNdLnhtbFBL&#10;AQItABQABgAIAAAAIQAjsmrh1wAAAJQBAAALAAAAAAAAAAAAAAAAACwBAABfcmVscy8ucmVsc1BL&#10;AQItABQABgAIAAAAIQBfYn9vmgIAAJAFAAAOAAAAAAAAAAAAAAAAACwCAABkcnMvZTJvRG9jLnht&#10;bFBLAQItABQABgAIAAAAIQCIFWas2gAAAAQBAAAPAAAAAAAAAAAAAAAAAPIEAABkcnMvZG93bnJl&#10;di54bWxQSwUGAAAAAAQABADzAAAA+QUAAAAA&#10;" fillcolor="#4472c4 [3204]" stroked="f" strokeweight="1pt">
+                    <v:path arrowok="t"/>
+                    <o:lock v:ext="edit" aspectratio="t"/>
+                    <v:textbox inset="3.6pt,,3.6pt">
+                      <w:txbxContent>
+                        <w:sdt>
+                          <w:sdtPr>
+                            <w:rPr>
+                              <w:color w:val="FFFFFF" w:themeColor="background1"/>
+                              <w:sz w:val="24"/>
+                              <w:szCs w:val="24"/>
+                            </w:rPr>
+                            <w:alias w:val="Year"/>
+                            <w:tag w:val=""/>
+                            <w:id w:val="1845895908"/>
+                            <w:dataBinding w:prefixMappings="xmlns:ns0='http://schemas.microsoft.com/office/2006/coverPageProps' " w:xpath="/ns0:CoverPageProperties[1]/ns0:PublishDate[1]" w:storeItemID="{55AF091B-3C7A-41E3-B477-F2FDAA23CFDA}"/>
+                            <w:date w:fullDate="2017-12-01T00:00:00Z">
+                              <w:dateFormat w:val="yyyy"/>
+                              <w:lid w:val="en-US"/>
+                              <w:storeMappedDataAs w:val="dateTime"/>
+                              <w:calendar w:val="gregorian"/>
+                            </w:date>
+                          </w:sdtPr>
+                          <w:sdtContent>
+                            <w:p>
+                              <w:pPr>
+                                <w:pStyle w:val="NoSpacing"/>
+                                <w:jc w:val="right"/>
+                                <w:rPr>
+                                  <w:color w:val="FFFFFF" w:themeColor="background1"/>
+                                  <w:sz w:val="24"/>
+                                  <w:szCs w:val="24"/>
+                                </w:rPr>
+                              </w:pPr>
+                              <w:r>
+                                <w:rPr>
+                                  <w:color w:val="FFFFFF" w:themeColor="background1"/>
+                                  <w:sz w:val="24"/>
+                                  <w:szCs w:val="24"/>
+                                </w:rPr>
+                                <w:t>2017</w:t>
+                              </w:r>
+                            </w:p>
+                          </w:sdtContent>
+                        </w:sdt>
+                      </w:txbxContent>
+                    </v:textbox>
+                    <w10:wrap anchorx="margin" anchory="page"/>
+                  </v:rect>
+                </w:pict>
+              </mc:Fallback>
+            </mc:AlternateContent>
+          </w:r>
+          <w:r>
+            <w:br w:type="page"/>
+          </w:r>
+        </w:p>
+      </w:sdtContent>
+    </w:sdt>
     <w:p>
       <w:pPr>
         <w:pStyle w:val="Title"/>
         <w:spacing w:line="360" w:lineRule="auto"/>
       </w:pPr>
       <w:r>
+        <w:lastRenderedPageBreak/>
         <w:t>Pokémon</w:t>
       </w:r>
       <w:r>
@@ -16,19 +909,184 @@
     </w:p>
     <w:p>
       <w:pPr>
-        <w:spacing w:line="360" w:lineRule="auto"/>
-      </w:pPr>
-      <w:r>
-        <w:t>[insert intro description of app]</w:t>
-      </w:r>
-    </w:p>
-    <w:p>
-      <w:pPr>
         <w:pStyle w:val="Heading1"/>
+      </w:pPr>
+      <w:r>
+        <w:t>Introduction</w:t>
+      </w:r>
+    </w:p>
+    <w:p>
+      <w:pPr>
+        <w:spacing w:line="360" w:lineRule="auto"/>
+      </w:pPr>
+      <w:r>
+        <w:t>Pokémon</w:t>
+      </w:r>
+      <w:r>
+        <w:t xml:space="preserve"> Go is a Python application based off the mob</w:t>
+      </w:r>
+      <w:r>
+        <w:t>i</w:t>
+      </w:r>
+      <w:r>
+        <w:t xml:space="preserve">le </w:t>
+      </w:r>
+      <w:proofErr w:type="spellStart"/>
+      <w:r>
+        <w:t>PokemonGo</w:t>
+      </w:r>
+      <w:proofErr w:type="spellEnd"/>
+      <w:r>
+        <w:t xml:space="preserve"> Application. In this app, a player can interact with </w:t>
+      </w:r>
+      <w:r>
+        <w:t>Pokémon</w:t>
+      </w:r>
+      <w:r>
+        <w:t xml:space="preserve">. A player can encounter wild </w:t>
+      </w:r>
+      <w:r>
+        <w:t>Pokémon</w:t>
+      </w:r>
+      <w:r>
+        <w:t xml:space="preserve"> to battle, or they can choose to capture wild </w:t>
+      </w:r>
+      <w:r>
+        <w:t>Pokémon</w:t>
+      </w:r>
+      <w:r>
+        <w:t xml:space="preserve"> to use them in a later battle. </w:t>
+      </w:r>
+      <w:r>
+        <w:t xml:space="preserve">Some </w:t>
+      </w:r>
+      <w:r>
+        <w:t>Pokémon</w:t>
+      </w:r>
+      <w:r>
+        <w:t xml:space="preserve"> are evolvable, and </w:t>
+      </w:r>
+      <w:r>
+        <w:t>Pokémon</w:t>
+      </w:r>
+      <w:r>
+        <w:t xml:space="preserve"> evolve through gaining battle experience. </w:t>
+      </w:r>
+      <w:r>
+        <w:t>Players</w:t>
+      </w:r>
+      <w:r>
+        <w:t xml:space="preserve"> can take care of their </w:t>
+      </w:r>
+      <w:r>
+        <w:t>Pokémon</w:t>
+      </w:r>
+      <w:r>
+        <w:t xml:space="preserve"> by giving them potions to heal or revive the </w:t>
+      </w:r>
+      <w:r>
+        <w:t>Pokémon</w:t>
+      </w:r>
+      <w:r>
+        <w:t xml:space="preserve">. </w:t>
+      </w:r>
+      <w:r>
+        <w:t>Players</w:t>
+      </w:r>
+      <w:r>
+        <w:t xml:space="preserve"> can also gain experience and </w:t>
+      </w:r>
+      <w:r>
+        <w:t>increase</w:t>
+      </w:r>
+      <w:r>
+        <w:t xml:space="preserve"> their level. </w:t>
+      </w:r>
+      <w:r>
+        <w:t xml:space="preserve"> Finally, </w:t>
+      </w:r>
+      <w:r>
+        <w:t>players</w:t>
+      </w:r>
+      <w:r>
+        <w:t xml:space="preserve"> can exit the game and save their progress to return to their game at a later time. </w:t>
+      </w:r>
+    </w:p>
+    <w:p>
+      <w:pPr>
+        <w:rPr>
+          <w:rFonts w:asciiTheme="majorHAnsi" w:eastAsiaTheme="majorEastAsia" w:hAnsiTheme="majorHAnsi" w:cstheme="majorBidi"/>
+          <w:color w:val="2F5496" w:themeColor="accent1" w:themeShade="BF"/>
+          <w:sz w:val="32"/>
+          <w:szCs w:val="32"/>
+        </w:rPr>
+      </w:pPr>
+      <w:r>
+        <w:br w:type="page"/>
+      </w:r>
+    </w:p>
+    <w:p>
+      <w:pPr>
+        <w:pStyle w:val="Heading1"/>
         <w:spacing w:line="360" w:lineRule="auto"/>
       </w:pPr>
       <w:r>
         <w:t>Player Account</w:t>
+      </w:r>
+    </w:p>
+    <w:p>
+      <w:r>
+        <w:rPr>
+          <w:noProof/>
+        </w:rPr>
+        <w:drawing>
+          <wp:inline distT="0" distB="0" distL="0" distR="0" wp14:anchorId="2F0BEA9E" wp14:editId="179F403F">
+            <wp:extent cx="5943600" cy="1943100"/>
+            <wp:effectExtent l="0" t="0" r="0" b="12700"/>
+            <wp:docPr id="1" name="Picture 1" descr="../../Desktop/create_new_acct.png"/>
+            <wp:cNvGraphicFramePr>
+              <a:graphicFrameLocks xmlns:a="http://schemas.openxmlformats.org/drawingml/2006/main" noChangeAspect="1"/>
+            </wp:cNvGraphicFramePr>
+            <a:graphic xmlns:a="http://schemas.openxmlformats.org/drawingml/2006/main">
+              <a:graphicData uri="http://schemas.openxmlformats.org/drawingml/2006/picture">
+                <pic:pic xmlns:pic="http://schemas.openxmlformats.org/drawingml/2006/picture">
+                  <pic:nvPicPr>
+                    <pic:cNvPr id="0" name="Picture 1" descr="../../Desktop/create_new_acct.png"/>
+                    <pic:cNvPicPr>
+                      <a:picLocks noChangeAspect="1" noChangeArrowheads="1"/>
+                    </pic:cNvPicPr>
+                  </pic:nvPicPr>
+                  <pic:blipFill>
+                    <a:blip r:embed="rId6">
+                      <a:extLst>
+                        <a:ext uri="{28A0092B-C50C-407E-A947-70E740481C1C}">
+                          <a14:useLocalDpi xmlns:a14="http://schemas.microsoft.com/office/drawing/2010/main" val="0"/>
+                        </a:ext>
+                      </a:extLst>
+                    </a:blip>
+                    <a:srcRect/>
+                    <a:stretch>
+                      <a:fillRect/>
+                    </a:stretch>
+                  </pic:blipFill>
+                  <pic:spPr bwMode="auto">
+                    <a:xfrm>
+                      <a:off x="0" y="0"/>
+                      <a:ext cx="5943600" cy="1943100"/>
+                    </a:xfrm>
+                    <a:prstGeom prst="rect">
+                      <a:avLst/>
+                    </a:prstGeom>
+                    <a:noFill/>
+                    <a:ln>
+                      <a:noFill/>
+                    </a:ln>
+                  </pic:spPr>
+                </pic:pic>
+              </a:graphicData>
+            </a:graphic>
+          </wp:inline>
+        </w:drawing>
       </w:r>
     </w:p>
     <w:p>
@@ -129,6 +1187,66 @@
       <w:r>
         <w:t>At least 1 symbol</w:t>
       </w:r>
+    </w:p>
+    <w:p>
+      <w:pPr>
+        <w:spacing w:line="360" w:lineRule="auto"/>
+      </w:pPr>
+      <w:r>
+        <w:t>Once your account has been cr</w:t>
+      </w:r>
+      <w:r>
+        <w:t>e</w:t>
+      </w:r>
+      <w:r>
+        <w:t xml:space="preserve">ated, you will receive a player status message. This will alert you of your username, level, and experience. A player will also be notified </w:t>
+      </w:r>
+      <w:r>
+        <w:t xml:space="preserve">if </w:t>
+      </w:r>
+      <w:r>
+        <w:t xml:space="preserve">a random starter </w:t>
+      </w:r>
+      <w:r>
+        <w:t>Pokémon</w:t>
+      </w:r>
+      <w:r>
+        <w:t xml:space="preserve"> has been given to them, and the player will receive 10 pokeballs, potions, and revives to start.</w:t>
+      </w:r>
+    </w:p>
+    <w:p>
+      <w:pPr>
+        <w:spacing w:line="360" w:lineRule="auto"/>
+      </w:pPr>
+    </w:p>
+    <w:p>
+      <w:r>
+        <w:br w:type="page"/>
+      </w:r>
+    </w:p>
+    <w:p>
+      <w:pPr>
+        <w:spacing w:line="360" w:lineRule="auto"/>
+      </w:pPr>
+    </w:p>
+    <w:p>
+      <w:pPr>
+        <w:spacing w:line="360" w:lineRule="auto"/>
+      </w:pPr>
+      <w:r>
+        <w:t>If you’ve previously created an account, enter your username and password, and it will resume where you ended t</w:t>
+      </w:r>
+      <w:r>
+        <w:t>h</w:t>
+      </w:r>
+      <w:r>
+        <w:t xml:space="preserve">e game. </w:t>
+      </w:r>
+    </w:p>
+    <w:p>
+      <w:pPr>
+        <w:spacing w:line="360" w:lineRule="auto"/>
+      </w:pPr>
     </w:p>
     <w:p>
       <w:pPr>
@@ -137,17 +1255,75 @@
           <w:pgSz w:w="12240" w:h="15840"/>
           <w:pgMar w:top="1440" w:right="1440" w:bottom="1440" w:left="1440" w:header="720" w:footer="720" w:gutter="0"/>
           <w:cols w:space="720"/>
+          <w:titlePg/>
           <w:docGrid w:linePitch="360"/>
         </w:sectPr>
       </w:pPr>
       <w:r>
-        <w:t xml:space="preserve">Once your account has been crated, you will receive a player status message. This will alert you of your username, level, and experience. A player will also be notified a random starter </w:t>
-      </w:r>
-      <w:r>
-        <w:t>Pokémon</w:t>
-      </w:r>
-      <w:r>
-        <w:t xml:space="preserve"> has been given to them, and the player will receive 10 pokeballs, potions, and revives to start.</w:t>
+        <w:rPr>
+          <w:noProof/>
+        </w:rPr>
+        <w:drawing>
+          <wp:inline distT="0" distB="0" distL="0" distR="0" wp14:anchorId="3BFCE17A" wp14:editId="70671014">
+            <wp:extent cx="5943600" cy="5346700"/>
+            <wp:effectExtent l="0" t="0" r="0" b="12700"/>
+            <wp:docPr id="8" name="Picture 8" descr="../../Desktop/welcome_back.png"/>
+            <wp:cNvGraphicFramePr>
+              <a:graphicFrameLocks xmlns:a="http://schemas.openxmlformats.org/drawingml/2006/main" noChangeAspect="1"/>
+            </wp:cNvGraphicFramePr>
+            <a:graphic xmlns:a="http://schemas.openxmlformats.org/drawingml/2006/main">
+              <a:graphicData uri="http://schemas.openxmlformats.org/drawingml/2006/picture">
+                <pic:pic xmlns:pic="http://schemas.openxmlformats.org/drawingml/2006/picture">
+                  <pic:nvPicPr>
+                    <pic:cNvPr id="0" name="Picture 8" descr="../../Desktop/welcome_back.png"/>
+                    <pic:cNvPicPr>
+                      <a:picLocks noChangeAspect="1" noChangeArrowheads="1"/>
+                    </pic:cNvPicPr>
+                  </pic:nvPicPr>
+                  <pic:blipFill>
+                    <a:blip r:embed="rId7">
+                      <a:extLst>
+                        <a:ext uri="{28A0092B-C50C-407E-A947-70E740481C1C}">
+                          <a14:useLocalDpi xmlns:a14="http://schemas.microsoft.com/office/drawing/2010/main" val="0"/>
+                        </a:ext>
+                      </a:extLst>
+                    </a:blip>
+                    <a:srcRect/>
+                    <a:stretch>
+                      <a:fillRect/>
+                    </a:stretch>
+                  </pic:blipFill>
+                  <pic:spPr bwMode="auto">
+                    <a:xfrm>
+                      <a:off x="0" y="0"/>
+                      <a:ext cx="5943600" cy="5346700"/>
+                    </a:xfrm>
+                    <a:prstGeom prst="rect">
+                      <a:avLst/>
+                    </a:prstGeom>
+                    <a:noFill/>
+                    <a:ln>
+                      <a:noFill/>
+                    </a:ln>
+                  </pic:spPr>
+                </pic:pic>
+              </a:graphicData>
+            </a:graphic>
+          </wp:inline>
+        </w:drawing>
+      </w:r>
+    </w:p>
+    <w:p>
+      <w:pPr>
+        <w:rPr>
+          <w:rFonts w:asciiTheme="majorHAnsi" w:eastAsiaTheme="majorEastAsia" w:hAnsiTheme="majorHAnsi" w:cstheme="majorBidi"/>
+          <w:color w:val="2F5496" w:themeColor="accent1" w:themeShade="BF"/>
+          <w:sz w:val="32"/>
+          <w:szCs w:val="32"/>
+        </w:rPr>
+      </w:pPr>
+      <w:r>
+        <w:br w:type="page"/>
       </w:r>
     </w:p>
     <w:p>
@@ -156,10 +1332,16 @@
         <w:spacing w:line="360" w:lineRule="auto"/>
       </w:pPr>
       <w:r>
-        <w:lastRenderedPageBreak/>
-        <w:t>Main Menu</w:t>
-      </w:r>
-    </w:p>
+        <w:t xml:space="preserve">Main </w:t>
+      </w:r>
+      <w:r>
+        <w:t xml:space="preserve">Player </w:t>
+      </w:r>
+      <w:r>
+        <w:t>Menu</w:t>
+      </w:r>
+    </w:p>
+    <w:p/>
     <w:p>
       <w:pPr>
         <w:spacing w:line="360" w:lineRule="auto"/>
@@ -202,8 +1384,6 @@
       <w:r>
         <w:t>Pokémon</w:t>
       </w:r>
-      <w:bookmarkStart w:id="0" w:name="_GoBack"/>
-      <w:bookmarkEnd w:id="0"/>
     </w:p>
     <w:p>
       <w:pPr>
@@ -249,6 +1429,77 @@
     </w:p>
     <w:p>
       <w:pPr>
+        <w:spacing w:line="360" w:lineRule="auto"/>
+      </w:pPr>
+      <w:r>
+        <w:rPr>
+          <w:noProof/>
+        </w:rPr>
+        <w:drawing>
+          <wp:inline distT="0" distB="0" distL="0" distR="0" wp14:anchorId="1D3B358E" wp14:editId="46B53E29">
+            <wp:extent cx="5943600" cy="2209800"/>
+            <wp:effectExtent l="0" t="0" r="0" b="0"/>
+            <wp:docPr id="2" name="Picture 2" descr="../../Desktop/player_menu.png"/>
+            <wp:cNvGraphicFramePr>
+              <a:graphicFrameLocks xmlns:a="http://schemas.openxmlformats.org/drawingml/2006/main" noChangeAspect="1"/>
+            </wp:cNvGraphicFramePr>
+            <a:graphic xmlns:a="http://schemas.openxmlformats.org/drawingml/2006/main">
+              <a:graphicData uri="http://schemas.openxmlformats.org/drawingml/2006/picture">
+                <pic:pic xmlns:pic="http://schemas.openxmlformats.org/drawingml/2006/picture">
+                  <pic:nvPicPr>
+                    <pic:cNvPr id="0" name="Picture 2" descr="../../Desktop/player_menu.png"/>
+                    <pic:cNvPicPr>
+                      <a:picLocks noChangeAspect="1" noChangeArrowheads="1"/>
+                    </pic:cNvPicPr>
+                  </pic:nvPicPr>
+                  <pic:blipFill>
+                    <a:blip r:embed="rId8">
+                      <a:extLst>
+                        <a:ext uri="{28A0092B-C50C-407E-A947-70E740481C1C}">
+                          <a14:useLocalDpi xmlns:a14="http://schemas.microsoft.com/office/drawing/2010/main" val="0"/>
+                        </a:ext>
+                      </a:extLst>
+                    </a:blip>
+                    <a:srcRect/>
+                    <a:stretch>
+                      <a:fillRect/>
+                    </a:stretch>
+                  </pic:blipFill>
+                  <pic:spPr bwMode="auto">
+                    <a:xfrm>
+                      <a:off x="0" y="0"/>
+                      <a:ext cx="5943600" cy="2209800"/>
+                    </a:xfrm>
+                    <a:prstGeom prst="rect">
+                      <a:avLst/>
+                    </a:prstGeom>
+                    <a:noFill/>
+                    <a:ln>
+                      <a:noFill/>
+                    </a:ln>
+                  </pic:spPr>
+                </pic:pic>
+              </a:graphicData>
+            </a:graphic>
+          </wp:inline>
+        </w:drawing>
+      </w:r>
+    </w:p>
+    <w:p>
+      <w:pPr>
+        <w:rPr>
+          <w:rFonts w:asciiTheme="majorHAnsi" w:eastAsiaTheme="majorEastAsia" w:hAnsiTheme="majorHAnsi" w:cstheme="majorBidi"/>
+          <w:color w:val="2F5496" w:themeColor="accent1" w:themeShade="BF"/>
+          <w:sz w:val="26"/>
+          <w:szCs w:val="26"/>
+        </w:rPr>
+      </w:pPr>
+      <w:r>
+        <w:br w:type="page"/>
+      </w:r>
+    </w:p>
+    <w:p>
+      <w:pPr>
         <w:pStyle w:val="Heading2"/>
         <w:spacing w:line="360" w:lineRule="auto"/>
       </w:pPr>
@@ -316,7 +1567,6 @@
         <w:spacing w:line="360" w:lineRule="auto"/>
       </w:pPr>
       <w:r>
-        <w:lastRenderedPageBreak/>
         <w:t xml:space="preserve">At this point, the player will then be shown a list of available </w:t>
       </w:r>
       <w:r>
@@ -334,6 +1584,65 @@
       <w:r>
         <w:t>Again, select a Pokémon to battle the wild Pokémon by entering a number.</w:t>
       </w:r>
+      <w:r>
+        <w:rPr>
+          <w:noProof/>
+        </w:rPr>
+        <w:t xml:space="preserve"> </w:t>
+      </w:r>
+      <w:r>
+        <w:rPr>
+          <w:noProof/>
+        </w:rPr>
+        <w:drawing>
+          <wp:inline distT="0" distB="0" distL="0" distR="0" wp14:anchorId="133F114B" wp14:editId="75872FB4">
+            <wp:extent cx="5930900" cy="2209800"/>
+            <wp:effectExtent l="0" t="0" r="12700" b="0"/>
+            <wp:docPr id="4" name="Picture 4" descr="../../Desktop/welcome_back_use_item_capture.png"/>
+            <wp:cNvGraphicFramePr>
+              <a:graphicFrameLocks xmlns:a="http://schemas.openxmlformats.org/drawingml/2006/main" noChangeAspect="1"/>
+            </wp:cNvGraphicFramePr>
+            <a:graphic xmlns:a="http://schemas.openxmlformats.org/drawingml/2006/main">
+              <a:graphicData uri="http://schemas.openxmlformats.org/drawingml/2006/picture">
+                <pic:pic xmlns:pic="http://schemas.openxmlformats.org/drawingml/2006/picture">
+                  <pic:nvPicPr>
+                    <pic:cNvPr id="0" name="Picture 4" descr="../../Desktop/welcome_back_use_item_capture.png"/>
+                    <pic:cNvPicPr>
+                      <a:picLocks noChangeAspect="1" noChangeArrowheads="1"/>
+                    </pic:cNvPicPr>
+                  </pic:nvPicPr>
+                  <pic:blipFill>
+                    <a:blip r:embed="rId9">
+                      <a:extLst>
+                        <a:ext uri="{28A0092B-C50C-407E-A947-70E740481C1C}">
+                          <a14:useLocalDpi xmlns:a14="http://schemas.microsoft.com/office/drawing/2010/main" val="0"/>
+                        </a:ext>
+                      </a:extLst>
+                    </a:blip>
+                    <a:srcRect/>
+                    <a:stretch>
+                      <a:fillRect/>
+                    </a:stretch>
+                  </pic:blipFill>
+                  <pic:spPr bwMode="auto">
+                    <a:xfrm>
+                      <a:off x="0" y="0"/>
+                      <a:ext cx="5930900" cy="2209800"/>
+                    </a:xfrm>
+                    <a:prstGeom prst="rect">
+                      <a:avLst/>
+                    </a:prstGeom>
+                    <a:noFill/>
+                    <a:ln>
+                      <a:noFill/>
+                    </a:ln>
+                  </pic:spPr>
+                </pic:pic>
+              </a:graphicData>
+            </a:graphic>
+          </wp:inline>
+        </w:drawing>
+      </w:r>
     </w:p>
     <w:p>
       <w:pPr>
@@ -345,6 +1654,17 @@
     </w:p>
     <w:p>
       <w:pPr>
+        <w:rPr>
+          <w:rFonts w:asciiTheme="majorHAnsi" w:eastAsiaTheme="majorEastAsia" w:hAnsiTheme="majorHAnsi" w:cstheme="majorBidi"/>
+          <w:color w:val="1F3763" w:themeColor="accent1" w:themeShade="7F"/>
+        </w:rPr>
+      </w:pPr>
+      <w:r>
+        <w:br w:type="page"/>
+      </w:r>
+    </w:p>
+    <w:p>
+      <w:pPr>
         <w:pStyle w:val="Heading3"/>
         <w:spacing w:line="360" w:lineRule="auto"/>
       </w:pPr>
@@ -370,6 +1690,64 @@
       </w:r>
       <w:r>
         <w:t xml:space="preserve"> in the battle, the player needs to specify how to proceed.</w:t>
+      </w:r>
+    </w:p>
+    <w:p>
+      <w:pPr>
+        <w:spacing w:line="360" w:lineRule="auto"/>
+      </w:pPr>
+      <w:r>
+        <w:rPr>
+          <w:noProof/>
+        </w:rPr>
+        <w:drawing>
+          <wp:inline distT="0" distB="0" distL="0" distR="0" wp14:anchorId="729BDC88" wp14:editId="101E3879">
+            <wp:extent cx="5930900" cy="2540000"/>
+            <wp:effectExtent l="0" t="0" r="0" b="0"/>
+            <wp:docPr id="5" name="Picture 5" descr="../../Desktop/battle_menu.png"/>
+            <wp:cNvGraphicFramePr>
+              <a:graphicFrameLocks xmlns:a="http://schemas.openxmlformats.org/drawingml/2006/main" noChangeAspect="1"/>
+            </wp:cNvGraphicFramePr>
+            <a:graphic xmlns:a="http://schemas.openxmlformats.org/drawingml/2006/main">
+              <a:graphicData uri="http://schemas.openxmlformats.org/drawingml/2006/picture">
+                <pic:pic xmlns:pic="http://schemas.openxmlformats.org/drawingml/2006/picture">
+                  <pic:nvPicPr>
+                    <pic:cNvPr id="0" name="Picture 5" descr="../../Desktop/battle_menu.png"/>
+                    <pic:cNvPicPr>
+                      <a:picLocks noChangeAspect="1" noChangeArrowheads="1"/>
+                    </pic:cNvPicPr>
+                  </pic:nvPicPr>
+                  <pic:blipFill>
+                    <a:blip r:embed="rId10">
+                      <a:extLst>
+                        <a:ext uri="{28A0092B-C50C-407E-A947-70E740481C1C}">
+                          <a14:useLocalDpi xmlns:a14="http://schemas.microsoft.com/office/drawing/2010/main" val="0"/>
+                        </a:ext>
+                      </a:extLst>
+                    </a:blip>
+                    <a:srcRect/>
+                    <a:stretch>
+                      <a:fillRect/>
+                    </a:stretch>
+                  </pic:blipFill>
+                  <pic:spPr bwMode="auto">
+                    <a:xfrm>
+                      <a:off x="0" y="0"/>
+                      <a:ext cx="5930900" cy="2540000"/>
+                    </a:xfrm>
+                    <a:prstGeom prst="rect">
+                      <a:avLst/>
+                    </a:prstGeom>
+                    <a:noFill/>
+                    <a:ln>
+                      <a:noFill/>
+                    </a:ln>
+                  </pic:spPr>
+                </pic:pic>
+              </a:graphicData>
+            </a:graphic>
+          </wp:inline>
+        </w:drawing>
       </w:r>
     </w:p>
     <w:p>
@@ -533,13 +1911,13 @@
         <w:spacing w:line="360" w:lineRule="auto"/>
       </w:pPr>
       <w:r>
-        <w:t xml:space="preserve">Weaken the </w:t>
+        <w:t xml:space="preserve">Battle the </w:t>
       </w:r>
       <w:r>
         <w:t>Pokémon</w:t>
       </w:r>
       <w:r>
-        <w:t xml:space="preserve"> to capture it</w:t>
+        <w:t xml:space="preserve"> until it’s been killed</w:t>
       </w:r>
     </w:p>
     <w:p>
@@ -558,25 +1936,6 @@
         <w:t>Pokémon</w:t>
       </w:r>
       <w:r>
-        <w:t xml:space="preserve"> until it’s been killed</w:t>
-      </w:r>
-    </w:p>
-    <w:p>
-      <w:pPr>
-        <w:pStyle w:val="ListParagraph"/>
-        <w:numPr>
-          <w:ilvl w:val="0"/>
-          <w:numId w:val="6"/>
-        </w:numPr>
-        <w:spacing w:line="360" w:lineRule="auto"/>
-      </w:pPr>
-      <w:r>
-        <w:t xml:space="preserve">Battle the </w:t>
-      </w:r>
-      <w:r>
-        <w:t>Pokémon</w:t>
-      </w:r>
-      <w:r>
         <w:t xml:space="preserve"> to level up captured </w:t>
       </w:r>
       <w:r>
@@ -749,6 +2108,64 @@
     </w:p>
     <w:p>
       <w:pPr>
+        <w:spacing w:line="360" w:lineRule="auto"/>
+      </w:pPr>
+      <w:r>
+        <w:rPr>
+          <w:noProof/>
+        </w:rPr>
+        <w:drawing>
+          <wp:inline distT="0" distB="0" distL="0" distR="0" wp14:anchorId="4AA99872" wp14:editId="0EB76D2F">
+            <wp:extent cx="5943600" cy="2844800"/>
+            <wp:effectExtent l="0" t="0" r="0" b="0"/>
+            <wp:docPr id="9" name="Picture 9" descr="../../Desktop/attack.png"/>
+            <wp:cNvGraphicFramePr>
+              <a:graphicFrameLocks xmlns:a="http://schemas.openxmlformats.org/drawingml/2006/main" noChangeAspect="1"/>
+            </wp:cNvGraphicFramePr>
+            <a:graphic xmlns:a="http://schemas.openxmlformats.org/drawingml/2006/main">
+              <a:graphicData uri="http://schemas.openxmlformats.org/drawingml/2006/picture">
+                <pic:pic xmlns:pic="http://schemas.openxmlformats.org/drawingml/2006/picture">
+                  <pic:nvPicPr>
+                    <pic:cNvPr id="0" name="Picture 6" descr="../../Desktop/attack.png"/>
+                    <pic:cNvPicPr>
+                      <a:picLocks noChangeAspect="1" noChangeArrowheads="1"/>
+                    </pic:cNvPicPr>
+                  </pic:nvPicPr>
+                  <pic:blipFill>
+                    <a:blip r:embed="rId11">
+                      <a:extLst>
+                        <a:ext uri="{28A0092B-C50C-407E-A947-70E740481C1C}">
+                          <a14:useLocalDpi xmlns:a14="http://schemas.microsoft.com/office/drawing/2010/main" val="0"/>
+                        </a:ext>
+                      </a:extLst>
+                    </a:blip>
+                    <a:srcRect/>
+                    <a:stretch>
+                      <a:fillRect/>
+                    </a:stretch>
+                  </pic:blipFill>
+                  <pic:spPr bwMode="auto">
+                    <a:xfrm>
+                      <a:off x="0" y="0"/>
+                      <a:ext cx="5943600" cy="2844800"/>
+                    </a:xfrm>
+                    <a:prstGeom prst="rect">
+                      <a:avLst/>
+                    </a:prstGeom>
+                    <a:noFill/>
+                    <a:ln>
+                      <a:noFill/>
+                    </a:ln>
+                  </pic:spPr>
+                </pic:pic>
+              </a:graphicData>
+            </a:graphic>
+          </wp:inline>
+        </w:drawing>
+      </w:r>
+    </w:p>
+    <w:p>
+      <w:pPr>
         <w:pStyle w:val="Heading4"/>
         <w:spacing w:line="360" w:lineRule="auto"/>
       </w:pPr>
@@ -814,6 +2231,64 @@
     </w:p>
     <w:p>
       <w:pPr>
+        <w:spacing w:line="360" w:lineRule="auto"/>
+      </w:pPr>
+      <w:r>
+        <w:rPr>
+          <w:noProof/>
+        </w:rPr>
+        <w:drawing>
+          <wp:inline distT="0" distB="0" distL="0" distR="0" wp14:anchorId="03CCA9DA" wp14:editId="4B6B7A90">
+            <wp:extent cx="5943600" cy="1562100"/>
+            <wp:effectExtent l="0" t="0" r="0" b="12700"/>
+            <wp:docPr id="10" name="Picture 10" descr="../../Desktop/use_item.png"/>
+            <wp:cNvGraphicFramePr>
+              <a:graphicFrameLocks xmlns:a="http://schemas.openxmlformats.org/drawingml/2006/main" noChangeAspect="1"/>
+            </wp:cNvGraphicFramePr>
+            <a:graphic xmlns:a="http://schemas.openxmlformats.org/drawingml/2006/main">
+              <a:graphicData uri="http://schemas.openxmlformats.org/drawingml/2006/picture">
+                <pic:pic xmlns:pic="http://schemas.openxmlformats.org/drawingml/2006/picture">
+                  <pic:nvPicPr>
+                    <pic:cNvPr id="0" name="Picture 9" descr="../../Desktop/use_item.png"/>
+                    <pic:cNvPicPr>
+                      <a:picLocks noChangeAspect="1" noChangeArrowheads="1"/>
+                    </pic:cNvPicPr>
+                  </pic:nvPicPr>
+                  <pic:blipFill>
+                    <a:blip r:embed="rId12">
+                      <a:extLst>
+                        <a:ext uri="{28A0092B-C50C-407E-A947-70E740481C1C}">
+                          <a14:useLocalDpi xmlns:a14="http://schemas.microsoft.com/office/drawing/2010/main" val="0"/>
+                        </a:ext>
+                      </a:extLst>
+                    </a:blip>
+                    <a:srcRect/>
+                    <a:stretch>
+                      <a:fillRect/>
+                    </a:stretch>
+                  </pic:blipFill>
+                  <pic:spPr bwMode="auto">
+                    <a:xfrm>
+                      <a:off x="0" y="0"/>
+                      <a:ext cx="5943600" cy="1562100"/>
+                    </a:xfrm>
+                    <a:prstGeom prst="rect">
+                      <a:avLst/>
+                    </a:prstGeom>
+                    <a:noFill/>
+                    <a:ln>
+                      <a:noFill/>
+                    </a:ln>
+                  </pic:spPr>
+                </pic:pic>
+              </a:graphicData>
+            </a:graphic>
+          </wp:inline>
+        </w:drawing>
+      </w:r>
+    </w:p>
+    <w:p>
+      <w:pPr>
         <w:pStyle w:val="Heading4"/>
         <w:spacing w:line="360" w:lineRule="auto"/>
       </w:pPr>
@@ -852,8 +2327,75 @@
     </w:p>
     <w:p>
       <w:pPr>
-        <w:pStyle w:val="Heading4"/>
-        <w:spacing w:line="360" w:lineRule="auto"/>
+        <w:spacing w:line="360" w:lineRule="auto"/>
+      </w:pPr>
+      <w:r>
+        <w:rPr>
+          <w:noProof/>
+        </w:rPr>
+        <w:drawing>
+          <wp:inline distT="0" distB="0" distL="0" distR="0" wp14:anchorId="6ACEA62D" wp14:editId="4AA05D56">
+            <wp:extent cx="5943600" cy="2413000"/>
+            <wp:effectExtent l="0" t="0" r="0" b="0"/>
+            <wp:docPr id="13" name="Picture 13" descr="../../Desktop/change_pokemon.png"/>
+            <wp:cNvGraphicFramePr>
+              <a:graphicFrameLocks xmlns:a="http://schemas.openxmlformats.org/drawingml/2006/main" noChangeAspect="1"/>
+            </wp:cNvGraphicFramePr>
+            <a:graphic xmlns:a="http://schemas.openxmlformats.org/drawingml/2006/main">
+              <a:graphicData uri="http://schemas.openxmlformats.org/drawingml/2006/picture">
+                <pic:pic xmlns:pic="http://schemas.openxmlformats.org/drawingml/2006/picture">
+                  <pic:nvPicPr>
+                    <pic:cNvPr id="0" name="Picture 11" descr="../../Desktop/change_pokemon.png"/>
+                    <pic:cNvPicPr>
+                      <a:picLocks noChangeAspect="1" noChangeArrowheads="1"/>
+                    </pic:cNvPicPr>
+                  </pic:nvPicPr>
+                  <pic:blipFill>
+                    <a:blip r:embed="rId13">
+                      <a:extLst>
+                        <a:ext uri="{28A0092B-C50C-407E-A947-70E740481C1C}">
+                          <a14:useLocalDpi xmlns:a14="http://schemas.microsoft.com/office/drawing/2010/main" val="0"/>
+                        </a:ext>
+                      </a:extLst>
+                    </a:blip>
+                    <a:srcRect/>
+                    <a:stretch>
+                      <a:fillRect/>
+                    </a:stretch>
+                  </pic:blipFill>
+                  <pic:spPr bwMode="auto">
+                    <a:xfrm>
+                      <a:off x="0" y="0"/>
+                      <a:ext cx="5943600" cy="2413000"/>
+                    </a:xfrm>
+                    <a:prstGeom prst="rect">
+                      <a:avLst/>
+                    </a:prstGeom>
+                    <a:noFill/>
+                    <a:ln>
+                      <a:noFill/>
+                    </a:ln>
+                  </pic:spPr>
+                </pic:pic>
+              </a:graphicData>
+            </a:graphic>
+          </wp:inline>
+        </w:drawing>
+      </w:r>
+    </w:p>
+    <w:p>
+      <w:r>
+        <w:br w:type="page"/>
+      </w:r>
+    </w:p>
+    <w:p>
+      <w:pPr>
+        <w:rPr>
+          <w:rFonts w:asciiTheme="majorHAnsi" w:eastAsiaTheme="majorEastAsia" w:hAnsiTheme="majorHAnsi" w:cstheme="majorBidi"/>
+          <w:i/>
+          <w:iCs/>
+          <w:color w:val="2F5496" w:themeColor="accent1" w:themeShade="BF"/>
+        </w:rPr>
       </w:pPr>
       <w:r>
         <w:t>Run</w:t>
@@ -869,6 +2411,77 @@
     </w:p>
     <w:p>
       <w:pPr>
+        <w:spacing w:line="360" w:lineRule="auto"/>
+      </w:pPr>
+      <w:r>
+        <w:rPr>
+          <w:noProof/>
+        </w:rPr>
+        <w:drawing>
+          <wp:inline distT="0" distB="0" distL="0" distR="0" wp14:anchorId="146C946F" wp14:editId="203B29FD">
+            <wp:extent cx="5943600" cy="1638300"/>
+            <wp:effectExtent l="0" t="0" r="0" b="12700"/>
+            <wp:docPr id="14" name="Picture 14" descr="../../Desktop/run.png"/>
+            <wp:cNvGraphicFramePr>
+              <a:graphicFrameLocks xmlns:a="http://schemas.openxmlformats.org/drawingml/2006/main" noChangeAspect="1"/>
+            </wp:cNvGraphicFramePr>
+            <a:graphic xmlns:a="http://schemas.openxmlformats.org/drawingml/2006/main">
+              <a:graphicData uri="http://schemas.openxmlformats.org/drawingml/2006/picture">
+                <pic:pic xmlns:pic="http://schemas.openxmlformats.org/drawingml/2006/picture">
+                  <pic:nvPicPr>
+                    <pic:cNvPr id="0" name="Picture 12" descr="../../Desktop/run.png"/>
+                    <pic:cNvPicPr>
+                      <a:picLocks noChangeAspect="1" noChangeArrowheads="1"/>
+                    </pic:cNvPicPr>
+                  </pic:nvPicPr>
+                  <pic:blipFill>
+                    <a:blip r:embed="rId14">
+                      <a:extLst>
+                        <a:ext uri="{28A0092B-C50C-407E-A947-70E740481C1C}">
+                          <a14:useLocalDpi xmlns:a14="http://schemas.microsoft.com/office/drawing/2010/main" val="0"/>
+                        </a:ext>
+                      </a:extLst>
+                    </a:blip>
+                    <a:srcRect/>
+                    <a:stretch>
+                      <a:fillRect/>
+                    </a:stretch>
+                  </pic:blipFill>
+                  <pic:spPr bwMode="auto">
+                    <a:xfrm>
+                      <a:off x="0" y="0"/>
+                      <a:ext cx="5943600" cy="1638300"/>
+                    </a:xfrm>
+                    <a:prstGeom prst="rect">
+                      <a:avLst/>
+                    </a:prstGeom>
+                    <a:noFill/>
+                    <a:ln>
+                      <a:noFill/>
+                    </a:ln>
+                  </pic:spPr>
+                </pic:pic>
+              </a:graphicData>
+            </a:graphic>
+          </wp:inline>
+        </w:drawing>
+      </w:r>
+    </w:p>
+    <w:p>
+      <w:pPr>
+        <w:rPr>
+          <w:rFonts w:asciiTheme="majorHAnsi" w:eastAsiaTheme="majorEastAsia" w:hAnsiTheme="majorHAnsi" w:cstheme="majorBidi"/>
+          <w:color w:val="2F5496" w:themeColor="accent1" w:themeShade="BF"/>
+          <w:sz w:val="26"/>
+          <w:szCs w:val="26"/>
+        </w:rPr>
+      </w:pPr>
+      <w:r>
+        <w:br w:type="page"/>
+      </w:r>
+    </w:p>
+    <w:p>
+      <w:pPr>
         <w:pStyle w:val="Heading2"/>
         <w:spacing w:line="360" w:lineRule="auto"/>
       </w:pPr>
@@ -877,6 +2490,61 @@
       </w:r>
       <w:r>
         <w:t>Pokémon</w:t>
+      </w:r>
+    </w:p>
+    <w:p>
+      <w:r>
+        <w:rPr>
+          <w:noProof/>
+        </w:rPr>
+        <w:drawing>
+          <wp:inline distT="0" distB="0" distL="0" distR="0" wp14:anchorId="472FD2A6" wp14:editId="71292860">
+            <wp:extent cx="5943600" cy="2209800"/>
+            <wp:effectExtent l="0" t="0" r="0" b="0"/>
+            <wp:docPr id="15" name="Picture 15" descr="../../Desktop/select_capture.png"/>
+            <wp:cNvGraphicFramePr>
+              <a:graphicFrameLocks xmlns:a="http://schemas.openxmlformats.org/drawingml/2006/main" noChangeAspect="1"/>
+            </wp:cNvGraphicFramePr>
+            <a:graphic xmlns:a="http://schemas.openxmlformats.org/drawingml/2006/main">
+              <a:graphicData uri="http://schemas.openxmlformats.org/drawingml/2006/picture">
+                <pic:pic xmlns:pic="http://schemas.openxmlformats.org/drawingml/2006/picture">
+                  <pic:nvPicPr>
+                    <pic:cNvPr id="0" name="Picture 13" descr="../../Desktop/select_capture.png"/>
+                    <pic:cNvPicPr>
+                      <a:picLocks noChangeAspect="1" noChangeArrowheads="1"/>
+                    </pic:cNvPicPr>
+                  </pic:nvPicPr>
+                  <pic:blipFill>
+                    <a:blip r:embed="rId15">
+                      <a:extLst>
+                        <a:ext uri="{28A0092B-C50C-407E-A947-70E740481C1C}">
+                          <a14:useLocalDpi xmlns:a14="http://schemas.microsoft.com/office/drawing/2010/main" val="0"/>
+                        </a:ext>
+                      </a:extLst>
+                    </a:blip>
+                    <a:srcRect/>
+                    <a:stretch>
+                      <a:fillRect/>
+                    </a:stretch>
+                  </pic:blipFill>
+                  <pic:spPr bwMode="auto">
+                    <a:xfrm>
+                      <a:off x="0" y="0"/>
+                      <a:ext cx="5943600" cy="2209800"/>
+                    </a:xfrm>
+                    <a:prstGeom prst="rect">
+                      <a:avLst/>
+                    </a:prstGeom>
+                    <a:noFill/>
+                    <a:ln>
+                      <a:noFill/>
+                    </a:ln>
+                  </pic:spPr>
+                </pic:pic>
+              </a:graphicData>
+            </a:graphic>
+          </wp:inline>
+        </w:drawing>
       </w:r>
     </w:p>
     <w:p>
@@ -967,6 +2635,77 @@
     </w:p>
     <w:p>
       <w:pPr>
+        <w:spacing w:line="360" w:lineRule="auto"/>
+      </w:pPr>
+      <w:r>
+        <w:rPr>
+          <w:noProof/>
+        </w:rPr>
+        <w:drawing>
+          <wp:inline distT="0" distB="0" distL="0" distR="0" wp14:anchorId="50B22B4B" wp14:editId="27B4851F">
+            <wp:extent cx="5943600" cy="3149600"/>
+            <wp:effectExtent l="0" t="0" r="0" b="0"/>
+            <wp:docPr id="16" name="Picture 16" descr="../../Desktop/capture.png"/>
+            <wp:cNvGraphicFramePr>
+              <a:graphicFrameLocks xmlns:a="http://schemas.openxmlformats.org/drawingml/2006/main" noChangeAspect="1"/>
+            </wp:cNvGraphicFramePr>
+            <a:graphic xmlns:a="http://schemas.openxmlformats.org/drawingml/2006/main">
+              <a:graphicData uri="http://schemas.openxmlformats.org/drawingml/2006/picture">
+                <pic:pic xmlns:pic="http://schemas.openxmlformats.org/drawingml/2006/picture">
+                  <pic:nvPicPr>
+                    <pic:cNvPr id="0" name="Picture 14" descr="../../Desktop/capture.png"/>
+                    <pic:cNvPicPr>
+                      <a:picLocks noChangeAspect="1" noChangeArrowheads="1"/>
+                    </pic:cNvPicPr>
+                  </pic:nvPicPr>
+                  <pic:blipFill>
+                    <a:blip r:embed="rId16">
+                      <a:extLst>
+                        <a:ext uri="{28A0092B-C50C-407E-A947-70E740481C1C}">
+                          <a14:useLocalDpi xmlns:a14="http://schemas.microsoft.com/office/drawing/2010/main" val="0"/>
+                        </a:ext>
+                      </a:extLst>
+                    </a:blip>
+                    <a:srcRect/>
+                    <a:stretch>
+                      <a:fillRect/>
+                    </a:stretch>
+                  </pic:blipFill>
+                  <pic:spPr bwMode="auto">
+                    <a:xfrm>
+                      <a:off x="0" y="0"/>
+                      <a:ext cx="5943600" cy="3149600"/>
+                    </a:xfrm>
+                    <a:prstGeom prst="rect">
+                      <a:avLst/>
+                    </a:prstGeom>
+                    <a:noFill/>
+                    <a:ln>
+                      <a:noFill/>
+                    </a:ln>
+                  </pic:spPr>
+                </pic:pic>
+              </a:graphicData>
+            </a:graphic>
+          </wp:inline>
+        </w:drawing>
+      </w:r>
+    </w:p>
+    <w:p>
+      <w:pPr>
+        <w:rPr>
+          <w:rFonts w:asciiTheme="majorHAnsi" w:eastAsiaTheme="majorEastAsia" w:hAnsiTheme="majorHAnsi" w:cstheme="majorBidi"/>
+          <w:color w:val="2F5496" w:themeColor="accent1" w:themeShade="BF"/>
+          <w:sz w:val="26"/>
+          <w:szCs w:val="26"/>
+        </w:rPr>
+      </w:pPr>
+      <w:r>
+        <w:br w:type="page"/>
+      </w:r>
+    </w:p>
+    <w:p>
+      <w:pPr>
         <w:pStyle w:val="Heading2"/>
         <w:spacing w:line="360" w:lineRule="auto"/>
       </w:pPr>
@@ -975,6 +2714,61 @@
       </w:r>
       <w:r>
         <w:t>Item</w:t>
+      </w:r>
+    </w:p>
+    <w:p>
+      <w:r>
+        <w:rPr>
+          <w:noProof/>
+        </w:rPr>
+        <w:drawing>
+          <wp:inline distT="0" distB="0" distL="0" distR="0" wp14:anchorId="414ED624" wp14:editId="0D4F80A4">
+            <wp:extent cx="5930900" cy="2209800"/>
+            <wp:effectExtent l="0" t="0" r="12700" b="0"/>
+            <wp:docPr id="18" name="Picture 18" descr="../../Desktop/select_use_item.png"/>
+            <wp:cNvGraphicFramePr>
+              <a:graphicFrameLocks xmlns:a="http://schemas.openxmlformats.org/drawingml/2006/main" noChangeAspect="1"/>
+            </wp:cNvGraphicFramePr>
+            <a:graphic xmlns:a="http://schemas.openxmlformats.org/drawingml/2006/main">
+              <a:graphicData uri="http://schemas.openxmlformats.org/drawingml/2006/picture">
+                <pic:pic xmlns:pic="http://schemas.openxmlformats.org/drawingml/2006/picture">
+                  <pic:nvPicPr>
+                    <pic:cNvPr id="0" name="Picture 16" descr="../../Desktop/select_use_item.png"/>
+                    <pic:cNvPicPr>
+                      <a:picLocks noChangeAspect="1" noChangeArrowheads="1"/>
+                    </pic:cNvPicPr>
+                  </pic:nvPicPr>
+                  <pic:blipFill>
+                    <a:blip r:embed="rId17">
+                      <a:extLst>
+                        <a:ext uri="{28A0092B-C50C-407E-A947-70E740481C1C}">
+                          <a14:useLocalDpi xmlns:a14="http://schemas.microsoft.com/office/drawing/2010/main" val="0"/>
+                        </a:ext>
+                      </a:extLst>
+                    </a:blip>
+                    <a:srcRect/>
+                    <a:stretch>
+                      <a:fillRect/>
+                    </a:stretch>
+                  </pic:blipFill>
+                  <pic:spPr bwMode="auto">
+                    <a:xfrm>
+                      <a:off x="0" y="0"/>
+                      <a:ext cx="5930900" cy="2209800"/>
+                    </a:xfrm>
+                    <a:prstGeom prst="rect">
+                      <a:avLst/>
+                    </a:prstGeom>
+                    <a:noFill/>
+                    <a:ln>
+                      <a:noFill/>
+                    </a:ln>
+                  </pic:spPr>
+                </pic:pic>
+              </a:graphicData>
+            </a:graphic>
+          </wp:inline>
+        </w:drawing>
       </w:r>
     </w:p>
     <w:p>
@@ -1070,6 +2864,64 @@
     </w:p>
     <w:p>
       <w:pPr>
+        <w:spacing w:line="360" w:lineRule="auto"/>
+      </w:pPr>
+      <w:r>
+        <w:rPr>
+          <w:noProof/>
+        </w:rPr>
+        <w:drawing>
+          <wp:inline distT="0" distB="0" distL="0" distR="0" wp14:anchorId="10649878" wp14:editId="59C28FB9">
+            <wp:extent cx="5943600" cy="1562100"/>
+            <wp:effectExtent l="0" t="0" r="0" b="12700"/>
+            <wp:docPr id="12" name="Picture 12" descr="../../Desktop/use_item.png"/>
+            <wp:cNvGraphicFramePr>
+              <a:graphicFrameLocks xmlns:a="http://schemas.openxmlformats.org/drawingml/2006/main" noChangeAspect="1"/>
+            </wp:cNvGraphicFramePr>
+            <a:graphic xmlns:a="http://schemas.openxmlformats.org/drawingml/2006/main">
+              <a:graphicData uri="http://schemas.openxmlformats.org/drawingml/2006/picture">
+                <pic:pic xmlns:pic="http://schemas.openxmlformats.org/drawingml/2006/picture">
+                  <pic:nvPicPr>
+                    <pic:cNvPr id="0" name="Picture 9" descr="../../Desktop/use_item.png"/>
+                    <pic:cNvPicPr>
+                      <a:picLocks noChangeAspect="1" noChangeArrowheads="1"/>
+                    </pic:cNvPicPr>
+                  </pic:nvPicPr>
+                  <pic:blipFill>
+                    <a:blip r:embed="rId12">
+                      <a:extLst>
+                        <a:ext uri="{28A0092B-C50C-407E-A947-70E740481C1C}">
+                          <a14:useLocalDpi xmlns:a14="http://schemas.microsoft.com/office/drawing/2010/main" val="0"/>
+                        </a:ext>
+                      </a:extLst>
+                    </a:blip>
+                    <a:srcRect/>
+                    <a:stretch>
+                      <a:fillRect/>
+                    </a:stretch>
+                  </pic:blipFill>
+                  <pic:spPr bwMode="auto">
+                    <a:xfrm>
+                      <a:off x="0" y="0"/>
+                      <a:ext cx="5943600" cy="1562100"/>
+                    </a:xfrm>
+                    <a:prstGeom prst="rect">
+                      <a:avLst/>
+                    </a:prstGeom>
+                    <a:noFill/>
+                    <a:ln>
+                      <a:noFill/>
+                    </a:ln>
+                  </pic:spPr>
+                </pic:pic>
+              </a:graphicData>
+            </a:graphic>
+          </wp:inline>
+        </w:drawing>
+      </w:r>
+    </w:p>
+    <w:p>
+      <w:pPr>
         <w:pStyle w:val="Heading2"/>
         <w:spacing w:line="360" w:lineRule="auto"/>
       </w:pPr>
@@ -1078,6 +2930,61 @@
       </w:r>
       <w:r>
         <w:t>Pokémon</w:t>
+      </w:r>
+    </w:p>
+    <w:p>
+      <w:r>
+        <w:rPr>
+          <w:noProof/>
+        </w:rPr>
+        <w:drawing>
+          <wp:inline distT="0" distB="0" distL="0" distR="0" wp14:anchorId="5A6E2079" wp14:editId="602020A9">
+            <wp:extent cx="5943600" cy="2209800"/>
+            <wp:effectExtent l="0" t="0" r="0" b="0"/>
+            <wp:docPr id="19" name="Picture 19" descr="../../Desktop/select_view_pokemon.png"/>
+            <wp:cNvGraphicFramePr>
+              <a:graphicFrameLocks xmlns:a="http://schemas.openxmlformats.org/drawingml/2006/main" noChangeAspect="1"/>
+            </wp:cNvGraphicFramePr>
+            <a:graphic xmlns:a="http://schemas.openxmlformats.org/drawingml/2006/main">
+              <a:graphicData uri="http://schemas.openxmlformats.org/drawingml/2006/picture">
+                <pic:pic xmlns:pic="http://schemas.openxmlformats.org/drawingml/2006/picture">
+                  <pic:nvPicPr>
+                    <pic:cNvPr id="0" name="Picture 17" descr="../../Desktop/select_view_pokemon.png"/>
+                    <pic:cNvPicPr>
+                      <a:picLocks noChangeAspect="1" noChangeArrowheads="1"/>
+                    </pic:cNvPicPr>
+                  </pic:nvPicPr>
+                  <pic:blipFill>
+                    <a:blip r:embed="rId18">
+                      <a:extLst>
+                        <a:ext uri="{28A0092B-C50C-407E-A947-70E740481C1C}">
+                          <a14:useLocalDpi xmlns:a14="http://schemas.microsoft.com/office/drawing/2010/main" val="0"/>
+                        </a:ext>
+                      </a:extLst>
+                    </a:blip>
+                    <a:srcRect/>
+                    <a:stretch>
+                      <a:fillRect/>
+                    </a:stretch>
+                  </pic:blipFill>
+                  <pic:spPr bwMode="auto">
+                    <a:xfrm>
+                      <a:off x="0" y="0"/>
+                      <a:ext cx="5943600" cy="2209800"/>
+                    </a:xfrm>
+                    <a:prstGeom prst="rect">
+                      <a:avLst/>
+                    </a:prstGeom>
+                    <a:noFill/>
+                    <a:ln>
+                      <a:noFill/>
+                    </a:ln>
+                  </pic:spPr>
+                </pic:pic>
+              </a:graphicData>
+            </a:graphic>
+          </wp:inline>
+        </w:drawing>
       </w:r>
     </w:p>
     <w:p>
@@ -1201,6 +3108,90 @@
     </w:p>
     <w:p>
       <w:pPr>
+        <w:spacing w:line="360" w:lineRule="auto"/>
+      </w:pPr>
+      <w:r>
+        <w:rPr>
+          <w:noProof/>
+        </w:rPr>
+        <w:drawing>
+          <wp:inline distT="0" distB="0" distL="0" distR="0" wp14:anchorId="682B0C5D" wp14:editId="2410B333">
+            <wp:extent cx="5943600" cy="5397500"/>
+            <wp:effectExtent l="0" t="0" r="0" b="12700"/>
+            <wp:docPr id="11" name="Picture 11" descr="../../Desktop/view_pokemon.png"/>
+            <wp:cNvGraphicFramePr>
+              <a:graphicFrameLocks xmlns:a="http://schemas.openxmlformats.org/drawingml/2006/main" noChangeAspect="1"/>
+            </wp:cNvGraphicFramePr>
+            <a:graphic xmlns:a="http://schemas.openxmlformats.org/drawingml/2006/main">
+              <a:graphicData uri="http://schemas.openxmlformats.org/drawingml/2006/picture">
+                <pic:pic xmlns:pic="http://schemas.openxmlformats.org/drawingml/2006/picture">
+                  <pic:nvPicPr>
+                    <pic:cNvPr id="0" name="Picture 10" descr="../../Desktop/view_pokemon.png"/>
+                    <pic:cNvPicPr>
+                      <a:picLocks noChangeAspect="1" noChangeArrowheads="1"/>
+                    </pic:cNvPicPr>
+                  </pic:nvPicPr>
+                  <pic:blipFill>
+                    <a:blip r:embed="rId19">
+                      <a:extLst>
+                        <a:ext uri="{28A0092B-C50C-407E-A947-70E740481C1C}">
+                          <a14:useLocalDpi xmlns:a14="http://schemas.microsoft.com/office/drawing/2010/main" val="0"/>
+                        </a:ext>
+                      </a:extLst>
+                    </a:blip>
+                    <a:srcRect/>
+                    <a:stretch>
+                      <a:fillRect/>
+                    </a:stretch>
+                  </pic:blipFill>
+                  <pic:spPr bwMode="auto">
+                    <a:xfrm>
+                      <a:off x="0" y="0"/>
+                      <a:ext cx="5943600" cy="5397500"/>
+                    </a:xfrm>
+                    <a:prstGeom prst="rect">
+                      <a:avLst/>
+                    </a:prstGeom>
+                    <a:noFill/>
+                    <a:ln>
+                      <a:noFill/>
+                    </a:ln>
+                  </pic:spPr>
+                </pic:pic>
+              </a:graphicData>
+            </a:graphic>
+          </wp:inline>
+        </w:drawing>
+      </w:r>
+    </w:p>
+    <w:p>
+      <w:r>
+        <w:t xml:space="preserve">Certain </w:t>
+      </w:r>
+      <w:r>
+        <w:t>Pokémon</w:t>
+      </w:r>
+      <w:r>
+        <w:t xml:space="preserve"> can evolve. To evolve a </w:t>
+      </w:r>
+      <w:r>
+        <w:t>Pokémon</w:t>
+      </w:r>
+      <w:r>
+        <w:t xml:space="preserve">, they must gain experience and increase their level. Each </w:t>
+      </w:r>
+      <w:r>
+        <w:t>Pokémon</w:t>
+      </w:r>
+      <w:r>
+        <w:t xml:space="preserve"> has a distinct level at which they evolve. </w:t>
+      </w:r>
+      <w:r>
+        <w:br w:type="page"/>
+      </w:r>
+    </w:p>
+    <w:p>
+      <w:pPr>
         <w:pStyle w:val="Heading2"/>
         <w:spacing w:line="360" w:lineRule="auto"/>
       </w:pPr>
@@ -1212,6 +3203,61 @@
       </w:r>
       <w:r>
         <w:t>Status</w:t>
+      </w:r>
+    </w:p>
+    <w:p>
+      <w:r>
+        <w:rPr>
+          <w:noProof/>
+        </w:rPr>
+        <w:drawing>
+          <wp:inline distT="0" distB="0" distL="0" distR="0" wp14:anchorId="7532C992" wp14:editId="3BB6FFE1">
+            <wp:extent cx="5943600" cy="2209800"/>
+            <wp:effectExtent l="0" t="0" r="0" b="0"/>
+            <wp:docPr id="20" name="Picture 20" descr="../../Desktop/select_view_player_stats.png"/>
+            <wp:cNvGraphicFramePr>
+              <a:graphicFrameLocks xmlns:a="http://schemas.openxmlformats.org/drawingml/2006/main" noChangeAspect="1"/>
+            </wp:cNvGraphicFramePr>
+            <a:graphic xmlns:a="http://schemas.openxmlformats.org/drawingml/2006/main">
+              <a:graphicData uri="http://schemas.openxmlformats.org/drawingml/2006/picture">
+                <pic:pic xmlns:pic="http://schemas.openxmlformats.org/drawingml/2006/picture">
+                  <pic:nvPicPr>
+                    <pic:cNvPr id="0" name="Picture 18" descr="../../Desktop/select_view_player_stats.png"/>
+                    <pic:cNvPicPr>
+                      <a:picLocks noChangeAspect="1" noChangeArrowheads="1"/>
+                    </pic:cNvPicPr>
+                  </pic:nvPicPr>
+                  <pic:blipFill>
+                    <a:blip r:embed="rId20">
+                      <a:extLst>
+                        <a:ext uri="{28A0092B-C50C-407E-A947-70E740481C1C}">
+                          <a14:useLocalDpi xmlns:a14="http://schemas.microsoft.com/office/drawing/2010/main" val="0"/>
+                        </a:ext>
+                      </a:extLst>
+                    </a:blip>
+                    <a:srcRect/>
+                    <a:stretch>
+                      <a:fillRect/>
+                    </a:stretch>
+                  </pic:blipFill>
+                  <pic:spPr bwMode="auto">
+                    <a:xfrm>
+                      <a:off x="0" y="0"/>
+                      <a:ext cx="5943600" cy="2209800"/>
+                    </a:xfrm>
+                    <a:prstGeom prst="rect">
+                      <a:avLst/>
+                    </a:prstGeom>
+                    <a:noFill/>
+                    <a:ln>
+                      <a:noFill/>
+                    </a:ln>
+                  </pic:spPr>
+                </pic:pic>
+              </a:graphicData>
+            </a:graphic>
+          </wp:inline>
+        </w:drawing>
       </w:r>
     </w:p>
     <w:p>
@@ -1265,7 +3311,1191 @@
       <w:pPr>
         <w:spacing w:line="360" w:lineRule="auto"/>
       </w:pPr>
-    </w:p>
+      <w:r>
+        <w:rPr>
+          <w:noProof/>
+        </w:rPr>
+        <w:drawing>
+          <wp:inline distT="0" distB="0" distL="0" distR="0" wp14:anchorId="169A3D19" wp14:editId="54F03556">
+            <wp:extent cx="5943600" cy="1079500"/>
+            <wp:effectExtent l="0" t="0" r="0" b="12700"/>
+            <wp:docPr id="21" name="Picture 21" descr="../../Desktop/player_stat.png"/>
+            <wp:cNvGraphicFramePr>
+              <a:graphicFrameLocks xmlns:a="http://schemas.openxmlformats.org/drawingml/2006/main" noChangeAspect="1"/>
+            </wp:cNvGraphicFramePr>
+            <a:graphic xmlns:a="http://schemas.openxmlformats.org/drawingml/2006/main">
+              <a:graphicData uri="http://schemas.openxmlformats.org/drawingml/2006/picture">
+                <pic:pic xmlns:pic="http://schemas.openxmlformats.org/drawingml/2006/picture">
+                  <pic:nvPicPr>
+                    <pic:cNvPr id="0" name="Picture 19" descr="../../Desktop/player_stat.png"/>
+                    <pic:cNvPicPr>
+                      <a:picLocks noChangeAspect="1" noChangeArrowheads="1"/>
+                    </pic:cNvPicPr>
+                  </pic:nvPicPr>
+                  <pic:blipFill>
+                    <a:blip r:embed="rId21">
+                      <a:extLst>
+                        <a:ext uri="{28A0092B-C50C-407E-A947-70E740481C1C}">
+                          <a14:useLocalDpi xmlns:a14="http://schemas.microsoft.com/office/drawing/2010/main" val="0"/>
+                        </a:ext>
+                      </a:extLst>
+                    </a:blip>
+                    <a:srcRect/>
+                    <a:stretch>
+                      <a:fillRect/>
+                    </a:stretch>
+                  </pic:blipFill>
+                  <pic:spPr bwMode="auto">
+                    <a:xfrm>
+                      <a:off x="0" y="0"/>
+                      <a:ext cx="5943600" cy="1079500"/>
+                    </a:xfrm>
+                    <a:prstGeom prst="rect">
+                      <a:avLst/>
+                    </a:prstGeom>
+                    <a:noFill/>
+                    <a:ln>
+                      <a:noFill/>
+                    </a:ln>
+                  </pic:spPr>
+                </pic:pic>
+              </a:graphicData>
+            </a:graphic>
+          </wp:inline>
+        </w:drawing>
+      </w:r>
+    </w:p>
+    <w:p>
+      <w:r>
+        <w:t>A player can increase their level through gaining experience. Experience is gained in one of two ways:</w:t>
+      </w:r>
+    </w:p>
+    <w:p>
+      <w:pPr>
+        <w:pStyle w:val="ListParagraph"/>
+        <w:numPr>
+          <w:ilvl w:val="0"/>
+          <w:numId w:val="14"/>
+        </w:numPr>
+      </w:pPr>
+      <w:r>
+        <w:t xml:space="preserve">Through defeating wild </w:t>
+      </w:r>
+      <w:r>
+        <w:t>Pokémon</w:t>
+      </w:r>
+      <w:r>
+        <w:t xml:space="preserve"> in battle</w:t>
+      </w:r>
+    </w:p>
+    <w:p>
+      <w:pPr>
+        <w:pStyle w:val="ListParagraph"/>
+        <w:numPr>
+          <w:ilvl w:val="0"/>
+          <w:numId w:val="14"/>
+        </w:numPr>
+      </w:pPr>
+      <w:r>
+        <w:t>Through capturing wild Pokémon</w:t>
+      </w:r>
+    </w:p>
+    <w:p>
+      <w:pPr>
+        <w:pStyle w:val="Heading1"/>
+      </w:pPr>
+      <w:r>
+        <w:t>Save &amp; Exit</w:t>
+      </w:r>
+    </w:p>
+    <w:p>
+      <w:r>
+        <w:t>At the player menu, you have the option to save and exit the program. This will end the game, and your progress will be saved.</w:t>
+      </w:r>
+    </w:p>
+    <w:p>
+      <w:r>
+        <w:rPr>
+          <w:noProof/>
+        </w:rPr>
+        <w:drawing>
+          <wp:inline distT="0" distB="0" distL="0" distR="0" wp14:anchorId="186B6CA4" wp14:editId="58EDA431">
+            <wp:extent cx="5943600" cy="1816100"/>
+            <wp:effectExtent l="0" t="0" r="0" b="12700"/>
+            <wp:docPr id="23" name="Picture 23" descr="../../Desktop/exit.png"/>
+            <wp:cNvGraphicFramePr>
+              <a:graphicFrameLocks xmlns:a="http://schemas.openxmlformats.org/drawingml/2006/main" noChangeAspect="1"/>
+            </wp:cNvGraphicFramePr>
+            <a:graphic xmlns:a="http://schemas.openxmlformats.org/drawingml/2006/main">
+              <a:graphicData uri="http://schemas.openxmlformats.org/drawingml/2006/picture">
+                <pic:pic xmlns:pic="http://schemas.openxmlformats.org/drawingml/2006/picture">
+                  <pic:nvPicPr>
+                    <pic:cNvPr id="0" name="Picture 21" descr="../../Desktop/exit.png"/>
+                    <pic:cNvPicPr>
+                      <a:picLocks noChangeAspect="1" noChangeArrowheads="1"/>
+                    </pic:cNvPicPr>
+                  </pic:nvPicPr>
+                  <pic:blipFill>
+                    <a:blip r:embed="rId22">
+                      <a:extLst>
+                        <a:ext uri="{28A0092B-C50C-407E-A947-70E740481C1C}">
+                          <a14:useLocalDpi xmlns:a14="http://schemas.microsoft.com/office/drawing/2010/main" val="0"/>
+                        </a:ext>
+                      </a:extLst>
+                    </a:blip>
+                    <a:srcRect/>
+                    <a:stretch>
+                      <a:fillRect/>
+                    </a:stretch>
+                  </pic:blipFill>
+                  <pic:spPr bwMode="auto">
+                    <a:xfrm>
+                      <a:off x="0" y="0"/>
+                      <a:ext cx="5943600" cy="1816100"/>
+                    </a:xfrm>
+                    <a:prstGeom prst="rect">
+                      <a:avLst/>
+                    </a:prstGeom>
+                    <a:noFill/>
+                    <a:ln>
+                      <a:noFill/>
+                    </a:ln>
+                  </pic:spPr>
+                </pic:pic>
+              </a:graphicData>
+            </a:graphic>
+          </wp:inline>
+        </w:drawing>
+      </w:r>
+      <w:r>
+        <w:br w:type="page"/>
+      </w:r>
+    </w:p>
+    <w:p>
+      <w:pPr>
+        <w:pStyle w:val="Title"/>
+      </w:pPr>
+      <w:r>
+        <w:t>Program Overview</w:t>
+      </w:r>
+    </w:p>
+    <w:p>
+      <w:pPr>
+        <w:pStyle w:val="Heading1"/>
+      </w:pPr>
+      <w:r>
+        <w:t>Pokémon Encounter</w:t>
+      </w:r>
+    </w:p>
+    <w:p>
+      <w:pPr>
+        <w:rPr>
+          <w:i/>
+        </w:rPr>
+      </w:pPr>
+      <w:r>
+        <w:rPr>
+          <w:i/>
+        </w:rPr>
+        <w:t>Functionality implemented to determine how a player encounters Pokémon in both battles and capture.</w:t>
+      </w:r>
+    </w:p>
+    <w:p/>
+    <w:p>
+      <w:pPr>
+        <w:pStyle w:val="ListParagraph"/>
+        <w:numPr>
+          <w:ilvl w:val="0"/>
+          <w:numId w:val="10"/>
+        </w:numPr>
+      </w:pPr>
+      <w:r>
+        <w:t xml:space="preserve">The generate_pokemon function is used in both capture and battle menus and will randomly generate a Pokémon based on the </w:t>
+      </w:r>
+      <w:r>
+        <w:rPr>
+          <w:i/>
+        </w:rPr>
+        <w:t>player’s</w:t>
+      </w:r>
+      <w:r>
+        <w:t xml:space="preserve"> current level.</w:t>
+      </w:r>
+    </w:p>
+    <w:p>
+      <w:pPr>
+        <w:pStyle w:val="ListParagraph"/>
+        <w:numPr>
+          <w:ilvl w:val="1"/>
+          <w:numId w:val="10"/>
+        </w:numPr>
+      </w:pPr>
+      <w:r>
+        <w:t xml:space="preserve">It’s only parameter is an instantiated player. </w:t>
+      </w:r>
+    </w:p>
+    <w:p>
+      <w:pPr>
+        <w:pStyle w:val="ListParagraph"/>
+        <w:numPr>
+          <w:ilvl w:val="1"/>
+          <w:numId w:val="10"/>
+        </w:numPr>
+      </w:pPr>
+      <w:r>
+        <w:t xml:space="preserve">A while statement creates a loop that will generate several Pokémon until 1 is generated within the range: player  level </w:t>
+      </w:r>
+      <w:r>
+        <w:sym w:font="Wingdings" w:char="F0E0"/>
+      </w:r>
+      <w:r>
+        <w:t xml:space="preserve"> player level + 10</w:t>
+      </w:r>
+    </w:p>
+    <w:p>
+      <w:pPr>
+        <w:pStyle w:val="ListParagraph"/>
+        <w:numPr>
+          <w:ilvl w:val="1"/>
+          <w:numId w:val="10"/>
+        </w:numPr>
+      </w:pPr>
+      <w:r>
+        <w:t>Each Pokémon has a specific min and max level it can be generated at within pokedex.csv, which also controls which Pokémon are generated, not just the level/strength (this is also used to manage evolutions below).</w:t>
+      </w:r>
+    </w:p>
+    <w:p>
+      <w:pPr>
+        <w:pStyle w:val="ListParagraph"/>
+        <w:numPr>
+          <w:ilvl w:val="1"/>
+          <w:numId w:val="10"/>
+        </w:numPr>
+      </w:pPr>
+      <w:r>
+        <w:t>This allows the user to encounter more basic Pokémon at early levels and, as they level up, encounter more and more advanced Pokémon.</w:t>
+      </w:r>
+    </w:p>
+    <w:p>
+      <w:r>
+        <w:rPr>
+          <w:noProof/>
+        </w:rPr>
+        <w:drawing>
+          <wp:inline distT="0" distB="0" distL="0" distR="0" wp14:anchorId="0308A5E2" wp14:editId="1F146CF8">
+            <wp:extent cx="5943600" cy="1714500"/>
+            <wp:effectExtent l="0" t="0" r="0" b="12700"/>
+            <wp:docPr id="25" name="Picture 25" descr="../../Desktop/encounter.png"/>
+            <wp:cNvGraphicFramePr>
+              <a:graphicFrameLocks xmlns:a="http://schemas.openxmlformats.org/drawingml/2006/main" noChangeAspect="1"/>
+            </wp:cNvGraphicFramePr>
+            <a:graphic xmlns:a="http://schemas.openxmlformats.org/drawingml/2006/main">
+              <a:graphicData uri="http://schemas.openxmlformats.org/drawingml/2006/picture">
+                <pic:pic xmlns:pic="http://schemas.openxmlformats.org/drawingml/2006/picture">
+                  <pic:nvPicPr>
+                    <pic:cNvPr id="0" name="Picture 23" descr="../../Desktop/encounter.png"/>
+                    <pic:cNvPicPr>
+                      <a:picLocks noChangeAspect="1" noChangeArrowheads="1"/>
+                    </pic:cNvPicPr>
+                  </pic:nvPicPr>
+                  <pic:blipFill>
+                    <a:blip r:embed="rId23">
+                      <a:extLst>
+                        <a:ext uri="{28A0092B-C50C-407E-A947-70E740481C1C}">
+                          <a14:useLocalDpi xmlns:a14="http://schemas.microsoft.com/office/drawing/2010/main" val="0"/>
+                        </a:ext>
+                      </a:extLst>
+                    </a:blip>
+                    <a:srcRect/>
+                    <a:stretch>
+                      <a:fillRect/>
+                    </a:stretch>
+                  </pic:blipFill>
+                  <pic:spPr bwMode="auto">
+                    <a:xfrm>
+                      <a:off x="0" y="0"/>
+                      <a:ext cx="5943600" cy="1714500"/>
+                    </a:xfrm>
+                    <a:prstGeom prst="rect">
+                      <a:avLst/>
+                    </a:prstGeom>
+                    <a:noFill/>
+                    <a:ln>
+                      <a:noFill/>
+                    </a:ln>
+                  </pic:spPr>
+                </pic:pic>
+              </a:graphicData>
+            </a:graphic>
+          </wp:inline>
+        </w:drawing>
+      </w:r>
+    </w:p>
+    <w:p/>
+    <w:p>
+      <w:pPr>
+        <w:rPr>
+          <w:rFonts w:asciiTheme="majorHAnsi" w:eastAsiaTheme="majorEastAsia" w:hAnsiTheme="majorHAnsi" w:cstheme="majorBidi"/>
+          <w:color w:val="2F5496" w:themeColor="accent1" w:themeShade="BF"/>
+          <w:sz w:val="32"/>
+          <w:szCs w:val="32"/>
+        </w:rPr>
+      </w:pPr>
+      <w:r>
+        <w:br w:type="page"/>
+      </w:r>
+    </w:p>
+    <w:p>
+      <w:pPr>
+        <w:pStyle w:val="Heading1"/>
+      </w:pPr>
+      <w:r>
+        <w:t>Capture Pokémon</w:t>
+      </w:r>
+    </w:p>
+    <w:p>
+      <w:pPr>
+        <w:rPr>
+          <w:i/>
+        </w:rPr>
+      </w:pPr>
+      <w:r>
+        <w:rPr>
+          <w:i/>
+        </w:rPr>
+        <w:t>Functionality implemented to capture new Pokémon to add new Pokémon to a player’s hand that they can battle with.</w:t>
+      </w:r>
+    </w:p>
+    <w:p/>
+    <w:p>
+      <w:pPr>
+        <w:pStyle w:val="ListParagraph"/>
+        <w:numPr>
+          <w:ilvl w:val="0"/>
+          <w:numId w:val="10"/>
+        </w:numPr>
+      </w:pPr>
+      <w:r>
+        <w:t xml:space="preserve">The capture module utilizes the provided code as </w:t>
+      </w:r>
+      <w:r>
+        <w:t>its</w:t>
+      </w:r>
+      <w:r>
+        <w:t xml:space="preserve"> base with the following extensions/variations:</w:t>
+      </w:r>
+    </w:p>
+    <w:p>
+      <w:pPr>
+        <w:pStyle w:val="ListParagraph"/>
+        <w:numPr>
+          <w:ilvl w:val="1"/>
+          <w:numId w:val="10"/>
+        </w:numPr>
+      </w:pPr>
+      <w:r>
+        <w:t>The Pokémon generated use the generate_pokemon function outlined above.</w:t>
+      </w:r>
+    </w:p>
+    <w:p>
+      <w:pPr>
+        <w:pStyle w:val="ListParagraph"/>
+        <w:numPr>
+          <w:ilvl w:val="1"/>
+          <w:numId w:val="10"/>
+        </w:numPr>
+      </w:pPr>
+      <w:r>
+        <w:rPr>
+          <w:i/>
+        </w:rPr>
+        <w:t>Pokémon do not have a flat 1 for catch chance. More advanced Pokémon have a value less than 1.</w:t>
+      </w:r>
+    </w:p>
+    <w:p>
+      <w:pPr>
+        <w:pStyle w:val="ListParagraph"/>
+        <w:numPr>
+          <w:ilvl w:val="1"/>
+          <w:numId w:val="10"/>
+        </w:numPr>
+      </w:pPr>
+      <w:r>
+        <w:t xml:space="preserve">The chance to catch (catch) is not just a randomly generated number but is a randomly generated based on the target level.  </w:t>
+      </w:r>
+    </w:p>
+    <w:p>
+      <w:pPr>
+        <w:pStyle w:val="ListParagraph"/>
+        <w:numPr>
+          <w:ilvl w:val="2"/>
+          <w:numId w:val="10"/>
+        </w:numPr>
+      </w:pPr>
+      <w:r>
+        <w:t>The range is the Pokémon’s current level and the cap is the current level + 50. Once a Pokémon is level 50, that cap becomes 100 (or 1) by default.</w:t>
+      </w:r>
+    </w:p>
+    <w:p>
+      <w:pPr>
+        <w:pStyle w:val="ListParagraph"/>
+        <w:numPr>
+          <w:ilvl w:val="2"/>
+          <w:numId w:val="10"/>
+        </w:numPr>
+      </w:pPr>
+      <w:r>
+        <w:t>If a capture fails, a random number is generated based on target’s catch chance and compared to catch variable to determine if they escape. It is designed so higher level Pokémon with a lower catch_chance escape much more frequently.</w:t>
+      </w:r>
+    </w:p>
+    <w:p>
+      <w:pPr>
+        <w:pStyle w:val="ListParagraph"/>
+        <w:numPr>
+          <w:ilvl w:val="1"/>
+          <w:numId w:val="10"/>
+        </w:numPr>
+      </w:pPr>
+      <w:r>
+        <w:t>Successful capture of the Pokémon will gain the player experience based on the captured Pokémon’s level.</w:t>
+      </w:r>
+    </w:p>
+    <w:p>
+      <w:r>
+        <w:rPr>
+          <w:noProof/>
+        </w:rPr>
+        <w:drawing>
+          <wp:inline distT="0" distB="0" distL="0" distR="0" wp14:anchorId="29A5FA4A" wp14:editId="5BC0EE66">
+            <wp:extent cx="5943600" cy="3149600"/>
+            <wp:effectExtent l="0" t="0" r="0" b="0"/>
+            <wp:docPr id="26" name="Picture 26" descr="../../Desktop/capture.png"/>
+            <wp:cNvGraphicFramePr>
+              <a:graphicFrameLocks xmlns:a="http://schemas.openxmlformats.org/drawingml/2006/main" noChangeAspect="1"/>
+            </wp:cNvGraphicFramePr>
+            <a:graphic xmlns:a="http://schemas.openxmlformats.org/drawingml/2006/main">
+              <a:graphicData uri="http://schemas.openxmlformats.org/drawingml/2006/picture">
+                <pic:pic xmlns:pic="http://schemas.openxmlformats.org/drawingml/2006/picture">
+                  <pic:nvPicPr>
+                    <pic:cNvPr id="0" name="Picture 24" descr="../../Desktop/capture.png"/>
+                    <pic:cNvPicPr>
+                      <a:picLocks noChangeAspect="1" noChangeArrowheads="1"/>
+                    </pic:cNvPicPr>
+                  </pic:nvPicPr>
+                  <pic:blipFill>
+                    <a:blip r:embed="rId16">
+                      <a:extLst>
+                        <a:ext uri="{28A0092B-C50C-407E-A947-70E740481C1C}">
+                          <a14:useLocalDpi xmlns:a14="http://schemas.microsoft.com/office/drawing/2010/main" val="0"/>
+                        </a:ext>
+                      </a:extLst>
+                    </a:blip>
+                    <a:srcRect/>
+                    <a:stretch>
+                      <a:fillRect/>
+                    </a:stretch>
+                  </pic:blipFill>
+                  <pic:spPr bwMode="auto">
+                    <a:xfrm>
+                      <a:off x="0" y="0"/>
+                      <a:ext cx="5943600" cy="3149600"/>
+                    </a:xfrm>
+                    <a:prstGeom prst="rect">
+                      <a:avLst/>
+                    </a:prstGeom>
+                    <a:noFill/>
+                    <a:ln>
+                      <a:noFill/>
+                    </a:ln>
+                  </pic:spPr>
+                </pic:pic>
+              </a:graphicData>
+            </a:graphic>
+          </wp:inline>
+        </w:drawing>
+      </w:r>
+    </w:p>
+    <w:p>
+      <w:pPr>
+        <w:rPr>
+          <w:rFonts w:asciiTheme="majorHAnsi" w:eastAsiaTheme="majorEastAsia" w:hAnsiTheme="majorHAnsi" w:cstheme="majorBidi"/>
+          <w:color w:val="2F5496" w:themeColor="accent1" w:themeShade="BF"/>
+          <w:sz w:val="32"/>
+          <w:szCs w:val="32"/>
+        </w:rPr>
+      </w:pPr>
+      <w:r>
+        <w:br w:type="page"/>
+      </w:r>
+    </w:p>
+    <w:p>
+      <w:pPr>
+        <w:pStyle w:val="Heading1"/>
+      </w:pPr>
+      <w:r>
+        <w:t>Type System</w:t>
+      </w:r>
+    </w:p>
+    <w:p>
+      <w:pPr>
+        <w:rPr>
+          <w:i/>
+        </w:rPr>
+      </w:pPr>
+      <w:r>
+        <w:rPr>
+          <w:i/>
+        </w:rPr>
+        <w:t>Functionality implemented to generate a multiplier for battles based on a given move’s type compared to both types of the target.</w:t>
+      </w:r>
+    </w:p>
+    <w:p/>
+    <w:p>
+      <w:pPr>
+        <w:pStyle w:val="ListParagraph"/>
+        <w:numPr>
+          <w:ilvl w:val="0"/>
+          <w:numId w:val="10"/>
+        </w:numPr>
+      </w:pPr>
+      <w:r>
+        <w:t>Each Pokémon is assigned 2 moves, 1 for each of their types.</w:t>
+      </w:r>
+    </w:p>
+    <w:p>
+      <w:pPr>
+        <w:pStyle w:val="ListParagraph"/>
+        <w:numPr>
+          <w:ilvl w:val="0"/>
+          <w:numId w:val="10"/>
+        </w:numPr>
+      </w:pPr>
+      <w:r>
+        <w:t>A separate module was created to determine compare that type to all other types.</w:t>
+      </w:r>
+    </w:p>
+    <w:p>
+      <w:pPr>
+        <w:pStyle w:val="ListParagraph"/>
+        <w:numPr>
+          <w:ilvl w:val="0"/>
+          <w:numId w:val="10"/>
+        </w:numPr>
+      </w:pPr>
+      <w:r>
+        <w:t>A separate function was created to call the type comparison twice, one for each of target’s types.</w:t>
+      </w:r>
+    </w:p>
+    <w:p>
+      <w:pPr>
+        <w:pStyle w:val="ListParagraph"/>
+        <w:numPr>
+          <w:ilvl w:val="1"/>
+          <w:numId w:val="10"/>
+        </w:numPr>
+      </w:pPr>
+      <w:r>
+        <w:t>Each type can either do no damage (0 multiplier), be less effective (0.5) or super effective (2). If there is no relation between types, a 1 is returned so damage dealt is unaffected.</w:t>
+      </w:r>
+    </w:p>
+    <w:p>
+      <w:pPr>
+        <w:pStyle w:val="ListParagraph"/>
+        <w:numPr>
+          <w:ilvl w:val="1"/>
+          <w:numId w:val="10"/>
+        </w:numPr>
+      </w:pPr>
+      <w:r>
+        <w:t>The function multiplies the results of both checks to return 1 multiplier to be used in the attack.</w:t>
+      </w:r>
+    </w:p>
+    <w:p>
+      <w:pPr>
+        <w:pStyle w:val="ListParagraph"/>
+        <w:numPr>
+          <w:ilvl w:val="0"/>
+          <w:numId w:val="10"/>
+        </w:numPr>
+      </w:pPr>
+      <w:r>
+        <w:t>This is then multiplied by the damage dealt, which a function of the Pokémon’s CP, to either increase or decrease the attack.</w:t>
+      </w:r>
+    </w:p>
+    <w:p>
+      <w:r>
+        <w:rPr>
+          <w:noProof/>
+        </w:rPr>
+        <w:drawing>
+          <wp:inline distT="0" distB="0" distL="0" distR="0" wp14:anchorId="4F1CCD0B" wp14:editId="0D897C27">
+            <wp:extent cx="5943600" cy="3289300"/>
+            <wp:effectExtent l="0" t="0" r="0" b="12700"/>
+            <wp:docPr id="27" name="Picture 27" descr="../../Desktop/type.png"/>
+            <wp:cNvGraphicFramePr>
+              <a:graphicFrameLocks xmlns:a="http://schemas.openxmlformats.org/drawingml/2006/main" noChangeAspect="1"/>
+            </wp:cNvGraphicFramePr>
+            <a:graphic xmlns:a="http://schemas.openxmlformats.org/drawingml/2006/main">
+              <a:graphicData uri="http://schemas.openxmlformats.org/drawingml/2006/picture">
+                <pic:pic xmlns:pic="http://schemas.openxmlformats.org/drawingml/2006/picture">
+                  <pic:nvPicPr>
+                    <pic:cNvPr id="0" name="Picture 25" descr="../../Desktop/type.png"/>
+                    <pic:cNvPicPr>
+                      <a:picLocks noChangeAspect="1" noChangeArrowheads="1"/>
+                    </pic:cNvPicPr>
+                  </pic:nvPicPr>
+                  <pic:blipFill>
+                    <a:blip r:embed="rId24">
+                      <a:extLst>
+                        <a:ext uri="{28A0092B-C50C-407E-A947-70E740481C1C}">
+                          <a14:useLocalDpi xmlns:a14="http://schemas.microsoft.com/office/drawing/2010/main" val="0"/>
+                        </a:ext>
+                      </a:extLst>
+                    </a:blip>
+                    <a:srcRect/>
+                    <a:stretch>
+                      <a:fillRect/>
+                    </a:stretch>
+                  </pic:blipFill>
+                  <pic:spPr bwMode="auto">
+                    <a:xfrm>
+                      <a:off x="0" y="0"/>
+                      <a:ext cx="5943600" cy="3289300"/>
+                    </a:xfrm>
+                    <a:prstGeom prst="rect">
+                      <a:avLst/>
+                    </a:prstGeom>
+                    <a:noFill/>
+                    <a:ln>
+                      <a:noFill/>
+                    </a:ln>
+                  </pic:spPr>
+                </pic:pic>
+              </a:graphicData>
+            </a:graphic>
+          </wp:inline>
+        </w:drawing>
+      </w:r>
+    </w:p>
+    <w:p>
+      <w:pPr>
+        <w:rPr>
+          <w:rFonts w:asciiTheme="majorHAnsi" w:eastAsiaTheme="majorEastAsia" w:hAnsiTheme="majorHAnsi" w:cstheme="majorBidi"/>
+          <w:color w:val="2F5496" w:themeColor="accent1" w:themeShade="BF"/>
+          <w:sz w:val="32"/>
+          <w:szCs w:val="32"/>
+        </w:rPr>
+      </w:pPr>
+      <w:r>
+        <w:br w:type="page"/>
+      </w:r>
+    </w:p>
+    <w:p>
+      <w:pPr>
+        <w:pStyle w:val="Heading1"/>
+      </w:pPr>
+      <w:r>
+        <w:t>Battle System</w:t>
+      </w:r>
+    </w:p>
+    <w:p>
+      <w:pPr>
+        <w:rPr>
+          <w:i/>
+        </w:rPr>
+      </w:pPr>
+      <w:r>
+        <w:rPr>
+          <w:i/>
+        </w:rPr>
+        <w:t>Functionality implemented to not only allow 2 Pokémon to battle and also allow user to change Pokémon use items during the battle and select a move to use for each attack round.</w:t>
+      </w:r>
+    </w:p>
+    <w:p/>
+    <w:p>
+      <w:pPr>
+        <w:pStyle w:val="ListParagraph"/>
+        <w:numPr>
+          <w:ilvl w:val="0"/>
+          <w:numId w:val="11"/>
+        </w:numPr>
+      </w:pPr>
+      <w:r>
+        <w:t xml:space="preserve">When battle called, a player will choose which Pokémon to send out based on Pokémon generated (as detailed above). </w:t>
+      </w:r>
+    </w:p>
+    <w:p>
+      <w:pPr>
+        <w:pStyle w:val="ListParagraph"/>
+        <w:numPr>
+          <w:ilvl w:val="0"/>
+          <w:numId w:val="11"/>
+        </w:numPr>
+      </w:pPr>
+      <w:r>
+        <w:t xml:space="preserve">Player then can attack, use an item, run or switch Pokémon. </w:t>
+      </w:r>
+    </w:p>
+    <w:p>
+      <w:pPr>
+        <w:pStyle w:val="ListParagraph"/>
+        <w:numPr>
+          <w:ilvl w:val="1"/>
+          <w:numId w:val="11"/>
+        </w:numPr>
+      </w:pPr>
+      <w:r>
+        <w:t xml:space="preserve">By switching a new Pokémon from their hand can enter the battle. </w:t>
+      </w:r>
+    </w:p>
+    <w:p>
+      <w:pPr>
+        <w:pStyle w:val="ListParagraph"/>
+        <w:numPr>
+          <w:ilvl w:val="1"/>
+          <w:numId w:val="11"/>
+        </w:numPr>
+      </w:pPr>
+      <w:r>
+        <w:t>The target will only use their default move and is only triggered when player attacks.</w:t>
+      </w:r>
+    </w:p>
+    <w:p>
+      <w:pPr>
+        <w:pStyle w:val="ListParagraph"/>
+        <w:numPr>
+          <w:ilvl w:val="1"/>
+          <w:numId w:val="11"/>
+        </w:numPr>
+      </w:pPr>
+      <w:r>
+        <w:t>Damage is a function of both Pokémon’s CP and type multiplier detailed above.</w:t>
+      </w:r>
+    </w:p>
+    <w:p>
+      <w:pPr>
+        <w:pStyle w:val="ListParagraph"/>
+        <w:numPr>
+          <w:ilvl w:val="0"/>
+          <w:numId w:val="11"/>
+        </w:numPr>
+      </w:pPr>
+      <w:r>
+        <w:t>If a Pokémon is successfully defeated, the player will receive experience based on the target’s level.</w:t>
+      </w:r>
+    </w:p>
+    <w:p>
+      <w:pPr>
+        <w:pStyle w:val="ListParagraph"/>
+        <w:numPr>
+          <w:ilvl w:val="1"/>
+          <w:numId w:val="11"/>
+        </w:numPr>
+      </w:pPr>
+      <w:r>
+        <w:t>If a Pokémon sent out gets defeated, will check to ensure remaining Pokémon have HP and give player an option to send out another.</w:t>
+      </w:r>
+    </w:p>
+    <w:p>
+      <w:pPr>
+        <w:pStyle w:val="ListParagraph"/>
+        <w:numPr>
+          <w:ilvl w:val="0"/>
+          <w:numId w:val="11"/>
+        </w:numPr>
+      </w:pPr>
+      <w:r>
+        <w:t xml:space="preserve">Unlike the player, the Pokémon will receive experience based on the difference in level between itself and the target. </w:t>
+      </w:r>
+    </w:p>
+    <w:p>
+      <w:pPr>
+        <w:pStyle w:val="ListParagraph"/>
+        <w:numPr>
+          <w:ilvl w:val="1"/>
+          <w:numId w:val="11"/>
+        </w:numPr>
+      </w:pPr>
+      <w:r>
+        <w:t>This means defeating weaker Pokémon will result in less experience and stronger Pokémon in more experience.</w:t>
+      </w:r>
+    </w:p>
+    <w:p>
+      <w:r>
+        <w:rPr>
+          <w:noProof/>
+        </w:rPr>
+        <w:drawing>
+          <wp:inline distT="0" distB="0" distL="0" distR="0" wp14:anchorId="48274162" wp14:editId="2379B65B">
+            <wp:extent cx="5308600" cy="8229600"/>
+            <wp:effectExtent l="0" t="0" r="0" b="0"/>
+            <wp:docPr id="28" name="Picture 28" descr="../../Desktop/pokemon_battle_gain_experience.png"/>
+            <wp:cNvGraphicFramePr>
+              <a:graphicFrameLocks xmlns:a="http://schemas.openxmlformats.org/drawingml/2006/main" noChangeAspect="1"/>
+            </wp:cNvGraphicFramePr>
+            <a:graphic xmlns:a="http://schemas.openxmlformats.org/drawingml/2006/main">
+              <a:graphicData uri="http://schemas.openxmlformats.org/drawingml/2006/picture">
+                <pic:pic xmlns:pic="http://schemas.openxmlformats.org/drawingml/2006/picture">
+                  <pic:nvPicPr>
+                    <pic:cNvPr id="0" name="Picture 26" descr="../../Desktop/pokemon_battle_gain_experience.png"/>
+                    <pic:cNvPicPr>
+                      <a:picLocks noChangeAspect="1" noChangeArrowheads="1"/>
+                    </pic:cNvPicPr>
+                  </pic:nvPicPr>
+                  <pic:blipFill>
+                    <a:blip r:embed="rId25">
+                      <a:extLst>
+                        <a:ext uri="{28A0092B-C50C-407E-A947-70E740481C1C}">
+                          <a14:useLocalDpi xmlns:a14="http://schemas.microsoft.com/office/drawing/2010/main" val="0"/>
+                        </a:ext>
+                      </a:extLst>
+                    </a:blip>
+                    <a:srcRect/>
+                    <a:stretch>
+                      <a:fillRect/>
+                    </a:stretch>
+                  </pic:blipFill>
+                  <pic:spPr bwMode="auto">
+                    <a:xfrm>
+                      <a:off x="0" y="0"/>
+                      <a:ext cx="5308600" cy="8229600"/>
+                    </a:xfrm>
+                    <a:prstGeom prst="rect">
+                      <a:avLst/>
+                    </a:prstGeom>
+                    <a:noFill/>
+                    <a:ln>
+                      <a:noFill/>
+                    </a:ln>
+                  </pic:spPr>
+                </pic:pic>
+              </a:graphicData>
+            </a:graphic>
+          </wp:inline>
+        </w:drawing>
+      </w:r>
+    </w:p>
+    <w:p>
+      <w:pPr>
+        <w:pStyle w:val="Heading1"/>
+      </w:pPr>
+      <w:r>
+        <w:t>Evolution</w:t>
+      </w:r>
+    </w:p>
+    <w:p>
+      <w:pPr>
+        <w:rPr>
+          <w:i/>
+        </w:rPr>
+      </w:pPr>
+      <w:r>
+        <w:rPr>
+          <w:i/>
+        </w:rPr>
+        <w:t xml:space="preserve">Functionality implemented to control how a </w:t>
+      </w:r>
+      <w:r>
+        <w:rPr>
+          <w:i/>
+        </w:rPr>
+        <w:t>Pokémon</w:t>
+      </w:r>
+      <w:r>
+        <w:rPr>
+          <w:i/>
+        </w:rPr>
+        <w:t xml:space="preserve"> evolves.</w:t>
+      </w:r>
+    </w:p>
+    <w:p/>
+    <w:p>
+      <w:pPr>
+        <w:pStyle w:val="ListParagraph"/>
+        <w:numPr>
+          <w:ilvl w:val="0"/>
+          <w:numId w:val="12"/>
+        </w:numPr>
+      </w:pPr>
+      <w:r>
+        <w:t xml:space="preserve">Pokémon evolution is controlled by level. If a Pokémon is evolvable, they will have a preset level at which they will evolve. </w:t>
+      </w:r>
+    </w:p>
+    <w:p>
+      <w:pPr>
+        <w:pStyle w:val="ListParagraph"/>
+        <w:numPr>
+          <w:ilvl w:val="1"/>
+          <w:numId w:val="12"/>
+        </w:numPr>
+      </w:pPr>
+      <w:r>
+        <w:t>When experience is added and they gain enough to increase level, if the new level is reached, the evolve function will be called.</w:t>
+      </w:r>
+    </w:p>
+    <w:p>
+      <w:pPr>
+        <w:pStyle w:val="ListParagraph"/>
+        <w:numPr>
+          <w:ilvl w:val="1"/>
+          <w:numId w:val="12"/>
+        </w:numPr>
+      </w:pPr>
+      <w:r>
+        <w:t xml:space="preserve">At each level up for a Pokémon, their HP and CP is increased. </w:t>
+      </w:r>
+    </w:p>
+    <w:p>
+      <w:pPr>
+        <w:pStyle w:val="ListParagraph"/>
+        <w:numPr>
+          <w:ilvl w:val="0"/>
+          <w:numId w:val="12"/>
+        </w:numPr>
+      </w:pPr>
+      <w:r>
+        <w:t>As a player levels up</w:t>
+      </w:r>
+      <w:r>
+        <w:t xml:space="preserve">, they are given new items based on their current level. </w:t>
+      </w:r>
+    </w:p>
+    <w:p>
+      <w:pPr>
+        <w:pStyle w:val="ListParagraph"/>
+        <w:numPr>
+          <w:ilvl w:val="1"/>
+          <w:numId w:val="12"/>
+        </w:numPr>
+      </w:pPr>
+      <w:r>
+        <w:t>Each time they increase in level, they have a random chance to receive a candy to speed up the evolution of their Pokémon. This is designed so a higher number will need to be generated to receive it so most leveling will need to be done through battles.</w:t>
+      </w:r>
+    </w:p>
+    <w:p>
+      <w:r>
+        <w:br w:type="page"/>
+      </w:r>
+    </w:p>
+    <w:p>
+      <w:pPr>
+        <w:pStyle w:val="Heading1"/>
+      </w:pPr>
+      <w:r>
+        <w:t>Database</w:t>
+      </w:r>
+    </w:p>
+    <w:p>
+      <w:pPr>
+        <w:rPr>
+          <w:i/>
+        </w:rPr>
+      </w:pPr>
+      <w:r>
+        <w:rPr>
+          <w:i/>
+        </w:rPr>
+        <w:t>Functionality implemented to control how player information is saved/stored.</w:t>
+      </w:r>
+    </w:p>
+    <w:p/>
+    <w:p>
+      <w:pPr>
+        <w:pStyle w:val="ListParagraph"/>
+        <w:numPr>
+          <w:ilvl w:val="0"/>
+          <w:numId w:val="13"/>
+        </w:numPr>
+      </w:pPr>
+      <w:r>
+        <w:t xml:space="preserve">The database is used for player creation and saving progress. </w:t>
+      </w:r>
+    </w:p>
+    <w:p>
+      <w:pPr>
+        <w:pStyle w:val="ListParagraph"/>
+        <w:numPr>
+          <w:ilvl w:val="0"/>
+          <w:numId w:val="13"/>
+        </w:numPr>
+      </w:pPr>
+      <w:r>
+        <w:t>The only modifications made are reflective of the changes made in the other functions to ensure all information is stored.</w:t>
+      </w:r>
+    </w:p>
+    <w:p>
+      <w:pPr>
+        <w:pStyle w:val="ListParagraph"/>
+        <w:numPr>
+          <w:ilvl w:val="1"/>
+          <w:numId w:val="13"/>
+        </w:numPr>
+      </w:pPr>
+      <w:r>
+        <w:t>The ‘get_pokemon’ function has been removed as it is handled in the pokemon.py module to enable to produce Pokémon based on a player’s level.</w:t>
+      </w:r>
+    </w:p>
+    <w:p/>
+    <w:p>
+      <w:r>
+        <w:rPr>
+          <w:noProof/>
+        </w:rPr>
+        <w:drawing>
+          <wp:inline distT="0" distB="0" distL="0" distR="0" wp14:anchorId="037D5356" wp14:editId="354E9351">
+            <wp:extent cx="5943600" cy="5270500"/>
+            <wp:effectExtent l="0" t="0" r="0" b="12700"/>
+            <wp:docPr id="30" name="Picture 30" descr="../../Desktop/database.png"/>
+            <wp:cNvGraphicFramePr>
+              <a:graphicFrameLocks xmlns:a="http://schemas.openxmlformats.org/drawingml/2006/main" noChangeAspect="1"/>
+            </wp:cNvGraphicFramePr>
+            <a:graphic xmlns:a="http://schemas.openxmlformats.org/drawingml/2006/main">
+              <a:graphicData uri="http://schemas.openxmlformats.org/drawingml/2006/picture">
+                <pic:pic xmlns:pic="http://schemas.openxmlformats.org/drawingml/2006/picture">
+                  <pic:nvPicPr>
+                    <pic:cNvPr id="0" name="Picture 28" descr="../../Desktop/database.png"/>
+                    <pic:cNvPicPr>
+                      <a:picLocks noChangeAspect="1" noChangeArrowheads="1"/>
+                    </pic:cNvPicPr>
+                  </pic:nvPicPr>
+                  <pic:blipFill>
+                    <a:blip r:embed="rId26">
+                      <a:extLst>
+                        <a:ext uri="{28A0092B-C50C-407E-A947-70E740481C1C}">
+                          <a14:useLocalDpi xmlns:a14="http://schemas.microsoft.com/office/drawing/2010/main" val="0"/>
+                        </a:ext>
+                      </a:extLst>
+                    </a:blip>
+                    <a:srcRect/>
+                    <a:stretch>
+                      <a:fillRect/>
+                    </a:stretch>
+                  </pic:blipFill>
+                  <pic:spPr bwMode="auto">
+                    <a:xfrm>
+                      <a:off x="0" y="0"/>
+                      <a:ext cx="5943600" cy="5270500"/>
+                    </a:xfrm>
+                    <a:prstGeom prst="rect">
+                      <a:avLst/>
+                    </a:prstGeom>
+                    <a:noFill/>
+                    <a:ln>
+                      <a:noFill/>
+                    </a:ln>
+                  </pic:spPr>
+                </pic:pic>
+              </a:graphicData>
+            </a:graphic>
+          </wp:inline>
+        </w:drawing>
+      </w:r>
+    </w:p>
+    <w:p/>
+    <w:p>
+      <w:pPr>
+        <w:rPr>
+          <w:b/>
+        </w:rPr>
+      </w:pPr>
+      <w:r>
+        <w:rPr>
+          <w:b/>
+        </w:rPr>
+        <w:br w:type="page"/>
+      </w:r>
+    </w:p>
+    <w:p>
+      <w:pPr>
+        <w:pStyle w:val="Heading1"/>
+      </w:pPr>
+      <w:r>
+        <w:t>Location</w:t>
+      </w:r>
+    </w:p>
+    <w:p>
+      <w:pPr>
+        <w:rPr>
+          <w:i/>
+        </w:rPr>
+      </w:pPr>
+      <w:r>
+        <w:rPr>
+          <w:i/>
+        </w:rPr>
+        <w:t>NOT</w:t>
+      </w:r>
+      <w:r>
+        <w:rPr>
+          <w:i/>
+        </w:rPr>
+        <w:t xml:space="preserve"> IMPLETEMEND</w:t>
+      </w:r>
+    </w:p>
+    <w:p>
+      <w:pPr>
+        <w:pStyle w:val="Heading1"/>
+      </w:pPr>
+      <w:r>
+        <w:t>Egg/Incubator</w:t>
+      </w:r>
+    </w:p>
+    <w:p>
+      <w:pPr>
+        <w:rPr>
+          <w:i/>
+        </w:rPr>
+      </w:pPr>
+      <w:r>
+        <w:rPr>
+          <w:i/>
+        </w:rPr>
+        <w:t>NOT IMPLEMENTED</w:t>
+      </w:r>
+    </w:p>
+    <w:p>
+      <w:pPr>
+        <w:pStyle w:val="Heading1"/>
+      </w:pPr>
+      <w:r>
+        <w:t>Faction/Gym</w:t>
+      </w:r>
+    </w:p>
+    <w:p>
+      <w:pPr>
+        <w:rPr>
+          <w:i/>
+        </w:rPr>
+      </w:pPr>
+      <w:r>
+        <w:rPr>
+          <w:i/>
+        </w:rPr>
+        <w:t>NOT IMPLEMENTED</w:t>
+      </w:r>
+    </w:p>
+    <w:p>
+      <w:pPr>
+        <w:pStyle w:val="Heading1"/>
+      </w:pPr>
+      <w:r>
+        <w:t>GUI</w:t>
+      </w:r>
+    </w:p>
+    <w:p>
+      <w:pPr>
+        <w:rPr>
+          <w:i/>
+        </w:rPr>
+      </w:pPr>
+      <w:r>
+        <w:rPr>
+          <w:i/>
+        </w:rPr>
+        <w:t>NOT IMPLEMENTED</w:t>
+      </w:r>
+    </w:p>
+    <w:p/>
     <w:sectPr>
       <w:type w:val="continuous"/>
       <w:pgSz w:w="12240" w:h="15840"/>
@@ -1393,6 +4623,232 @@
     </w:lvl>
   </w:abstractNum>
   <w:abstractNum w:abstractNumId="1">
+    <w:nsid w:val="03465234"/>
+    <w:multiLevelType w:val="hybridMultilevel"/>
+    <w:tmpl w:val="9E72F16C"/>
+    <w:lvl w:ilvl="0" w:tplc="04090001">
+      <w:start w:val="1"/>
+      <w:numFmt w:val="bullet"/>
+      <w:lvlText w:val=""/>
+      <w:lvlJc w:val="left"/>
+      <w:pPr>
+        <w:ind w:left="720" w:hanging="360"/>
+      </w:pPr>
+      <w:rPr>
+        <w:rFonts w:ascii="Symbol" w:hAnsi="Symbol" w:hint="default"/>
+      </w:rPr>
+    </w:lvl>
+    <w:lvl w:ilvl="1" w:tplc="04090003">
+      <w:start w:val="1"/>
+      <w:numFmt w:val="bullet"/>
+      <w:lvlText w:val="o"/>
+      <w:lvlJc w:val="left"/>
+      <w:pPr>
+        <w:ind w:left="1440" w:hanging="360"/>
+      </w:pPr>
+      <w:rPr>
+        <w:rFonts w:ascii="Courier New" w:hAnsi="Courier New" w:hint="default"/>
+      </w:rPr>
+    </w:lvl>
+    <w:lvl w:ilvl="2" w:tplc="04090005" w:tentative="1">
+      <w:start w:val="1"/>
+      <w:numFmt w:val="bullet"/>
+      <w:lvlText w:val=""/>
+      <w:lvlJc w:val="left"/>
+      <w:pPr>
+        <w:ind w:left="2160" w:hanging="360"/>
+      </w:pPr>
+      <w:rPr>
+        <w:rFonts w:ascii="Wingdings" w:hAnsi="Wingdings" w:hint="default"/>
+      </w:rPr>
+    </w:lvl>
+    <w:lvl w:ilvl="3" w:tplc="04090001" w:tentative="1">
+      <w:start w:val="1"/>
+      <w:numFmt w:val="bullet"/>
+      <w:lvlText w:val=""/>
+      <w:lvlJc w:val="left"/>
+      <w:pPr>
+        <w:ind w:left="2880" w:hanging="360"/>
+      </w:pPr>
+      <w:rPr>
+        <w:rFonts w:ascii="Symbol" w:hAnsi="Symbol" w:hint="default"/>
+      </w:rPr>
+    </w:lvl>
+    <w:lvl w:ilvl="4" w:tplc="04090003" w:tentative="1">
+      <w:start w:val="1"/>
+      <w:numFmt w:val="bullet"/>
+      <w:lvlText w:val="o"/>
+      <w:lvlJc w:val="left"/>
+      <w:pPr>
+        <w:ind w:left="3600" w:hanging="360"/>
+      </w:pPr>
+      <w:rPr>
+        <w:rFonts w:ascii="Courier New" w:hAnsi="Courier New" w:hint="default"/>
+      </w:rPr>
+    </w:lvl>
+    <w:lvl w:ilvl="5" w:tplc="04090005" w:tentative="1">
+      <w:start w:val="1"/>
+      <w:numFmt w:val="bullet"/>
+      <w:lvlText w:val=""/>
+      <w:lvlJc w:val="left"/>
+      <w:pPr>
+        <w:ind w:left="4320" w:hanging="360"/>
+      </w:pPr>
+      <w:rPr>
+        <w:rFonts w:ascii="Wingdings" w:hAnsi="Wingdings" w:hint="default"/>
+      </w:rPr>
+    </w:lvl>
+    <w:lvl w:ilvl="6" w:tplc="04090001" w:tentative="1">
+      <w:start w:val="1"/>
+      <w:numFmt w:val="bullet"/>
+      <w:lvlText w:val=""/>
+      <w:lvlJc w:val="left"/>
+      <w:pPr>
+        <w:ind w:left="5040" w:hanging="360"/>
+      </w:pPr>
+      <w:rPr>
+        <w:rFonts w:ascii="Symbol" w:hAnsi="Symbol" w:hint="default"/>
+      </w:rPr>
+    </w:lvl>
+    <w:lvl w:ilvl="7" w:tplc="04090003" w:tentative="1">
+      <w:start w:val="1"/>
+      <w:numFmt w:val="bullet"/>
+      <w:lvlText w:val="o"/>
+      <w:lvlJc w:val="left"/>
+      <w:pPr>
+        <w:ind w:left="5760" w:hanging="360"/>
+      </w:pPr>
+      <w:rPr>
+        <w:rFonts w:ascii="Courier New" w:hAnsi="Courier New" w:hint="default"/>
+      </w:rPr>
+    </w:lvl>
+    <w:lvl w:ilvl="8" w:tplc="04090005" w:tentative="1">
+      <w:start w:val="1"/>
+      <w:numFmt w:val="bullet"/>
+      <w:lvlText w:val=""/>
+      <w:lvlJc w:val="left"/>
+      <w:pPr>
+        <w:ind w:left="6480" w:hanging="360"/>
+      </w:pPr>
+      <w:rPr>
+        <w:rFonts w:ascii="Wingdings" w:hAnsi="Wingdings" w:hint="default"/>
+      </w:rPr>
+    </w:lvl>
+  </w:abstractNum>
+  <w:abstractNum w:abstractNumId="2">
+    <w:nsid w:val="161B2DA2"/>
+    <w:multiLevelType w:val="hybridMultilevel"/>
+    <w:tmpl w:val="C9CE8D22"/>
+    <w:lvl w:ilvl="0" w:tplc="04090001">
+      <w:start w:val="1"/>
+      <w:numFmt w:val="bullet"/>
+      <w:lvlText w:val=""/>
+      <w:lvlJc w:val="left"/>
+      <w:pPr>
+        <w:ind w:left="720" w:hanging="360"/>
+      </w:pPr>
+      <w:rPr>
+        <w:rFonts w:ascii="Symbol" w:hAnsi="Symbol" w:hint="default"/>
+      </w:rPr>
+    </w:lvl>
+    <w:lvl w:ilvl="1" w:tplc="04090003">
+      <w:start w:val="1"/>
+      <w:numFmt w:val="bullet"/>
+      <w:lvlText w:val="o"/>
+      <w:lvlJc w:val="left"/>
+      <w:pPr>
+        <w:ind w:left="1440" w:hanging="360"/>
+      </w:pPr>
+      <w:rPr>
+        <w:rFonts w:ascii="Courier New" w:hAnsi="Courier New" w:hint="default"/>
+      </w:rPr>
+    </w:lvl>
+    <w:lvl w:ilvl="2" w:tplc="04090005">
+      <w:start w:val="1"/>
+      <w:numFmt w:val="bullet"/>
+      <w:lvlText w:val=""/>
+      <w:lvlJc w:val="left"/>
+      <w:pPr>
+        <w:ind w:left="2160" w:hanging="360"/>
+      </w:pPr>
+      <w:rPr>
+        <w:rFonts w:ascii="Wingdings" w:hAnsi="Wingdings" w:hint="default"/>
+      </w:rPr>
+    </w:lvl>
+    <w:lvl w:ilvl="3" w:tplc="04090001" w:tentative="1">
+      <w:start w:val="1"/>
+      <w:numFmt w:val="bullet"/>
+      <w:lvlText w:val=""/>
+      <w:lvlJc w:val="left"/>
+      <w:pPr>
+        <w:ind w:left="2880" w:hanging="360"/>
+      </w:pPr>
+      <w:rPr>
+        <w:rFonts w:ascii="Symbol" w:hAnsi="Symbol" w:hint="default"/>
+      </w:rPr>
+    </w:lvl>
+    <w:lvl w:ilvl="4" w:tplc="04090003" w:tentative="1">
+      <w:start w:val="1"/>
+      <w:numFmt w:val="bullet"/>
+      <w:lvlText w:val="o"/>
+      <w:lvlJc w:val="left"/>
+      <w:pPr>
+        <w:ind w:left="3600" w:hanging="360"/>
+      </w:pPr>
+      <w:rPr>
+        <w:rFonts w:ascii="Courier New" w:hAnsi="Courier New" w:hint="default"/>
+      </w:rPr>
+    </w:lvl>
+    <w:lvl w:ilvl="5" w:tplc="04090005" w:tentative="1">
+      <w:start w:val="1"/>
+      <w:numFmt w:val="bullet"/>
+      <w:lvlText w:val=""/>
+      <w:lvlJc w:val="left"/>
+      <w:pPr>
+        <w:ind w:left="4320" w:hanging="360"/>
+      </w:pPr>
+      <w:rPr>
+        <w:rFonts w:ascii="Wingdings" w:hAnsi="Wingdings" w:hint="default"/>
+      </w:rPr>
+    </w:lvl>
+    <w:lvl w:ilvl="6" w:tplc="04090001" w:tentative="1">
+      <w:start w:val="1"/>
+      <w:numFmt w:val="bullet"/>
+      <w:lvlText w:val=""/>
+      <w:lvlJc w:val="left"/>
+      <w:pPr>
+        <w:ind w:left="5040" w:hanging="360"/>
+      </w:pPr>
+      <w:rPr>
+        <w:rFonts w:ascii="Symbol" w:hAnsi="Symbol" w:hint="default"/>
+      </w:rPr>
+    </w:lvl>
+    <w:lvl w:ilvl="7" w:tplc="04090003" w:tentative="1">
+      <w:start w:val="1"/>
+      <w:numFmt w:val="bullet"/>
+      <w:lvlText w:val="o"/>
+      <w:lvlJc w:val="left"/>
+      <w:pPr>
+        <w:ind w:left="5760" w:hanging="360"/>
+      </w:pPr>
+      <w:rPr>
+        <w:rFonts w:ascii="Courier New" w:hAnsi="Courier New" w:hint="default"/>
+      </w:rPr>
+    </w:lvl>
+    <w:lvl w:ilvl="8" w:tplc="04090005" w:tentative="1">
+      <w:start w:val="1"/>
+      <w:numFmt w:val="bullet"/>
+      <w:lvlText w:val=""/>
+      <w:lvlJc w:val="left"/>
+      <w:pPr>
+        <w:ind w:left="6480" w:hanging="360"/>
+      </w:pPr>
+      <w:rPr>
+        <w:rFonts w:ascii="Wingdings" w:hAnsi="Wingdings" w:hint="default"/>
+      </w:rPr>
+    </w:lvl>
+  </w:abstractNum>
+  <w:abstractNum w:abstractNumId="3">
     <w:nsid w:val="16FB4C8E"/>
     <w:multiLevelType w:val="hybridMultilevel"/>
     <w:tmpl w:val="CD4C9818"/>
@@ -1481,7 +4937,209 @@
       </w:pPr>
     </w:lvl>
   </w:abstractNum>
-  <w:abstractNum w:abstractNumId="2">
+  <w:abstractNum w:abstractNumId="4">
+    <w:nsid w:val="3D26195A"/>
+    <w:multiLevelType w:val="hybridMultilevel"/>
+    <w:tmpl w:val="CD4C9818"/>
+    <w:lvl w:ilvl="0" w:tplc="0409000F">
+      <w:start w:val="1"/>
+      <w:numFmt w:val="decimal"/>
+      <w:lvlText w:val="%1."/>
+      <w:lvlJc w:val="left"/>
+      <w:pPr>
+        <w:ind w:left="720" w:hanging="360"/>
+      </w:pPr>
+      <w:rPr>
+        <w:rFonts w:hint="default"/>
+      </w:rPr>
+    </w:lvl>
+    <w:lvl w:ilvl="1" w:tplc="04090019">
+      <w:start w:val="1"/>
+      <w:numFmt w:val="lowerLetter"/>
+      <w:lvlText w:val="%2."/>
+      <w:lvlJc w:val="left"/>
+      <w:pPr>
+        <w:ind w:left="1440" w:hanging="360"/>
+      </w:pPr>
+    </w:lvl>
+    <w:lvl w:ilvl="2" w:tplc="0409001B">
+      <w:start w:val="1"/>
+      <w:numFmt w:val="lowerRoman"/>
+      <w:lvlText w:val="%3."/>
+      <w:lvlJc w:val="right"/>
+      <w:pPr>
+        <w:ind w:left="2160" w:hanging="180"/>
+      </w:pPr>
+    </w:lvl>
+    <w:lvl w:ilvl="3" w:tplc="0409000F">
+      <w:start w:val="1"/>
+      <w:numFmt w:val="decimal"/>
+      <w:lvlText w:val="%4."/>
+      <w:lvlJc w:val="left"/>
+      <w:pPr>
+        <w:ind w:left="2880" w:hanging="360"/>
+      </w:pPr>
+    </w:lvl>
+    <w:lvl w:ilvl="4" w:tplc="04090019" w:tentative="1">
+      <w:start w:val="1"/>
+      <w:numFmt w:val="lowerLetter"/>
+      <w:lvlText w:val="%5."/>
+      <w:lvlJc w:val="left"/>
+      <w:pPr>
+        <w:ind w:left="3600" w:hanging="360"/>
+      </w:pPr>
+    </w:lvl>
+    <w:lvl w:ilvl="5" w:tplc="0409001B" w:tentative="1">
+      <w:start w:val="1"/>
+      <w:numFmt w:val="lowerRoman"/>
+      <w:lvlText w:val="%6."/>
+      <w:lvlJc w:val="right"/>
+      <w:pPr>
+        <w:ind w:left="4320" w:hanging="180"/>
+      </w:pPr>
+    </w:lvl>
+    <w:lvl w:ilvl="6" w:tplc="0409000F" w:tentative="1">
+      <w:start w:val="1"/>
+      <w:numFmt w:val="decimal"/>
+      <w:lvlText w:val="%7."/>
+      <w:lvlJc w:val="left"/>
+      <w:pPr>
+        <w:ind w:left="5040" w:hanging="360"/>
+      </w:pPr>
+    </w:lvl>
+    <w:lvl w:ilvl="7" w:tplc="04090019" w:tentative="1">
+      <w:start w:val="1"/>
+      <w:numFmt w:val="lowerLetter"/>
+      <w:lvlText w:val="%8."/>
+      <w:lvlJc w:val="left"/>
+      <w:pPr>
+        <w:ind w:left="5760" w:hanging="360"/>
+      </w:pPr>
+    </w:lvl>
+    <w:lvl w:ilvl="8" w:tplc="0409001B" w:tentative="1">
+      <w:start w:val="1"/>
+      <w:numFmt w:val="lowerRoman"/>
+      <w:lvlText w:val="%9."/>
+      <w:lvlJc w:val="right"/>
+      <w:pPr>
+        <w:ind w:left="6480" w:hanging="180"/>
+      </w:pPr>
+    </w:lvl>
+  </w:abstractNum>
+  <w:abstractNum w:abstractNumId="5">
+    <w:nsid w:val="46643EAE"/>
+    <w:multiLevelType w:val="hybridMultilevel"/>
+    <w:tmpl w:val="9266F620"/>
+    <w:lvl w:ilvl="0" w:tplc="04090001">
+      <w:start w:val="1"/>
+      <w:numFmt w:val="bullet"/>
+      <w:lvlText w:val=""/>
+      <w:lvlJc w:val="left"/>
+      <w:pPr>
+        <w:ind w:left="720" w:hanging="360"/>
+      </w:pPr>
+      <w:rPr>
+        <w:rFonts w:ascii="Symbol" w:hAnsi="Symbol" w:hint="default"/>
+      </w:rPr>
+    </w:lvl>
+    <w:lvl w:ilvl="1" w:tplc="04090003">
+      <w:start w:val="1"/>
+      <w:numFmt w:val="bullet"/>
+      <w:lvlText w:val="o"/>
+      <w:lvlJc w:val="left"/>
+      <w:pPr>
+        <w:ind w:left="1440" w:hanging="360"/>
+      </w:pPr>
+      <w:rPr>
+        <w:rFonts w:ascii="Courier New" w:hAnsi="Courier New" w:hint="default"/>
+      </w:rPr>
+    </w:lvl>
+    <w:lvl w:ilvl="2" w:tplc="04090005" w:tentative="1">
+      <w:start w:val="1"/>
+      <w:numFmt w:val="bullet"/>
+      <w:lvlText w:val=""/>
+      <w:lvlJc w:val="left"/>
+      <w:pPr>
+        <w:ind w:left="2160" w:hanging="360"/>
+      </w:pPr>
+      <w:rPr>
+        <w:rFonts w:ascii="Wingdings" w:hAnsi="Wingdings" w:hint="default"/>
+      </w:rPr>
+    </w:lvl>
+    <w:lvl w:ilvl="3" w:tplc="04090001" w:tentative="1">
+      <w:start w:val="1"/>
+      <w:numFmt w:val="bullet"/>
+      <w:lvlText w:val=""/>
+      <w:lvlJc w:val="left"/>
+      <w:pPr>
+        <w:ind w:left="2880" w:hanging="360"/>
+      </w:pPr>
+      <w:rPr>
+        <w:rFonts w:ascii="Symbol" w:hAnsi="Symbol" w:hint="default"/>
+      </w:rPr>
+    </w:lvl>
+    <w:lvl w:ilvl="4" w:tplc="04090003" w:tentative="1">
+      <w:start w:val="1"/>
+      <w:numFmt w:val="bullet"/>
+      <w:lvlText w:val="o"/>
+      <w:lvlJc w:val="left"/>
+      <w:pPr>
+        <w:ind w:left="3600" w:hanging="360"/>
+      </w:pPr>
+      <w:rPr>
+        <w:rFonts w:ascii="Courier New" w:hAnsi="Courier New" w:hint="default"/>
+      </w:rPr>
+    </w:lvl>
+    <w:lvl w:ilvl="5" w:tplc="04090005" w:tentative="1">
+      <w:start w:val="1"/>
+      <w:numFmt w:val="bullet"/>
+      <w:lvlText w:val=""/>
+      <w:lvlJc w:val="left"/>
+      <w:pPr>
+        <w:ind w:left="4320" w:hanging="360"/>
+      </w:pPr>
+      <w:rPr>
+        <w:rFonts w:ascii="Wingdings" w:hAnsi="Wingdings" w:hint="default"/>
+      </w:rPr>
+    </w:lvl>
+    <w:lvl w:ilvl="6" w:tplc="04090001" w:tentative="1">
+      <w:start w:val="1"/>
+      <w:numFmt w:val="bullet"/>
+      <w:lvlText w:val=""/>
+      <w:lvlJc w:val="left"/>
+      <w:pPr>
+        <w:ind w:left="5040" w:hanging="360"/>
+      </w:pPr>
+      <w:rPr>
+        <w:rFonts w:ascii="Symbol" w:hAnsi="Symbol" w:hint="default"/>
+      </w:rPr>
+    </w:lvl>
+    <w:lvl w:ilvl="7" w:tplc="04090003" w:tentative="1">
+      <w:start w:val="1"/>
+      <w:numFmt w:val="bullet"/>
+      <w:lvlText w:val="o"/>
+      <w:lvlJc w:val="left"/>
+      <w:pPr>
+        <w:ind w:left="5760" w:hanging="360"/>
+      </w:pPr>
+      <w:rPr>
+        <w:rFonts w:ascii="Courier New" w:hAnsi="Courier New" w:hint="default"/>
+      </w:rPr>
+    </w:lvl>
+    <w:lvl w:ilvl="8" w:tplc="04090005" w:tentative="1">
+      <w:start w:val="1"/>
+      <w:numFmt w:val="bullet"/>
+      <w:lvlText w:val=""/>
+      <w:lvlJc w:val="left"/>
+      <w:pPr>
+        <w:ind w:left="6480" w:hanging="360"/>
+      </w:pPr>
+      <w:rPr>
+        <w:rFonts w:ascii="Wingdings" w:hAnsi="Wingdings" w:hint="default"/>
+      </w:rPr>
+    </w:lvl>
+  </w:abstractNum>
+  <w:abstractNum w:abstractNumId="6">
     <w:nsid w:val="48F63C92"/>
     <w:multiLevelType w:val="hybridMultilevel"/>
     <w:tmpl w:val="CD4C9818"/>
@@ -1570,7 +5228,7 @@
       </w:pPr>
     </w:lvl>
   </w:abstractNum>
-  <w:abstractNum w:abstractNumId="3">
+  <w:abstractNum w:abstractNumId="7">
     <w:nsid w:val="4D376FA4"/>
     <w:multiLevelType w:val="hybridMultilevel"/>
     <w:tmpl w:val="CD4C9818"/>
@@ -1659,7 +5317,7 @@
       </w:pPr>
     </w:lvl>
   </w:abstractNum>
-  <w:abstractNum w:abstractNumId="4">
+  <w:abstractNum w:abstractNumId="8">
     <w:nsid w:val="583E1905"/>
     <w:multiLevelType w:val="hybridMultilevel"/>
     <w:tmpl w:val="617EA454"/>
@@ -1772,7 +5430,7 @@
       </w:rPr>
     </w:lvl>
   </w:abstractNum>
-  <w:abstractNum w:abstractNumId="5">
+  <w:abstractNum w:abstractNumId="9">
     <w:nsid w:val="591D04E5"/>
     <w:multiLevelType w:val="hybridMultilevel"/>
     <w:tmpl w:val="5C3CD19A"/>
@@ -1885,7 +5543,120 @@
       </w:rPr>
     </w:lvl>
   </w:abstractNum>
-  <w:abstractNum w:abstractNumId="6">
+  <w:abstractNum w:abstractNumId="10">
+    <w:nsid w:val="592E77D3"/>
+    <w:multiLevelType w:val="hybridMultilevel"/>
+    <w:tmpl w:val="6F2C7CBC"/>
+    <w:lvl w:ilvl="0" w:tplc="04090001">
+      <w:start w:val="1"/>
+      <w:numFmt w:val="bullet"/>
+      <w:lvlText w:val=""/>
+      <w:lvlJc w:val="left"/>
+      <w:pPr>
+        <w:ind w:left="720" w:hanging="360"/>
+      </w:pPr>
+      <w:rPr>
+        <w:rFonts w:ascii="Symbol" w:hAnsi="Symbol" w:hint="default"/>
+      </w:rPr>
+    </w:lvl>
+    <w:lvl w:ilvl="1" w:tplc="04090003">
+      <w:start w:val="1"/>
+      <w:numFmt w:val="bullet"/>
+      <w:lvlText w:val="o"/>
+      <w:lvlJc w:val="left"/>
+      <w:pPr>
+        <w:ind w:left="1440" w:hanging="360"/>
+      </w:pPr>
+      <w:rPr>
+        <w:rFonts w:ascii="Courier New" w:hAnsi="Courier New" w:hint="default"/>
+      </w:rPr>
+    </w:lvl>
+    <w:lvl w:ilvl="2" w:tplc="04090005" w:tentative="1">
+      <w:start w:val="1"/>
+      <w:numFmt w:val="bullet"/>
+      <w:lvlText w:val=""/>
+      <w:lvlJc w:val="left"/>
+      <w:pPr>
+        <w:ind w:left="2160" w:hanging="360"/>
+      </w:pPr>
+      <w:rPr>
+        <w:rFonts w:ascii="Wingdings" w:hAnsi="Wingdings" w:hint="default"/>
+      </w:rPr>
+    </w:lvl>
+    <w:lvl w:ilvl="3" w:tplc="04090001" w:tentative="1">
+      <w:start w:val="1"/>
+      <w:numFmt w:val="bullet"/>
+      <w:lvlText w:val=""/>
+      <w:lvlJc w:val="left"/>
+      <w:pPr>
+        <w:ind w:left="2880" w:hanging="360"/>
+      </w:pPr>
+      <w:rPr>
+        <w:rFonts w:ascii="Symbol" w:hAnsi="Symbol" w:hint="default"/>
+      </w:rPr>
+    </w:lvl>
+    <w:lvl w:ilvl="4" w:tplc="04090003" w:tentative="1">
+      <w:start w:val="1"/>
+      <w:numFmt w:val="bullet"/>
+      <w:lvlText w:val="o"/>
+      <w:lvlJc w:val="left"/>
+      <w:pPr>
+        <w:ind w:left="3600" w:hanging="360"/>
+      </w:pPr>
+      <w:rPr>
+        <w:rFonts w:ascii="Courier New" w:hAnsi="Courier New" w:hint="default"/>
+      </w:rPr>
+    </w:lvl>
+    <w:lvl w:ilvl="5" w:tplc="04090005" w:tentative="1">
+      <w:start w:val="1"/>
+      <w:numFmt w:val="bullet"/>
+      <w:lvlText w:val=""/>
+      <w:lvlJc w:val="left"/>
+      <w:pPr>
+        <w:ind w:left="4320" w:hanging="360"/>
+      </w:pPr>
+      <w:rPr>
+        <w:rFonts w:ascii="Wingdings" w:hAnsi="Wingdings" w:hint="default"/>
+      </w:rPr>
+    </w:lvl>
+    <w:lvl w:ilvl="6" w:tplc="04090001" w:tentative="1">
+      <w:start w:val="1"/>
+      <w:numFmt w:val="bullet"/>
+      <w:lvlText w:val=""/>
+      <w:lvlJc w:val="left"/>
+      <w:pPr>
+        <w:ind w:left="5040" w:hanging="360"/>
+      </w:pPr>
+      <w:rPr>
+        <w:rFonts w:ascii="Symbol" w:hAnsi="Symbol" w:hint="default"/>
+      </w:rPr>
+    </w:lvl>
+    <w:lvl w:ilvl="7" w:tplc="04090003" w:tentative="1">
+      <w:start w:val="1"/>
+      <w:numFmt w:val="bullet"/>
+      <w:lvlText w:val="o"/>
+      <w:lvlJc w:val="left"/>
+      <w:pPr>
+        <w:ind w:left="5760" w:hanging="360"/>
+      </w:pPr>
+      <w:rPr>
+        <w:rFonts w:ascii="Courier New" w:hAnsi="Courier New" w:hint="default"/>
+      </w:rPr>
+    </w:lvl>
+    <w:lvl w:ilvl="8" w:tplc="04090005" w:tentative="1">
+      <w:start w:val="1"/>
+      <w:numFmt w:val="bullet"/>
+      <w:lvlText w:val=""/>
+      <w:lvlJc w:val="left"/>
+      <w:pPr>
+        <w:ind w:left="6480" w:hanging="360"/>
+      </w:pPr>
+      <w:rPr>
+        <w:rFonts w:ascii="Wingdings" w:hAnsi="Wingdings" w:hint="default"/>
+      </w:rPr>
+    </w:lvl>
+  </w:abstractNum>
+  <w:abstractNum w:abstractNumId="11">
     <w:nsid w:val="5A50664E"/>
     <w:multiLevelType w:val="hybridMultilevel"/>
     <w:tmpl w:val="CD4C9818"/>
@@ -1974,7 +5745,7 @@
       </w:pPr>
     </w:lvl>
   </w:abstractNum>
-  <w:abstractNum w:abstractNumId="7">
+  <w:abstractNum w:abstractNumId="12">
     <w:nsid w:val="5A5D5ACA"/>
     <w:multiLevelType w:val="hybridMultilevel"/>
     <w:tmpl w:val="CD4C9818"/>
@@ -2063,7 +5834,7 @@
       </w:pPr>
     </w:lvl>
   </w:abstractNum>
-  <w:abstractNum w:abstractNumId="8">
+  <w:abstractNum w:abstractNumId="13">
     <w:nsid w:val="7F8D26FA"/>
     <w:multiLevelType w:val="hybridMultilevel"/>
     <w:tmpl w:val="CD4C9818"/>
@@ -2153,31 +5924,46 @@
     </w:lvl>
   </w:abstractNum>
   <w:num w:numId="1">
-    <w:abstractNumId w:val="7"/>
+    <w:abstractNumId w:val="12"/>
   </w:num>
   <w:num w:numId="2">
     <w:abstractNumId w:val="0"/>
   </w:num>
   <w:num w:numId="3">
-    <w:abstractNumId w:val="4"/>
+    <w:abstractNumId w:val="8"/>
   </w:num>
   <w:num w:numId="4">
+    <w:abstractNumId w:val="11"/>
+  </w:num>
+  <w:num w:numId="5">
+    <w:abstractNumId w:val="3"/>
+  </w:num>
+  <w:num w:numId="6">
+    <w:abstractNumId w:val="7"/>
+  </w:num>
+  <w:num w:numId="7">
     <w:abstractNumId w:val="6"/>
   </w:num>
-  <w:num w:numId="5">
+  <w:num w:numId="8">
+    <w:abstractNumId w:val="13"/>
+  </w:num>
+  <w:num w:numId="9">
+    <w:abstractNumId w:val="9"/>
+  </w:num>
+  <w:num w:numId="10">
+    <w:abstractNumId w:val="2"/>
+  </w:num>
+  <w:num w:numId="11">
+    <w:abstractNumId w:val="10"/>
+  </w:num>
+  <w:num w:numId="12">
+    <w:abstractNumId w:val="5"/>
+  </w:num>
+  <w:num w:numId="13">
     <w:abstractNumId w:val="1"/>
   </w:num>
-  <w:num w:numId="6">
-    <w:abstractNumId w:val="3"/>
-  </w:num>
-  <w:num w:numId="7">
-    <w:abstractNumId w:val="2"/>
-  </w:num>
-  <w:num w:numId="8">
-    <w:abstractNumId w:val="8"/>
-  </w:num>
-  <w:num w:numId="9">
-    <w:abstractNumId w:val="5"/>
+  <w:num w:numId="14">
+    <w:abstractNumId w:val="4"/>
   </w:num>
 </w:numbering>
 </file>
@@ -2789,6 +6575,32 @@
       <w:color w:val="2F5496" w:themeColor="accent1" w:themeShade="BF"/>
     </w:rPr>
   </w:style>
+  <w:style w:type="paragraph" w:styleId="NoSpacing">
+    <w:name w:val="No Spacing"/>
+    <w:link w:val="NoSpacingChar"/>
+    <w:uiPriority w:val="1"/>
+    <w:qFormat/>
+    <w:rsid w:val="000C6EFD"/>
+    <w:rPr>
+      <w:rFonts w:eastAsiaTheme="minorEastAsia"/>
+      <w:sz w:val="22"/>
+      <w:szCs w:val="22"/>
+      <w:lang w:eastAsia="zh-CN"/>
+    </w:rPr>
+  </w:style>
+  <w:style w:type="character" w:customStyle="1" w:styleId="NoSpacingChar">
+    <w:name w:val="No Spacing Char"/>
+    <w:basedOn w:val="DefaultParagraphFont"/>
+    <w:link w:val="NoSpacing"/>
+    <w:uiPriority w:val="1"/>
+    <w:rsid w:val="000C6EFD"/>
+    <w:rPr>
+      <w:rFonts w:eastAsiaTheme="minorEastAsia"/>
+      <w:sz w:val="22"/>
+      <w:szCs w:val="22"/>
+      <w:lang w:eastAsia="zh-CN"/>
+    </w:rPr>
+  </w:style>
 </w:styles>
 </file>
 
@@ -3051,4 +6863,23 @@
     </a:ext>
   </a:extLst>
 </a:theme>
+</file>
+
+<file path=customXml/item1.xml><?xml version="1.0" encoding="utf-8"?>
+<CoverPageProperties xmlns="http://schemas.microsoft.com/office/2006/coverPageProps">
+  <PublishDate>2017-12-01T00:00:00</PublishDate>
+  <Abstract/>
+  <CompanyAddress/>
+  <CompanyPhone/>
+  <CompanyFax/>
+  <CompanyEmail/>
+</CoverPageProperties>
+</file>
+
+<file path=customXml/itemProps1.xml><?xml version="1.0" encoding="utf-8"?>
+<ds:datastoreItem xmlns:ds="http://schemas.openxmlformats.org/officeDocument/2006/customXml" ds:itemID="{55AF091B-3C7A-41E3-B477-F2FDAA23CFDA}">
+  <ds:schemaRefs>
+    <ds:schemaRef ds:uri="http://schemas.microsoft.com/office/2006/coverPageProps"/>
+  </ds:schemaRefs>
+</ds:datastoreItem>
 </file>
</xml_diff>

<commit_message>
add name to last page of reprot
</commit_message>
<xml_diff>
--- a/pokemonGo_report.docx
+++ b/pokemonGo_report.docx
@@ -1,6 +1,6 @@
 
 <file path=word/document.xml><?xml version="1.0" encoding="utf-8"?>
-<w:document xmlns:wpc="http://schemas.microsoft.com/office/word/2010/wordprocessingCanvas" xmlns:mo="http://schemas.microsoft.com/office/mac/office/2008/main" xmlns:mc="http://schemas.openxmlformats.org/markup-compatibility/2006" xmlns:mv="urn:schemas-microsoft-com:mac:vml" xmlns:o="urn:schemas-microsoft-com:office:office" xmlns:r="http://schemas.openxmlformats.org/officeDocument/2006/relationships" xmlns:m="http://schemas.openxmlformats.org/officeDocument/2006/math" xmlns:v="urn:schemas-microsoft-com:vml" xmlns:wp14="http://schemas.microsoft.com/office/word/2010/wordprocessingDrawing" xmlns:wp="http://schemas.openxmlformats.org/drawingml/2006/wordprocessingDrawing" xmlns:w10="urn:schemas-microsoft-com:office:word" xmlns:w="http://schemas.openxmlformats.org/wordprocessingml/2006/main" xmlns:w14="http://schemas.microsoft.com/office/word/2010/wordml" xmlns:wpg="http://schemas.microsoft.com/office/word/2010/wordprocessingGroup" xmlns:wpi="http://schemas.microsoft.com/office/word/2010/wordprocessingInk" xmlns:wne="http://schemas.microsoft.com/office/word/2006/wordml" xmlns:wps="http://schemas.microsoft.com/office/word/2010/wordprocessingShape" mc:Ignorable="w14 wp14">
+<w:document xmlns:wpc="http://schemas.microsoft.com/office/word/2010/wordprocessingCanvas" xmlns:mo="http://schemas.microsoft.com/office/mac/office/2008/main" xmlns:mc="http://schemas.openxmlformats.org/markup-compatibility/2006" xmlns:mv="urn:schemas-microsoft-com:mac:vml" xmlns:o="urn:schemas-microsoft-com:office:office" xmlns:r="http://schemas.openxmlformats.org/officeDocument/2006/relationships" xmlns:m="http://schemas.openxmlformats.org/officeDocument/2006/math" xmlns:v="urn:schemas-microsoft-com:vml" xmlns:wp14="http://schemas.microsoft.com/office/word/2010/wordprocessingDrawing" xmlns:wp="http://schemas.openxmlformats.org/drawingml/2006/wordprocessingDrawing" xmlns:w10="urn:schemas-microsoft-com:office:word" xmlns:w="http://schemas.openxmlformats.org/wordprocessingml/2006/main" xmlns:w14="http://schemas.microsoft.com/office/word/2010/wordml" xmlns:w15="http://schemas.microsoft.com/office/word/2012/wordml" xmlns:wpg="http://schemas.microsoft.com/office/word/2010/wordprocessingGroup" xmlns:wpi="http://schemas.microsoft.com/office/word/2010/wordprocessingInk" xmlns:wne="http://schemas.microsoft.com/office/word/2006/wordml" xmlns:wps="http://schemas.microsoft.com/office/word/2010/wordprocessingShape" mc:Ignorable="w14 w15 wp14">
   <w:body>
     <w:sdt>
       <w:sdtPr>
@@ -10,6 +10,7 @@
           <w:docPartUnique/>
         </w:docPartObj>
       </w:sdtPr>
+      <w:sdtEndPr/>
       <w:sdtContent>
         <w:p/>
         <w:p>
@@ -197,6 +198,7 @@
                                       <w:dataBinding w:prefixMappings="xmlns:ns0='http://purl.org/dc/elements/1.1/' xmlns:ns1='http://schemas.openxmlformats.org/package/2006/metadata/core-properties' " w:xpath="/ns1:coreProperties[1]/ns0:title[1]" w:storeItemID="{6C3C8BC8-F283-45AE-878A-BAB7291924A1}"/>
                                       <w:text/>
                                     </w:sdtPr>
+                                    <w:sdtEndPr/>
                                     <w:sdtContent>
                                       <w:proofErr w:type="spellStart"/>
                                       <w:r>
@@ -316,7 +318,7 @@
                               </a:ln>
                               <a:extLst>
                                 <a:ext uri="{91240B29-F687-4f45-9708-019B960494DF}">
-                                  <a14:hiddenLine xmlns:a14="http://schemas.microsoft.com/office/drawing/2010/main" w="9525">
+                                  <a14:hiddenLine xmlns:a14="http://schemas.microsoft.com/office/drawing/2010/main" xmlns:w="http://schemas.openxmlformats.org/wordprocessingml/2006/main" xmlns:w10="urn:schemas-microsoft-com:office:word" xmlns:v="urn:schemas-microsoft-com:vml" xmlns:o="urn:schemas-microsoft-com:office:office" xmlns="" w="9525">
                                     <a:solidFill>
                                       <a:srgbClr val="000000"/>
                                     </a:solidFill>
@@ -343,7 +345,7 @@
                   </wp:anchor>
                 </w:drawing>
               </mc:Choice>
-              <mc:Fallback xmlns:w15="http://schemas.microsoft.com/office/word/2012/wordml">
+              <mc:Fallback>
                 <w:pict>
                   <v:group w14:anchorId="7B7260D3" id="Group 125" o:spid="_x0000_s1026" style="position:absolute;margin-left:0;margin-top:0;width:540pt;height:556.55pt;z-index:-251657216;mso-width-percent:1154;mso-height-percent:670;mso-top-percent:45;mso-position-horizontal:center;mso-position-horizontal-relative:margin;mso-position-vertical-relative:page;mso-width-percent:1154;mso-height-percent:670;mso-top-percent:45;mso-width-relative:margin" coordsize="5561330,5404485" o:gfxdata="UEsDBBQABgAIAAAAIQDkmcPA+wAAAOEBAAATAAAAW0NvbnRlbnRfVHlwZXNdLnhtbJSRQU7DMBBF&#10;90jcwfIWJQ5dIISSdEHaJSBUDjCyJ4nVZGx53NDeHictG4SKWNrj9//TuFwfx0FMGNg6quR9XkiB&#10;pJ2x1FXyY7fNHqXgCGRgcISVPCHLdX17U+5OHlkkmriSfYz+SSnWPY7AufNIadK6MEJMx9ApD3oP&#10;HapVUTwo7SgixSzOGbIuG2zhMESxOabrs0nCpXg+v5urKgneD1ZDTKJqnqpfuYADXwEnMj/ssotZ&#10;nsglnHvr+e7S8JpWE6xB8QYhvsCYPJQJrHDlGqfz65Zz2ciZa1urMW8Cbxbqr2zjPing9N/wJmHv&#10;OH2nq+WD6i8AAAD//wMAUEsDBBQABgAIAAAAIQAjsmrh1wAAAJQBAAALAAAAX3JlbHMvLnJlbHOk&#10;kMFqwzAMhu+DvYPRfXGawxijTi+j0GvpHsDYimMaW0Yy2fr28w6DZfS2o36h7xP//vCZFrUiS6Rs&#10;YNf1oDA78jEHA++X49MLKKk2e7tQRgM3FDiMjw/7My62tiOZYxHVKFkMzLWWV63FzZisdFQwt81E&#10;nGxtIwddrLvagHro+2fNvxkwbpjq5A3wye9AXW6lmf+wU3RMQlPtHCVN0xTdPaoObMsc3ZFtwjdy&#10;jWY5YDXgWTQO1LKu/Qj6vn74p97TRz7jutV+h4zrj1dvuhy/AAAA//8DAFBLAwQUAAYACAAAACEA&#10;u7n/ZOUFAAC2FAAADgAAAGRycy9lMm9Eb2MueG1s7Fhdb9s2FH0fsP8g6HFAasnWh2U0KZq0KQZ0&#10;W7FmP4CWaEurLGqUHDsd9t937qUkS44Se1mxp704JHV5eL947wlfv9lvcute6ipTxaXtvnJsSxax&#10;SrJifWn/dnd7MbetqhZFInJVyEv7QVb2m6vvv3u9KxdyqlKVJ1JbACmqxa68tNO6LheTSRWnciOq&#10;V6qUBT6ulN6IGlO9niRa7IC+ySdTxwkmO6WTUqtYVhVW35mP9hXjr1Yyrn9ZrSpZW/mlDd1q/tX8&#10;u6TfydVrsVhrUaZZ3KghXqDFRmQFDu2g3olaWFudPYLaZLFWlVrVr2K1majVKosl2wBrXOfImg9a&#10;bUu2Zb3YrcvOTXDtkZ9eDBv/fP9JW1mC2E192yrEBkHicy1agHt25XoBqQ+6/Fx+0sZGDD+q+Etl&#10;FeomFcVavq1KuBogtGNyvIXm68P+/UpvCAfWW3sOxUMXCrmvrRiLwdyfOw4iFuNb6ATzmTs1wYpT&#10;RPTRvjh93+z0/cCdzZqdvud43pztmIiFOZjV69TZlUi86uDb6t/59nMqSskhq8hrnW+D1re3WkpK&#10;Z8vl5KPjIde6tjJ+NU7sfSGxCu63lrufVIIQiW2tOOHOcabv+6E/fcYlYhFvq/qDVBwXcf+xqs3F&#10;SDDikCdNatwBZbXJcUd+mFiOtbNC4DayrYg7EEmtEHE8EpkOREZRZj2RwPOsURyvJ+S6s3F9kNed&#10;ykHgjyMhQJ0QbBpHCntCT+qEincaKeoJBW44rhNS5Awo9wx/4/IckJ4wzu173DlohIuzbvNApG1q&#10;xPuiyQ2MLNQAusKUKqWq6HZSouDq3pmKgATbF/T1CWGoR8IzLh+nhBF0Em5v9fPIiCsJh2chI3Qk&#10;HJ0lTNEhafif7usprSkELD4w0mxrPKlRQ48blbYtNKolHQHfipoC0A6tHWoj3euUaqRx/0bdyzvF&#10;EvVRlcRZh6/xdpnF1/LrY1kkdnNaD+C5RbJhgDaclQwzRXbB/MBvaoFZDYxTAn/ePxI32QgHXYxP&#10;4wOYDzDVHr7iY73QJEBXg8wye43UMbaeZUG3x+Vkak84b/kfnTBwUYv/9OJZ2MY7A5Dnl45QMaXs&#10;40Tv0pBlDo0j5yteqNssz82VoBX0W9O8iEtgVD/kkvIzL36VK1APpgC0UMV6vbzJtWX4GVcUSn5W&#10;GkfxBhJcAb/b6zrOjAsPc0ZJ++8F2F7yhQkD9jXitFMyJez2mitz6txuE5+tirrbvxG/K823v2cZ&#10;Dev9cg8P0HCpkgc0bq0M9wRXxiBV+qtt7cA7L+3qj63Q0rbyHwuQj8j1POI9Nc9cJwqnc0z1cLoc&#10;TkURA5HKBCoxDW9q48NtqbN1ysSMlC/UW/CGVUbdncNilGsmoEFG5f+AD6GTGq554ENcRslj35IP&#10;zcNgRu7EXUcpiMI5V18kQsMWPRBNp2OLThQ5bclpidWLmFHghGAQ+DVlbd3Rp+NeHQTHEqiIHX1w&#10;w2Acpt+qfWIPj3H61Ig6/ogyfWLkzUdR+rRo6rvjOANaFIzi9EnRk87pk6LpuFUDSvQk0CNKZNyD&#10;WvA/kxmhauNMhop7R/JeQk0o44iawPlUfA7co+n99Bn3si3vh+9j/MFr+vuQnLR32x+0ZFwbRjar&#10;ZMdJ+oBC29vS9navWWyKhtG7qSbMWM7Chv1k5xHH8Rvq0xQAg40rxrJdvp7WfAZcJj4DII+aBh06&#10;WOWIYHXa0eGTjmm3DJjD6cUjx2B6kj1UKs8Sog6ULEfNfLl2OYdEXqbC9HeE3vxfCexOmunJAGic&#10;k3ADaJg0tQJ+qvkzcqeecz2NLm6DeXjh3Xr+RRQ68wvHja6jwPEi793tX6SH6y3SLElk8TErZPts&#10;5HrnPR00D1jmwYcfjojHRz6eW9jygRsaRsSMhgw+mNwXwztRkaCni0UqRfK+Gdciy814MtSYvQSz&#10;27/siCOa9hLa0rIWz2fSajgLExr8E8OMpfnyDfkKv+bgcYxtaR7y6PWtP8e4/9x49TcAAAD//wMA&#10;UEsDBBQABgAIAAAAIQBIwdxr2gAAAAcBAAAPAAAAZHJzL2Rvd25yZXYueG1sTI/BTsMwEETvSPyD&#10;tUjcqB2QShXiVCiIEwdE6Ac48ZK4jddp7LTh79lygctqR7OafVNsFz+IE07RBdKQrRQIpDZYR52G&#10;3efr3QZETIasGQKhhm+MsC2vrwqT23CmDzzVqRMcQjE3GvqUxlzK2PboTVyFEYm9rzB5k1hOnbST&#10;OXO4H+S9UmvpjSP+0JsRqx7bQz17DWM4hmZ/jJV/a1/W747c41xXWt/eLM9PIBIu6e8YLviMDiUz&#10;NWEmG8WggYuk33nx1EaxbnjLsocMZFnI//zlDwAAAP//AwBQSwECLQAUAAYACAAAACEA5JnDwPsA&#10;AADhAQAAEwAAAAAAAAAAAAAAAAAAAAAAW0NvbnRlbnRfVHlwZXNdLnhtbFBLAQItABQABgAIAAAA&#10;IQAjsmrh1wAAAJQBAAALAAAAAAAAAAAAAAAAACwBAABfcmVscy8ucmVsc1BLAQItABQABgAIAAAA&#10;IQC7uf9k5QUAALYUAAAOAAAAAAAAAAAAAAAAACwCAABkcnMvZTJvRG9jLnhtbFBLAQItABQABgAI&#10;AAAAIQBIwdxr2gAAAAcBAAAPAAAAAAAAAAAAAAAAAD0IAABkcnMvZG93bnJldi54bWxQSwUGAAAA&#10;AAQABADzAAAARAkAAAAA&#10;">
                     <o:lock v:ext="edit" aspectratio="t"/>
@@ -489,6 +491,7 @@
                                   <w:dataBinding w:prefixMappings="xmlns:ns0='http://purl.org/dc/elements/1.1/' xmlns:ns1='http://schemas.openxmlformats.org/package/2006/metadata/core-properties' " w:xpath="/ns1:coreProperties[1]/ns0:subject[1]" w:storeItemID="{6C3C8BC8-F283-45AE-878A-BAB7291924A1}"/>
                                   <w:text/>
                                 </w:sdtPr>
+                                <w:sdtEndPr/>
                                 <w:sdtContent>
                                   <w:p>
                                     <w:pPr>
@@ -527,6 +530,7 @@
                                   <w:dataBinding w:prefixMappings="xmlns:ns0='http://purl.org/dc/elements/1.1/' xmlns:ns1='http://schemas.openxmlformats.org/package/2006/metadata/core-properties' " w:xpath="/ns1:coreProperties[1]/ns0:creator[1]" w:storeItemID="{6C3C8BC8-F283-45AE-878A-BAB7291924A1}"/>
                                   <w:text/>
                                 </w:sdtPr>
+                                <w:sdtEndPr/>
                                 <w:sdtContent>
                                   <w:p>
                                     <w:pPr>
@@ -749,6 +753,7 @@
                                     <w:calendar w:val="gregorian"/>
                                   </w:date>
                                 </w:sdtPr>
+                                <w:sdtEndPr/>
                                 <w:sdtContent>
                                   <w:p>
                                     <w:pPr>
@@ -791,7 +796,7 @@
                   </wp:anchor>
                 </w:drawing>
               </mc:Choice>
-              <mc:Fallback xmlns:w15="http://schemas.microsoft.com/office/word/2012/wordml">
+              <mc:Fallback>
                 <w:pict>
                   <v:rect w14:anchorId="5A83BBA8" id="Rectangle 130" o:spid="_x0000_s1030" style="position:absolute;margin-left:-4.4pt;margin-top:0;width:46.8pt;height:77.75pt;z-index:251660288;visibility:visible;mso-wrap-style:square;mso-width-percent:76;mso-height-percent:98;mso-top-percent:23;mso-wrap-distance-left:9pt;mso-wrap-distance-top:0;mso-wrap-distance-right:9pt;mso-wrap-distance-bottom:0;mso-position-horizontal:right;mso-position-horizontal-relative:margin;mso-position-vertical-relative:page;mso-width-percent:76;mso-height-percent:98;mso-top-percent:23;mso-width-relative:page;mso-height-relative:page;v-text-anchor:bottom" o:gfxdata="UEsDBBQABgAIAAAAIQDkmcPA+wAAAOEBAAATAAAAW0NvbnRlbnRfVHlwZXNdLnhtbJSRQU7DMBBF&#10;90jcwfIWJQ5dIISSdEHaJSBUDjCyJ4nVZGx53NDeHictG4SKWNrj9//TuFwfx0FMGNg6quR9XkiB&#10;pJ2x1FXyY7fNHqXgCGRgcISVPCHLdX17U+5OHlkkmriSfYz+SSnWPY7AufNIadK6MEJMx9ApD3oP&#10;HapVUTwo7SgixSzOGbIuG2zhMESxOabrs0nCpXg+v5urKgneD1ZDTKJqnqpfuYADXwEnMj/ssotZ&#10;nsglnHvr+e7S8JpWE6xB8QYhvsCYPJQJrHDlGqfz65Zz2ciZa1urMW8Cbxbqr2zjPing9N/wJmHv&#10;OH2nq+WD6i8AAAD//wMAUEsDBBQABgAIAAAAIQAjsmrh1wAAAJQBAAALAAAAX3JlbHMvLnJlbHOk&#10;kMFqwzAMhu+DvYPRfXGawxijTi+j0GvpHsDYimMaW0Yy2fr28w6DZfS2o36h7xP//vCZFrUiS6Rs&#10;YNf1oDA78jEHA++X49MLKKk2e7tQRgM3FDiMjw/7My62tiOZYxHVKFkMzLWWV63FzZisdFQwt81E&#10;nGxtIwddrLvagHro+2fNvxkwbpjq5A3wye9AXW6lmf+wU3RMQlPtHCVN0xTdPaoObMsc3ZFtwjdy&#10;jWY5YDXgWTQO1LKu/Qj6vn74p97TRz7jutV+h4zrj1dvuhy/AAAA//8DAFBLAwQUAAYACAAAACEA&#10;X2J/b5oCAACQBQAADgAAAGRycy9lMm9Eb2MueG1srFRLb9swDL4P2H8QdF+dpE0fRp0iSNFhQNAG&#10;bYeeFVmKjcmiJimxs18/SnLcrC12GOaDYFHkx9dHXt90jSI7YV0NuqDjkxElQnMoa70p6Pfnuy+X&#10;lDjPdMkUaFHQvXD0Zvb503VrcjGBClQpLEEQ7fLWFLTy3uRZ5nglGuZOwAiNjxJswzxe7SYrLWsR&#10;vVHZZDQ6z1qwpbHAhXMovU2PdBbxpRTcP0jphCeqoBibj6eN5zqc2eya5RvLTFXzPgz2D1E0rNbo&#10;dIC6ZZ6Rra3fQTU1t+BA+hMOTQZS1lzEHDCb8ehNNk8VMyLmgsVxZiiT+3+w/H63sqQusXenWB/N&#10;GmzSI5aN6Y0SJAixRK1xOWo+mZUNSTqzBP7DEQ2LCvXE3Bm0QIigm/2hHC6uN+ukbYI5Zk262IL9&#10;0ALRecJROL06Oz3HQDg+XV1eTKeTiMnyg7Gxzn8V0JDwU1CLjmPh2W7pfHDP8oNK8KV0ODXc1Uql&#10;1yCJMaawYoB+r0TSfhQSq4GBTCJq5KFYKEt2DBnEOBfaj9NTxUqRxNMRfn2cg0UMRWkEDMgS/Q/Y&#10;PUDg+HvsFGWvH0xFpPFgPPpbYMl4sIieQfvBuKk12I8AFGbVe076hyKl0oQq+W7dRabElgTJGso9&#10;ssdCGitn+F2NXVky51fM4hxhI3E3+Ac8pIK2oND/UVKB/fWRPOgjvfGVkhbnsqDu55ZZQYn6ppH4&#10;Z9OLSRjk44s9vqyPL3rbLAAbN8YtZHj8RWPr1eFXWmhecIXMg1d8Ypqj74KuD78Ln7YFriAu5vOo&#10;hKNrmF/qJ8MDdKhy4Nxz98Ks6YnpkdH3cJhglr/hZ9INlhrmWw+yjuR9rWpffxz7SKR+RYW9cnyP&#10;Wq+LdPYbAAD//wMAUEsDBBQABgAIAAAAIQCIFWas2gAAAAQBAAAPAAAAZHJzL2Rvd25yZXYueG1s&#10;TI/BTsMwEETvSPyDtUjcqEORqxLiVFCJIxW0Qb268RJHjddR7Lbh79n2Qi8jrWY087ZYjL4TRxxi&#10;G0jD4yQDgVQH21Kjodq8P8xBxGTImi4QavjFCIvy9qYwuQ0n+sLjOjWCSyjmRoNLqc+ljLVDb+Ik&#10;9Ejs/YTBm8Tn0Eg7mBOX+05Os2wmvWmJF5zpcemw3q8PXsN0u3Xfb/TRuk9crfbKViotK63v78bX&#10;FxAJx/QfhjM+o0PJTLtwIBtFp4EfSRdl7/lpBmLHGaUUyLKQ1/DlHwAAAP//AwBQSwECLQAUAAYA&#10;CAAAACEA5JnDwPsAAADhAQAAEwAAAAAAAAAAAAAAAAAAAAAAW0NvbnRlbnRfVHlwZXNdLnhtbFBL&#10;AQItABQABgAIAAAAIQAjsmrh1wAAAJQBAAALAAAAAAAAAAAAAAAAACwBAABfcmVscy8ucmVsc1BL&#10;AQItABQABgAIAAAAIQBfYn9vmgIAAJAFAAAOAAAAAAAAAAAAAAAAACwCAABkcnMvZTJvRG9jLnht&#10;bFBLAQItABQABgAIAAAAIQCIFWas2gAAAAQBAAAPAAAAAAAAAAAAAAAAAPIEAABkcnMvZG93bnJl&#10;di54bWxQSwUGAAAAAAQABADzAAAA+QUAAAAA&#10;" fillcolor="#4472c4 [3204]" stroked="f" strokeweight="1pt">
                     <v:path arrowok="t"/>
@@ -1015,7 +1020,7 @@
                     </pic:cNvPicPr>
                   </pic:nvPicPr>
                   <pic:blipFill>
-                    <a:blip r:embed="rId7">
+                    <a:blip r:embed="rId6">
                       <a:extLst>
                         <a:ext uri="{28A0092B-C50C-407E-A947-70E740481C1C}">
                           <a14:useLocalDpi xmlns:a14="http://schemas.microsoft.com/office/drawing/2010/main" val="0"/>
@@ -1196,7 +1201,7 @@
                     <pic:cNvPicPr/>
                   </pic:nvPicPr>
                   <pic:blipFill>
-                    <a:blip r:embed="rId8">
+                    <a:blip r:embed="rId7">
                       <a:extLst>
                         <a:ext uri="{28A0092B-C50C-407E-A947-70E740481C1C}">
                           <a14:useLocalDpi xmlns:a14="http://schemas.microsoft.com/office/drawing/2010/main" val="0"/>
@@ -1229,16 +1234,6 @@
       </w:pPr>
     </w:p>
     <w:p>
-      <w:r>
-        <w:br w:type="page"/>
-      </w:r>
-    </w:p>
-    <w:p>
-      <w:pPr>
-        <w:spacing w:line="360" w:lineRule="auto"/>
-      </w:pPr>
-    </w:p>
-    <w:p>
       <w:pPr>
         <w:spacing w:line="360" w:lineRule="auto"/>
       </w:pPr>
@@ -1290,7 +1285,7 @@
                     </pic:cNvPicPr>
                   </pic:nvPicPr>
                   <pic:blipFill>
-                    <a:blip r:embed="rId9">
+                    <a:blip r:embed="rId8">
                       <a:extLst>
                         <a:ext uri="{28A0092B-C50C-407E-A947-70E740481C1C}">
                           <a14:useLocalDpi xmlns:a14="http://schemas.microsoft.com/office/drawing/2010/main" val="0"/>
@@ -1364,7 +1359,7 @@
                     <pic:cNvPicPr/>
                   </pic:nvPicPr>
                   <pic:blipFill>
-                    <a:blip r:embed="rId10">
+                    <a:blip r:embed="rId9">
                       <a:extLst>
                         <a:ext uri="{28A0092B-C50C-407E-A947-70E740481C1C}">
                           <a14:useLocalDpi xmlns:a14="http://schemas.microsoft.com/office/drawing/2010/main" val="0"/>
@@ -1412,7 +1407,7 @@
                     <pic:cNvPicPr/>
                   </pic:nvPicPr>
                   <pic:blipFill>
-                    <a:blip r:embed="rId11">
+                    <a:blip r:embed="rId10">
                       <a:extLst>
                         <a:ext uri="{28A0092B-C50C-407E-A947-70E740481C1C}">
                           <a14:useLocalDpi xmlns:a14="http://schemas.microsoft.com/office/drawing/2010/main" val="0"/>
@@ -1468,7 +1463,7 @@
                     <pic:cNvPicPr/>
                   </pic:nvPicPr>
                   <pic:blipFill>
-                    <a:blip r:embed="rId12">
+                    <a:blip r:embed="rId11">
                       <a:extLst>
                         <a:ext uri="{28A0092B-C50C-407E-A947-70E740481C1C}">
                           <a14:useLocalDpi xmlns:a14="http://schemas.microsoft.com/office/drawing/2010/main" val="0"/>
@@ -1513,7 +1508,6 @@
         <w:t>Menu</w:t>
       </w:r>
     </w:p>
-    <w:p/>
     <w:p>
       <w:pPr>
         <w:spacing w:line="360" w:lineRule="auto"/>
@@ -1625,7 +1619,7 @@
                     </pic:cNvPicPr>
                   </pic:nvPicPr>
                   <pic:blipFill>
-                    <a:blip r:embed="rId13">
+                    <a:blip r:embed="rId12">
                       <a:extLst>
                         <a:ext uri="{28A0092B-C50C-407E-A947-70E740481C1C}">
                           <a14:useLocalDpi xmlns:a14="http://schemas.microsoft.com/office/drawing/2010/main" val="0"/>
@@ -1784,7 +1778,7 @@
                     </pic:cNvPicPr>
                   </pic:nvPicPr>
                   <pic:blipFill>
-                    <a:blip r:embed="rId14">
+                    <a:blip r:embed="rId13">
                       <a:extLst>
                         <a:ext uri="{28A0092B-C50C-407E-A947-70E740481C1C}">
                           <a14:useLocalDpi xmlns:a14="http://schemas.microsoft.com/office/drawing/2010/main" val="0"/>
@@ -1890,7 +1884,7 @@
                     </pic:cNvPicPr>
                   </pic:nvPicPr>
                   <pic:blipFill>
-                    <a:blip r:embed="rId15">
+                    <a:blip r:embed="rId14">
                       <a:extLst>
                         <a:ext uri="{28A0092B-C50C-407E-A947-70E740481C1C}">
                           <a14:useLocalDpi xmlns:a14="http://schemas.microsoft.com/office/drawing/2010/main" val="0"/>
@@ -2304,7 +2298,7 @@
                     </pic:cNvPicPr>
                   </pic:nvPicPr>
                   <pic:blipFill>
-                    <a:blip r:embed="rId16">
+                    <a:blip r:embed="rId15">
                       <a:extLst>
                         <a:ext uri="{28A0092B-C50C-407E-A947-70E740481C1C}">
                           <a14:useLocalDpi xmlns:a14="http://schemas.microsoft.com/office/drawing/2010/main" val="0"/>
@@ -2368,7 +2362,7 @@
                     <pic:cNvPicPr/>
                   </pic:nvPicPr>
                   <pic:blipFill>
-                    <a:blip r:embed="rId17">
+                    <a:blip r:embed="rId16">
                       <a:extLst>
                         <a:ext uri="{28A0092B-C50C-407E-A947-70E740481C1C}">
                           <a14:useLocalDpi xmlns:a14="http://schemas.microsoft.com/office/drawing/2010/main" val="0"/>
@@ -2419,7 +2413,7 @@
                     <pic:cNvPicPr/>
                   </pic:nvPicPr>
                   <pic:blipFill>
-                    <a:blip r:embed="rId18">
+                    <a:blip r:embed="rId17">
                       <a:extLst>
                         <a:ext uri="{28A0092B-C50C-407E-A947-70E740481C1C}">
                           <a14:useLocalDpi xmlns:a14="http://schemas.microsoft.com/office/drawing/2010/main" val="0"/>
@@ -2470,7 +2464,7 @@
                     <pic:cNvPicPr/>
                   </pic:nvPicPr>
                   <pic:blipFill>
-                    <a:blip r:embed="rId19">
+                    <a:blip r:embed="rId18">
                       <a:extLst>
                         <a:ext uri="{28A0092B-C50C-407E-A947-70E740481C1C}">
                           <a14:useLocalDpi xmlns:a14="http://schemas.microsoft.com/office/drawing/2010/main" val="0"/>
@@ -2521,7 +2515,7 @@
                     <pic:cNvPicPr/>
                   </pic:nvPicPr>
                   <pic:blipFill>
-                    <a:blip r:embed="rId20">
+                    <a:blip r:embed="rId19">
                       <a:extLst>
                         <a:ext uri="{28A0092B-C50C-407E-A947-70E740481C1C}">
                           <a14:useLocalDpi xmlns:a14="http://schemas.microsoft.com/office/drawing/2010/main" val="0"/>
@@ -2572,7 +2566,7 @@
                     <pic:cNvPicPr/>
                   </pic:nvPicPr>
                   <pic:blipFill>
-                    <a:blip r:embed="rId21">
+                    <a:blip r:embed="rId20">
                       <a:extLst>
                         <a:ext uri="{28A0092B-C50C-407E-A947-70E740481C1C}">
                           <a14:useLocalDpi xmlns:a14="http://schemas.microsoft.com/office/drawing/2010/main" val="0"/>
@@ -2690,7 +2684,7 @@
                     </pic:cNvPicPr>
                   </pic:nvPicPr>
                   <pic:blipFill>
-                    <a:blip r:embed="rId22">
+                    <a:blip r:embed="rId21">
                       <a:extLst>
                         <a:ext uri="{28A0092B-C50C-407E-A947-70E740481C1C}">
                           <a14:useLocalDpi xmlns:a14="http://schemas.microsoft.com/office/drawing/2010/main" val="0"/>
@@ -2797,7 +2791,7 @@
                     </pic:cNvPicPr>
                   </pic:nvPicPr>
                   <pic:blipFill>
-                    <a:blip r:embed="rId23">
+                    <a:blip r:embed="rId22">
                       <a:extLst>
                         <a:ext uri="{28A0092B-C50C-407E-A947-70E740481C1C}">
                           <a14:useLocalDpi xmlns:a14="http://schemas.microsoft.com/office/drawing/2010/main" val="0"/>
@@ -2830,17 +2824,11 @@
       </w:r>
     </w:p>
     <w:p>
-      <w:r>
-        <w:br w:type="page"/>
-      </w:r>
-    </w:p>
-    <w:p>
-      <w:pPr>
-        <w:rPr>
-          <w:rFonts w:asciiTheme="majorHAnsi" w:eastAsiaTheme="majorEastAsia" w:hAnsiTheme="majorHAnsi" w:cstheme="majorBidi"/>
-          <w:i/>
-          <w:iCs/>
-          <w:color w:val="2F5496" w:themeColor="accent1" w:themeShade="BF"/>
+      <w:pPr>
+        <w:pStyle w:val="Heading4"/>
+        <w:rPr>
+          <w:rFonts w:asciiTheme="minorHAnsi" w:eastAsiaTheme="minorHAnsi" w:hAnsiTheme="minorHAnsi" w:cstheme="minorBidi"/>
+          <w:color w:val="auto"/>
         </w:rPr>
       </w:pPr>
       <w:r>
@@ -2881,7 +2869,7 @@
                     </pic:cNvPicPr>
                   </pic:nvPicPr>
                   <pic:blipFill>
-                    <a:blip r:embed="rId24">
+                    <a:blip r:embed="rId23">
                       <a:extLst>
                         <a:ext uri="{28A0092B-C50C-407E-A947-70E740481C1C}">
                           <a14:useLocalDpi xmlns:a14="http://schemas.microsoft.com/office/drawing/2010/main" val="0"/>
@@ -2961,7 +2949,7 @@
                     </pic:cNvPicPr>
                   </pic:nvPicPr>
                   <pic:blipFill>
-                    <a:blip r:embed="rId25">
+                    <a:blip r:embed="rId24">
                       <a:extLst>
                         <a:ext uri="{28A0092B-C50C-407E-A947-70E740481C1C}">
                           <a14:useLocalDpi xmlns:a14="http://schemas.microsoft.com/office/drawing/2010/main" val="0"/>
@@ -3105,7 +3093,7 @@
                     </pic:cNvPicPr>
                   </pic:nvPicPr>
                   <pic:blipFill>
-                    <a:blip r:embed="rId26">
+                    <a:blip r:embed="rId25">
                       <a:extLst>
                         <a:ext uri="{28A0092B-C50C-407E-A947-70E740481C1C}">
                           <a14:useLocalDpi xmlns:a14="http://schemas.microsoft.com/office/drawing/2010/main" val="0"/>
@@ -3196,7 +3184,7 @@
                     <pic:cNvPicPr/>
                   </pic:nvPicPr>
                   <pic:blipFill>
-                    <a:blip r:embed="rId27">
+                    <a:blip r:embed="rId26">
                       <a:extLst>
                         <a:ext uri="{28A0092B-C50C-407E-A947-70E740481C1C}">
                           <a14:useLocalDpi xmlns:a14="http://schemas.microsoft.com/office/drawing/2010/main" val="0"/>
@@ -3242,7 +3230,7 @@
                     <pic:cNvPicPr/>
                   </pic:nvPicPr>
                   <pic:blipFill>
-                    <a:blip r:embed="rId28">
+                    <a:blip r:embed="rId27">
                       <a:extLst>
                         <a:ext uri="{28A0092B-C50C-407E-A947-70E740481C1C}">
                           <a14:useLocalDpi xmlns:a14="http://schemas.microsoft.com/office/drawing/2010/main" val="0"/>
@@ -3317,7 +3305,7 @@
                     </pic:cNvPicPr>
                   </pic:nvPicPr>
                   <pic:blipFill>
-                    <a:blip r:embed="rId29">
+                    <a:blip r:embed="rId28">
                       <a:extLst>
                         <a:ext uri="{28A0092B-C50C-407E-A947-70E740481C1C}">
                           <a14:useLocalDpi xmlns:a14="http://schemas.microsoft.com/office/drawing/2010/main" val="0"/>
@@ -3466,7 +3454,7 @@
                     </pic:cNvPicPr>
                   </pic:nvPicPr>
                   <pic:blipFill>
-                    <a:blip r:embed="rId22">
+                    <a:blip r:embed="rId21">
                       <a:extLst>
                         <a:ext uri="{28A0092B-C50C-407E-A947-70E740481C1C}">
                           <a14:useLocalDpi xmlns:a14="http://schemas.microsoft.com/office/drawing/2010/main" val="0"/>
@@ -3533,7 +3521,7 @@
                     </pic:cNvPicPr>
                   </pic:nvPicPr>
                   <pic:blipFill>
-                    <a:blip r:embed="rId30">
+                    <a:blip r:embed="rId29">
                       <a:extLst>
                         <a:ext uri="{28A0092B-C50C-407E-A947-70E740481C1C}">
                           <a14:useLocalDpi xmlns:a14="http://schemas.microsoft.com/office/drawing/2010/main" val="0"/>
@@ -3710,7 +3698,7 @@
                     </pic:cNvPicPr>
                   </pic:nvPicPr>
                   <pic:blipFill>
-                    <a:blip r:embed="rId31">
+                    <a:blip r:embed="rId30">
                       <a:extLst>
                         <a:ext uri="{28A0092B-C50C-407E-A947-70E740481C1C}">
                           <a14:useLocalDpi xmlns:a14="http://schemas.microsoft.com/office/drawing/2010/main" val="0"/>
@@ -3786,7 +3774,7 @@
                     <pic:cNvPicPr/>
                   </pic:nvPicPr>
                   <pic:blipFill>
-                    <a:blip r:embed="rId32">
+                    <a:blip r:embed="rId31">
                       <a:extLst>
                         <a:ext uri="{28A0092B-C50C-407E-A947-70E740481C1C}">
                           <a14:useLocalDpi xmlns:a14="http://schemas.microsoft.com/office/drawing/2010/main" val="0"/>
@@ -3867,7 +3855,7 @@
                     <pic:cNvPicPr/>
                   </pic:nvPicPr>
                   <pic:blipFill>
-                    <a:blip r:embed="rId33">
+                    <a:blip r:embed="rId32">
                       <a:extLst>
                         <a:ext uri="{28A0092B-C50C-407E-A947-70E740481C1C}">
                           <a14:useLocalDpi xmlns:a14="http://schemas.microsoft.com/office/drawing/2010/main" val="0"/>
@@ -3915,7 +3903,7 @@
                     <pic:cNvPicPr/>
                   </pic:nvPicPr>
                   <pic:blipFill>
-                    <a:blip r:embed="rId34">
+                    <a:blip r:embed="rId33">
                       <a:extLst>
                         <a:ext uri="{28A0092B-C50C-407E-A947-70E740481C1C}">
                           <a14:useLocalDpi xmlns:a14="http://schemas.microsoft.com/office/drawing/2010/main" val="0"/>
@@ -3963,7 +3951,7 @@
                     <pic:cNvPicPr/>
                   </pic:nvPicPr>
                   <pic:blipFill>
-                    <a:blip r:embed="rId35">
+                    <a:blip r:embed="rId34">
                       <a:extLst>
                         <a:ext uri="{28A0092B-C50C-407E-A947-70E740481C1C}">
                           <a14:useLocalDpi xmlns:a14="http://schemas.microsoft.com/office/drawing/2010/main" val="0"/>
@@ -4028,7 +4016,7 @@
                     </pic:cNvPicPr>
                   </pic:nvPicPr>
                   <pic:blipFill>
-                    <a:blip r:embed="rId36">
+                    <a:blip r:embed="rId35">
                       <a:extLst>
                         <a:ext uri="{28A0092B-C50C-407E-A947-70E740481C1C}">
                           <a14:useLocalDpi xmlns:a14="http://schemas.microsoft.com/office/drawing/2010/main" val="0"/>
@@ -4133,7 +4121,7 @@
                     </pic:cNvPicPr>
                   </pic:nvPicPr>
                   <pic:blipFill>
-                    <a:blip r:embed="rId37">
+                    <a:blip r:embed="rId36">
                       <a:extLst>
                         <a:ext uri="{28A0092B-C50C-407E-A947-70E740481C1C}">
                           <a14:useLocalDpi xmlns:a14="http://schemas.microsoft.com/office/drawing/2010/main" val="0"/>
@@ -4236,7 +4224,7 @@
                     </pic:cNvPicPr>
                   </pic:nvPicPr>
                   <pic:blipFill>
-                    <a:blip r:embed="rId38">
+                    <a:blip r:embed="rId37">
                       <a:extLst>
                         <a:ext uri="{28A0092B-C50C-407E-A947-70E740481C1C}">
                           <a14:useLocalDpi xmlns:a14="http://schemas.microsoft.com/office/drawing/2010/main" val="0"/>
@@ -4322,7 +4310,6 @@
       </w:r>
     </w:p>
     <w:p>
-      <w:bookmarkStart w:id="0" w:name="_GoBack"/>
       <w:r>
         <w:rPr>
           <w:noProof/>
@@ -4343,7 +4330,7 @@
                     <pic:cNvPicPr/>
                   </pic:nvPicPr>
                   <pic:blipFill>
-                    <a:blip r:embed="rId39">
+                    <a:blip r:embed="rId38">
                       <a:extLst>
                         <a:ext uri="{28A0092B-C50C-407E-A947-70E740481C1C}">
                           <a14:useLocalDpi xmlns:a14="http://schemas.microsoft.com/office/drawing/2010/main" val="0"/>
@@ -4369,7 +4356,6 @@
           </wp:inline>
         </w:drawing>
       </w:r>
-      <w:bookmarkEnd w:id="0"/>
       <w:r>
         <w:br w:type="page"/>
       </w:r>
@@ -4502,7 +4488,7 @@
                     </pic:cNvPicPr>
                   </pic:nvPicPr>
                   <pic:blipFill>
-                    <a:blip r:embed="rId40">
+                    <a:blip r:embed="rId39">
                       <a:extLst>
                         <a:ext uri="{28A0092B-C50C-407E-A947-70E740481C1C}">
                           <a14:useLocalDpi xmlns:a14="http://schemas.microsoft.com/office/drawing/2010/main" val="0"/>
@@ -4686,7 +4672,7 @@
                     </pic:cNvPicPr>
                   </pic:nvPicPr>
                   <pic:blipFill>
-                    <a:blip r:embed="rId26">
+                    <a:blip r:embed="rId25">
                       <a:extLst>
                         <a:ext uri="{28A0092B-C50C-407E-A947-70E740481C1C}">
                           <a14:useLocalDpi xmlns:a14="http://schemas.microsoft.com/office/drawing/2010/main" val="0"/>
@@ -4848,7 +4834,7 @@
                     </pic:cNvPicPr>
                   </pic:nvPicPr>
                   <pic:blipFill>
-                    <a:blip r:embed="rId41">
+                    <a:blip r:embed="rId40">
                       <a:extLst>
                         <a:ext uri="{28A0092B-C50C-407E-A947-70E740481C1C}">
                           <a14:useLocalDpi xmlns:a14="http://schemas.microsoft.com/office/drawing/2010/main" val="0"/>
@@ -5046,7 +5032,7 @@
                     </pic:cNvPicPr>
                   </pic:nvPicPr>
                   <pic:blipFill>
-                    <a:blip r:embed="rId42">
+                    <a:blip r:embed="rId41">
                       <a:extLst>
                         <a:ext uri="{28A0092B-C50C-407E-A947-70E740481C1C}">
                           <a14:useLocalDpi xmlns:a14="http://schemas.microsoft.com/office/drawing/2010/main" val="0"/>
@@ -5259,7 +5245,7 @@
                     </pic:cNvPicPr>
                   </pic:nvPicPr>
                   <pic:blipFill>
-                    <a:blip r:embed="rId43">
+                    <a:blip r:embed="rId42">
                       <a:extLst>
                         <a:ext uri="{28A0092B-C50C-407E-A947-70E740481C1C}">
                           <a14:useLocalDpi xmlns:a14="http://schemas.microsoft.com/office/drawing/2010/main" val="0"/>
@@ -5395,6 +5381,241 @@
         <w:t>NOT IMPLEMENTED</w:t>
       </w:r>
     </w:p>
+    <w:p>
+      <w:pPr>
+        <w:rPr>
+          <w:i/>
+        </w:rPr>
+      </w:pPr>
+    </w:p>
+    <w:p>
+      <w:pPr>
+        <w:rPr>
+          <w:i/>
+        </w:rPr>
+      </w:pPr>
+      <w:r>
+        <w:rPr>
+          <w:i/>
+        </w:rPr>
+        <w:br w:type="page"/>
+      </w:r>
+    </w:p>
+    <w:p>
+      <w:pPr>
+        <w:widowControl w:val="0"/>
+        <w:autoSpaceDE w:val="0"/>
+        <w:autoSpaceDN w:val="0"/>
+        <w:adjustRightInd w:val="0"/>
+        <w:spacing w:after="240" w:line="560" w:lineRule="atLeast"/>
+        <w:rPr>
+          <w:rFonts w:ascii="Times" w:hAnsi="Times" w:cs="Times"/>
+          <w:color w:val="000000"/>
+        </w:rPr>
+      </w:pPr>
+      <w:r>
+        <w:rPr>
+          <w:rFonts w:ascii="Times" w:hAnsi="Times" w:cs="Times"/>
+          <w:b/>
+          <w:bCs/>
+          <w:color w:val="000000"/>
+          <w:sz w:val="48"/>
+          <w:szCs w:val="48"/>
+        </w:rPr>
+        <w:t xml:space="preserve">MSIS 615 Final Project </w:t>
+      </w:r>
+    </w:p>
+    <w:p>
+      <w:pPr>
+        <w:widowControl w:val="0"/>
+        <w:autoSpaceDE w:val="0"/>
+        <w:autoSpaceDN w:val="0"/>
+        <w:adjustRightInd w:val="0"/>
+        <w:spacing w:after="240" w:line="340" w:lineRule="atLeast"/>
+        <w:rPr>
+          <w:rFonts w:ascii="Times" w:hAnsi="Times" w:cs="Times"/>
+          <w:color w:val="000000"/>
+        </w:rPr>
+      </w:pPr>
+      <w:r>
+        <w:rPr>
+          <w:rFonts w:ascii="Times New Roman" w:hAnsi="Times New Roman" w:cs="Times New Roman"/>
+          <w:color w:val="000000"/>
+          <w:sz w:val="29"/>
+          <w:szCs w:val="29"/>
+        </w:rPr>
+        <w:t xml:space="preserve">(Please attach this page to your final report) </w:t>
+      </w:r>
+    </w:p>
+    <w:p>
+      <w:pPr>
+        <w:widowControl w:val="0"/>
+        <w:autoSpaceDE w:val="0"/>
+        <w:autoSpaceDN w:val="0"/>
+        <w:adjustRightInd w:val="0"/>
+        <w:spacing w:after="240" w:line="340" w:lineRule="atLeast"/>
+        <w:rPr>
+          <w:rFonts w:ascii="Times" w:hAnsi="Times" w:cs="Times"/>
+          <w:i/>
+          <w:iCs/>
+          <w:color w:val="000000"/>
+          <w:sz w:val="29"/>
+          <w:szCs w:val="29"/>
+        </w:rPr>
+      </w:pPr>
+      <w:r>
+        <w:rPr>
+          <w:rFonts w:ascii="Times" w:hAnsi="Times" w:cs="Times"/>
+          <w:i/>
+          <w:iCs/>
+          <w:color w:val="000000"/>
+          <w:sz w:val="29"/>
+          <w:szCs w:val="29"/>
+        </w:rPr>
+        <w:t xml:space="preserve">I affirm that I have neither given, received, nor witnessed unauthorized aid on this deliverable and have completed this work honestly and according to the professor’s guidelines. Please PRINT and sign below. </w:t>
+      </w:r>
+    </w:p>
+    <w:p>
+      <w:pPr>
+        <w:widowControl w:val="0"/>
+        <w:autoSpaceDE w:val="0"/>
+        <w:autoSpaceDN w:val="0"/>
+        <w:adjustRightInd w:val="0"/>
+        <w:spacing w:after="240" w:line="340" w:lineRule="atLeast"/>
+        <w:rPr>
+          <w:rFonts w:ascii="Times" w:hAnsi="Times" w:cs="Times"/>
+          <w:color w:val="000000"/>
+        </w:rPr>
+      </w:pPr>
+    </w:p>
+    <w:p>
+      <w:pPr>
+        <w:widowControl w:val="0"/>
+        <w:autoSpaceDE w:val="0"/>
+        <w:autoSpaceDN w:val="0"/>
+        <w:adjustRightInd w:val="0"/>
+        <w:spacing w:after="240" w:line="340" w:lineRule="atLeast"/>
+        <w:rPr>
+          <w:rFonts w:ascii="Times" w:hAnsi="Times" w:cs="Times"/>
+          <w:b/>
+          <w:bCs/>
+          <w:color w:val="000000"/>
+          <w:sz w:val="29"/>
+          <w:szCs w:val="29"/>
+        </w:rPr>
+      </w:pPr>
+      <w:r>
+        <w:rPr>
+          <w:rFonts w:ascii="Times" w:hAnsi="Times" w:cs="Times"/>
+          <w:b/>
+          <w:bCs/>
+          <w:color w:val="000000"/>
+          <w:sz w:val="29"/>
+          <w:szCs w:val="29"/>
+        </w:rPr>
+        <w:t xml:space="preserve">Group Member: Andy Quach </w:t>
+      </w:r>
+    </w:p>
+    <w:p>
+      <w:pPr>
+        <w:widowControl w:val="0"/>
+        <w:autoSpaceDE w:val="0"/>
+        <w:autoSpaceDN w:val="0"/>
+        <w:adjustRightInd w:val="0"/>
+        <w:spacing w:after="240" w:line="340" w:lineRule="atLeast"/>
+        <w:rPr>
+          <w:rFonts w:ascii="Times" w:hAnsi="Times" w:cs="Times"/>
+          <w:b/>
+          <w:bCs/>
+          <w:color w:val="000000"/>
+          <w:sz w:val="29"/>
+          <w:szCs w:val="29"/>
+        </w:rPr>
+      </w:pPr>
+    </w:p>
+    <w:p>
+      <w:pPr>
+        <w:widowControl w:val="0"/>
+        <w:autoSpaceDE w:val="0"/>
+        <w:autoSpaceDN w:val="0"/>
+        <w:adjustRightInd w:val="0"/>
+        <w:spacing w:after="240" w:line="340" w:lineRule="atLeast"/>
+        <w:rPr>
+          <w:rFonts w:ascii="Times" w:hAnsi="Times" w:cs="Times"/>
+          <w:b/>
+          <w:bCs/>
+          <w:color w:val="000000"/>
+          <w:sz w:val="29"/>
+          <w:szCs w:val="29"/>
+        </w:rPr>
+      </w:pPr>
+      <w:r>
+        <w:rPr>
+          <w:rFonts w:ascii="Times" w:hAnsi="Times" w:cs="Times"/>
+          <w:b/>
+          <w:bCs/>
+          <w:color w:val="000000"/>
+          <w:sz w:val="29"/>
+          <w:szCs w:val="29"/>
+        </w:rPr>
+        <w:t>Group Member: Christian Thaxton</w:t>
+      </w:r>
+    </w:p>
+    <w:p>
+      <w:pPr>
+        <w:widowControl w:val="0"/>
+        <w:autoSpaceDE w:val="0"/>
+        <w:autoSpaceDN w:val="0"/>
+        <w:adjustRightInd w:val="0"/>
+        <w:spacing w:after="240" w:line="340" w:lineRule="atLeast"/>
+        <w:rPr>
+          <w:rFonts w:ascii="Times" w:hAnsi="Times" w:cs="Times"/>
+          <w:b/>
+          <w:bCs/>
+          <w:color w:val="000000"/>
+          <w:sz w:val="29"/>
+          <w:szCs w:val="29"/>
+        </w:rPr>
+      </w:pPr>
+    </w:p>
+    <w:p>
+      <w:pPr>
+        <w:widowControl w:val="0"/>
+        <w:autoSpaceDE w:val="0"/>
+        <w:autoSpaceDN w:val="0"/>
+        <w:adjustRightInd w:val="0"/>
+        <w:spacing w:after="240" w:line="340" w:lineRule="atLeast"/>
+        <w:rPr>
+          <w:rFonts w:ascii="Times" w:hAnsi="Times" w:cs="Times"/>
+          <w:b/>
+          <w:bCs/>
+          <w:color w:val="000000"/>
+          <w:sz w:val="29"/>
+          <w:szCs w:val="29"/>
+        </w:rPr>
+      </w:pPr>
+      <w:r>
+        <w:rPr>
+          <w:rFonts w:ascii="Times" w:hAnsi="Times" w:cs="Times"/>
+          <w:b/>
+          <w:bCs/>
+          <w:color w:val="000000"/>
+          <w:sz w:val="29"/>
+          <w:szCs w:val="29"/>
+        </w:rPr>
+        <w:t xml:space="preserve">Group Member _______________________________________ </w:t>
+      </w:r>
+    </w:p>
+    <w:p/>
+    <w:p>
+      <w:pPr>
+        <w:rPr>
+          <w:i/>
+        </w:rPr>
+      </w:pPr>
+      <w:bookmarkStart w:id="0" w:name="_GoBack"/>
+      <w:bookmarkEnd w:id="0"/>
+    </w:p>
     <w:p/>
     <w:sectPr>
       <w:type w:val="continuous"/>
@@ -5408,7 +5629,7 @@
 </file>
 
 <file path=word/numbering.xml><?xml version="1.0" encoding="utf-8"?>
-<w:numbering xmlns:wpc="http://schemas.microsoft.com/office/word/2010/wordprocessingCanvas" xmlns:mo="http://schemas.microsoft.com/office/mac/office/2008/main" xmlns:mc="http://schemas.openxmlformats.org/markup-compatibility/2006" xmlns:mv="urn:schemas-microsoft-com:mac:vml" xmlns:o="urn:schemas-microsoft-com:office:office" xmlns:r="http://schemas.openxmlformats.org/officeDocument/2006/relationships" xmlns:m="http://schemas.openxmlformats.org/officeDocument/2006/math" xmlns:v="urn:schemas-microsoft-com:vml" xmlns:wp14="http://schemas.microsoft.com/office/word/2010/wordprocessingDrawing" xmlns:wp="http://schemas.openxmlformats.org/drawingml/2006/wordprocessingDrawing" xmlns:w10="urn:schemas-microsoft-com:office:word" xmlns:w="http://schemas.openxmlformats.org/wordprocessingml/2006/main" xmlns:w14="http://schemas.microsoft.com/office/word/2010/wordml" xmlns:wpg="http://schemas.microsoft.com/office/word/2010/wordprocessingGroup" xmlns:wpi="http://schemas.microsoft.com/office/word/2010/wordprocessingInk" xmlns:wne="http://schemas.microsoft.com/office/word/2006/wordml" xmlns:wps="http://schemas.microsoft.com/office/word/2010/wordprocessingShape" mc:Ignorable="w14 wp14">
+<w:numbering xmlns:wpc="http://schemas.microsoft.com/office/word/2010/wordprocessingCanvas" xmlns:mo="http://schemas.microsoft.com/office/mac/office/2008/main" xmlns:mc="http://schemas.openxmlformats.org/markup-compatibility/2006" xmlns:mv="urn:schemas-microsoft-com:mac:vml" xmlns:o="urn:schemas-microsoft-com:office:office" xmlns:r="http://schemas.openxmlformats.org/officeDocument/2006/relationships" xmlns:m="http://schemas.openxmlformats.org/officeDocument/2006/math" xmlns:v="urn:schemas-microsoft-com:vml" xmlns:wp14="http://schemas.microsoft.com/office/word/2010/wordprocessingDrawing" xmlns:wp="http://schemas.openxmlformats.org/drawingml/2006/wordprocessingDrawing" xmlns:w10="urn:schemas-microsoft-com:office:word" xmlns:w="http://schemas.openxmlformats.org/wordprocessingml/2006/main" xmlns:w14="http://schemas.microsoft.com/office/word/2010/wordml" xmlns:w15="http://schemas.microsoft.com/office/word/2012/wordml" xmlns:wpg="http://schemas.microsoft.com/office/word/2010/wordprocessingGroup" xmlns:wpi="http://schemas.microsoft.com/office/word/2010/wordprocessingInk" xmlns:wne="http://schemas.microsoft.com/office/word/2006/wordml" xmlns:wps="http://schemas.microsoft.com/office/word/2010/wordprocessingShape" mc:Ignorable="w14 w15 wp14">
   <w:abstractNum w:abstractNumId="0">
     <w:nsid w:val="031F70D8"/>
     <w:multiLevelType w:val="hybridMultilevel"/>
@@ -6869,7 +7090,7 @@
 </file>
 
 <file path=word/styles.xml><?xml version="1.0" encoding="utf-8"?>
-<w:styles xmlns:mc="http://schemas.openxmlformats.org/markup-compatibility/2006" xmlns:r="http://schemas.openxmlformats.org/officeDocument/2006/relationships" xmlns:w="http://schemas.openxmlformats.org/wordprocessingml/2006/main" xmlns:w14="http://schemas.microsoft.com/office/word/2010/wordml" mc:Ignorable="w14">
+<w:styles xmlns:mc="http://schemas.openxmlformats.org/markup-compatibility/2006" xmlns:r="http://schemas.openxmlformats.org/officeDocument/2006/relationships" xmlns:w="http://schemas.openxmlformats.org/wordprocessingml/2006/main" xmlns:w14="http://schemas.microsoft.com/office/word/2010/wordml" xmlns:w15="http://schemas.microsoft.com/office/word/2012/wordml" mc:Ignorable="w14 w15">
   <w:docDefaults>
     <w:rPrDefault>
       <w:rPr>
@@ -6881,562 +7102,389 @@
     </w:rPrDefault>
     <w:pPrDefault/>
   </w:docDefaults>
-  <w:latentStyles w:defLockedState="0" w:defUIPriority="99" w:defSemiHidden="1" w:defUnhideWhenUsed="1" w:defQFormat="0" w:count="276">
-    <w:lsdException w:name="Normal" w:semiHidden="0" w:uiPriority="0" w:unhideWhenUsed="0" w:qFormat="1"/>
-    <w:lsdException w:name="heading 1" w:semiHidden="0" w:uiPriority="9" w:unhideWhenUsed="0" w:qFormat="1"/>
-    <w:lsdException w:name="heading 2" w:uiPriority="9" w:qFormat="1"/>
-    <w:lsdException w:name="heading 3" w:uiPriority="9" w:qFormat="1"/>
-    <w:lsdException w:name="heading 4" w:uiPriority="9" w:qFormat="1"/>
-    <w:lsdException w:name="heading 5" w:uiPriority="9" w:qFormat="1"/>
-    <w:lsdException w:name="heading 6" w:uiPriority="9" w:qFormat="1"/>
-    <w:lsdException w:name="heading 7" w:uiPriority="9" w:qFormat="1"/>
-    <w:lsdException w:name="heading 8" w:uiPriority="9" w:qFormat="1"/>
-    <w:lsdException w:name="heading 9" w:uiPriority="9" w:qFormat="1"/>
-    <w:lsdException w:name="toc 1" w:uiPriority="39"/>
-    <w:lsdException w:name="toc 2" w:uiPriority="39"/>
-    <w:lsdException w:name="toc 3" w:uiPriority="39"/>
-    <w:lsdException w:name="toc 4" w:uiPriority="39"/>
-    <w:lsdException w:name="toc 5" w:uiPriority="39"/>
-    <w:lsdException w:name="toc 6" w:uiPriority="39"/>
-    <w:lsdException w:name="toc 7" w:uiPriority="39"/>
-    <w:lsdException w:name="toc 8" w:uiPriority="39"/>
-    <w:lsdException w:name="toc 9" w:uiPriority="39"/>
-    <w:lsdException w:name="caption" w:uiPriority="35" w:qFormat="1"/>
-    <w:lsdException w:name="Title" w:semiHidden="0" w:uiPriority="10" w:unhideWhenUsed="0" w:qFormat="1"/>
-    <w:lsdException w:name="Default Paragraph Font" w:uiPriority="1"/>
-    <w:lsdException w:name="Subtitle" w:semiHidden="0" w:uiPriority="11" w:unhideWhenUsed="0" w:qFormat="1"/>
-    <w:lsdException w:name="Strong" w:semiHidden="0" w:uiPriority="22" w:unhideWhenUsed="0" w:qFormat="1"/>
-    <w:lsdException w:name="Emphasis" w:semiHidden="0" w:uiPriority="20" w:unhideWhenUsed="0" w:qFormat="1"/>
-    <w:lsdException w:name="Table Grid" w:semiHidden="0" w:uiPriority="39" w:unhideWhenUsed="0"/>
-    <w:lsdException w:name="Placeholder Text" w:unhideWhenUsed="0"/>
-    <w:lsdException w:name="No Spacing" w:semiHidden="0" w:uiPriority="1" w:unhideWhenUsed="0" w:qFormat="1"/>
-    <w:lsdException w:name="Light Shading" w:semiHidden="0" w:uiPriority="60" w:unhideWhenUsed="0"/>
-    <w:lsdException w:name="Light List" w:semiHidden="0" w:uiPriority="61" w:unhideWhenUsed="0"/>
-    <w:lsdException w:name="Light Grid" w:semiHidden="0" w:uiPriority="62" w:unhideWhenUsed="0"/>
-    <w:lsdException w:name="Medium Shading 1" w:semiHidden="0" w:uiPriority="63" w:unhideWhenUsed="0"/>
-    <w:lsdException w:name="Medium Shading 2" w:semiHidden="0" w:uiPriority="64" w:unhideWhenUsed="0"/>
-    <w:lsdException w:name="Medium List 1" w:semiHidden="0" w:uiPriority="65" w:unhideWhenUsed="0"/>
-    <w:lsdException w:name="Medium List 2" w:semiHidden="0" w:uiPriority="66" w:unhideWhenUsed="0"/>
-    <w:lsdException w:name="Medium Grid 1" w:semiHidden="0" w:uiPriority="67" w:unhideWhenUsed="0"/>
-    <w:lsdException w:name="Medium Grid 2" w:semiHidden="0" w:uiPriority="68" w:unhideWhenUsed="0"/>
-    <w:lsdException w:name="Medium Grid 3" w:semiHidden="0" w:uiPriority="69" w:unhideWhenUsed="0"/>
-    <w:lsdException w:name="Dark List" w:semiHidden="0" w:uiPriority="70" w:unhideWhenUsed="0"/>
-    <w:lsdException w:name="Colorful Shading" w:semiHidden="0" w:uiPriority="71" w:unhideWhenUsed="0"/>
-    <w:lsdException w:name="Colorful List" w:semiHidden="0" w:uiPriority="72" w:unhideWhenUsed="0"/>
-    <w:lsdException w:name="Colorful Grid" w:semiHidden="0" w:uiPriority="73" w:unhideWhenUsed="0"/>
-    <w:lsdException w:name="Light Shading Accent 1" w:semiHidden="0" w:uiPriority="60" w:unhideWhenUsed="0"/>
-    <w:lsdException w:name="Light List Accent 1" w:semiHidden="0" w:uiPriority="61" w:unhideWhenUsed="0"/>
-    <w:lsdException w:name="Light Grid Accent 1" w:semiHidden="0" w:uiPriority="62" w:unhideWhenUsed="0"/>
-    <w:lsdException w:name="Medium Shading 1 Accent 1" w:semiHidden="0" w:uiPriority="63" w:unhideWhenUsed="0"/>
-    <w:lsdException w:name="Medium Shading 2 Accent 1" w:semiHidden="0" w:uiPriority="64" w:unhideWhenUsed="0"/>
-    <w:lsdException w:name="Medium List 1 Accent 1" w:semiHidden="0" w:uiPriority="65" w:unhideWhenUsed="0"/>
-    <w:lsdException w:name="Revision" w:unhideWhenUsed="0"/>
-    <w:lsdException w:name="List Paragraph" w:semiHidden="0" w:uiPriority="34" w:unhideWhenUsed="0" w:qFormat="1"/>
-    <w:lsdException w:name="Quote" w:semiHidden="0" w:uiPriority="29" w:unhideWhenUsed="0" w:qFormat="1"/>
-    <w:lsdException w:name="Intense Quote" w:semiHidden="0" w:uiPriority="30" w:unhideWhenUsed="0" w:qFormat="1"/>
-    <w:lsdException w:name="Medium List 2 Accent 1" w:semiHidden="0" w:uiPriority="66" w:unhideWhenUsed="0"/>
-    <w:lsdException w:name="Medium Grid 1 Accent 1" w:semiHidden="0" w:uiPriority="67" w:unhideWhenUsed="0"/>
-    <w:lsdException w:name="Medium Grid 2 Accent 1" w:semiHidden="0" w:uiPriority="68" w:unhideWhenUsed="0"/>
-    <w:lsdException w:name="Medium Grid 3 Accent 1" w:semiHidden="0" w:uiPriority="69" w:unhideWhenUsed="0"/>
-    <w:lsdException w:name="Dark List Accent 1" w:semiHidden="0" w:uiPriority="70" w:unhideWhenUsed="0"/>
-    <w:lsdException w:name="Colorful Shading Accent 1" w:semiHidden="0" w:uiPriority="71" w:unhideWhenUsed="0"/>
-    <w:lsdException w:name="Colorful List Accent 1" w:semiHidden="0" w:uiPriority="72" w:unhideWhenUsed="0"/>
-    <w:lsdException w:name="Colorful Grid Accent 1" w:semiHidden="0" w:uiPriority="73" w:unhideWhenUsed="0"/>
-    <w:lsdException w:name="Light Shading Accent 2" w:semiHidden="0" w:uiPriority="60" w:unhideWhenUsed="0"/>
-    <w:lsdException w:name="Light List Accent 2" w:semiHidden="0" w:uiPriority="61" w:unhideWhenUsed="0"/>
-    <w:lsdException w:name="Light Grid Accent 2" w:semiHidden="0" w:uiPriority="62" w:unhideWhenUsed="0"/>
-    <w:lsdException w:name="Medium Shading 1 Accent 2" w:semiHidden="0" w:uiPriority="63" w:unhideWhenUsed="0"/>
-    <w:lsdException w:name="Medium Shading 2 Accent 2" w:semiHidden="0" w:uiPriority="64" w:unhideWhenUsed="0"/>
-    <w:lsdException w:name="Medium List 1 Accent 2" w:semiHidden="0" w:uiPriority="65" w:unhideWhenUsed="0"/>
-    <w:lsdException w:name="Medium List 2 Accent 2" w:semiHidden="0" w:uiPriority="66" w:unhideWhenUsed="0"/>
-    <w:lsdException w:name="Medium Grid 1 Accent 2" w:semiHidden="0" w:uiPriority="67" w:unhideWhenUsed="0"/>
-    <w:lsdException w:name="Medium Grid 2 Accent 2" w:semiHidden="0" w:uiPriority="68" w:unhideWhenUsed="0"/>
-    <w:lsdException w:name="Medium Grid 3 Accent 2" w:semiHidden="0" w:uiPriority="69" w:unhideWhenUsed="0"/>
-    <w:lsdException w:name="Dark List Accent 2" w:semiHidden="0" w:uiPriority="70" w:unhideWhenUsed="0"/>
-    <w:lsdException w:name="Colorful Shading Accent 2" w:semiHidden="0" w:uiPriority="71" w:unhideWhenUsed="0"/>
-    <w:lsdException w:name="Colorful List Accent 2" w:semiHidden="0" w:uiPriority="72" w:unhideWhenUsed="0"/>
-    <w:lsdException w:name="Colorful Grid Accent 2" w:semiHidden="0" w:uiPriority="73" w:unhideWhenUsed="0"/>
-    <w:lsdException w:name="Light Shading Accent 3" w:semiHidden="0" w:uiPriority="60" w:unhideWhenUsed="0"/>
-    <w:lsdException w:name="Light List Accent 3" w:semiHidden="0" w:uiPriority="61" w:unhideWhenUsed="0"/>
-    <w:lsdException w:name="Light Grid Accent 3" w:semiHidden="0" w:uiPriority="62" w:unhideWhenUsed="0"/>
-    <w:lsdException w:name="Medium Shading 1 Accent 3" w:semiHidden="0" w:uiPriority="63" w:unhideWhenUsed="0"/>
-    <w:lsdException w:name="Medium Shading 2 Accent 3" w:semiHidden="0" w:uiPriority="64" w:unhideWhenUsed="0"/>
-    <w:lsdException w:name="Medium List 1 Accent 3" w:semiHidden="0" w:uiPriority="65" w:unhideWhenUsed="0"/>
-    <w:lsdException w:name="Medium List 2 Accent 3" w:semiHidden="0" w:uiPriority="66" w:unhideWhenUsed="0"/>
-    <w:lsdException w:name="Medium Grid 1 Accent 3" w:semiHidden="0" w:uiPriority="67" w:unhideWhenUsed="0"/>
-    <w:lsdException w:name="Medium Grid 2 Accent 3" w:semiHidden="0" w:uiPriority="68" w:unhideWhenUsed="0"/>
-    <w:lsdException w:name="Medium Grid 3 Accent 3" w:semiHidden="0" w:uiPriority="69" w:unhideWhenUsed="0"/>
-    <w:lsdException w:name="Dark List Accent 3" w:semiHidden="0" w:uiPriority="70" w:unhideWhenUsed="0"/>
-    <w:lsdException w:name="Colorful Shading Accent 3" w:semiHidden="0" w:uiPriority="71" w:unhideWhenUsed="0"/>
-    <w:lsdException w:name="Colorful List Accent 3" w:semiHidden="0" w:uiPriority="72" w:unhideWhenUsed="0"/>
-    <w:lsdException w:name="Colorful Grid Accent 3" w:semiHidden="0" w:uiPriority="73" w:unhideWhenUsed="0"/>
-    <w:lsdException w:name="Light Shading Accent 4" w:semiHidden="0" w:uiPriority="60" w:unhideWhenUsed="0"/>
-    <w:lsdException w:name="Light List Accent 4" w:semiHidden="0" w:uiPriority="61" w:unhideWhenUsed="0"/>
-    <w:lsdException w:name="Light Grid Accent 4" w:semiHidden="0" w:uiPriority="62" w:unhideWhenUsed="0"/>
-    <w:lsdException w:name="Medium Shading 1 Accent 4" w:semiHidden="0" w:uiPriority="63" w:unhideWhenUsed="0"/>
-    <w:lsdException w:name="Medium Shading 2 Accent 4" w:semiHidden="0" w:uiPriority="64" w:unhideWhenUsed="0"/>
-    <w:lsdException w:name="Medium List 1 Accent 4" w:semiHidden="0" w:uiPriority="65" w:unhideWhenUsed="0"/>
-    <w:lsdException w:name="Medium List 2 Accent 4" w:semiHidden="0" w:uiPriority="66" w:unhideWhenUsed="0"/>
-    <w:lsdException w:name="Medium Grid 1 Accent 4" w:semiHidden="0" w:uiPriority="67" w:unhideWhenUsed="0"/>
-    <w:lsdException w:name="Medium Grid 2 Accent 4" w:semiHidden="0" w:uiPriority="68" w:unhideWhenUsed="0"/>
-    <w:lsdException w:name="Medium Grid 3 Accent 4" w:semiHidden="0" w:uiPriority="69" w:unhideWhenUsed="0"/>
-    <w:lsdException w:name="Dark List Accent 4" w:semiHidden="0" w:uiPriority="70" w:unhideWhenUsed="0"/>
-    <w:lsdException w:name="Colorful Shading Accent 4" w:semiHidden="0" w:uiPriority="71" w:unhideWhenUsed="0"/>
-    <w:lsdException w:name="Colorful List Accent 4" w:semiHidden="0" w:uiPriority="72" w:unhideWhenUsed="0"/>
-    <w:lsdException w:name="Colorful Grid Accent 4" w:semiHidden="0" w:uiPriority="73" w:unhideWhenUsed="0"/>
-    <w:lsdException w:name="Light Shading Accent 5" w:semiHidden="0" w:uiPriority="60" w:unhideWhenUsed="0"/>
-    <w:lsdException w:name="Light List Accent 5" w:semiHidden="0" w:uiPriority="61" w:unhideWhenUsed="0"/>
-    <w:lsdException w:name="Light Grid Accent 5" w:semiHidden="0" w:uiPriority="62" w:unhideWhenUsed="0"/>
-    <w:lsdException w:name="Medium Shading 1 Accent 5" w:semiHidden="0" w:uiPriority="63" w:unhideWhenUsed="0"/>
-    <w:lsdException w:name="Medium Shading 2 Accent 5" w:semiHidden="0" w:uiPriority="64" w:unhideWhenUsed="0"/>
-    <w:lsdException w:name="Medium List 1 Accent 5" w:semiHidden="0" w:uiPriority="65" w:unhideWhenUsed="0"/>
-    <w:lsdException w:name="Medium List 2 Accent 5" w:semiHidden="0" w:uiPriority="66" w:unhideWhenUsed="0"/>
-    <w:lsdException w:name="Medium Grid 1 Accent 5" w:semiHidden="0" w:uiPriority="67" w:unhideWhenUsed="0"/>
-    <w:lsdException w:name="Medium Grid 2 Accent 5" w:semiHidden="0" w:uiPriority="68" w:unhideWhenUsed="0"/>
-    <w:lsdException w:name="Medium Grid 3 Accent 5" w:semiHidden="0" w:uiPriority="69" w:unhideWhenUsed="0"/>
-    <w:lsdException w:name="Dark List Accent 5" w:semiHidden="0" w:uiPriority="70" w:unhideWhenUsed="0"/>
-    <w:lsdException w:name="Colorful Shading Accent 5" w:semiHidden="0" w:uiPriority="71" w:unhideWhenUsed="0"/>
-    <w:lsdException w:name="Colorful List Accent 5" w:semiHidden="0" w:uiPriority="72" w:unhideWhenUsed="0"/>
-    <w:lsdException w:name="Colorful Grid Accent 5" w:semiHidden="0" w:uiPriority="73" w:unhideWhenUsed="0"/>
-    <w:lsdException w:name="Light Shading Accent 6" w:semiHidden="0" w:uiPriority="60" w:unhideWhenUsed="0"/>
-    <w:lsdException w:name="Light List Accent 6" w:semiHidden="0" w:uiPriority="61" w:unhideWhenUsed="0"/>
-    <w:lsdException w:name="Light Grid Accent 6" w:semiHidden="0" w:uiPriority="62" w:unhideWhenUsed="0"/>
-    <w:lsdException w:name="Medium Shading 1 Accent 6" w:semiHidden="0" w:uiPriority="63" w:unhideWhenUsed="0"/>
-    <w:lsdException w:name="Medium Shading 2 Accent 6" w:semiHidden="0" w:uiPriority="64" w:unhideWhenUsed="0"/>
-    <w:lsdException w:name="Medium List 1 Accent 6" w:semiHidden="0" w:uiPriority="65" w:unhideWhenUsed="0"/>
-    <w:lsdException w:name="Medium List 2 Accent 6" w:semiHidden="0" w:uiPriority="66" w:unhideWhenUsed="0"/>
-    <w:lsdException w:name="Medium Grid 1 Accent 6" w:semiHidden="0" w:uiPriority="67" w:unhideWhenUsed="0"/>
-    <w:lsdException w:name="Medium Grid 2 Accent 6" w:semiHidden="0" w:uiPriority="68" w:unhideWhenUsed="0"/>
-    <w:lsdException w:name="Medium Grid 3 Accent 6" w:semiHidden="0" w:uiPriority="69" w:unhideWhenUsed="0"/>
-    <w:lsdException w:name="Dark List Accent 6" w:semiHidden="0" w:uiPriority="70" w:unhideWhenUsed="0"/>
-    <w:lsdException w:name="Colorful Shading Accent 6" w:semiHidden="0" w:uiPriority="71" w:unhideWhenUsed="0"/>
-    <w:lsdException w:name="Colorful List Accent 6" w:semiHidden="0" w:uiPriority="72" w:unhideWhenUsed="0"/>
-    <w:lsdException w:name="Colorful Grid Accent 6" w:semiHidden="0" w:uiPriority="73" w:unhideWhenUsed="0"/>
-    <w:lsdException w:name="Subtle Emphasis" w:semiHidden="0" w:uiPriority="19" w:unhideWhenUsed="0" w:qFormat="1"/>
-    <w:lsdException w:name="Intense Emphasis" w:semiHidden="0" w:uiPriority="21" w:unhideWhenUsed="0" w:qFormat="1"/>
-    <w:lsdException w:name="Subtle Reference" w:semiHidden="0" w:uiPriority="31" w:unhideWhenUsed="0" w:qFormat="1"/>
-    <w:lsdException w:name="Intense Reference" w:semiHidden="0" w:uiPriority="32" w:unhideWhenUsed="0" w:qFormat="1"/>
-    <w:lsdException w:name="Book Title" w:semiHidden="0" w:uiPriority="33" w:unhideWhenUsed="0" w:qFormat="1"/>
-    <w:lsdException w:name="Bibliography" w:uiPriority="37"/>
-    <w:lsdException w:name="TOC Heading" w:uiPriority="39" w:qFormat="1"/>
-  </w:latentStyles>
-  <w:style w:type="paragraph" w:default="1" w:styleId="Normal">
-    <w:name w:val="Normal"/>
-    <w:qFormat/>
-  </w:style>
-  <w:style w:type="paragraph" w:styleId="Heading1">
-    <w:name w:val="heading 1"/>
-    <w:basedOn w:val="Normal"/>
-    <w:next w:val="Normal"/>
-    <w:link w:val="Heading1Char"/>
-    <w:uiPriority w:val="9"/>
-    <w:qFormat/>
-    <w:rsid w:val="00F14C4A"/>
-    <w:pPr>
-      <w:keepNext/>
-      <w:keepLines/>
-      <w:spacing w:before="240"/>
-      <w:outlineLvl w:val="0"/>
-    </w:pPr>
-    <w:rPr>
-      <w:rFonts w:asciiTheme="majorHAnsi" w:eastAsiaTheme="majorEastAsia" w:hAnsiTheme="majorHAnsi" w:cstheme="majorBidi"/>
-      <w:color w:val="2F5496" w:themeColor="accent1" w:themeShade="BF"/>
-      <w:sz w:val="32"/>
-      <w:szCs w:val="32"/>
-    </w:rPr>
-  </w:style>
-  <w:style w:type="paragraph" w:styleId="Heading2">
-    <w:name w:val="heading 2"/>
-    <w:basedOn w:val="Normal"/>
-    <w:next w:val="Normal"/>
-    <w:link w:val="Heading2Char"/>
-    <w:uiPriority w:val="9"/>
-    <w:unhideWhenUsed/>
-    <w:qFormat/>
-    <w:rsid w:val="006853F9"/>
-    <w:pPr>
-      <w:keepNext/>
-      <w:keepLines/>
-      <w:spacing w:before="40"/>
-      <w:outlineLvl w:val="1"/>
-    </w:pPr>
-    <w:rPr>
-      <w:rFonts w:asciiTheme="majorHAnsi" w:eastAsiaTheme="majorEastAsia" w:hAnsiTheme="majorHAnsi" w:cstheme="majorBidi"/>
-      <w:color w:val="2F5496" w:themeColor="accent1" w:themeShade="BF"/>
-      <w:sz w:val="26"/>
-      <w:szCs w:val="26"/>
-    </w:rPr>
-  </w:style>
-  <w:style w:type="paragraph" w:styleId="Heading3">
-    <w:name w:val="heading 3"/>
-    <w:basedOn w:val="Normal"/>
-    <w:next w:val="Normal"/>
-    <w:link w:val="Heading3Char"/>
-    <w:uiPriority w:val="9"/>
-    <w:unhideWhenUsed/>
-    <w:qFormat/>
-    <w:rsid w:val="006853F9"/>
-    <w:pPr>
-      <w:keepNext/>
-      <w:keepLines/>
-      <w:spacing w:before="40"/>
-      <w:outlineLvl w:val="2"/>
-    </w:pPr>
-    <w:rPr>
-      <w:rFonts w:asciiTheme="majorHAnsi" w:eastAsiaTheme="majorEastAsia" w:hAnsiTheme="majorHAnsi" w:cstheme="majorBidi"/>
-      <w:color w:val="1F3763" w:themeColor="accent1" w:themeShade="7F"/>
-    </w:rPr>
-  </w:style>
-  <w:style w:type="paragraph" w:styleId="Heading4">
-    <w:name w:val="heading 4"/>
-    <w:basedOn w:val="Normal"/>
-    <w:next w:val="Normal"/>
-    <w:link w:val="Heading4Char"/>
-    <w:uiPriority w:val="9"/>
-    <w:unhideWhenUsed/>
-    <w:qFormat/>
-    <w:rsid w:val="000F30FD"/>
-    <w:pPr>
-      <w:keepNext/>
-      <w:keepLines/>
-      <w:spacing w:before="40"/>
-      <w:outlineLvl w:val="3"/>
-    </w:pPr>
-    <w:rPr>
-      <w:rFonts w:asciiTheme="majorHAnsi" w:eastAsiaTheme="majorEastAsia" w:hAnsiTheme="majorHAnsi" w:cstheme="majorBidi"/>
-      <w:i/>
-      <w:iCs/>
-      <w:color w:val="2F5496" w:themeColor="accent1" w:themeShade="BF"/>
-    </w:rPr>
-  </w:style>
-  <w:style w:type="character" w:default="1" w:styleId="DefaultParagraphFont">
-    <w:name w:val="Default Paragraph Font"/>
-    <w:uiPriority w:val="1"/>
-    <w:semiHidden/>
-    <w:unhideWhenUsed/>
-  </w:style>
-  <w:style w:type="table" w:default="1" w:styleId="TableNormal">
-    <w:name w:val="Normal Table"/>
-    <w:uiPriority w:val="99"/>
-    <w:semiHidden/>
-    <w:unhideWhenUsed/>
-    <w:tblPr>
-      <w:tblInd w:w="0" w:type="dxa"/>
-      <w:tblCellMar>
-        <w:top w:w="0" w:type="dxa"/>
-        <w:left w:w="108" w:type="dxa"/>
-        <w:bottom w:w="0" w:type="dxa"/>
-        <w:right w:w="108" w:type="dxa"/>
-      </w:tblCellMar>
-    </w:tblPr>
-  </w:style>
-  <w:style w:type="numbering" w:default="1" w:styleId="NoList">
-    <w:name w:val="No List"/>
-    <w:uiPriority w:val="99"/>
-    <w:semiHidden/>
-    <w:unhideWhenUsed/>
-  </w:style>
-  <w:style w:type="paragraph" w:styleId="ListParagraph">
-    <w:name w:val="List Paragraph"/>
-    <w:basedOn w:val="Normal"/>
-    <w:uiPriority w:val="34"/>
-    <w:qFormat/>
-    <w:rsid w:val="00B507B8"/>
-    <w:pPr>
-      <w:ind w:left="720"/>
-      <w:contextualSpacing/>
-    </w:pPr>
-  </w:style>
-  <w:style w:type="character" w:customStyle="1" w:styleId="Heading3Char">
-    <w:name w:val="Heading 3 Char"/>
-    <w:basedOn w:val="DefaultParagraphFont"/>
-    <w:link w:val="Heading3"/>
-    <w:uiPriority w:val="9"/>
-    <w:rsid w:val="006853F9"/>
-    <w:rPr>
-      <w:rFonts w:asciiTheme="majorHAnsi" w:eastAsiaTheme="majorEastAsia" w:hAnsiTheme="majorHAnsi" w:cstheme="majorBidi"/>
-      <w:color w:val="1F3763" w:themeColor="accent1" w:themeShade="7F"/>
-    </w:rPr>
-  </w:style>
-  <w:style w:type="paragraph" w:styleId="Title">
-    <w:name w:val="Title"/>
-    <w:basedOn w:val="Normal"/>
-    <w:next w:val="Normal"/>
-    <w:link w:val="TitleChar"/>
-    <w:uiPriority w:val="10"/>
-    <w:qFormat/>
-    <w:rsid w:val="006853F9"/>
-    <w:pPr>
-      <w:contextualSpacing/>
-    </w:pPr>
-    <w:rPr>
-      <w:rFonts w:asciiTheme="majorHAnsi" w:eastAsiaTheme="majorEastAsia" w:hAnsiTheme="majorHAnsi" w:cstheme="majorBidi"/>
-      <w:spacing w:val="-10"/>
-      <w:kern w:val="28"/>
-      <w:sz w:val="56"/>
-      <w:szCs w:val="56"/>
-    </w:rPr>
-  </w:style>
-  <w:style w:type="character" w:customStyle="1" w:styleId="TitleChar">
-    <w:name w:val="Title Char"/>
-    <w:basedOn w:val="DefaultParagraphFont"/>
-    <w:link w:val="Title"/>
-    <w:uiPriority w:val="10"/>
-    <w:rsid w:val="006853F9"/>
-    <w:rPr>
-      <w:rFonts w:asciiTheme="majorHAnsi" w:eastAsiaTheme="majorEastAsia" w:hAnsiTheme="majorHAnsi" w:cstheme="majorBidi"/>
-      <w:spacing w:val="-10"/>
-      <w:kern w:val="28"/>
-      <w:sz w:val="56"/>
-      <w:szCs w:val="56"/>
-    </w:rPr>
-  </w:style>
-  <w:style w:type="character" w:customStyle="1" w:styleId="Heading2Char">
-    <w:name w:val="Heading 2 Char"/>
-    <w:basedOn w:val="DefaultParagraphFont"/>
-    <w:link w:val="Heading2"/>
-    <w:uiPriority w:val="9"/>
-    <w:rsid w:val="006853F9"/>
-    <w:rPr>
-      <w:rFonts w:asciiTheme="majorHAnsi" w:eastAsiaTheme="majorEastAsia" w:hAnsiTheme="majorHAnsi" w:cstheme="majorBidi"/>
-      <w:color w:val="2F5496" w:themeColor="accent1" w:themeShade="BF"/>
-      <w:sz w:val="26"/>
-      <w:szCs w:val="26"/>
-    </w:rPr>
-  </w:style>
-  <w:style w:type="character" w:customStyle="1" w:styleId="Heading1Char">
-    <w:name w:val="Heading 1 Char"/>
-    <w:basedOn w:val="DefaultParagraphFont"/>
-    <w:link w:val="Heading1"/>
-    <w:uiPriority w:val="9"/>
-    <w:rsid w:val="00F14C4A"/>
-    <w:rPr>
-      <w:rFonts w:asciiTheme="majorHAnsi" w:eastAsiaTheme="majorEastAsia" w:hAnsiTheme="majorHAnsi" w:cstheme="majorBidi"/>
-      <w:color w:val="2F5496" w:themeColor="accent1" w:themeShade="BF"/>
-      <w:sz w:val="32"/>
-      <w:szCs w:val="32"/>
-    </w:rPr>
-  </w:style>
-  <w:style w:type="character" w:customStyle="1" w:styleId="Heading4Char">
-    <w:name w:val="Heading 4 Char"/>
-    <w:basedOn w:val="DefaultParagraphFont"/>
-    <w:link w:val="Heading4"/>
-    <w:uiPriority w:val="9"/>
-    <w:rsid w:val="000F30FD"/>
-    <w:rPr>
-      <w:rFonts w:asciiTheme="majorHAnsi" w:eastAsiaTheme="majorEastAsia" w:hAnsiTheme="majorHAnsi" w:cstheme="majorBidi"/>
-      <w:i/>
-      <w:iCs/>
-      <w:color w:val="2F5496" w:themeColor="accent1" w:themeShade="BF"/>
-    </w:rPr>
-  </w:style>
-  <w:style w:type="paragraph" w:styleId="NoSpacing">
-    <w:name w:val="No Spacing"/>
-    <w:link w:val="NoSpacingChar"/>
-    <w:uiPriority w:val="1"/>
-    <w:qFormat/>
-    <w:rsid w:val="000C6EFD"/>
-    <w:rPr>
-      <w:rFonts w:eastAsiaTheme="minorEastAsia"/>
-      <w:sz w:val="22"/>
-      <w:szCs w:val="22"/>
-      <w:lang w:eastAsia="zh-CN"/>
-    </w:rPr>
-  </w:style>
-  <w:style w:type="character" w:customStyle="1" w:styleId="NoSpacingChar">
-    <w:name w:val="No Spacing Char"/>
-    <w:basedOn w:val="DefaultParagraphFont"/>
-    <w:link w:val="NoSpacing"/>
-    <w:uiPriority w:val="1"/>
-    <w:rsid w:val="000C6EFD"/>
-    <w:rPr>
-      <w:rFonts w:eastAsiaTheme="minorEastAsia"/>
-      <w:sz w:val="22"/>
-      <w:szCs w:val="22"/>
-      <w:lang w:eastAsia="zh-CN"/>
-    </w:rPr>
-  </w:style>
-  <w:style w:type="paragraph" w:styleId="BalloonText">
-    <w:name w:val="Balloon Text"/>
-    <w:basedOn w:val="Normal"/>
-    <w:link w:val="BalloonTextChar"/>
-    <w:uiPriority w:val="99"/>
-    <w:semiHidden/>
-    <w:unhideWhenUsed/>
-    <w:rsid w:val="008D5571"/>
-    <w:rPr>
-      <w:rFonts w:ascii="Lucida Grande" w:hAnsi="Lucida Grande" w:cs="Lucida Grande"/>
-      <w:sz w:val="18"/>
-      <w:szCs w:val="18"/>
-    </w:rPr>
-  </w:style>
-  <w:style w:type="character" w:customStyle="1" w:styleId="BalloonTextChar">
-    <w:name w:val="Balloon Text Char"/>
-    <w:basedOn w:val="DefaultParagraphFont"/>
-    <w:link w:val="BalloonText"/>
-    <w:uiPriority w:val="99"/>
-    <w:semiHidden/>
-    <w:rsid w:val="008D5571"/>
-    <w:rPr>
-      <w:rFonts w:ascii="Lucida Grande" w:hAnsi="Lucida Grande" w:cs="Lucida Grande"/>
-      <w:sz w:val="18"/>
-      <w:szCs w:val="18"/>
-    </w:rPr>
-  </w:style>
-</w:styles>
-</file>
-
-<file path=word/stylesWithEffects.xml><?xml version="1.0" encoding="utf-8"?>
-<w:styles xmlns:wpc="http://schemas.microsoft.com/office/word/2010/wordprocessingCanvas" xmlns:mo="http://schemas.microsoft.com/office/mac/office/2008/main" xmlns:mc="http://schemas.openxmlformats.org/markup-compatibility/2006" xmlns:mv="urn:schemas-microsoft-com:mac:vml" xmlns:o="urn:schemas-microsoft-com:office:office" xmlns:r="http://schemas.openxmlformats.org/officeDocument/2006/relationships" xmlns:m="http://schemas.openxmlformats.org/officeDocument/2006/math" xmlns:v="urn:schemas-microsoft-com:vml" xmlns:wp14="http://schemas.microsoft.com/office/word/2010/wordprocessingDrawing" xmlns:wp="http://schemas.openxmlformats.org/drawingml/2006/wordprocessingDrawing" xmlns:w10="urn:schemas-microsoft-com:office:word" xmlns:w="http://schemas.openxmlformats.org/wordprocessingml/2006/main" xmlns:w14="http://schemas.microsoft.com/office/word/2010/wordml" xmlns:wpg="http://schemas.microsoft.com/office/word/2010/wordprocessingGroup" xmlns:wpi="http://schemas.microsoft.com/office/word/2010/wordprocessingInk" xmlns:wne="http://schemas.microsoft.com/office/word/2006/wordml" xmlns:wps="http://schemas.microsoft.com/office/word/2010/wordprocessingShape" mc:Ignorable="w14 wp14">
-  <w:docDefaults>
-    <w:rPrDefault>
-      <w:rPr>
-        <w:rFonts w:asciiTheme="minorHAnsi" w:eastAsiaTheme="minorHAnsi" w:hAnsiTheme="minorHAnsi" w:cstheme="minorBidi"/>
-        <w:sz w:val="24"/>
-        <w:szCs w:val="24"/>
-        <w:lang w:val="en-US" w:eastAsia="en-US" w:bidi="ar-SA"/>
-      </w:rPr>
-    </w:rPrDefault>
-    <w:pPrDefault/>
-  </w:docDefaults>
-  <w:latentStyles w:defLockedState="0" w:defUIPriority="99" w:defSemiHidden="1" w:defUnhideWhenUsed="1" w:defQFormat="0" w:count="276">
-    <w:lsdException w:name="Normal" w:semiHidden="0" w:uiPriority="0" w:unhideWhenUsed="0" w:qFormat="1"/>
-    <w:lsdException w:name="heading 1" w:semiHidden="0" w:uiPriority="9" w:unhideWhenUsed="0" w:qFormat="1"/>
-    <w:lsdException w:name="heading 2" w:uiPriority="9" w:qFormat="1"/>
-    <w:lsdException w:name="heading 3" w:uiPriority="9" w:qFormat="1"/>
-    <w:lsdException w:name="heading 4" w:uiPriority="9" w:qFormat="1"/>
-    <w:lsdException w:name="heading 5" w:uiPriority="9" w:qFormat="1"/>
-    <w:lsdException w:name="heading 6" w:uiPriority="9" w:qFormat="1"/>
-    <w:lsdException w:name="heading 7" w:uiPriority="9" w:qFormat="1"/>
-    <w:lsdException w:name="heading 8" w:uiPriority="9" w:qFormat="1"/>
-    <w:lsdException w:name="heading 9" w:uiPriority="9" w:qFormat="1"/>
-    <w:lsdException w:name="toc 1" w:uiPriority="39"/>
-    <w:lsdException w:name="toc 2" w:uiPriority="39"/>
-    <w:lsdException w:name="toc 3" w:uiPriority="39"/>
-    <w:lsdException w:name="toc 4" w:uiPriority="39"/>
-    <w:lsdException w:name="toc 5" w:uiPriority="39"/>
-    <w:lsdException w:name="toc 6" w:uiPriority="39"/>
-    <w:lsdException w:name="toc 7" w:uiPriority="39"/>
-    <w:lsdException w:name="toc 8" w:uiPriority="39"/>
-    <w:lsdException w:name="toc 9" w:uiPriority="39"/>
-    <w:lsdException w:name="caption" w:uiPriority="35" w:qFormat="1"/>
-    <w:lsdException w:name="Title" w:semiHidden="0" w:uiPriority="10" w:unhideWhenUsed="0" w:qFormat="1"/>
-    <w:lsdException w:name="Default Paragraph Font" w:uiPriority="1"/>
-    <w:lsdException w:name="Subtitle" w:semiHidden="0" w:uiPriority="11" w:unhideWhenUsed="0" w:qFormat="1"/>
-    <w:lsdException w:name="Strong" w:semiHidden="0" w:uiPriority="22" w:unhideWhenUsed="0" w:qFormat="1"/>
-    <w:lsdException w:name="Emphasis" w:semiHidden="0" w:uiPriority="20" w:unhideWhenUsed="0" w:qFormat="1"/>
-    <w:lsdException w:name="Table Grid" w:semiHidden="0" w:uiPriority="39" w:unhideWhenUsed="0"/>
-    <w:lsdException w:name="Placeholder Text" w:unhideWhenUsed="0"/>
-    <w:lsdException w:name="No Spacing" w:semiHidden="0" w:uiPriority="1" w:unhideWhenUsed="0" w:qFormat="1"/>
-    <w:lsdException w:name="Light Shading" w:semiHidden="0" w:uiPriority="60" w:unhideWhenUsed="0"/>
-    <w:lsdException w:name="Light List" w:semiHidden="0" w:uiPriority="61" w:unhideWhenUsed="0"/>
-    <w:lsdException w:name="Light Grid" w:semiHidden="0" w:uiPriority="62" w:unhideWhenUsed="0"/>
-    <w:lsdException w:name="Medium Shading 1" w:semiHidden="0" w:uiPriority="63" w:unhideWhenUsed="0"/>
-    <w:lsdException w:name="Medium Shading 2" w:semiHidden="0" w:uiPriority="64" w:unhideWhenUsed="0"/>
-    <w:lsdException w:name="Medium List 1" w:semiHidden="0" w:uiPriority="65" w:unhideWhenUsed="0"/>
-    <w:lsdException w:name="Medium List 2" w:semiHidden="0" w:uiPriority="66" w:unhideWhenUsed="0"/>
-    <w:lsdException w:name="Medium Grid 1" w:semiHidden="0" w:uiPriority="67" w:unhideWhenUsed="0"/>
-    <w:lsdException w:name="Medium Grid 2" w:semiHidden="0" w:uiPriority="68" w:unhideWhenUsed="0"/>
-    <w:lsdException w:name="Medium Grid 3" w:semiHidden="0" w:uiPriority="69" w:unhideWhenUsed="0"/>
-    <w:lsdException w:name="Dark List" w:semiHidden="0" w:uiPriority="70" w:unhideWhenUsed="0"/>
-    <w:lsdException w:name="Colorful Shading" w:semiHidden="0" w:uiPriority="71" w:unhideWhenUsed="0"/>
-    <w:lsdException w:name="Colorful List" w:semiHidden="0" w:uiPriority="72" w:unhideWhenUsed="0"/>
-    <w:lsdException w:name="Colorful Grid" w:semiHidden="0" w:uiPriority="73" w:unhideWhenUsed="0"/>
-    <w:lsdException w:name="Light Shading Accent 1" w:semiHidden="0" w:uiPriority="60" w:unhideWhenUsed="0"/>
-    <w:lsdException w:name="Light List Accent 1" w:semiHidden="0" w:uiPriority="61" w:unhideWhenUsed="0"/>
-    <w:lsdException w:name="Light Grid Accent 1" w:semiHidden="0" w:uiPriority="62" w:unhideWhenUsed="0"/>
-    <w:lsdException w:name="Medium Shading 1 Accent 1" w:semiHidden="0" w:uiPriority="63" w:unhideWhenUsed="0"/>
-    <w:lsdException w:name="Medium Shading 2 Accent 1" w:semiHidden="0" w:uiPriority="64" w:unhideWhenUsed="0"/>
-    <w:lsdException w:name="Medium List 1 Accent 1" w:semiHidden="0" w:uiPriority="65" w:unhideWhenUsed="0"/>
-    <w:lsdException w:name="Revision" w:unhideWhenUsed="0"/>
-    <w:lsdException w:name="List Paragraph" w:semiHidden="0" w:uiPriority="34" w:unhideWhenUsed="0" w:qFormat="1"/>
-    <w:lsdException w:name="Quote" w:semiHidden="0" w:uiPriority="29" w:unhideWhenUsed="0" w:qFormat="1"/>
-    <w:lsdException w:name="Intense Quote" w:semiHidden="0" w:uiPriority="30" w:unhideWhenUsed="0" w:qFormat="1"/>
-    <w:lsdException w:name="Medium List 2 Accent 1" w:semiHidden="0" w:uiPriority="66" w:unhideWhenUsed="0"/>
-    <w:lsdException w:name="Medium Grid 1 Accent 1" w:semiHidden="0" w:uiPriority="67" w:unhideWhenUsed="0"/>
-    <w:lsdException w:name="Medium Grid 2 Accent 1" w:semiHidden="0" w:uiPriority="68" w:unhideWhenUsed="0"/>
-    <w:lsdException w:name="Medium Grid 3 Accent 1" w:semiHidden="0" w:uiPriority="69" w:unhideWhenUsed="0"/>
-    <w:lsdException w:name="Dark List Accent 1" w:semiHidden="0" w:uiPriority="70" w:unhideWhenUsed="0"/>
-    <w:lsdException w:name="Colorful Shading Accent 1" w:semiHidden="0" w:uiPriority="71" w:unhideWhenUsed="0"/>
-    <w:lsdException w:name="Colorful List Accent 1" w:semiHidden="0" w:uiPriority="72" w:unhideWhenUsed="0"/>
-    <w:lsdException w:name="Colorful Grid Accent 1" w:semiHidden="0" w:uiPriority="73" w:unhideWhenUsed="0"/>
-    <w:lsdException w:name="Light Shading Accent 2" w:semiHidden="0" w:uiPriority="60" w:unhideWhenUsed="0"/>
-    <w:lsdException w:name="Light List Accent 2" w:semiHidden="0" w:uiPriority="61" w:unhideWhenUsed="0"/>
-    <w:lsdException w:name="Light Grid Accent 2" w:semiHidden="0" w:uiPriority="62" w:unhideWhenUsed="0"/>
-    <w:lsdException w:name="Medium Shading 1 Accent 2" w:semiHidden="0" w:uiPriority="63" w:unhideWhenUsed="0"/>
-    <w:lsdException w:name="Medium Shading 2 Accent 2" w:semiHidden="0" w:uiPriority="64" w:unhideWhenUsed="0"/>
-    <w:lsdException w:name="Medium List 1 Accent 2" w:semiHidden="0" w:uiPriority="65" w:unhideWhenUsed="0"/>
-    <w:lsdException w:name="Medium List 2 Accent 2" w:semiHidden="0" w:uiPriority="66" w:unhideWhenUsed="0"/>
-    <w:lsdException w:name="Medium Grid 1 Accent 2" w:semiHidden="0" w:uiPriority="67" w:unhideWhenUsed="0"/>
-    <w:lsdException w:name="Medium Grid 2 Accent 2" w:semiHidden="0" w:uiPriority="68" w:unhideWhenUsed="0"/>
-    <w:lsdException w:name="Medium Grid 3 Accent 2" w:semiHidden="0" w:uiPriority="69" w:unhideWhenUsed="0"/>
-    <w:lsdException w:name="Dark List Accent 2" w:semiHidden="0" w:uiPriority="70" w:unhideWhenUsed="0"/>
-    <w:lsdException w:name="Colorful Shading Accent 2" w:semiHidden="0" w:uiPriority="71" w:unhideWhenUsed="0"/>
-    <w:lsdException w:name="Colorful List Accent 2" w:semiHidden="0" w:uiPriority="72" w:unhideWhenUsed="0"/>
-    <w:lsdException w:name="Colorful Grid Accent 2" w:semiHidden="0" w:uiPriority="73" w:unhideWhenUsed="0"/>
-    <w:lsdException w:name="Light Shading Accent 3" w:semiHidden="0" w:uiPriority="60" w:unhideWhenUsed="0"/>
-    <w:lsdException w:name="Light List Accent 3" w:semiHidden="0" w:uiPriority="61" w:unhideWhenUsed="0"/>
-    <w:lsdException w:name="Light Grid Accent 3" w:semiHidden="0" w:uiPriority="62" w:unhideWhenUsed="0"/>
-    <w:lsdException w:name="Medium Shading 1 Accent 3" w:semiHidden="0" w:uiPriority="63" w:unhideWhenUsed="0"/>
-    <w:lsdException w:name="Medium Shading 2 Accent 3" w:semiHidden="0" w:uiPriority="64" w:unhideWhenUsed="0"/>
-    <w:lsdException w:name="Medium List 1 Accent 3" w:semiHidden="0" w:uiPriority="65" w:unhideWhenUsed="0"/>
-    <w:lsdException w:name="Medium List 2 Accent 3" w:semiHidden="0" w:uiPriority="66" w:unhideWhenUsed="0"/>
-    <w:lsdException w:name="Medium Grid 1 Accent 3" w:semiHidden="0" w:uiPriority="67" w:unhideWhenUsed="0"/>
-    <w:lsdException w:name="Medium Grid 2 Accent 3" w:semiHidden="0" w:uiPriority="68" w:unhideWhenUsed="0"/>
-    <w:lsdException w:name="Medium Grid 3 Accent 3" w:semiHidden="0" w:uiPriority="69" w:unhideWhenUsed="0"/>
-    <w:lsdException w:name="Dark List Accent 3" w:semiHidden="0" w:uiPriority="70" w:unhideWhenUsed="0"/>
-    <w:lsdException w:name="Colorful Shading Accent 3" w:semiHidden="0" w:uiPriority="71" w:unhideWhenUsed="0"/>
-    <w:lsdException w:name="Colorful List Accent 3" w:semiHidden="0" w:uiPriority="72" w:unhideWhenUsed="0"/>
-    <w:lsdException w:name="Colorful Grid Accent 3" w:semiHidden="0" w:uiPriority="73" w:unhideWhenUsed="0"/>
-    <w:lsdException w:name="Light Shading Accent 4" w:semiHidden="0" w:uiPriority="60" w:unhideWhenUsed="0"/>
-    <w:lsdException w:name="Light List Accent 4" w:semiHidden="0" w:uiPriority="61" w:unhideWhenUsed="0"/>
-    <w:lsdException w:name="Light Grid Accent 4" w:semiHidden="0" w:uiPriority="62" w:unhideWhenUsed="0"/>
-    <w:lsdException w:name="Medium Shading 1 Accent 4" w:semiHidden="0" w:uiPriority="63" w:unhideWhenUsed="0"/>
-    <w:lsdException w:name="Medium Shading 2 Accent 4" w:semiHidden="0" w:uiPriority="64" w:unhideWhenUsed="0"/>
-    <w:lsdException w:name="Medium List 1 Accent 4" w:semiHidden="0" w:uiPriority="65" w:unhideWhenUsed="0"/>
-    <w:lsdException w:name="Medium List 2 Accent 4" w:semiHidden="0" w:uiPriority="66" w:unhideWhenUsed="0"/>
-    <w:lsdException w:name="Medium Grid 1 Accent 4" w:semiHidden="0" w:uiPriority="67" w:unhideWhenUsed="0"/>
-    <w:lsdException w:name="Medium Grid 2 Accent 4" w:semiHidden="0" w:uiPriority="68" w:unhideWhenUsed="0"/>
-    <w:lsdException w:name="Medium Grid 3 Accent 4" w:semiHidden="0" w:uiPriority="69" w:unhideWhenUsed="0"/>
-    <w:lsdException w:name="Dark List Accent 4" w:semiHidden="0" w:uiPriority="70" w:unhideWhenUsed="0"/>
-    <w:lsdException w:name="Colorful Shading Accent 4" w:semiHidden="0" w:uiPriority="71" w:unhideWhenUsed="0"/>
-    <w:lsdException w:name="Colorful List Accent 4" w:semiHidden="0" w:uiPriority="72" w:unhideWhenUsed="0"/>
-    <w:lsdException w:name="Colorful Grid Accent 4" w:semiHidden="0" w:uiPriority="73" w:unhideWhenUsed="0"/>
-    <w:lsdException w:name="Light Shading Accent 5" w:semiHidden="0" w:uiPriority="60" w:unhideWhenUsed="0"/>
-    <w:lsdException w:name="Light List Accent 5" w:semiHidden="0" w:uiPriority="61" w:unhideWhenUsed="0"/>
-    <w:lsdException w:name="Light Grid Accent 5" w:semiHidden="0" w:uiPriority="62" w:unhideWhenUsed="0"/>
-    <w:lsdException w:name="Medium Shading 1 Accent 5" w:semiHidden="0" w:uiPriority="63" w:unhideWhenUsed="0"/>
-    <w:lsdException w:name="Medium Shading 2 Accent 5" w:semiHidden="0" w:uiPriority="64" w:unhideWhenUsed="0"/>
-    <w:lsdException w:name="Medium List 1 Accent 5" w:semiHidden="0" w:uiPriority="65" w:unhideWhenUsed="0"/>
-    <w:lsdException w:name="Medium List 2 Accent 5" w:semiHidden="0" w:uiPriority="66" w:unhideWhenUsed="0"/>
-    <w:lsdException w:name="Medium Grid 1 Accent 5" w:semiHidden="0" w:uiPriority="67" w:unhideWhenUsed="0"/>
-    <w:lsdException w:name="Medium Grid 2 Accent 5" w:semiHidden="0" w:uiPriority="68" w:unhideWhenUsed="0"/>
-    <w:lsdException w:name="Medium Grid 3 Accent 5" w:semiHidden="0" w:uiPriority="69" w:unhideWhenUsed="0"/>
-    <w:lsdException w:name="Dark List Accent 5" w:semiHidden="0" w:uiPriority="70" w:unhideWhenUsed="0"/>
-    <w:lsdException w:name="Colorful Shading Accent 5" w:semiHidden="0" w:uiPriority="71" w:unhideWhenUsed="0"/>
-    <w:lsdException w:name="Colorful List Accent 5" w:semiHidden="0" w:uiPriority="72" w:unhideWhenUsed="0"/>
-    <w:lsdException w:name="Colorful Grid Accent 5" w:semiHidden="0" w:uiPriority="73" w:unhideWhenUsed="0"/>
-    <w:lsdException w:name="Light Shading Accent 6" w:semiHidden="0" w:uiPriority="60" w:unhideWhenUsed="0"/>
-    <w:lsdException w:name="Light List Accent 6" w:semiHidden="0" w:uiPriority="61" w:unhideWhenUsed="0"/>
-    <w:lsdException w:name="Light Grid Accent 6" w:semiHidden="0" w:uiPriority="62" w:unhideWhenUsed="0"/>
-    <w:lsdException w:name="Medium Shading 1 Accent 6" w:semiHidden="0" w:uiPriority="63" w:unhideWhenUsed="0"/>
-    <w:lsdException w:name="Medium Shading 2 Accent 6" w:semiHidden="0" w:uiPriority="64" w:unhideWhenUsed="0"/>
-    <w:lsdException w:name="Medium List 1 Accent 6" w:semiHidden="0" w:uiPriority="65" w:unhideWhenUsed="0"/>
-    <w:lsdException w:name="Medium List 2 Accent 6" w:semiHidden="0" w:uiPriority="66" w:unhideWhenUsed="0"/>
-    <w:lsdException w:name="Medium Grid 1 Accent 6" w:semiHidden="0" w:uiPriority="67" w:unhideWhenUsed="0"/>
-    <w:lsdException w:name="Medium Grid 2 Accent 6" w:semiHidden="0" w:uiPriority="68" w:unhideWhenUsed="0"/>
-    <w:lsdException w:name="Medium Grid 3 Accent 6" w:semiHidden="0" w:uiPriority="69" w:unhideWhenUsed="0"/>
-    <w:lsdException w:name="Dark List Accent 6" w:semiHidden="0" w:uiPriority="70" w:unhideWhenUsed="0"/>
-    <w:lsdException w:name="Colorful Shading Accent 6" w:semiHidden="0" w:uiPriority="71" w:unhideWhenUsed="0"/>
-    <w:lsdException w:name="Colorful List Accent 6" w:semiHidden="0" w:uiPriority="72" w:unhideWhenUsed="0"/>
-    <w:lsdException w:name="Colorful Grid Accent 6" w:semiHidden="0" w:uiPriority="73" w:unhideWhenUsed="0"/>
-    <w:lsdException w:name="Subtle Emphasis" w:semiHidden="0" w:uiPriority="19" w:unhideWhenUsed="0" w:qFormat="1"/>
-    <w:lsdException w:name="Intense Emphasis" w:semiHidden="0" w:uiPriority="21" w:unhideWhenUsed="0" w:qFormat="1"/>
-    <w:lsdException w:name="Subtle Reference" w:semiHidden="0" w:uiPriority="31" w:unhideWhenUsed="0" w:qFormat="1"/>
-    <w:lsdException w:name="Intense Reference" w:semiHidden="0" w:uiPriority="32" w:unhideWhenUsed="0" w:qFormat="1"/>
-    <w:lsdException w:name="Book Title" w:semiHidden="0" w:uiPriority="33" w:unhideWhenUsed="0" w:qFormat="1"/>
-    <w:lsdException w:name="Bibliography" w:uiPriority="37"/>
-    <w:lsdException w:name="TOC Heading" w:uiPriority="39" w:qFormat="1"/>
+  <w:latentStyles w:defLockedState="0" w:defUIPriority="99" w:defSemiHidden="0" w:defUnhideWhenUsed="0" w:defQFormat="0" w:count="382">
+    <w:lsdException w:name="Normal" w:uiPriority="0" w:qFormat="1"/>
+    <w:lsdException w:name="heading 1" w:uiPriority="9" w:qFormat="1"/>
+    <w:lsdException w:name="heading 2" w:semiHidden="1" w:uiPriority="9" w:unhideWhenUsed="1" w:qFormat="1"/>
+    <w:lsdException w:name="heading 3" w:semiHidden="1" w:uiPriority="9" w:unhideWhenUsed="1" w:qFormat="1"/>
+    <w:lsdException w:name="heading 4" w:semiHidden="1" w:uiPriority="9" w:unhideWhenUsed="1" w:qFormat="1"/>
+    <w:lsdException w:name="heading 5" w:semiHidden="1" w:uiPriority="9" w:unhideWhenUsed="1" w:qFormat="1"/>
+    <w:lsdException w:name="heading 6" w:semiHidden="1" w:uiPriority="9" w:unhideWhenUsed="1" w:qFormat="1"/>
+    <w:lsdException w:name="heading 7" w:semiHidden="1" w:uiPriority="9" w:unhideWhenUsed="1" w:qFormat="1"/>
+    <w:lsdException w:name="heading 8" w:semiHidden="1" w:uiPriority="9" w:unhideWhenUsed="1" w:qFormat="1"/>
+    <w:lsdException w:name="heading 9" w:semiHidden="1" w:uiPriority="9" w:unhideWhenUsed="1" w:qFormat="1"/>
+    <w:lsdException w:name="index 1" w:semiHidden="1" w:unhideWhenUsed="1"/>
+    <w:lsdException w:name="index 2" w:semiHidden="1" w:unhideWhenUsed="1"/>
+    <w:lsdException w:name="index 3" w:semiHidden="1" w:unhideWhenUsed="1"/>
+    <w:lsdException w:name="index 4" w:semiHidden="1" w:unhideWhenUsed="1"/>
+    <w:lsdException w:name="index 5" w:semiHidden="1" w:unhideWhenUsed="1"/>
+    <w:lsdException w:name="index 6" w:semiHidden="1" w:unhideWhenUsed="1"/>
+    <w:lsdException w:name="index 7" w:semiHidden="1" w:unhideWhenUsed="1"/>
+    <w:lsdException w:name="index 8" w:semiHidden="1" w:unhideWhenUsed="1"/>
+    <w:lsdException w:name="index 9" w:semiHidden="1" w:unhideWhenUsed="1"/>
+    <w:lsdException w:name="toc 1" w:semiHidden="1" w:uiPriority="39" w:unhideWhenUsed="1"/>
+    <w:lsdException w:name="toc 2" w:semiHidden="1" w:uiPriority="39" w:unhideWhenUsed="1"/>
+    <w:lsdException w:name="toc 3" w:semiHidden="1" w:uiPriority="39" w:unhideWhenUsed="1"/>
+    <w:lsdException w:name="toc 4" w:semiHidden="1" w:uiPriority="39" w:unhideWhenUsed="1"/>
+    <w:lsdException w:name="toc 5" w:semiHidden="1" w:uiPriority="39" w:unhideWhenUsed="1"/>
+    <w:lsdException w:name="toc 6" w:semiHidden="1" w:uiPriority="39" w:unhideWhenUsed="1"/>
+    <w:lsdException w:name="toc 7" w:semiHidden="1" w:uiPriority="39" w:unhideWhenUsed="1"/>
+    <w:lsdException w:name="toc 8" w:semiHidden="1" w:uiPriority="39" w:unhideWhenUsed="1"/>
+    <w:lsdException w:name="toc 9" w:semiHidden="1" w:uiPriority="39" w:unhideWhenUsed="1"/>
+    <w:lsdException w:name="Normal Indent" w:semiHidden="1" w:unhideWhenUsed="1"/>
+    <w:lsdException w:name="footnote text" w:semiHidden="1" w:unhideWhenUsed="1"/>
+    <w:lsdException w:name="annotation text" w:semiHidden="1" w:unhideWhenUsed="1"/>
+    <w:lsdException w:name="header" w:semiHidden="1" w:unhideWhenUsed="1"/>
+    <w:lsdException w:name="footer" w:semiHidden="1" w:unhideWhenUsed="1"/>
+    <w:lsdException w:name="index heading" w:semiHidden="1" w:unhideWhenUsed="1"/>
+    <w:lsdException w:name="caption" w:semiHidden="1" w:uiPriority="35" w:unhideWhenUsed="1" w:qFormat="1"/>
+    <w:lsdException w:name="table of figures" w:semiHidden="1" w:unhideWhenUsed="1"/>
+    <w:lsdException w:name="envelope address" w:semiHidden="1" w:unhideWhenUsed="1"/>
+    <w:lsdException w:name="envelope return" w:semiHidden="1" w:unhideWhenUsed="1"/>
+    <w:lsdException w:name="footnote reference" w:semiHidden="1" w:unhideWhenUsed="1"/>
+    <w:lsdException w:name="annotation reference" w:semiHidden="1" w:unhideWhenUsed="1"/>
+    <w:lsdException w:name="line number" w:semiHidden="1" w:unhideWhenUsed="1"/>
+    <w:lsdException w:name="page number" w:semiHidden="1" w:unhideWhenUsed="1"/>
+    <w:lsdException w:name="endnote reference" w:semiHidden="1" w:unhideWhenUsed="1"/>
+    <w:lsdException w:name="endnote text" w:semiHidden="1" w:unhideWhenUsed="1"/>
+    <w:lsdException w:name="table of authorities" w:semiHidden="1" w:unhideWhenUsed="1"/>
+    <w:lsdException w:name="macro" w:semiHidden="1" w:unhideWhenUsed="1"/>
+    <w:lsdException w:name="toa heading" w:semiHidden="1" w:unhideWhenUsed="1"/>
+    <w:lsdException w:name="List" w:semiHidden="1" w:unhideWhenUsed="1"/>
+    <w:lsdException w:name="List Bullet" w:semiHidden="1" w:unhideWhenUsed="1"/>
+    <w:lsdException w:name="List Number" w:semiHidden="1" w:unhideWhenUsed="1"/>
+    <w:lsdException w:name="List 2" w:semiHidden="1" w:unhideWhenUsed="1"/>
+    <w:lsdException w:name="List 3" w:semiHidden="1" w:unhideWhenUsed="1"/>
+    <w:lsdException w:name="List 4" w:semiHidden="1" w:unhideWhenUsed="1"/>
+    <w:lsdException w:name="List 5" w:semiHidden="1" w:unhideWhenUsed="1"/>
+    <w:lsdException w:name="List Bullet 2" w:semiHidden="1" w:unhideWhenUsed="1"/>
+    <w:lsdException w:name="List Bullet 3" w:semiHidden="1" w:unhideWhenUsed="1"/>
+    <w:lsdException w:name="List Bullet 4" w:semiHidden="1" w:unhideWhenUsed="1"/>
+    <w:lsdException w:name="List Bullet 5" w:semiHidden="1" w:unhideWhenUsed="1"/>
+    <w:lsdException w:name="List Number 2" w:semiHidden="1" w:unhideWhenUsed="1"/>
+    <w:lsdException w:name="List Number 3" w:semiHidden="1" w:unhideWhenUsed="1"/>
+    <w:lsdException w:name="List Number 4" w:semiHidden="1" w:unhideWhenUsed="1"/>
+    <w:lsdException w:name="List Number 5" w:semiHidden="1" w:unhideWhenUsed="1"/>
+    <w:lsdException w:name="Title" w:uiPriority="10" w:qFormat="1"/>
+    <w:lsdException w:name="Closing" w:semiHidden="1" w:unhideWhenUsed="1"/>
+    <w:lsdException w:name="Signature" w:semiHidden="1" w:unhideWhenUsed="1"/>
+    <w:lsdException w:name="Default Paragraph Font" w:semiHidden="1" w:uiPriority="1" w:unhideWhenUsed="1"/>
+    <w:lsdException w:name="Body Text" w:semiHidden="1" w:unhideWhenUsed="1"/>
+    <w:lsdException w:name="Body Text Indent" w:semiHidden="1" w:unhideWhenUsed="1"/>
+    <w:lsdException w:name="List Continue" w:semiHidden="1" w:unhideWhenUsed="1"/>
+    <w:lsdException w:name="List Continue 2" w:semiHidden="1" w:unhideWhenUsed="1"/>
+    <w:lsdException w:name="List Continue 3" w:semiHidden="1" w:unhideWhenUsed="1"/>
+    <w:lsdException w:name="List Continue 4" w:semiHidden="1" w:unhideWhenUsed="1"/>
+    <w:lsdException w:name="List Continue 5" w:semiHidden="1" w:unhideWhenUsed="1"/>
+    <w:lsdException w:name="Message Header" w:semiHidden="1" w:unhideWhenUsed="1"/>
+    <w:lsdException w:name="Subtitle" w:uiPriority="11" w:qFormat="1"/>
+    <w:lsdException w:name="Salutation" w:semiHidden="1" w:unhideWhenUsed="1"/>
+    <w:lsdException w:name="Date" w:semiHidden="1" w:unhideWhenUsed="1"/>
+    <w:lsdException w:name="Body Text First Indent" w:semiHidden="1" w:unhideWhenUsed="1"/>
+    <w:lsdException w:name="Body Text First Indent 2" w:semiHidden="1" w:unhideWhenUsed="1"/>
+    <w:lsdException w:name="Note Heading" w:semiHidden="1" w:unhideWhenUsed="1"/>
+    <w:lsdException w:name="Body Text 2" w:semiHidden="1" w:unhideWhenUsed="1"/>
+    <w:lsdException w:name="Body Text 3" w:semiHidden="1" w:unhideWhenUsed="1"/>
+    <w:lsdException w:name="Body Text Indent 2" w:semiHidden="1" w:unhideWhenUsed="1"/>
+    <w:lsdException w:name="Body Text Indent 3" w:semiHidden="1" w:unhideWhenUsed="1"/>
+    <w:lsdException w:name="Block Text" w:semiHidden="1" w:unhideWhenUsed="1"/>
+    <w:lsdException w:name="Hyperlink" w:semiHidden="1" w:unhideWhenUsed="1"/>
+    <w:lsdException w:name="FollowedHyperlink" w:semiHidden="1" w:unhideWhenUsed="1"/>
+    <w:lsdException w:name="Strong" w:uiPriority="22" w:qFormat="1"/>
+    <w:lsdException w:name="Emphasis" w:uiPriority="20" w:qFormat="1"/>
+    <w:lsdException w:name="Document Map" w:semiHidden="1" w:unhideWhenUsed="1"/>
+    <w:lsdException w:name="Plain Text" w:semiHidden="1" w:unhideWhenUsed="1"/>
+    <w:lsdException w:name="E-mail Signature" w:semiHidden="1" w:unhideWhenUsed="1"/>
+    <w:lsdException w:name="HTML Top of Form" w:semiHidden="1" w:unhideWhenUsed="1"/>
+    <w:lsdException w:name="HTML Bottom of Form" w:semiHidden="1" w:unhideWhenUsed="1"/>
+    <w:lsdException w:name="Normal (Web)" w:semiHidden="1" w:unhideWhenUsed="1"/>
+    <w:lsdException w:name="HTML Acronym" w:semiHidden="1" w:unhideWhenUsed="1"/>
+    <w:lsdException w:name="HTML Address" w:semiHidden="1" w:unhideWhenUsed="1"/>
+    <w:lsdException w:name="HTML Cite" w:semiHidden="1" w:unhideWhenUsed="1"/>
+    <w:lsdException w:name="HTML Code" w:semiHidden="1" w:unhideWhenUsed="1"/>
+    <w:lsdException w:name="HTML Definition" w:semiHidden="1" w:unhideWhenUsed="1"/>
+    <w:lsdException w:name="HTML Keyboard" w:semiHidden="1" w:unhideWhenUsed="1"/>
+    <w:lsdException w:name="HTML Preformatted" w:semiHidden="1" w:unhideWhenUsed="1"/>
+    <w:lsdException w:name="HTML Sample" w:semiHidden="1" w:unhideWhenUsed="1"/>
+    <w:lsdException w:name="HTML Typewriter" w:semiHidden="1" w:unhideWhenUsed="1"/>
+    <w:lsdException w:name="HTML Variable" w:semiHidden="1" w:unhideWhenUsed="1"/>
+    <w:lsdException w:name="Normal Table" w:semiHidden="1" w:unhideWhenUsed="1"/>
+    <w:lsdException w:name="annotation subject" w:semiHidden="1" w:unhideWhenUsed="1"/>
+    <w:lsdException w:name="No List" w:semiHidden="1" w:unhideWhenUsed="1"/>
+    <w:lsdException w:name="Outline List 1" w:semiHidden="1" w:unhideWhenUsed="1"/>
+    <w:lsdException w:name="Outline List 2" w:semiHidden="1" w:unhideWhenUsed="1"/>
+    <w:lsdException w:name="Outline List 3" w:semiHidden="1" w:unhideWhenUsed="1"/>
+    <w:lsdException w:name="Table Simple 1" w:semiHidden="1" w:unhideWhenUsed="1"/>
+    <w:lsdException w:name="Table Simple 2" w:semiHidden="1" w:unhideWhenUsed="1"/>
+    <w:lsdException w:name="Table Simple 3" w:semiHidden="1" w:unhideWhenUsed="1"/>
+    <w:lsdException w:name="Table Classic 1" w:semiHidden="1" w:unhideWhenUsed="1"/>
+    <w:lsdException w:name="Table Classic 2" w:semiHidden="1" w:unhideWhenUsed="1"/>
+    <w:lsdException w:name="Table Classic 3" w:semiHidden="1" w:unhideWhenUsed="1"/>
+    <w:lsdException w:name="Table Classic 4" w:semiHidden="1" w:unhideWhenUsed="1"/>
+    <w:lsdException w:name="Table Colorful 1" w:semiHidden="1" w:unhideWhenUsed="1"/>
+    <w:lsdException w:name="Table Colorful 2" w:semiHidden="1" w:unhideWhenUsed="1"/>
+    <w:lsdException w:name="Table Colorful 3" w:semiHidden="1" w:unhideWhenUsed="1"/>
+    <w:lsdException w:name="Table Columns 1" w:semiHidden="1" w:unhideWhenUsed="1"/>
+    <w:lsdException w:name="Table Columns 2" w:semiHidden="1" w:unhideWhenUsed="1"/>
+    <w:lsdException w:name="Table Columns 3" w:semiHidden="1" w:unhideWhenUsed="1"/>
+    <w:lsdException w:name="Table Columns 4" w:semiHidden="1" w:unhideWhenUsed="1"/>
+    <w:lsdException w:name="Table Columns 5" w:semiHidden="1" w:unhideWhenUsed="1"/>
+    <w:lsdException w:name="Table Grid 1" w:semiHidden="1" w:unhideWhenUsed="1"/>
+    <w:lsdException w:name="Table Grid 2" w:semiHidden="1" w:unhideWhenUsed="1"/>
+    <w:lsdException w:name="Table Grid 3" w:semiHidden="1" w:unhideWhenUsed="1"/>
+    <w:lsdException w:name="Table Grid 4" w:semiHidden="1" w:unhideWhenUsed="1"/>
+    <w:lsdException w:name="Table Grid 5" w:semiHidden="1" w:unhideWhenUsed="1"/>
+    <w:lsdException w:name="Table Grid 6" w:semiHidden="1" w:unhideWhenUsed="1"/>
+    <w:lsdException w:name="Table Grid 7" w:semiHidden="1" w:unhideWhenUsed="1"/>
+    <w:lsdException w:name="Table Grid 8" w:semiHidden="1" w:unhideWhenUsed="1"/>
+    <w:lsdException w:name="Table List 1" w:semiHidden="1" w:unhideWhenUsed="1"/>
+    <w:lsdException w:name="Table List 2" w:semiHidden="1" w:unhideWhenUsed="1"/>
+    <w:lsdException w:name="Table List 3" w:semiHidden="1" w:unhideWhenUsed="1"/>
+    <w:lsdException w:name="Table List 4" w:semiHidden="1" w:unhideWhenUsed="1"/>
+    <w:lsdException w:name="Table List 5" w:semiHidden="1" w:unhideWhenUsed="1"/>
+    <w:lsdException w:name="Table List 6" w:semiHidden="1" w:unhideWhenUsed="1"/>
+    <w:lsdException w:name="Table List 7" w:semiHidden="1" w:unhideWhenUsed="1"/>
+    <w:lsdException w:name="Table List 8" w:semiHidden="1" w:unhideWhenUsed="1"/>
+    <w:lsdException w:name="Table 3D effects 1" w:semiHidden="1" w:unhideWhenUsed="1"/>
+    <w:lsdException w:name="Table 3D effects 2" w:semiHidden="1" w:unhideWhenUsed="1"/>
+    <w:lsdException w:name="Table 3D effects 3" w:semiHidden="1" w:unhideWhenUsed="1"/>
+    <w:lsdException w:name="Table Contemporary" w:semiHidden="1" w:unhideWhenUsed="1"/>
+    <w:lsdException w:name="Table Elegant" w:semiHidden="1" w:unhideWhenUsed="1"/>
+    <w:lsdException w:name="Table Professional" w:semiHidden="1" w:unhideWhenUsed="1"/>
+    <w:lsdException w:name="Table Subtle 1" w:semiHidden="1" w:unhideWhenUsed="1"/>
+    <w:lsdException w:name="Table Subtle 2" w:semiHidden="1" w:unhideWhenUsed="1"/>
+    <w:lsdException w:name="Table Web 1" w:semiHidden="1" w:unhideWhenUsed="1"/>
+    <w:lsdException w:name="Table Web 2" w:semiHidden="1" w:unhideWhenUsed="1"/>
+    <w:lsdException w:name="Table Web 3" w:semiHidden="1" w:unhideWhenUsed="1"/>
+    <w:lsdException w:name="Balloon Text" w:semiHidden="1" w:unhideWhenUsed="1"/>
+    <w:lsdException w:name="Table Grid" w:uiPriority="39"/>
+    <w:lsdException w:name="Table Theme" w:semiHidden="1" w:unhideWhenUsed="1"/>
+    <w:lsdException w:name="Note Level 1" w:semiHidden="1" w:unhideWhenUsed="1"/>
+    <w:lsdException w:name="Note Level 2" w:semiHidden="1" w:unhideWhenUsed="1"/>
+    <w:lsdException w:name="Note Level 3" w:semiHidden="1" w:unhideWhenUsed="1"/>
+    <w:lsdException w:name="Note Level 4" w:semiHidden="1" w:unhideWhenUsed="1"/>
+    <w:lsdException w:name="Note Level 5" w:semiHidden="1" w:unhideWhenUsed="1"/>
+    <w:lsdException w:name="Note Level 6" w:semiHidden="1" w:unhideWhenUsed="1"/>
+    <w:lsdException w:name="Note Level 7" w:semiHidden="1" w:unhideWhenUsed="1"/>
+    <w:lsdException w:name="Note Level 8" w:semiHidden="1" w:unhideWhenUsed="1"/>
+    <w:lsdException w:name="Note Level 9" w:semiHidden="1" w:unhideWhenUsed="1"/>
+    <w:lsdException w:name="Placeholder Text" w:semiHidden="1"/>
+    <w:lsdException w:name="No Spacing" w:uiPriority="1" w:qFormat="1"/>
+    <w:lsdException w:name="Light Shading" w:uiPriority="60"/>
+    <w:lsdException w:name="Light List" w:uiPriority="61"/>
+    <w:lsdException w:name="Light Grid" w:uiPriority="62"/>
+    <w:lsdException w:name="Medium Shading 1" w:uiPriority="63"/>
+    <w:lsdException w:name="Medium Shading 2" w:uiPriority="64"/>
+    <w:lsdException w:name="Medium List 1" w:uiPriority="65"/>
+    <w:lsdException w:name="Medium List 2" w:uiPriority="66"/>
+    <w:lsdException w:name="Medium Grid 1" w:uiPriority="67"/>
+    <w:lsdException w:name="Medium Grid 2" w:uiPriority="68"/>
+    <w:lsdException w:name="Medium Grid 3" w:uiPriority="69"/>
+    <w:lsdException w:name="Dark List" w:uiPriority="70"/>
+    <w:lsdException w:name="Colorful Shading" w:uiPriority="71"/>
+    <w:lsdException w:name="Colorful List" w:uiPriority="72"/>
+    <w:lsdException w:name="Colorful Grid" w:uiPriority="73"/>
+    <w:lsdException w:name="Light Shading Accent 1" w:uiPriority="60"/>
+    <w:lsdException w:name="Light List Accent 1" w:uiPriority="61"/>
+    <w:lsdException w:name="Light Grid Accent 1" w:uiPriority="62"/>
+    <w:lsdException w:name="Medium Shading 1 Accent 1" w:uiPriority="63"/>
+    <w:lsdException w:name="Medium Shading 2 Accent 1" w:uiPriority="64"/>
+    <w:lsdException w:name="Medium List 1 Accent 1" w:uiPriority="65"/>
+    <w:lsdException w:name="Revision" w:semiHidden="1"/>
+    <w:lsdException w:name="List Paragraph" w:uiPriority="34" w:qFormat="1"/>
+    <w:lsdException w:name="Quote" w:uiPriority="29" w:qFormat="1"/>
+    <w:lsdException w:name="Intense Quote" w:uiPriority="30" w:qFormat="1"/>
+    <w:lsdException w:name="Medium List 2 Accent 1" w:uiPriority="66"/>
+    <w:lsdException w:name="Medium Grid 1 Accent 1" w:uiPriority="67"/>
+    <w:lsdException w:name="Medium Grid 2 Accent 1" w:uiPriority="68"/>
+    <w:lsdException w:name="Medium Grid 3 Accent 1" w:uiPriority="69"/>
+    <w:lsdException w:name="Dark List Accent 1" w:uiPriority="70"/>
+    <w:lsdException w:name="Colorful Shading Accent 1" w:uiPriority="71"/>
+    <w:lsdException w:name="Colorful List Accent 1" w:uiPriority="72"/>
+    <w:lsdException w:name="Colorful Grid Accent 1" w:uiPriority="73"/>
+    <w:lsdException w:name="Light Shading Accent 2" w:uiPriority="60"/>
+    <w:lsdException w:name="Light List Accent 2" w:uiPriority="61"/>
+    <w:lsdException w:name="Light Grid Accent 2" w:uiPriority="62"/>
+    <w:lsdException w:name="Medium Shading 1 Accent 2" w:uiPriority="63"/>
+    <w:lsdException w:name="Medium Shading 2 Accent 2" w:uiPriority="64"/>
+    <w:lsdException w:name="Medium List 1 Accent 2" w:uiPriority="65"/>
+    <w:lsdException w:name="Medium List 2 Accent 2" w:uiPriority="66"/>
+    <w:lsdException w:name="Medium Grid 1 Accent 2" w:uiPriority="67"/>
+    <w:lsdException w:name="Medium Grid 2 Accent 2" w:uiPriority="68"/>
+    <w:lsdException w:name="Medium Grid 3 Accent 2" w:uiPriority="69"/>
+    <w:lsdException w:name="Dark List Accent 2" w:uiPriority="70"/>
+    <w:lsdException w:name="Colorful Shading Accent 2" w:uiPriority="71"/>
+    <w:lsdException w:name="Colorful List Accent 2" w:uiPriority="72"/>
+    <w:lsdException w:name="Colorful Grid Accent 2" w:uiPriority="73"/>
+    <w:lsdException w:name="Light Shading Accent 3" w:uiPriority="60"/>
+    <w:lsdException w:name="Light List Accent 3" w:uiPriority="61"/>
+    <w:lsdException w:name="Light Grid Accent 3" w:uiPriority="62"/>
+    <w:lsdException w:name="Medium Shading 1 Accent 3" w:uiPriority="63"/>
+    <w:lsdException w:name="Medium Shading 2 Accent 3" w:uiPriority="64"/>
+    <w:lsdException w:name="Medium List 1 Accent 3" w:uiPriority="65"/>
+    <w:lsdException w:name="Medium List 2 Accent 3" w:uiPriority="66"/>
+    <w:lsdException w:name="Medium Grid 1 Accent 3" w:uiPriority="67"/>
+    <w:lsdException w:name="Medium Grid 2 Accent 3" w:uiPriority="68"/>
+    <w:lsdException w:name="Medium Grid 3 Accent 3" w:uiPriority="69"/>
+    <w:lsdException w:name="Dark List Accent 3" w:uiPriority="70"/>
+    <w:lsdException w:name="Colorful Shading Accent 3" w:uiPriority="71"/>
+    <w:lsdException w:name="Colorful List Accent 3" w:uiPriority="72"/>
+    <w:lsdException w:name="Colorful Grid Accent 3" w:uiPriority="73"/>
+    <w:lsdException w:name="Light Shading Accent 4" w:uiPriority="60"/>
+    <w:lsdException w:name="Light List Accent 4" w:uiPriority="61"/>
+    <w:lsdException w:name="Light Grid Accent 4" w:uiPriority="62"/>
+    <w:lsdException w:name="Medium Shading 1 Accent 4" w:uiPriority="63"/>
+    <w:lsdException w:name="Medium Shading 2 Accent 4" w:uiPriority="64"/>
+    <w:lsdException w:name="Medium List 1 Accent 4" w:uiPriority="65"/>
+    <w:lsdException w:name="Medium List 2 Accent 4" w:uiPriority="66"/>
+    <w:lsdException w:name="Medium Grid 1 Accent 4" w:uiPriority="67"/>
+    <w:lsdException w:name="Medium Grid 2 Accent 4" w:uiPriority="68"/>
+    <w:lsdException w:name="Medium Grid 3 Accent 4" w:uiPriority="69"/>
+    <w:lsdException w:name="Dark List Accent 4" w:uiPriority="70"/>
+    <w:lsdException w:name="Colorful Shading Accent 4" w:uiPriority="71"/>
+    <w:lsdException w:name="Colorful List Accent 4" w:uiPriority="72"/>
+    <w:lsdException w:name="Colorful Grid Accent 4" w:uiPriority="73"/>
+    <w:lsdException w:name="Light Shading Accent 5" w:uiPriority="60"/>
+    <w:lsdException w:name="Light List Accent 5" w:uiPriority="61"/>
+    <w:lsdException w:name="Light Grid Accent 5" w:uiPriority="62"/>
+    <w:lsdException w:name="Medium Shading 1 Accent 5" w:uiPriority="63"/>
+    <w:lsdException w:name="Medium Shading 2 Accent 5" w:uiPriority="64"/>
+    <w:lsdException w:name="Medium List 1 Accent 5" w:uiPriority="65"/>
+    <w:lsdException w:name="Medium List 2 Accent 5" w:uiPriority="66"/>
+    <w:lsdException w:name="Medium Grid 1 Accent 5" w:uiPriority="67"/>
+    <w:lsdException w:name="Medium Grid 2 Accent 5" w:uiPriority="68"/>
+    <w:lsdException w:name="Medium Grid 3 Accent 5" w:uiPriority="69"/>
+    <w:lsdException w:name="Dark List Accent 5" w:uiPriority="70"/>
+    <w:lsdException w:name="Colorful Shading Accent 5" w:uiPriority="71"/>
+    <w:lsdException w:name="Colorful List Accent 5" w:uiPriority="72"/>
+    <w:lsdException w:name="Colorful Grid Accent 5" w:uiPriority="73"/>
+    <w:lsdException w:name="Light Shading Accent 6" w:uiPriority="60"/>
+    <w:lsdException w:name="Light List Accent 6" w:uiPriority="61"/>
+    <w:lsdException w:name="Light Grid Accent 6" w:uiPriority="62"/>
+    <w:lsdException w:name="Medium Shading 1 Accent 6" w:uiPriority="63"/>
+    <w:lsdException w:name="Medium Shading 2 Accent 6" w:uiPriority="64"/>
+    <w:lsdException w:name="Medium List 1 Accent 6" w:uiPriority="65"/>
+    <w:lsdException w:name="Medium List 2 Accent 6" w:uiPriority="66"/>
+    <w:lsdException w:name="Medium Grid 1 Accent 6" w:uiPriority="67"/>
+    <w:lsdException w:name="Medium Grid 2 Accent 6" w:uiPriority="68"/>
+    <w:lsdException w:name="Medium Grid 3 Accent 6" w:uiPriority="69"/>
+    <w:lsdException w:name="Dark List Accent 6" w:uiPriority="70"/>
+    <w:lsdException w:name="Colorful Shading Accent 6" w:uiPriority="71"/>
+    <w:lsdException w:name="Colorful List Accent 6" w:uiPriority="72"/>
+    <w:lsdException w:name="Colorful Grid Accent 6" w:uiPriority="73"/>
+    <w:lsdException w:name="Subtle Emphasis" w:uiPriority="19" w:qFormat="1"/>
+    <w:lsdException w:name="Intense Emphasis" w:uiPriority="21" w:qFormat="1"/>
+    <w:lsdException w:name="Subtle Reference" w:uiPriority="31" w:qFormat="1"/>
+    <w:lsdException w:name="Intense Reference" w:uiPriority="32" w:qFormat="1"/>
+    <w:lsdException w:name="Book Title" w:uiPriority="33" w:qFormat="1"/>
+    <w:lsdException w:name="Bibliography" w:semiHidden="1" w:uiPriority="37" w:unhideWhenUsed="1"/>
+    <w:lsdException w:name="TOC Heading" w:semiHidden="1" w:uiPriority="39" w:unhideWhenUsed="1" w:qFormat="1"/>
+    <w:lsdException w:name="Plain Table 1" w:uiPriority="41"/>
+    <w:lsdException w:name="Plain Table 2" w:uiPriority="42"/>
+    <w:lsdException w:name="Plain Table 3" w:uiPriority="43"/>
+    <w:lsdException w:name="Plain Table 4" w:uiPriority="44"/>
+    <w:lsdException w:name="Plain Table 5" w:uiPriority="45"/>
+    <w:lsdException w:name="Grid Table Light" w:uiPriority="40"/>
+    <w:lsdException w:name="Grid Table 1 Light" w:uiPriority="46"/>
+    <w:lsdException w:name="Grid Table 2" w:uiPriority="47"/>
+    <w:lsdException w:name="Grid Table 3" w:uiPriority="48"/>
+    <w:lsdException w:name="Grid Table 4" w:uiPriority="49"/>
+    <w:lsdException w:name="Grid Table 5 Dark" w:uiPriority="50"/>
+    <w:lsdException w:name="Grid Table 6 Colorful" w:uiPriority="51"/>
+    <w:lsdException w:name="Grid Table 7 Colorful" w:uiPriority="52"/>
+    <w:lsdException w:name="Grid Table 1 Light Accent 1" w:uiPriority="46"/>
+    <w:lsdException w:name="Grid Table 2 Accent 1" w:uiPriority="47"/>
+    <w:lsdException w:name="Grid Table 3 Accent 1" w:uiPriority="48"/>
+    <w:lsdException w:name="Grid Table 4 Accent 1" w:uiPriority="49"/>
+    <w:lsdException w:name="Grid Table 5 Dark Accent 1" w:uiPriority="50"/>
+    <w:lsdException w:name="Grid Table 6 Colorful Accent 1" w:uiPriority="51"/>
+    <w:lsdException w:name="Grid Table 7 Colorful Accent 1" w:uiPriority="52"/>
+    <w:lsdException w:name="Grid Table 1 Light Accent 2" w:uiPriority="46"/>
+    <w:lsdException w:name="Grid Table 2 Accent 2" w:uiPriority="47"/>
+    <w:lsdException w:name="Grid Table 3 Accent 2" w:uiPriority="48"/>
+    <w:lsdException w:name="Grid Table 4 Accent 2" w:uiPriority="49"/>
+    <w:lsdException w:name="Grid Table 5 Dark Accent 2" w:uiPriority="50"/>
+    <w:lsdException w:name="Grid Table 6 Colorful Accent 2" w:uiPriority="51"/>
+    <w:lsdException w:name="Grid Table 7 Colorful Accent 2" w:uiPriority="52"/>
+    <w:lsdException w:name="Grid Table 1 Light Accent 3" w:uiPriority="46"/>
+    <w:lsdException w:name="Grid Table 2 Accent 3" w:uiPriority="47"/>
+    <w:lsdException w:name="Grid Table 3 Accent 3" w:uiPriority="48"/>
+    <w:lsdException w:name="Grid Table 4 Accent 3" w:uiPriority="49"/>
+    <w:lsdException w:name="Grid Table 5 Dark Accent 3" w:uiPriority="50"/>
+    <w:lsdException w:name="Grid Table 6 Colorful Accent 3" w:uiPriority="51"/>
+    <w:lsdException w:name="Grid Table 7 Colorful Accent 3" w:uiPriority="52"/>
+    <w:lsdException w:name="Grid Table 1 Light Accent 4" w:uiPriority="46"/>
+    <w:lsdException w:name="Grid Table 2 Accent 4" w:uiPriority="47"/>
+    <w:lsdException w:name="Grid Table 3 Accent 4" w:uiPriority="48"/>
+    <w:lsdException w:name="Grid Table 4 Accent 4" w:uiPriority="49"/>
+    <w:lsdException w:name="Grid Table 5 Dark Accent 4" w:uiPriority="50"/>
+    <w:lsdException w:name="Grid Table 6 Colorful Accent 4" w:uiPriority="51"/>
+    <w:lsdException w:name="Grid Table 7 Colorful Accent 4" w:uiPriority="52"/>
+    <w:lsdException w:name="Grid Table 1 Light Accent 5" w:uiPriority="46"/>
+    <w:lsdException w:name="Grid Table 2 Accent 5" w:uiPriority="47"/>
+    <w:lsdException w:name="Grid Table 3 Accent 5" w:uiPriority="48"/>
+    <w:lsdException w:name="Grid Table 4 Accent 5" w:uiPriority="49"/>
+    <w:lsdException w:name="Grid Table 5 Dark Accent 5" w:uiPriority="50"/>
+    <w:lsdException w:name="Grid Table 6 Colorful Accent 5" w:uiPriority="51"/>
+    <w:lsdException w:name="Grid Table 7 Colorful Accent 5" w:uiPriority="52"/>
+    <w:lsdException w:name="Grid Table 1 Light Accent 6" w:uiPriority="46"/>
+    <w:lsdException w:name="Grid Table 2 Accent 6" w:uiPriority="47"/>
+    <w:lsdException w:name="Grid Table 3 Accent 6" w:uiPriority="48"/>
+    <w:lsdException w:name="Grid Table 4 Accent 6" w:uiPriority="49"/>
+    <w:lsdException w:name="Grid Table 5 Dark Accent 6" w:uiPriority="50"/>
+    <w:lsdException w:name="Grid Table 6 Colorful Accent 6" w:uiPriority="51"/>
+    <w:lsdException w:name="Grid Table 7 Colorful Accent 6" w:uiPriority="52"/>
+    <w:lsdException w:name="List Table 1 Light" w:uiPriority="46"/>
+    <w:lsdException w:name="List Table 2" w:uiPriority="47"/>
+    <w:lsdException w:name="List Table 3" w:uiPriority="48"/>
+    <w:lsdException w:name="List Table 4" w:uiPriority="49"/>
+    <w:lsdException w:name="List Table 5 Dark" w:uiPriority="50"/>
+    <w:lsdException w:name="List Table 6 Colorful" w:uiPriority="51"/>
+    <w:lsdException w:name="List Table 7 Colorful" w:uiPriority="52"/>
+    <w:lsdException w:name="List Table 1 Light Accent 1" w:uiPriority="46"/>
+    <w:lsdException w:name="List Table 2 Accent 1" w:uiPriority="47"/>
+    <w:lsdException w:name="List Table 3 Accent 1" w:uiPriority="48"/>
+    <w:lsdException w:name="List Table 4 Accent 1" w:uiPriority="49"/>
+    <w:lsdException w:name="List Table 5 Dark Accent 1" w:uiPriority="50"/>
+    <w:lsdException w:name="List Table 6 Colorful Accent 1" w:uiPriority="51"/>
+    <w:lsdException w:name="List Table 7 Colorful Accent 1" w:uiPriority="52"/>
+    <w:lsdException w:name="List Table 1 Light Accent 2" w:uiPriority="46"/>
+    <w:lsdException w:name="List Table 2 Accent 2" w:uiPriority="47"/>
+    <w:lsdException w:name="List Table 3 Accent 2" w:uiPriority="48"/>
+    <w:lsdException w:name="List Table 4 Accent 2" w:uiPriority="49"/>
+    <w:lsdException w:name="List Table 5 Dark Accent 2" w:uiPriority="50"/>
+    <w:lsdException w:name="List Table 6 Colorful Accent 2" w:uiPriority="51"/>
+    <w:lsdException w:name="List Table 7 Colorful Accent 2" w:uiPriority="52"/>
+    <w:lsdException w:name="List Table 1 Light Accent 3" w:uiPriority="46"/>
+    <w:lsdException w:name="List Table 2 Accent 3" w:uiPriority="47"/>
+    <w:lsdException w:name="List Table 3 Accent 3" w:uiPriority="48"/>
+    <w:lsdException w:name="List Table 4 Accent 3" w:uiPriority="49"/>
+    <w:lsdException w:name="List Table 5 Dark Accent 3" w:uiPriority="50"/>
+    <w:lsdException w:name="List Table 6 Colorful Accent 3" w:uiPriority="51"/>
+    <w:lsdException w:name="List Table 7 Colorful Accent 3" w:uiPriority="52"/>
+    <w:lsdException w:name="List Table 1 Light Accent 4" w:uiPriority="46"/>
+    <w:lsdException w:name="List Table 2 Accent 4" w:uiPriority="47"/>
+    <w:lsdException w:name="List Table 3 Accent 4" w:uiPriority="48"/>
+    <w:lsdException w:name="List Table 4 Accent 4" w:uiPriority="49"/>
+    <w:lsdException w:name="List Table 5 Dark Accent 4" w:uiPriority="50"/>
+    <w:lsdException w:name="List Table 6 Colorful Accent 4" w:uiPriority="51"/>
+    <w:lsdException w:name="List Table 7 Colorful Accent 4" w:uiPriority="52"/>
+    <w:lsdException w:name="List Table 1 Light Accent 5" w:uiPriority="46"/>
+    <w:lsdException w:name="List Table 2 Accent 5" w:uiPriority="47"/>
+    <w:lsdException w:name="List Table 3 Accent 5" w:uiPriority="48"/>
+    <w:lsdException w:name="List Table 4 Accent 5" w:uiPriority="49"/>
+    <w:lsdException w:name="List Table 5 Dark Accent 5" w:uiPriority="50"/>
+    <w:lsdException w:name="List Table 6 Colorful Accent 5" w:uiPriority="51"/>
+    <w:lsdException w:name="List Table 7 Colorful Accent 5" w:uiPriority="52"/>
+    <w:lsdException w:name="List Table 1 Light Accent 6" w:uiPriority="46"/>
+    <w:lsdException w:name="List Table 2 Accent 6" w:uiPriority="47"/>
+    <w:lsdException w:name="List Table 3 Accent 6" w:uiPriority="48"/>
+    <w:lsdException w:name="List Table 4 Accent 6" w:uiPriority="49"/>
+    <w:lsdException w:name="List Table 5 Dark Accent 6" w:uiPriority="50"/>
+    <w:lsdException w:name="List Table 6 Colorful Accent 6" w:uiPriority="51"/>
+    <w:lsdException w:name="List Table 7 Colorful Accent 6" w:uiPriority="52"/>
+    <w:lsdException w:name="Mention" w:semiHidden="1" w:unhideWhenUsed="1"/>
+    <w:lsdException w:name="Smart Hyperlink" w:semiHidden="1" w:unhideWhenUsed="1"/>
   </w:latentStyles>
   <w:style w:type="paragraph" w:default="1" w:styleId="Normal">
     <w:name w:val="Normal"/>
@@ -7959,7 +8007,7 @@
   <a:extraClrSchemeLst/>
   <a:extLst>
     <a:ext uri="{05A4C25C-085E-4340-85A3-A5531E510DB2}">
-      <thm15:themeFamily xmlns:thm15="http://schemas.microsoft.com/office/thememl/2012/main" xmlns="" name="Office Theme" id="{62F939B6-93AF-4DB8-9C6B-D6C7DFDC589F}" vid="{4A3C46E8-61CC-4603-A589-7422A47A8E4A}"/>
+      <thm15:themeFamily xmlns:thm15="http://schemas.microsoft.com/office/thememl/2012/main" name="Office Theme" id="{62F939B6-93AF-4DB8-9C6B-D6C7DFDC589F}" vid="{4A3C46E8-61CC-4603-A589-7422A47A8E4A}"/>
     </a:ext>
   </a:extLst>
 </a:theme>

</xml_diff>